<commit_message>
Comienzo del apartado de "Problemas"
</commit_message>
<xml_diff>
--- a/doc/memoria_proyecto.docx
+++ b/doc/memoria_proyecto.docx
@@ -1602,9 +1602,6 @@
         <w:p>
           <w:pPr>
             <w:pStyle w:val="TDC2"/>
-            <w:tabs>
-              <w:tab w:val="right" w:leader="dot" w:pos="9019"/>
-            </w:tabs>
             <w:rPr>
               <w:rFonts w:asciiTheme="minorHAnsi" w:eastAsiaTheme="minorEastAsia" w:hAnsiTheme="minorHAnsi" w:cstheme="minorBidi"/>
               <w:noProof/>
@@ -1673,9 +1670,6 @@
         <w:p>
           <w:pPr>
             <w:pStyle w:val="TDC2"/>
-            <w:tabs>
-              <w:tab w:val="right" w:leader="dot" w:pos="9019"/>
-            </w:tabs>
             <w:rPr>
               <w:rFonts w:asciiTheme="minorHAnsi" w:eastAsiaTheme="minorEastAsia" w:hAnsiTheme="minorHAnsi" w:cstheme="minorBidi"/>
               <w:noProof/>
@@ -1957,9 +1951,6 @@
         <w:p>
           <w:pPr>
             <w:pStyle w:val="TDC2"/>
-            <w:tabs>
-              <w:tab w:val="right" w:leader="dot" w:pos="9019"/>
-            </w:tabs>
             <w:rPr>
               <w:rFonts w:asciiTheme="minorHAnsi" w:eastAsiaTheme="minorEastAsia" w:hAnsiTheme="minorHAnsi" w:cstheme="minorBidi"/>
               <w:noProof/>
@@ -2454,9 +2445,6 @@
         <w:p>
           <w:pPr>
             <w:pStyle w:val="TDC2"/>
-            <w:tabs>
-              <w:tab w:val="right" w:leader="dot" w:pos="9019"/>
-            </w:tabs>
             <w:rPr>
               <w:rFonts w:asciiTheme="minorHAnsi" w:eastAsiaTheme="minorEastAsia" w:hAnsiTheme="minorHAnsi" w:cstheme="minorBidi"/>
               <w:noProof/>
@@ -2951,9 +2939,6 @@
         <w:p>
           <w:pPr>
             <w:pStyle w:val="TDC2"/>
-            <w:tabs>
-              <w:tab w:val="right" w:leader="dot" w:pos="9019"/>
-            </w:tabs>
             <w:rPr>
               <w:rFonts w:asciiTheme="minorHAnsi" w:eastAsiaTheme="minorEastAsia" w:hAnsiTheme="minorHAnsi" w:cstheme="minorBidi"/>
               <w:noProof/>
@@ -3906,11 +3891,13 @@
         <w:t>S</w:t>
       </w:r>
       <w:r>
-        <w:t xml:space="preserve">cript, al igual que nuestro cliente, y ofrece una API estable para la librería LevelDB </w:t>
-      </w:r>
-      <w:r>
-        <w:t>(comentada a continuación)</w:t>
-      </w:r>
+        <w:t xml:space="preserve">cript, al igual que nuestro cliente, y ofrece una API estable para la librería </w:t>
+      </w:r>
+      <w:proofErr w:type="spellStart"/>
+      <w:r>
+        <w:t>LevelDB</w:t>
+      </w:r>
+      <w:proofErr w:type="spellEnd"/>
       <w:r>
         <w:t>.</w:t>
       </w:r>
@@ -4141,12 +4128,16 @@
         <w:tab/>
         <w:t>Los detalles considerados en la sección “</w:t>
       </w:r>
-      <w:r>
-        <w:rPr>
-          <w:color w:val="4F6228" w:themeColor="accent3" w:themeShade="80"/>
-        </w:rPr>
-        <w:t>Requisitos de Despliegue</w:t>
-      </w:r>
+      <w:hyperlink w:anchor="_Requisitos_de_Despliegue" w:history="1">
+        <w:r>
+          <w:rPr>
+            <w:rStyle w:val="Hipervnculo"/>
+            <w:color w:val="4F6228" w:themeColor="accent3" w:themeShade="80"/>
+            <w:u w:val="none"/>
+          </w:rPr>
+          <w:t>Requisitos de Despliegue</w:t>
+        </w:r>
+      </w:hyperlink>
       <w:r>
         <w:t xml:space="preserve">” </w:t>
       </w:r>
@@ -4474,16 +4465,22 @@
     <w:p>
       <w:pPr>
         <w:pStyle w:val="Ttulo1"/>
+        <w:ind w:firstLine="0"/>
         <w:rPr>
           <w:sz w:val="24"/>
         </w:rPr>
       </w:pPr>
       <w:bookmarkStart w:id="13" w:name="_Toc41557321"/>
+      <w:bookmarkStart w:id="14" w:name="_Requisitos_de_Despliegue"/>
+      <w:bookmarkEnd w:id="14"/>
       <w:r>
         <w:lastRenderedPageBreak/>
-        <w:t>Requisitos de componentes lógicos</w:t>
+        <w:t xml:space="preserve">Requisitos de </w:t>
       </w:r>
       <w:bookmarkEnd w:id="13"/>
+      <w:r>
+        <w:t>Despliegue</w:t>
+      </w:r>
     </w:p>
     <w:p>
       <w:r>
@@ -4909,35 +4906,552 @@
         <w:pStyle w:val="Ttulo1"/>
         <w:ind w:firstLine="0"/>
       </w:pPr>
-      <w:bookmarkStart w:id="14" w:name="_Toc41557322"/>
+      <w:r>
+        <w:lastRenderedPageBreak/>
+        <w:t>Problemas encontrados</w:t>
+      </w:r>
+    </w:p>
+    <w:p>
+      <w:r>
+        <w:tab/>
+        <w:t xml:space="preserve">Es importante resaltar aquellas incidencias surgidas durante el desarrollo del proyecto que han podido causar retrasos en el cumplimiento de hitos estipulados por el equipo de forma interna en sus reuniones para la obtención de una aplicación funcional para inicios de junio. </w:t>
+      </w:r>
+    </w:p>
+    <w:p/>
+    <w:p>
+      <w:pPr>
+        <w:pStyle w:val="Ttulo2"/>
+      </w:pPr>
+      <w:r>
+        <w:t>Instalación de librerías Node.js</w:t>
+      </w:r>
+    </w:p>
+    <w:p>
+      <w:r>
+        <w:t>En primer lugar, para el desarrollo del código propiamente dicho, e</w:t>
+      </w:r>
+      <w:r>
+        <w:t>s</w:t>
+      </w:r>
+      <w:r>
+        <w:t xml:space="preserve"> imprescindible </w:t>
+      </w:r>
+      <w:r>
+        <w:t xml:space="preserve">que Node.js </w:t>
+      </w:r>
+      <w:r>
+        <w:t>esté</w:t>
+      </w:r>
+      <w:r>
+        <w:t xml:space="preserve"> instalado correctamente en la máquina virtual (elegida para el despliegue de la aplicación), para probar que funcion</w:t>
+      </w:r>
+      <w:r>
+        <w:t>en</w:t>
+      </w:r>
+      <w:r>
+        <w:t xml:space="preserve"> correctamente los componentes basados en tal lenguaje y, en caso contrario, corregir los posibles errores de implementación.</w:t>
+      </w:r>
+    </w:p>
+    <w:p>
+      <w:pPr>
+        <w:ind w:firstLine="0"/>
+      </w:pPr>
+      <w:r>
+        <w:tab/>
+        <w:t>Uno de los elementos cruciales respecto a librerías es la Base de Datos, puesto que se construye por completo sobre ‘</w:t>
+      </w:r>
+      <w:proofErr w:type="spellStart"/>
+      <w:r>
+        <w:t>LevelDB</w:t>
+      </w:r>
+      <w:proofErr w:type="spellEnd"/>
+      <w:r>
+        <w:t>’, la librería para manejo y almacenamiento de datos. Además, también requiere ‘</w:t>
+      </w:r>
+      <w:proofErr w:type="spellStart"/>
+      <w:r>
+        <w:t>zmq</w:t>
+      </w:r>
+      <w:proofErr w:type="spellEnd"/>
+      <w:r>
+        <w:t xml:space="preserve">’ para la conexión con la API. </w:t>
+      </w:r>
+    </w:p>
+    <w:p>
+      <w:pPr>
+        <w:ind w:firstLine="0"/>
+      </w:pPr>
+      <w:r>
+        <w:tab/>
+        <w:t xml:space="preserve">A la hora de instalar las citadas librerías, </w:t>
+      </w:r>
+      <w:r>
+        <w:t>se encontraba una excepción poco habitual y a la que no se sabía poner solución en un primer momento. Por lo tanto, se necesitaba buscar información al respecto para paliar el error y poder hacer uso de dichas librerías, ya que no se podía trabajar sin ellas. Tras mucho tiempo de búsqueda, siendo un tiempo dedicado a resolución en lugar de a implementación, se resolvió el problema con los siguientes comandos:</w:t>
+      </w:r>
+    </w:p>
+    <w:p>
+      <w:pPr>
+        <w:spacing w:after="0"/>
+        <w:ind w:firstLine="0"/>
+        <w:jc w:val="center"/>
+        <w:rPr>
+          <w:lang w:val="en-US"/>
+        </w:rPr>
+      </w:pPr>
+      <w:proofErr w:type="spellStart"/>
+      <w:r>
+        <w:rPr>
+          <w:rFonts w:ascii="Cambria" w:hAnsi="Cambria"/>
+          <w:lang w:val="en-US"/>
+        </w:rPr>
+        <w:t>sudo</w:t>
+      </w:r>
+      <w:proofErr w:type="spellEnd"/>
+      <w:r>
+        <w:rPr>
+          <w:rFonts w:ascii="Cambria" w:hAnsi="Cambria"/>
+          <w:lang w:val="en-US"/>
+        </w:rPr>
+        <w:t xml:space="preserve"> apt-get update -y</w:t>
+      </w:r>
+    </w:p>
+    <w:p>
+      <w:pPr>
+        <w:spacing w:after="0"/>
+        <w:ind w:firstLine="0"/>
+        <w:jc w:val="center"/>
+        <w:rPr>
+          <w:rFonts w:ascii="Cambria" w:hAnsi="Cambria"/>
+          <w:lang w:val="en-US"/>
+        </w:rPr>
+      </w:pPr>
+      <w:proofErr w:type="spellStart"/>
+      <w:r>
+        <w:rPr>
+          <w:rFonts w:ascii="Cambria" w:hAnsi="Cambria"/>
+          <w:lang w:val="en-US"/>
+        </w:rPr>
+        <w:t>sudo</w:t>
+      </w:r>
+      <w:proofErr w:type="spellEnd"/>
+      <w:r>
+        <w:rPr>
+          <w:rFonts w:ascii="Cambria" w:hAnsi="Cambria"/>
+          <w:lang w:val="en-US"/>
+        </w:rPr>
+        <w:t xml:space="preserve"> apt-get install -y pkg-config</w:t>
+      </w:r>
+    </w:p>
+    <w:p>
+      <w:pPr>
+        <w:spacing w:after="0"/>
+        <w:ind w:firstLine="0"/>
+        <w:jc w:val="center"/>
+        <w:rPr>
+          <w:rFonts w:ascii="Cambria" w:hAnsi="Cambria"/>
+          <w:lang w:val="en-US"/>
+        </w:rPr>
+      </w:pPr>
+    </w:p>
+    <w:p>
+      <w:pPr>
+        <w:rPr>
+          <w:lang w:val="es-ES"/>
+        </w:rPr>
+      </w:pPr>
+      <w:r>
+        <w:rPr>
+          <w:lang w:val="es-ES"/>
+        </w:rPr>
+        <w:t>Aunque se invirtió tiempo i</w:t>
+      </w:r>
+      <w:r>
+        <w:rPr>
+          <w:lang w:val="es-ES"/>
+        </w:rPr>
+        <w:t xml:space="preserve">mportante para el desarrollo, se llegó a una solución satisfactoria. </w:t>
+      </w:r>
+      <w:r>
+        <w:rPr>
+          <w:lang w:val="es-ES"/>
+        </w:rPr>
+        <w:t xml:space="preserve">Es preferible </w:t>
+      </w:r>
+      <w:r>
+        <w:rPr>
+          <w:lang w:val="es-ES"/>
+        </w:rPr>
+        <w:t>dejar</w:t>
+      </w:r>
+      <w:r>
+        <w:rPr>
+          <w:lang w:val="es-ES"/>
+        </w:rPr>
+        <w:t>la</w:t>
+      </w:r>
+      <w:r>
+        <w:rPr>
+          <w:lang w:val="es-ES"/>
+        </w:rPr>
+        <w:t xml:space="preserve"> plasmada en este documento para posibles situaciones similares en otros entornos de despliegue.</w:t>
+      </w:r>
+    </w:p>
+    <w:p>
+      <w:pPr>
+        <w:rPr>
+          <w:lang w:val="es-ES"/>
+        </w:rPr>
+      </w:pPr>
+    </w:p>
+    <w:p>
+      <w:pPr>
+        <w:pStyle w:val="Ttulo2"/>
+        <w:rPr>
+          <w:lang w:val="es-ES"/>
+        </w:rPr>
+      </w:pPr>
+      <w:r>
+        <w:rPr>
+          <w:lang w:val="es-ES"/>
+        </w:rPr>
+        <w:t>Comprobación automática de Jenkins</w:t>
+      </w:r>
+    </w:p>
+    <w:p>
+      <w:pPr>
+        <w:rPr>
+          <w:lang w:val="es-ES"/>
+        </w:rPr>
+      </w:pPr>
+      <w:r>
+        <w:rPr>
+          <w:lang w:val="es-ES"/>
+        </w:rPr>
+        <w:t xml:space="preserve">Jenkins es la herramienta elegida para llevar a cabo los procesos de integración continua del desarrollo de la aplicación. </w:t>
+      </w:r>
+    </w:p>
+    <w:p>
+      <w:pPr>
+        <w:rPr>
+          <w:lang w:val="es-ES"/>
+        </w:rPr>
+      </w:pPr>
+      <w:r>
+        <w:rPr>
+          <w:lang w:val="es-ES"/>
+        </w:rPr>
+        <w:t xml:space="preserve">Para ello, se dispuso </w:t>
+      </w:r>
+      <w:proofErr w:type="gramStart"/>
+      <w:r>
+        <w:rPr>
+          <w:lang w:val="es-ES"/>
+        </w:rPr>
+        <w:t xml:space="preserve">una </w:t>
+      </w:r>
+      <w:r>
+        <w:rPr>
+          <w:i/>
+          <w:iCs/>
+          <w:lang w:val="es-ES"/>
+        </w:rPr>
+        <w:t>pipeline</w:t>
+      </w:r>
+      <w:proofErr w:type="gramEnd"/>
+      <w:r>
+        <w:rPr>
+          <w:lang w:val="es-ES"/>
+        </w:rPr>
+        <w:t xml:space="preserve"> en la que realizar desde los </w:t>
+      </w:r>
+      <w:proofErr w:type="spellStart"/>
+      <w:r>
+        <w:rPr>
+          <w:lang w:val="es-ES"/>
+        </w:rPr>
+        <w:t>tests</w:t>
+      </w:r>
+      <w:proofErr w:type="spellEnd"/>
+      <w:r>
+        <w:rPr>
+          <w:lang w:val="es-ES"/>
+        </w:rPr>
+        <w:t xml:space="preserve"> unitarios de los componentes acordados hasta el despliegue en contenedores de Docker. </w:t>
+      </w:r>
+    </w:p>
+    <w:p>
+      <w:pPr>
+        <w:rPr>
+          <w:lang w:val="es-ES"/>
+        </w:rPr>
+      </w:pPr>
+      <w:r>
+        <w:rPr>
+          <w:lang w:val="es-ES"/>
+        </w:rPr>
+        <w:tab/>
+        <w:t>La primera aproximación realizada fue la de comprobar cada 15 minutos si el repositorio de GitHub que albergaba el código había registrado algún cambio en el mismo, de modo que se clonase dicho repositorio al proyecto de Jenkins al cargo.</w:t>
+      </w:r>
+    </w:p>
+    <w:p>
+      <w:pPr>
+        <w:rPr>
+          <w:lang w:val="es-ES"/>
+        </w:rPr>
+      </w:pPr>
+      <w:r>
+        <w:rPr>
+          <w:lang w:val="es-ES"/>
+        </w:rPr>
+        <w:lastRenderedPageBreak/>
+        <w:t xml:space="preserve">Dicha funcionalidad básica, fue sustituida por </w:t>
+      </w:r>
+      <w:proofErr w:type="gramStart"/>
+      <w:r>
+        <w:rPr>
+          <w:lang w:val="es-ES"/>
+        </w:rPr>
+        <w:t xml:space="preserve">una </w:t>
+      </w:r>
+      <w:r>
+        <w:rPr>
+          <w:i/>
+          <w:iCs/>
+          <w:lang w:val="es-ES"/>
+        </w:rPr>
+        <w:t>pipeline</w:t>
+      </w:r>
+      <w:proofErr w:type="gramEnd"/>
+      <w:r>
+        <w:rPr>
+          <w:lang w:val="es-ES"/>
+        </w:rPr>
+        <w:t xml:space="preserve"> al uso, la cual quería ser utilizada para los primeros pasos de la integración: comprobar cambios en el repositorio, clonarlo, instalar las dependencias necesarias y ejecutar los </w:t>
+      </w:r>
+      <w:proofErr w:type="spellStart"/>
+      <w:r>
+        <w:rPr>
+          <w:lang w:val="es-ES"/>
+        </w:rPr>
+        <w:t>tests</w:t>
+      </w:r>
+      <w:proofErr w:type="spellEnd"/>
+      <w:r>
+        <w:rPr>
+          <w:lang w:val="es-ES"/>
+        </w:rPr>
+        <w:t xml:space="preserve"> unitarios de la Base de Datos.</w:t>
+      </w:r>
+      <w:r>
+        <w:rPr>
+          <w:lang w:val="es-ES"/>
+        </w:rPr>
+        <w:t xml:space="preserve"> Dichos pasos se establecieron en formato código en un </w:t>
+      </w:r>
+      <w:proofErr w:type="spellStart"/>
+      <w:r>
+        <w:rPr>
+          <w:lang w:val="es-ES"/>
+        </w:rPr>
+        <w:t>Jenkinsfile</w:t>
+      </w:r>
+      <w:proofErr w:type="spellEnd"/>
+      <w:r>
+        <w:rPr>
+          <w:lang w:val="es-ES"/>
+        </w:rPr>
+        <w:t>, establecido posteriormente en el propio repositorio, para enlazarlos.</w:t>
+      </w:r>
+    </w:p>
+    <w:p>
+      <w:pPr>
+        <w:rPr>
+          <w:lang w:val="es-ES"/>
+        </w:rPr>
+      </w:pPr>
+      <w:r>
+        <w:rPr>
+          <w:lang w:val="es-ES"/>
+        </w:rPr>
+        <w:t xml:space="preserve">El proceso de configuración parecía satisfactorio debido a que se producían los pasos correctamente y, además, los </w:t>
+      </w:r>
+      <w:proofErr w:type="spellStart"/>
+      <w:r>
+        <w:rPr>
+          <w:lang w:val="es-ES"/>
+        </w:rPr>
+        <w:t>tests</w:t>
+      </w:r>
+      <w:proofErr w:type="spellEnd"/>
+      <w:r>
+        <w:rPr>
+          <w:lang w:val="es-ES"/>
+        </w:rPr>
+        <w:t xml:space="preserve"> indicaban que los datos de prueba se almacenaban correctamente, al igual que podían ser consultados.</w:t>
+      </w:r>
+    </w:p>
+    <w:p>
+      <w:pPr>
+        <w:rPr>
+          <w:lang w:val="es-ES"/>
+        </w:rPr>
+      </w:pPr>
+      <w:r>
+        <w:rPr>
+          <w:lang w:val="es-ES"/>
+        </w:rPr>
+        <w:t xml:space="preserve">Pero, se comprobó al poco tiempo que </w:t>
+      </w:r>
+      <w:proofErr w:type="gramStart"/>
+      <w:r>
+        <w:rPr>
+          <w:lang w:val="es-ES"/>
+        </w:rPr>
+        <w:t>dicha</w:t>
+      </w:r>
+      <w:r>
+        <w:rPr>
+          <w:lang w:val="es-ES"/>
+        </w:rPr>
+        <w:t xml:space="preserve"> </w:t>
+      </w:r>
+      <w:r>
+        <w:rPr>
+          <w:i/>
+          <w:iCs/>
+          <w:lang w:val="es-ES"/>
+        </w:rPr>
+        <w:t>pipeline</w:t>
+      </w:r>
+      <w:proofErr w:type="gramEnd"/>
+      <w:r>
+        <w:rPr>
+          <w:lang w:val="es-ES"/>
+        </w:rPr>
+        <w:t xml:space="preserve"> presentaba un error </w:t>
+      </w:r>
+      <w:r>
+        <w:rPr>
+          <w:lang w:val="es-ES"/>
+        </w:rPr>
+        <w:t>de configuración, no en su código</w:t>
+      </w:r>
+      <w:r>
+        <w:rPr>
+          <w:lang w:val="es-ES"/>
+        </w:rPr>
+        <w:t>: la comprobación cada 15 minutos siempre llevaba a ejecutar el resto de pasos, hubiese o no cambios en el repositorio.</w:t>
+      </w:r>
+      <w:r>
+        <w:rPr>
+          <w:lang w:val="es-ES"/>
+        </w:rPr>
+        <w:t xml:space="preserve"> </w:t>
+      </w:r>
+    </w:p>
+    <w:p>
+      <w:pPr>
+        <w:rPr>
+          <w:i/>
+          <w:iCs/>
+          <w:lang w:val="es-ES"/>
+        </w:rPr>
+      </w:pPr>
+      <w:r>
+        <w:rPr>
+          <w:i/>
+          <w:iCs/>
+          <w:lang w:val="es-ES"/>
+        </w:rPr>
+        <w:t xml:space="preserve">Todavía se está buscando una solución a este problema, para poder dejar </w:t>
+      </w:r>
+      <w:proofErr w:type="gramStart"/>
+      <w:r>
+        <w:rPr>
+          <w:i/>
+          <w:iCs/>
+          <w:lang w:val="es-ES"/>
+        </w:rPr>
+        <w:t>la pipeline</w:t>
+      </w:r>
+      <w:proofErr w:type="gramEnd"/>
+      <w:r>
+        <w:rPr>
+          <w:i/>
+          <w:iCs/>
+          <w:lang w:val="es-ES"/>
+        </w:rPr>
+        <w:t xml:space="preserve"> completamente automatizada.</w:t>
+      </w:r>
+    </w:p>
+    <w:p>
+      <w:pPr>
+        <w:rPr>
+          <w:lang w:val="es-ES"/>
+        </w:rPr>
+      </w:pPr>
+    </w:p>
+    <w:p>
+      <w:pPr>
+        <w:rPr>
+          <w:lang w:val="es-ES"/>
+        </w:rPr>
+      </w:pPr>
+    </w:p>
+    <w:p>
+      <w:pPr>
+        <w:rPr>
+          <w:lang w:val="es-ES"/>
+        </w:rPr>
+      </w:pPr>
+    </w:p>
+    <w:p>
+      <w:pPr>
+        <w:rPr>
+          <w:lang w:val="es-ES"/>
+        </w:rPr>
+      </w:pPr>
+      <w:r>
+        <w:rPr>
+          <w:lang w:val="es-ES"/>
+        </w:rPr>
+        <w:br w:type="page"/>
+      </w:r>
+    </w:p>
+    <w:p>
+      <w:pPr>
+        <w:pStyle w:val="Ttulo1"/>
+        <w:ind w:firstLine="0"/>
+      </w:pPr>
+      <w:bookmarkStart w:id="15" w:name="_Toc41557322"/>
       <w:r>
         <w:lastRenderedPageBreak/>
         <w:t>Anexo</w:t>
       </w:r>
-      <w:bookmarkEnd w:id="14"/>
+      <w:bookmarkEnd w:id="15"/>
     </w:p>
     <w:p>
       <w:pPr>
         <w:pStyle w:val="Ttulo2"/>
         <w:ind w:firstLine="0"/>
       </w:pPr>
-      <w:bookmarkStart w:id="15" w:name="_ADR_Base_de"/>
-      <w:bookmarkStart w:id="16" w:name="_Toc41557323"/>
-      <w:bookmarkEnd w:id="15"/>
+      <w:bookmarkStart w:id="16" w:name="_ADR_Base_de"/>
+      <w:bookmarkStart w:id="17" w:name="_Toc41557323"/>
+      <w:bookmarkEnd w:id="16"/>
       <w:r>
         <w:t>ADR Base de Datos</w:t>
       </w:r>
-      <w:bookmarkEnd w:id="16"/>
+      <w:bookmarkEnd w:id="17"/>
     </w:p>
     <w:p>
       <w:pPr>
         <w:pStyle w:val="Ttulo3"/>
       </w:pPr>
-      <w:bookmarkStart w:id="17" w:name="_Toc41557324"/>
+      <w:bookmarkStart w:id="18" w:name="_Toc41557324"/>
       <w:r>
         <w:t>Contexto</w:t>
       </w:r>
-      <w:bookmarkEnd w:id="17"/>
+      <w:bookmarkEnd w:id="18"/>
     </w:p>
     <w:p>
       <w:r>
@@ -4948,11 +5462,11 @@
       <w:pPr>
         <w:pStyle w:val="Ttulo3"/>
       </w:pPr>
-      <w:bookmarkStart w:id="18" w:name="_Toc41557325"/>
+      <w:bookmarkStart w:id="19" w:name="_Toc41557325"/>
       <w:r>
         <w:t>Procesos</w:t>
       </w:r>
-      <w:bookmarkEnd w:id="18"/>
+      <w:bookmarkEnd w:id="19"/>
     </w:p>
     <w:p>
       <w:pPr>
@@ -5116,11 +5630,11 @@
       <w:pPr>
         <w:pStyle w:val="Ttulo3"/>
       </w:pPr>
-      <w:bookmarkStart w:id="19" w:name="_Toc41557326"/>
+      <w:bookmarkStart w:id="20" w:name="_Toc41557326"/>
       <w:r>
         <w:t>Opciones consideradas</w:t>
       </w:r>
-      <w:bookmarkEnd w:id="19"/>
+      <w:bookmarkEnd w:id="20"/>
     </w:p>
     <w:p>
       <w:r>
@@ -5399,11 +5913,11 @@
       <w:pPr>
         <w:pStyle w:val="Ttulo3"/>
       </w:pPr>
-      <w:bookmarkStart w:id="20" w:name="_Toc41557327"/>
+      <w:bookmarkStart w:id="21" w:name="_Toc41557327"/>
       <w:r>
         <w:t>Decisión</w:t>
       </w:r>
-      <w:bookmarkEnd w:id="20"/>
+      <w:bookmarkEnd w:id="21"/>
     </w:p>
     <w:p>
       <w:pPr>
@@ -5489,11 +6003,11 @@
       <w:pPr>
         <w:pStyle w:val="Ttulo3"/>
       </w:pPr>
-      <w:bookmarkStart w:id="21" w:name="_Toc41557328"/>
+      <w:bookmarkStart w:id="22" w:name="_Toc41557328"/>
       <w:r>
         <w:t>Estado</w:t>
       </w:r>
-      <w:bookmarkEnd w:id="21"/>
+      <w:bookmarkEnd w:id="22"/>
     </w:p>
     <w:p>
       <w:r>
@@ -5555,11 +6069,11 @@
       <w:pPr>
         <w:pStyle w:val="Ttulo3"/>
       </w:pPr>
-      <w:bookmarkStart w:id="22" w:name="_Toc41557329"/>
+      <w:bookmarkStart w:id="23" w:name="_Toc41557329"/>
       <w:r>
         <w:t>Implicaciones</w:t>
       </w:r>
-      <w:bookmarkEnd w:id="22"/>
+      <w:bookmarkEnd w:id="23"/>
     </w:p>
     <w:p>
       <w:pPr>
@@ -5686,24 +6200,24 @@
         <w:pStyle w:val="Ttulo2"/>
         <w:ind w:firstLine="0"/>
       </w:pPr>
-      <w:bookmarkStart w:id="23" w:name="_ADR_Gestión_de"/>
-      <w:bookmarkStart w:id="24" w:name="_Toc41557330"/>
-      <w:bookmarkEnd w:id="23"/>
+      <w:bookmarkStart w:id="24" w:name="_ADR_Gestión_de"/>
+      <w:bookmarkStart w:id="25" w:name="_Toc41557330"/>
+      <w:bookmarkEnd w:id="24"/>
       <w:r>
         <w:lastRenderedPageBreak/>
         <w:t>ADR Gestión de la Configuración</w:t>
       </w:r>
-      <w:bookmarkEnd w:id="24"/>
+      <w:bookmarkEnd w:id="25"/>
     </w:p>
     <w:p>
       <w:pPr>
         <w:pStyle w:val="Ttulo3"/>
       </w:pPr>
-      <w:bookmarkStart w:id="25" w:name="_Toc41557331"/>
+      <w:bookmarkStart w:id="26" w:name="_Toc41557331"/>
       <w:r>
         <w:t>Contexto</w:t>
       </w:r>
-      <w:bookmarkEnd w:id="25"/>
+      <w:bookmarkEnd w:id="26"/>
     </w:p>
     <w:p>
       <w:r>
@@ -5714,11 +6228,11 @@
       <w:pPr>
         <w:pStyle w:val="Ttulo3"/>
       </w:pPr>
-      <w:bookmarkStart w:id="26" w:name="_Toc41557332"/>
+      <w:bookmarkStart w:id="27" w:name="_Toc41557332"/>
       <w:r>
         <w:t>Procesos</w:t>
       </w:r>
-      <w:bookmarkEnd w:id="26"/>
+      <w:bookmarkEnd w:id="27"/>
     </w:p>
     <w:p>
       <w:pPr>
@@ -6198,11 +6712,11 @@
       <w:pPr>
         <w:pStyle w:val="Ttulo3"/>
       </w:pPr>
-      <w:bookmarkStart w:id="27" w:name="_Toc41557333"/>
+      <w:bookmarkStart w:id="28" w:name="_Toc41557333"/>
       <w:r>
         <w:t>Opciones consideradas</w:t>
       </w:r>
-      <w:bookmarkEnd w:id="27"/>
+      <w:bookmarkEnd w:id="28"/>
     </w:p>
     <w:p>
       <w:pPr>
@@ -6538,11 +7052,11 @@
       <w:pPr>
         <w:pStyle w:val="Ttulo3"/>
       </w:pPr>
-      <w:bookmarkStart w:id="28" w:name="_Toc41557334"/>
+      <w:bookmarkStart w:id="29" w:name="_Toc41557334"/>
       <w:r>
         <w:t>Decisión</w:t>
       </w:r>
-      <w:bookmarkEnd w:id="28"/>
+      <w:bookmarkEnd w:id="29"/>
     </w:p>
     <w:p>
       <w:r>
@@ -6598,12 +7112,12 @@
       <w:pPr>
         <w:pStyle w:val="Ttulo3"/>
       </w:pPr>
-      <w:bookmarkStart w:id="29" w:name="_Toc41557335"/>
+      <w:bookmarkStart w:id="30" w:name="_Toc41557335"/>
       <w:r>
         <w:lastRenderedPageBreak/>
         <w:t>Estado</w:t>
       </w:r>
-      <w:bookmarkEnd w:id="29"/>
+      <w:bookmarkEnd w:id="30"/>
     </w:p>
     <w:p>
       <w:r>
@@ -6665,11 +7179,11 @@
       <w:pPr>
         <w:pStyle w:val="Ttulo3"/>
       </w:pPr>
-      <w:bookmarkStart w:id="30" w:name="_Toc41557336"/>
+      <w:bookmarkStart w:id="31" w:name="_Toc41557336"/>
       <w:r>
         <w:t>Implicaciones</w:t>
       </w:r>
-      <w:bookmarkEnd w:id="30"/>
+      <w:bookmarkEnd w:id="31"/>
     </w:p>
     <w:p>
       <w:r>
@@ -6708,22 +7222,22 @@
       <w:pPr>
         <w:pStyle w:val="Ttulo2"/>
       </w:pPr>
-      <w:bookmarkStart w:id="31" w:name="_Toc41557337"/>
+      <w:bookmarkStart w:id="32" w:name="_Toc41557337"/>
       <w:r>
         <w:lastRenderedPageBreak/>
         <w:t>ADR Integración Continua</w:t>
       </w:r>
-      <w:bookmarkEnd w:id="31"/>
+      <w:bookmarkEnd w:id="32"/>
     </w:p>
     <w:p>
       <w:pPr>
         <w:pStyle w:val="Ttulo3"/>
       </w:pPr>
-      <w:bookmarkStart w:id="32" w:name="_Toc41557338"/>
+      <w:bookmarkStart w:id="33" w:name="_Toc41557338"/>
       <w:r>
         <w:t>Contexto</w:t>
       </w:r>
-      <w:bookmarkEnd w:id="32"/>
+      <w:bookmarkEnd w:id="33"/>
     </w:p>
     <w:p>
       <w:r>
@@ -6734,11 +7248,11 @@
       <w:pPr>
         <w:pStyle w:val="Ttulo3"/>
       </w:pPr>
-      <w:bookmarkStart w:id="33" w:name="_Toc41557339"/>
+      <w:bookmarkStart w:id="34" w:name="_Toc41557339"/>
       <w:r>
         <w:t>Procesos</w:t>
       </w:r>
-      <w:bookmarkEnd w:id="33"/>
+      <w:bookmarkEnd w:id="34"/>
     </w:p>
     <w:p>
       <w:pPr>
@@ -7132,11 +7646,11 @@
       <w:pPr>
         <w:pStyle w:val="Ttulo3"/>
       </w:pPr>
-      <w:bookmarkStart w:id="34" w:name="_Toc41557340"/>
+      <w:bookmarkStart w:id="35" w:name="_Toc41557340"/>
       <w:r>
         <w:t>Opciones consideradas</w:t>
       </w:r>
-      <w:bookmarkEnd w:id="34"/>
+      <w:bookmarkEnd w:id="35"/>
     </w:p>
     <w:p>
       <w:pPr>
@@ -9501,11 +10015,11 @@
         <w:pStyle w:val="Ttulo3"/>
         <w:ind w:firstLine="0"/>
       </w:pPr>
-      <w:bookmarkStart w:id="35" w:name="_Toc41557341"/>
+      <w:bookmarkStart w:id="36" w:name="_Toc41557341"/>
       <w:r>
         <w:t>Decisión</w:t>
       </w:r>
-      <w:bookmarkEnd w:id="35"/>
+      <w:bookmarkEnd w:id="36"/>
     </w:p>
     <w:p>
       <w:pPr>
@@ -9667,11 +10181,11 @@
       <w:pPr>
         <w:pStyle w:val="Ttulo3"/>
       </w:pPr>
-      <w:bookmarkStart w:id="36" w:name="_Toc41557342"/>
+      <w:bookmarkStart w:id="37" w:name="_Toc41557342"/>
       <w:r>
         <w:t>Estado</w:t>
       </w:r>
-      <w:bookmarkEnd w:id="36"/>
+      <w:bookmarkEnd w:id="37"/>
     </w:p>
     <w:p>
       <w:r>
@@ -9733,11 +10247,11 @@
       <w:pPr>
         <w:pStyle w:val="Ttulo3"/>
       </w:pPr>
-      <w:bookmarkStart w:id="37" w:name="_Toc41557343"/>
+      <w:bookmarkStart w:id="38" w:name="_Toc41557343"/>
       <w:r>
         <w:t>Implicaciones</w:t>
       </w:r>
-      <w:bookmarkEnd w:id="37"/>
+      <w:bookmarkEnd w:id="38"/>
     </w:p>
     <w:p>
       <w:r>
@@ -11986,39 +12500,12 @@
   </w:num>
   <w:num w:numId="11">
     <w:abstractNumId w:val="16"/>
-    <w:lvlOverride w:ilvl="0"/>
-    <w:lvlOverride w:ilvl="1"/>
-    <w:lvlOverride w:ilvl="2"/>
-    <w:lvlOverride w:ilvl="3"/>
-    <w:lvlOverride w:ilvl="4"/>
-    <w:lvlOverride w:ilvl="5"/>
-    <w:lvlOverride w:ilvl="6"/>
-    <w:lvlOverride w:ilvl="7"/>
-    <w:lvlOverride w:ilvl="8"/>
   </w:num>
   <w:num w:numId="12">
     <w:abstractNumId w:val="13"/>
-    <w:lvlOverride w:ilvl="0"/>
-    <w:lvlOverride w:ilvl="1"/>
-    <w:lvlOverride w:ilvl="2"/>
-    <w:lvlOverride w:ilvl="3"/>
-    <w:lvlOverride w:ilvl="4"/>
-    <w:lvlOverride w:ilvl="5"/>
-    <w:lvlOverride w:ilvl="6"/>
-    <w:lvlOverride w:ilvl="7"/>
-    <w:lvlOverride w:ilvl="8"/>
   </w:num>
   <w:num w:numId="13">
     <w:abstractNumId w:val="15"/>
-    <w:lvlOverride w:ilvl="0"/>
-    <w:lvlOverride w:ilvl="1"/>
-    <w:lvlOverride w:ilvl="2"/>
-    <w:lvlOverride w:ilvl="3"/>
-    <w:lvlOverride w:ilvl="4"/>
-    <w:lvlOverride w:ilvl="5"/>
-    <w:lvlOverride w:ilvl="6"/>
-    <w:lvlOverride w:ilvl="7"/>
-    <w:lvlOverride w:ilvl="8"/>
   </w:num>
   <w:num w:numId="14">
     <w:abstractNumId w:val="7"/>
@@ -12751,10 +13238,12 @@
     <w:autoRedefine/>
     <w:uiPriority w:val="39"/>
     <w:unhideWhenUsed/>
-    <w:rsid w:val="00076104"/>
+    <w:rsid w:val="00975804"/>
     <w:pPr>
+      <w:tabs>
+        <w:tab w:val="right" w:leader="dot" w:pos="9019"/>
+      </w:tabs>
       <w:spacing w:after="100"/>
-      <w:ind w:left="220"/>
     </w:pPr>
   </w:style>
   <w:style w:type="paragraph" w:styleId="TDC3">
@@ -13270,7 +13759,7 @@
 </file>
 
 <file path=customXml/itemProps1.xml><?xml version="1.0" encoding="utf-8"?>
-<ds:datastoreItem xmlns:ds="http://schemas.openxmlformats.org/officeDocument/2006/customXml" ds:itemID="{FA4E9107-5351-4FF8-9DC3-60B5403C2D3E}">
+<ds:datastoreItem xmlns:ds="http://schemas.openxmlformats.org/officeDocument/2006/customXml" ds:itemID="{145D5C5D-EA62-4357-86EA-FBBAFE425738}">
   <ds:schemaRefs>
     <ds:schemaRef ds:uri="http://schemas.openxmlformats.org/officeDocument/2006/bibliography"/>
   </ds:schemaRefs>

</xml_diff>

<commit_message>
Corrección ortográfica de la memoria
</commit_message>
<xml_diff>
--- a/doc/memoria_proyecto.docx
+++ b/doc/memoria_proyecto.docx
@@ -1,6 +1,6 @@
 
 <file path=word/document.xml><?xml version="1.0" encoding="utf-8"?>
-<w:document xmlns:wpc="http://schemas.microsoft.com/office/word/2010/wordprocessingCanvas" xmlns:cx="http://schemas.microsoft.com/office/drawing/2014/chartex" xmlns:cx1="http://schemas.microsoft.com/office/drawing/2015/9/8/chartex" xmlns:cx2="http://schemas.microsoft.com/office/drawing/2015/10/21/chartex" xmlns:cx3="http://schemas.microsoft.com/office/drawing/2016/5/9/chartex" xmlns:cx4="http://schemas.microsoft.com/office/drawing/2016/5/10/chartex" xmlns:cx5="http://schemas.microsoft.com/office/drawing/2016/5/11/chartex" xmlns:cx6="http://schemas.microsoft.com/office/drawing/2016/5/12/chartex" xmlns:cx7="http://schemas.microsoft.com/office/drawing/2016/5/13/chartex" xmlns:cx8="http://schemas.microsoft.com/office/drawing/2016/5/14/chartex" xmlns:mc="http://schemas.openxmlformats.org/markup-compatibility/2006" xmlns:aink="http://schemas.microsoft.com/office/drawing/2016/ink" xmlns:am3d="http://schemas.microsoft.com/office/drawing/2017/model3d" xmlns:o="urn:schemas-microsoft-com:office:office" xmlns:r="http://schemas.openxmlformats.org/officeDocument/2006/relationships" xmlns:m="http://schemas.openxmlformats.org/officeDocument/2006/math" xmlns:v="urn:schemas-microsoft-com:vml" xmlns:wp14="http://schemas.microsoft.com/office/word/2010/wordprocessingDrawing" xmlns:wp="http://schemas.openxmlformats.org/drawingml/2006/wordprocessingDrawing" xmlns:w10="urn:schemas-microsoft-com:office:word" xmlns:w="http://schemas.openxmlformats.org/wordprocessingml/2006/main" xmlns:w14="http://schemas.microsoft.com/office/word/2010/wordml" xmlns:w15="http://schemas.microsoft.com/office/word/2012/wordml" xmlns:w16cex="http://schemas.microsoft.com/office/word/2018/wordml/cex" xmlns:w16cid="http://schemas.microsoft.com/office/word/2016/wordml/cid" xmlns:w16="http://schemas.microsoft.com/office/word/2018/wordml" xmlns:w16se="http://schemas.microsoft.com/office/word/2015/wordml/symex" xmlns:wpg="http://schemas.microsoft.com/office/word/2010/wordprocessingGroup" xmlns:wpi="http://schemas.microsoft.com/office/word/2010/wordprocessingInk" xmlns:wne="http://schemas.microsoft.com/office/word/2006/wordml" xmlns:wps="http://schemas.microsoft.com/office/word/2010/wordprocessingShape" mc:Ignorable="w14 w15 w16se w16cid w16 w16cex wp14">
+<w:document xmlns:wpc="http://schemas.microsoft.com/office/word/2010/wordprocessingCanvas" xmlns:cx="http://schemas.microsoft.com/office/drawing/2014/chartex" xmlns:cx1="http://schemas.microsoft.com/office/drawing/2015/9/8/chartex" xmlns:cx2="http://schemas.microsoft.com/office/drawing/2015/10/21/chartex" xmlns:cx3="http://schemas.microsoft.com/office/drawing/2016/5/9/chartex" xmlns:cx4="http://schemas.microsoft.com/office/drawing/2016/5/10/chartex" xmlns:cx5="http://schemas.microsoft.com/office/drawing/2016/5/11/chartex" xmlns:cx6="http://schemas.microsoft.com/office/drawing/2016/5/12/chartex" xmlns:cx7="http://schemas.microsoft.com/office/drawing/2016/5/13/chartex" xmlns:cx8="http://schemas.microsoft.com/office/drawing/2016/5/14/chartex" xmlns:mc="http://schemas.openxmlformats.org/markup-compatibility/2006" xmlns:aink="http://schemas.microsoft.com/office/drawing/2016/ink" xmlns:am3d="http://schemas.microsoft.com/office/drawing/2017/model3d" xmlns:o="urn:schemas-microsoft-com:office:office" xmlns:r="http://schemas.openxmlformats.org/officeDocument/2006/relationships" xmlns:m="http://schemas.openxmlformats.org/officeDocument/2006/math" xmlns:v="urn:schemas-microsoft-com:vml" xmlns:wp14="http://schemas.microsoft.com/office/word/2010/wordprocessingDrawing" xmlns:wp="http://schemas.openxmlformats.org/drawingml/2006/wordprocessingDrawing" xmlns:w10="urn:schemas-microsoft-com:office:word" xmlns:w="http://schemas.openxmlformats.org/wordprocessingml/2006/main" xmlns:w14="http://schemas.microsoft.com/office/word/2010/wordml" xmlns:w15="http://schemas.microsoft.com/office/word/2012/wordml" xmlns:w16cid="http://schemas.microsoft.com/office/word/2016/wordml/cid" xmlns:w16se="http://schemas.microsoft.com/office/word/2015/wordml/symex" xmlns:wpg="http://schemas.microsoft.com/office/word/2010/wordprocessingGroup" xmlns:wpi="http://schemas.microsoft.com/office/word/2010/wordprocessingInk" xmlns:wne="http://schemas.microsoft.com/office/word/2006/wordml" xmlns:wps="http://schemas.microsoft.com/office/word/2010/wordprocessingShape" mc:Ignorable="w14 w15 w16se w16cid wp14">
   <w:body>
     <w:bookmarkStart w:id="0" w:name="_pdzqjj54y5jc" w:colFirst="0" w:colLast="0" w:displacedByCustomXml="next"/>
     <w:bookmarkEnd w:id="0" w:displacedByCustomXml="next"/>
@@ -266,7 +266,7 @@
                   </wp:anchor>
                 </w:drawing>
               </mc:Choice>
-              <mc:Fallback>
+              <mc:Fallback xmlns:w16="http://schemas.microsoft.com/office/word/2018/wordml" xmlns:w16cex="http://schemas.microsoft.com/office/word/2018/wordml/cex">
                 <w:pict>
                   <v:group w14:anchorId="6BE7D6B4" id="Grupo 149" o:spid="_x0000_s1026" style="position:absolute;margin-left:0;margin-top:0;width:8in;height:95.7pt;z-index:251662336;mso-width-percent:941;mso-height-percent:121;mso-top-percent:23;mso-position-horizontal:center;mso-position-horizontal-relative:page;mso-position-vertical-relative:page;mso-width-percent:941;mso-height-percent:121;mso-top-percent:23" coordorigin="" coordsize="73152,12161" o:gfxdata="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">
                     <v:shape id="Rectángulo 51" o:spid="_x0000_s1027" style="position:absolute;width:73152;height:11303;visibility:visible;mso-wrap-style:square;v-text-anchor:middle" coordsize="7312660,1129665" o:gfxdata="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" path="m,l7312660,r,1129665l3619500,733425,,1091565,,xe" fillcolor="#4f81bd [3204]" stroked="f" strokeweight="2pt">
@@ -3891,13 +3891,8 @@
         <w:t>S</w:t>
       </w:r>
       <w:r>
-        <w:t xml:space="preserve">cript, al igual que nuestro cliente, y ofrece una API estable para la librería </w:t>
-      </w:r>
-      <w:proofErr w:type="spellStart"/>
-      <w:r>
-        <w:t>LevelDB</w:t>
-      </w:r>
-      <w:proofErr w:type="spellEnd"/>
+        <w:t>cript, al igual que nuestro cliente, y ofrece una API estable para la librería LevelDB</w:t>
+      </w:r>
       <w:r>
         <w:t>.</w:t>
       </w:r>
@@ -4088,15 +4083,7 @@
         <w:t xml:space="preserve">Como seguimiento del proyecto se han realizado dos demostraciones de funcionalidad. En ellas, se ha expuesto </w:t>
       </w:r>
       <w:r>
-        <w:t xml:space="preserve">la implementación conseguida en cada momento, incluyendo los avances conseguidos respecto a los procesos de integración </w:t>
-      </w:r>
-      <w:proofErr w:type="gramStart"/>
-      <w:r>
-        <w:t>continua</w:t>
-      </w:r>
-      <w:proofErr w:type="gramEnd"/>
-      <w:r>
-        <w:t xml:space="preserve"> acordados en el </w:t>
+        <w:t xml:space="preserve">la implementación conseguida en cada momento, incluyendo los avances conseguidos respecto a los procesos de integración continua acordados en el </w:t>
       </w:r>
       <w:r>
         <w:rPr>
@@ -4142,26 +4129,14 @@
         <w:t xml:space="preserve">” </w:t>
       </w:r>
       <w:r>
-        <w:t xml:space="preserve">pretenden ser conseguidos mediante la creación de </w:t>
-      </w:r>
-      <w:proofErr w:type="gramStart"/>
-      <w:r>
-        <w:t xml:space="preserve">una </w:t>
+        <w:t xml:space="preserve">pretenden ser conseguidos mediante la creación de una </w:t>
       </w:r>
       <w:r>
         <w:rPr>
           <w:i/>
           <w:iCs/>
         </w:rPr>
-        <w:t>pipeline</w:t>
-      </w:r>
-      <w:proofErr w:type="gramEnd"/>
-      <w:r>
-        <w:rPr>
-          <w:i/>
-          <w:iCs/>
-        </w:rPr>
-        <w:t xml:space="preserve"> </w:t>
+        <w:t xml:space="preserve">pipeline </w:t>
       </w:r>
       <w:r>
         <w:t>completa que guíen la disposición final de la aplicación, desde los tests que se consideren necesarios hasta el despliegue en contenedores Docker para proporcionar el servicio.</w:t>
@@ -4470,14 +4445,14 @@
           <w:sz w:val="24"/>
         </w:rPr>
       </w:pPr>
-      <w:bookmarkStart w:id="13" w:name="_Toc41557321"/>
-      <w:bookmarkStart w:id="14" w:name="_Requisitos_de_Despliegue"/>
-      <w:bookmarkEnd w:id="14"/>
+      <w:bookmarkStart w:id="13" w:name="_Requisitos_de_Despliegue"/>
+      <w:bookmarkStart w:id="14" w:name="_Toc41557321"/>
+      <w:bookmarkEnd w:id="13"/>
       <w:r>
         <w:lastRenderedPageBreak/>
         <w:t xml:space="preserve">Requisitos de </w:t>
       </w:r>
-      <w:bookmarkEnd w:id="13"/>
+      <w:bookmarkEnd w:id="14"/>
       <w:r>
         <w:t>Despliegue</w:t>
       </w:r>
@@ -4485,15 +4460,7 @@
     <w:p>
       <w:r>
         <w:tab/>
-        <w:t xml:space="preserve">Se necesita definir la forma en la que desplegar la aplicación </w:t>
-      </w:r>
-      <w:proofErr w:type="spellStart"/>
-      <w:r>
-        <w:t>EventPlanner</w:t>
-      </w:r>
-      <w:proofErr w:type="spellEnd"/>
-      <w:r>
-        <w:t>. Para especificar los componentes lógicos que van a tomar parte en dicho despliegue, nos basamos en la arquitectura de la aplicación y en las características más importantes para mantener el servicio:</w:t>
+        <w:t>Se necesita definir la forma en la que desplegar la aplicación EventPlanner. Para especificar los componentes lógicos que van a tomar parte en dicho despliegue, nos basamos en la arquitectura de la aplicación y en las características más importantes para mantener el servicio:</w:t>
       </w:r>
     </w:p>
     <w:p>
@@ -4658,7 +4625,6 @@
       <w:r>
         <w:t xml:space="preserve">Es necesario contar con un balanceador de carga que distribuya de forma eficiente la carga, ya que no basta con un elegir un contenedor aleatoriamente (por código sencillamente), sino que se debe fijar mejor ese reparto (teniendo en cuenta, por ejemplo, que el tiempo de resolución de las peticiones </w:t>
       </w:r>
-      <w:proofErr w:type="spellStart"/>
       <w:r>
         <w:rPr>
           <w:i/>
@@ -4666,11 +4632,9 @@
         </w:rPr>
         <w:t>get</w:t>
       </w:r>
-      <w:proofErr w:type="spellEnd"/>
       <w:r>
         <w:t xml:space="preserve"> suele ser más elevado que el de las </w:t>
       </w:r>
-      <w:proofErr w:type="spellStart"/>
       <w:r>
         <w:rPr>
           <w:i/>
@@ -4678,7 +4642,6 @@
         </w:rPr>
         <w:t>put</w:t>
       </w:r>
-      <w:proofErr w:type="spellEnd"/>
       <w:r>
         <w:t>).</w:t>
       </w:r>
@@ -4765,7 +4728,6 @@
       <w:r>
         <w:t xml:space="preserve">Configuración de una red </w:t>
       </w:r>
-      <w:proofErr w:type="spellStart"/>
       <w:r>
         <w:rPr>
           <w:i/>
@@ -4773,7 +4735,6 @@
         </w:rPr>
         <w:t>network</w:t>
       </w:r>
-      <w:proofErr w:type="spellEnd"/>
       <w:r>
         <w:t xml:space="preserve"> en Docker que permita la conexión entre ellos del modo ya establecido:</w:t>
       </w:r>
@@ -4788,15 +4749,7 @@
         <w:spacing w:after="160" w:line="256" w:lineRule="auto"/>
       </w:pPr>
       <w:r>
-        <w:t>Base de Datos y API por sockets TCP (librería ‘</w:t>
-      </w:r>
-      <w:proofErr w:type="spellStart"/>
-      <w:r>
-        <w:t>zmq</w:t>
-      </w:r>
-      <w:proofErr w:type="spellEnd"/>
-      <w:r>
-        <w:t>’).</w:t>
+        <w:t>Base de Datos y API por sockets TCP (librería ‘zmq’).</w:t>
       </w:r>
     </w:p>
     <w:p>
@@ -4833,23 +4786,7 @@
         <w:ind w:left="1066" w:hanging="357"/>
       </w:pPr>
       <w:r>
-        <w:t xml:space="preserve">Para los </w:t>
-      </w:r>
-      <w:proofErr w:type="spellStart"/>
-      <w:r>
-        <w:t>tests</w:t>
-      </w:r>
-      <w:proofErr w:type="spellEnd"/>
-      <w:r>
-        <w:t xml:space="preserve"> unitarios de cada componente, es suficiente con generar una imagen del tipo que corresponda y lanzar los </w:t>
-      </w:r>
-      <w:proofErr w:type="spellStart"/>
-      <w:r>
-        <w:t>tests</w:t>
-      </w:r>
-      <w:proofErr w:type="spellEnd"/>
-      <w:r>
-        <w:t xml:space="preserve"> desde dentro del propio contenedor; de modo que las conexiones no supongan un problema.</w:t>
+        <w:t>Para los tests unitarios de cada componente, es suficiente con generar una imagen del tipo que corresponda y lanzar los tests desde dentro del propio contenedor; de modo que las conexiones no supongan un problema.</w:t>
       </w:r>
     </w:p>
     <w:p>
@@ -4863,15 +4800,7 @@
         <w:ind w:left="1066" w:hanging="357"/>
       </w:pPr>
       <w:r>
-        <w:t xml:space="preserve">Para los </w:t>
-      </w:r>
-      <w:proofErr w:type="spellStart"/>
-      <w:r>
-        <w:t>tests</w:t>
-      </w:r>
-      <w:proofErr w:type="spellEnd"/>
-      <w:r>
-        <w:t xml:space="preserve"> de rendimiento sí que se establece una composición de contenedores como la prevista para producción, debido a que es importante conocer el comportamiento que va a tener el sistema de la forma más parecida a la realidad posible.</w:t>
+        <w:t>Para los tests de rendimiento sí que se establece una composición de contenedores como la prevista para producción, debido a que es importante conocer el comportamiento que va a tener el sistema de la forma más parecida a la realidad posible.</w:t>
       </w:r>
     </w:p>
     <w:p>
@@ -4885,15 +4814,7 @@
         <w:ind w:left="1066" w:hanging="357"/>
       </w:pPr>
       <w:r>
-        <w:t xml:space="preserve">Para los </w:t>
-      </w:r>
-      <w:proofErr w:type="spellStart"/>
-      <w:r>
-        <w:t>tests</w:t>
-      </w:r>
-      <w:proofErr w:type="spellEnd"/>
-      <w:r>
-        <w:t xml:space="preserve"> de carga, indicamos lo mismo que anteriormente, sólo que prestando más atención al modo en el que se reparten dicha carga los contenedores del mismo tipo conforme aumenta el número de peticiones.</w:t>
+        <w:t>Para los tests de carga, indicamos lo mismo que anteriormente, sólo que prestando más atención al modo en el que se reparten dicha carga los contenedores del mismo tipo conforme aumenta el número de peticiones.</w:t>
       </w:r>
     </w:p>
     <w:p>
@@ -4958,23 +4879,7 @@
       </w:pPr>
       <w:r>
         <w:tab/>
-        <w:t>Uno de los elementos cruciales respecto a librerías es la Base de Datos, puesto que se construye por completo sobre ‘</w:t>
-      </w:r>
-      <w:proofErr w:type="spellStart"/>
-      <w:r>
-        <w:t>LevelDB</w:t>
-      </w:r>
-      <w:proofErr w:type="spellEnd"/>
-      <w:r>
-        <w:t>’, la librería para manejo y almacenamiento de datos. Además, también requiere ‘</w:t>
-      </w:r>
-      <w:proofErr w:type="spellStart"/>
-      <w:r>
-        <w:t>zmq</w:t>
-      </w:r>
-      <w:proofErr w:type="spellEnd"/>
-      <w:r>
-        <w:t xml:space="preserve">’ para la conexión con la API. </w:t>
+        <w:t xml:space="preserve">Uno de los elementos cruciales respecto a librerías es la Base de Datos, puesto que se construye por completo sobre ‘LevelDB’, la librería para manejo y almacenamiento de datos. Además, también requiere ‘zmq’ para la conexión con la API. </w:t>
       </w:r>
     </w:p>
     <w:p>
@@ -4995,24 +4900,16 @@
         <w:ind w:firstLine="0"/>
         <w:jc w:val="center"/>
         <w:rPr>
+          <w:rFonts w:ascii="Consolas" w:hAnsi="Consolas"/>
           <w:lang w:val="en-US"/>
         </w:rPr>
       </w:pPr>
-      <w:proofErr w:type="spellStart"/>
-      <w:r>
-        <w:rPr>
-          <w:rFonts w:ascii="Cambria" w:hAnsi="Cambria"/>
+      <w:r>
+        <w:rPr>
+          <w:rFonts w:ascii="Consolas" w:hAnsi="Consolas"/>
           <w:lang w:val="en-US"/>
         </w:rPr>
-        <w:t>sudo</w:t>
-      </w:r>
-      <w:proofErr w:type="spellEnd"/>
-      <w:r>
-        <w:rPr>
-          <w:rFonts w:ascii="Cambria" w:hAnsi="Cambria"/>
-          <w:lang w:val="en-US"/>
-        </w:rPr>
-        <w:t xml:space="preserve"> apt-get update -y</w:t>
+        <w:t>sudo apt-get update -y</w:t>
       </w:r>
     </w:p>
     <w:p>
@@ -5021,25 +4918,16 @@
         <w:ind w:firstLine="0"/>
         <w:jc w:val="center"/>
         <w:rPr>
-          <w:rFonts w:ascii="Cambria" w:hAnsi="Cambria"/>
+          <w:rFonts w:ascii="Consolas" w:hAnsi="Consolas"/>
           <w:lang w:val="en-US"/>
         </w:rPr>
       </w:pPr>
-      <w:proofErr w:type="spellStart"/>
-      <w:r>
-        <w:rPr>
-          <w:rFonts w:ascii="Cambria" w:hAnsi="Cambria"/>
+      <w:r>
+        <w:rPr>
+          <w:rFonts w:ascii="Consolas" w:hAnsi="Consolas"/>
           <w:lang w:val="en-US"/>
         </w:rPr>
-        <w:t>sudo</w:t>
-      </w:r>
-      <w:proofErr w:type="spellEnd"/>
-      <w:r>
-        <w:rPr>
-          <w:rFonts w:ascii="Cambria" w:hAnsi="Cambria"/>
-          <w:lang w:val="en-US"/>
-        </w:rPr>
-        <w:t xml:space="preserve"> apt-get install -y pkg-config</w:t>
+        <w:t>sudo apt-get install -y pkg-config</w:t>
       </w:r>
     </w:p>
     <w:p>
@@ -5142,12 +5030,45 @@
         </w:rPr>
         <w:t xml:space="preserve">Para ello, se dispuso </w:t>
       </w:r>
-      <w:proofErr w:type="gramStart"/>
       <w:r>
         <w:rPr>
           <w:lang w:val="es-ES"/>
         </w:rPr>
-        <w:t xml:space="preserve">una </w:t>
+        <w:t>un pipeline</w:t>
+      </w:r>
+      <w:r>
+        <w:rPr>
+          <w:lang w:val="es-ES"/>
+        </w:rPr>
+        <w:t xml:space="preserve"> en la que realizar desde los tests unitarios de los componentes acordados hasta el despliegue en contenedores de Docker. </w:t>
+      </w:r>
+    </w:p>
+    <w:p>
+      <w:pPr>
+        <w:rPr>
+          <w:lang w:val="es-ES"/>
+        </w:rPr>
+      </w:pPr>
+      <w:r>
+        <w:rPr>
+          <w:lang w:val="es-ES"/>
+        </w:rPr>
+        <w:tab/>
+        <w:t>La primera aproximación realizada fue la de comprobar cada 15 minutos si el repositorio de GitHub que albergaba el código había registrado algún cambio en el mismo, de modo que se clonase dicho repositorio al proyecto de Jenkins al cargo.</w:t>
+      </w:r>
+    </w:p>
+    <w:p>
+      <w:pPr>
+        <w:rPr>
+          <w:lang w:val="es-ES"/>
+        </w:rPr>
+      </w:pPr>
+      <w:r>
+        <w:rPr>
+          <w:lang w:val="es-ES"/>
+        </w:rPr>
+        <w:lastRenderedPageBreak/>
+        <w:t xml:space="preserve">Dicha funcionalidad básica, fue sustituida por una </w:t>
       </w:r>
       <w:r>
         <w:rPr>
@@ -5157,61 +5078,49 @@
         </w:rPr>
         <w:t>pipeline</w:t>
       </w:r>
-      <w:proofErr w:type="gramEnd"/>
       <w:r>
         <w:rPr>
           <w:lang w:val="es-ES"/>
         </w:rPr>
-        <w:t xml:space="preserve"> en la que realizar desde los </w:t>
-      </w:r>
-      <w:proofErr w:type="spellStart"/>
+        <w:t xml:space="preserve"> al uso, la cual quería ser utilizada para los primeros pasos de la integración: comprobar cambios en el repositorio, clonarlo, instalar las dependencias necesarias y ejecutar los tests unitarios de la Base de Datos.</w:t>
+      </w:r>
       <w:r>
         <w:rPr>
           <w:lang w:val="es-ES"/>
         </w:rPr>
-        <w:t>tests</w:t>
-      </w:r>
-      <w:proofErr w:type="spellEnd"/>
-      <w:r>
+        <w:t xml:space="preserve"> Dichos pasos se establecieron en formato código en un Jenkinsfile, establecido posteriormente en el propio repositorio, para enlazarlos.</w:t>
+      </w:r>
+    </w:p>
+    <w:p>
+      <w:pPr>
         <w:rPr>
           <w:lang w:val="es-ES"/>
         </w:rPr>
-        <w:t xml:space="preserve"> unitarios de los componentes acordados hasta el despliegue en contenedores de Docker. </w:t>
-      </w:r>
-    </w:p>
-    <w:p>
-      <w:pPr>
+      </w:pPr>
+      <w:r>
         <w:rPr>
           <w:lang w:val="es-ES"/>
         </w:rPr>
-      </w:pPr>
-      <w:r>
+        <w:t>El proceso de configuración parecía satisfactorio debido a que se producían los pasos correctamente y, además, los tests indicaban que los datos de prueba se almacenaban correctamente, al igual que podían ser consultados.</w:t>
+      </w:r>
+    </w:p>
+    <w:p>
+      <w:pPr>
         <w:rPr>
           <w:lang w:val="es-ES"/>
         </w:rPr>
-        <w:tab/>
-        <w:t>La primera aproximación realizada fue la de comprobar cada 15 minutos si el repositorio de GitHub que albergaba el código había registrado algún cambio en el mismo, de modo que se clonase dicho repositorio al proyecto de Jenkins al cargo.</w:t>
-      </w:r>
-    </w:p>
-    <w:p>
-      <w:pPr>
+      </w:pPr>
+      <w:r>
         <w:rPr>
           <w:lang w:val="es-ES"/>
         </w:rPr>
-      </w:pPr>
+        <w:t>Pero, se comprobó al poco tiempo que dicha</w:t>
+      </w:r>
       <w:r>
         <w:rPr>
           <w:lang w:val="es-ES"/>
         </w:rPr>
-        <w:lastRenderedPageBreak/>
-        <w:t xml:space="preserve">Dicha funcionalidad básica, fue sustituida por </w:t>
-      </w:r>
-      <w:proofErr w:type="gramStart"/>
-      <w:r>
-        <w:rPr>
-          <w:lang w:val="es-ES"/>
-        </w:rPr>
-        <w:t xml:space="preserve">una </w:t>
+        <w:t xml:space="preserve"> </w:t>
       </w:r>
       <w:r>
         <w:rPr>
@@ -5221,167 +5130,46 @@
         </w:rPr>
         <w:t>pipeline</w:t>
       </w:r>
-      <w:proofErr w:type="gramEnd"/>
       <w:r>
         <w:rPr>
           <w:lang w:val="es-ES"/>
         </w:rPr>
-        <w:t xml:space="preserve"> al uso, la cual quería ser utilizada para los primeros pasos de la integración: comprobar cambios en el repositorio, clonarlo, instalar las dependencias necesarias y ejecutar los </w:t>
-      </w:r>
-      <w:proofErr w:type="spellStart"/>
+        <w:t xml:space="preserve"> presentaba un error </w:t>
+      </w:r>
       <w:r>
         <w:rPr>
           <w:lang w:val="es-ES"/>
         </w:rPr>
-        <w:t>tests</w:t>
-      </w:r>
-      <w:proofErr w:type="spellEnd"/>
+        <w:t>de configuración, no en su código</w:t>
+      </w:r>
       <w:r>
         <w:rPr>
           <w:lang w:val="es-ES"/>
         </w:rPr>
-        <w:t xml:space="preserve"> unitarios de la Base de Datos.</w:t>
+        <w:t>: la comprobación cada 15 minutos siempre llevaba a ejecutar el resto de pasos, hubiese o no cambios en el repositorio.</w:t>
       </w:r>
       <w:r>
         <w:rPr>
           <w:lang w:val="es-ES"/>
         </w:rPr>
-        <w:t xml:space="preserve"> Dichos pasos se establecieron en formato código en un </w:t>
-      </w:r>
-      <w:proofErr w:type="spellStart"/>
-      <w:r>
-        <w:rPr>
-          <w:lang w:val="es-ES"/>
-        </w:rPr>
-        <w:t>Jenkinsfile</w:t>
-      </w:r>
-      <w:proofErr w:type="spellEnd"/>
-      <w:r>
-        <w:rPr>
-          <w:lang w:val="es-ES"/>
-        </w:rPr>
-        <w:t>, establecido posteriormente en el propio repositorio, para enlazarlos.</w:t>
-      </w:r>
-    </w:p>
-    <w:p>
-      <w:pPr>
-        <w:rPr>
-          <w:lang w:val="es-ES"/>
-        </w:rPr>
-      </w:pPr>
-      <w:r>
-        <w:rPr>
-          <w:lang w:val="es-ES"/>
-        </w:rPr>
-        <w:t xml:space="preserve">El proceso de configuración parecía satisfactorio debido a que se producían los pasos correctamente y, además, los </w:t>
-      </w:r>
-      <w:proofErr w:type="spellStart"/>
-      <w:r>
-        <w:rPr>
-          <w:lang w:val="es-ES"/>
-        </w:rPr>
-        <w:t>tests</w:t>
-      </w:r>
-      <w:proofErr w:type="spellEnd"/>
-      <w:r>
-        <w:rPr>
-          <w:lang w:val="es-ES"/>
-        </w:rPr>
-        <w:t xml:space="preserve"> indicaban que los datos de prueba se almacenaban correctamente, al igual que podían ser consultados.</w:t>
-      </w:r>
-    </w:p>
-    <w:p>
-      <w:pPr>
-        <w:rPr>
-          <w:lang w:val="es-ES"/>
-        </w:rPr>
-      </w:pPr>
-      <w:r>
-        <w:rPr>
-          <w:lang w:val="es-ES"/>
-        </w:rPr>
-        <w:t xml:space="preserve">Pero, se comprobó al poco tiempo que </w:t>
-      </w:r>
-      <w:proofErr w:type="gramStart"/>
-      <w:r>
-        <w:rPr>
-          <w:lang w:val="es-ES"/>
-        </w:rPr>
-        <w:t>dicha</w:t>
-      </w:r>
-      <w:r>
-        <w:rPr>
-          <w:lang w:val="es-ES"/>
-        </w:rPr>
         <w:t xml:space="preserve"> </w:t>
       </w:r>
-      <w:r>
+    </w:p>
+    <w:p>
+      <w:pPr>
         <w:rPr>
           <w:i/>
           <w:iCs/>
           <w:lang w:val="es-ES"/>
         </w:rPr>
-        <w:t>pipeline</w:t>
-      </w:r>
-      <w:proofErr w:type="gramEnd"/>
-      <w:r>
-        <w:rPr>
-          <w:lang w:val="es-ES"/>
-        </w:rPr>
-        <w:t xml:space="preserve"> presentaba un error </w:t>
-      </w:r>
-      <w:r>
-        <w:rPr>
-          <w:lang w:val="es-ES"/>
-        </w:rPr>
-        <w:t>de configuración, no en su código</w:t>
-      </w:r>
-      <w:r>
-        <w:rPr>
-          <w:lang w:val="es-ES"/>
-        </w:rPr>
-        <w:t>: la comprobación cada 15 minutos siempre llevaba a ejecutar el resto de pasos, hubiese o no cambios en el repositorio.</w:t>
-      </w:r>
-      <w:r>
-        <w:rPr>
-          <w:lang w:val="es-ES"/>
-        </w:rPr>
-        <w:t xml:space="preserve"> </w:t>
-      </w:r>
-    </w:p>
-    <w:p>
-      <w:pPr>
+      </w:pPr>
+      <w:r>
         <w:rPr>
           <w:i/>
           <w:iCs/>
           <w:lang w:val="es-ES"/>
         </w:rPr>
-      </w:pPr>
-      <w:r>
-        <w:rPr>
-          <w:i/>
-          <w:iCs/>
-          <w:lang w:val="es-ES"/>
-        </w:rPr>
-        <w:t xml:space="preserve">Todavía se está buscando una solución a este problema, para poder dejar </w:t>
-      </w:r>
-      <w:proofErr w:type="gramStart"/>
-      <w:r>
-        <w:rPr>
-          <w:i/>
-          <w:iCs/>
-          <w:lang w:val="es-ES"/>
-        </w:rPr>
-        <w:t>la pipeline</w:t>
-      </w:r>
-      <w:proofErr w:type="gramEnd"/>
-      <w:r>
-        <w:rPr>
-          <w:i/>
-          <w:iCs/>
-          <w:lang w:val="es-ES"/>
-        </w:rPr>
-        <w:t xml:space="preserve"> completamente automatizada.</w:t>
+        <w:t>Todavía se está buscando una solución a este problema, para poder dejar la pipeline completamente automatizada.</w:t>
       </w:r>
     </w:p>
     <w:p>
@@ -5518,23 +5306,7 @@
         <w:spacing w:after="160" w:line="259" w:lineRule="auto"/>
       </w:pPr>
       <w:r>
-        <w:t>La API se comunica con la Base de Datos para indicar la petición a realizar en ella (</w:t>
-      </w:r>
-      <w:proofErr w:type="spellStart"/>
-      <w:r>
-        <w:t>get</w:t>
-      </w:r>
-      <w:proofErr w:type="spellEnd"/>
-      <w:r>
-        <w:t xml:space="preserve"> o </w:t>
-      </w:r>
-      <w:proofErr w:type="spellStart"/>
-      <w:r>
-        <w:t>put</w:t>
-      </w:r>
-      <w:proofErr w:type="spellEnd"/>
-      <w:r>
-        <w:t>, es decir, guardar o devolver datos) con los datos disponibles.</w:t>
+        <w:t>La API se comunica con la Base de Datos para indicar la petición a realizar en ella (get o put, es decir, guardar o devolver datos) con los datos disponibles.</w:t>
       </w:r>
     </w:p>
     <w:p>
@@ -5651,13 +5423,8 @@
         <w:spacing w:after="160" w:line="259" w:lineRule="auto"/>
         <w:jc w:val="left"/>
       </w:pPr>
-      <w:proofErr w:type="spellStart"/>
-      <w:r>
-        <w:t>ElasticSearch</w:t>
-      </w:r>
-      <w:proofErr w:type="spellEnd"/>
-      <w:r>
-        <w:t xml:space="preserve">: </w:t>
+      <w:r>
+        <w:t xml:space="preserve">ElasticSearch: </w:t>
       </w:r>
     </w:p>
     <w:p>
@@ -5716,31 +5483,13 @@
       <w:r>
         <w:t xml:space="preserve">Incluye un sistema de </w:t>
       </w:r>
-      <w:proofErr w:type="gramStart"/>
       <w:r>
         <w:rPr>
           <w:i/>
           <w:iCs/>
         </w:rPr>
-        <w:t>master</w:t>
-      </w:r>
-      <w:proofErr w:type="gramEnd"/>
-      <w:r>
-        <w:rPr>
-          <w:i/>
-          <w:iCs/>
-        </w:rPr>
-        <w:t>-</w:t>
-      </w:r>
-      <w:proofErr w:type="spellStart"/>
-      <w:r>
-        <w:rPr>
-          <w:i/>
-          <w:iCs/>
-        </w:rPr>
-        <w:t>workers</w:t>
-      </w:r>
-      <w:proofErr w:type="spellEnd"/>
+        <w:t>master-workers</w:t>
+      </w:r>
       <w:r>
         <w:t xml:space="preserve"> distribuido en un clúster que facilita una alta disponibilidad con alta tolerancia a fallos.</w:t>
       </w:r>
@@ -5769,13 +5518,8 @@
         <w:spacing w:after="160" w:line="259" w:lineRule="auto"/>
         <w:jc w:val="left"/>
       </w:pPr>
-      <w:proofErr w:type="spellStart"/>
-      <w:r>
-        <w:t>Cons</w:t>
-      </w:r>
-      <w:proofErr w:type="spellEnd"/>
-      <w:r>
-        <w:t>: el equipo no está familiarizado con su uso.</w:t>
+      <w:r>
+        <w:t>Cons: el equipo no está familiarizado con su uso.</w:t>
       </w:r>
     </w:p>
     <w:p>
@@ -5823,15 +5567,7 @@
         <w:jc w:val="left"/>
       </w:pPr>
       <w:r>
-        <w:t xml:space="preserve">Librería de </w:t>
-      </w:r>
-      <w:proofErr w:type="spellStart"/>
-      <w:r>
-        <w:t>Nodejs</w:t>
-      </w:r>
-      <w:proofErr w:type="spellEnd"/>
-      <w:r>
-        <w:t>.</w:t>
+        <w:t>Librería de Nodejs.</w:t>
       </w:r>
     </w:p>
     <w:p>
@@ -5872,13 +5608,8 @@
         <w:spacing w:after="160" w:line="259" w:lineRule="auto"/>
         <w:jc w:val="left"/>
       </w:pPr>
-      <w:proofErr w:type="spellStart"/>
-      <w:r>
-        <w:t>Cons</w:t>
-      </w:r>
-      <w:proofErr w:type="spellEnd"/>
-      <w:r>
-        <w:t>:</w:t>
+      <w:r>
+        <w:t>Cons:</w:t>
       </w:r>
     </w:p>
     <w:p>
@@ -5956,21 +5687,7 @@
         <w:rPr>
           <w:lang w:eastAsia="en-US"/>
         </w:rPr>
-        <w:t xml:space="preserve">La decisión ha sido tomada en base a que la aplicación ya se está implementando en JavaScript y </w:t>
-      </w:r>
-      <w:proofErr w:type="spellStart"/>
-      <w:r>
-        <w:rPr>
-          <w:lang w:eastAsia="en-US"/>
-        </w:rPr>
-        <w:t>Nodejs</w:t>
-      </w:r>
-      <w:proofErr w:type="spellEnd"/>
-      <w:r>
-        <w:rPr>
-          <w:lang w:eastAsia="en-US"/>
-        </w:rPr>
-        <w:t>. Además, algunos de los desarrolladores ya tienen experiencia tratando con la librería, por lo que no va a ser necesario dedicar horas a formación del personal antes de comenzar la programación de la Base de Datos.</w:t>
+        <w:t>La decisión ha sido tomada en base a que la aplicación ya se está implementando en JavaScript y Nodejs. Además, algunos de los desarrolladores ya tienen experiencia tratando con la librería, por lo que no va a ser necesario dedicar horas a formación del personal antes de comenzar la programación de la Base de Datos.</w:t>
       </w:r>
     </w:p>
     <w:p>
@@ -6089,23 +5806,7 @@
         <w:jc w:val="left"/>
       </w:pPr>
       <w:r>
-        <w:t xml:space="preserve">Instalación de la librería </w:t>
-      </w:r>
-      <w:proofErr w:type="spellStart"/>
-      <w:r>
-        <w:t>LevelDB</w:t>
-      </w:r>
-      <w:proofErr w:type="spellEnd"/>
-      <w:r>
-        <w:t xml:space="preserve"> de </w:t>
-      </w:r>
-      <w:proofErr w:type="spellStart"/>
-      <w:r>
-        <w:t>Nodejs</w:t>
-      </w:r>
-      <w:proofErr w:type="spellEnd"/>
-      <w:r>
-        <w:t xml:space="preserve"> en la máquina virtual utilizada para el proyecto.</w:t>
+        <w:t>Instalación de la librería LevelDB de Nodejs en la máquina virtual utilizada para el proyecto.</w:t>
       </w:r>
     </w:p>
     <w:p>
@@ -6145,21 +5846,7 @@
           <w:lang w:eastAsia="en-US"/>
         </w:rPr>
         <w:lastRenderedPageBreak/>
-        <w:t xml:space="preserve">Hay que destacar que, si el contexto fuese otro, </w:t>
-      </w:r>
-      <w:proofErr w:type="spellStart"/>
-      <w:r>
-        <w:rPr>
-          <w:lang w:eastAsia="en-US"/>
-        </w:rPr>
-        <w:t>ElasticSearch</w:t>
-      </w:r>
-      <w:proofErr w:type="spellEnd"/>
-      <w:r>
-        <w:rPr>
-          <w:lang w:eastAsia="en-US"/>
-        </w:rPr>
-        <w:t xml:space="preserve"> sería la mejor opción para la Base de Datos, dado que permitiría alcanzar las características principales para el sistema de forma satisfactoria y medianamente automática.</w:t>
+        <w:t>Hay que destacar que, si el contexto fuese otro, ElasticSearch sería la mejor opción para la Base de Datos, dado que permitiría alcanzar las características principales para el sistema de forma satisfactoria y medianamente automática.</w:t>
       </w:r>
     </w:p>
     <w:p>
@@ -6296,23 +5983,7 @@
         <w:spacing w:after="160" w:line="259" w:lineRule="auto"/>
       </w:pPr>
       <w:r>
-        <w:t>Directorio “</w:t>
-      </w:r>
-      <w:proofErr w:type="spellStart"/>
-      <w:r>
-        <w:t>doc</w:t>
-      </w:r>
-      <w:proofErr w:type="spellEnd"/>
-      <w:r>
-        <w:t xml:space="preserve">”: almacenar toda la documentación referente al proyecto, por ejemplo, los propios </w:t>
-      </w:r>
-      <w:proofErr w:type="spellStart"/>
-      <w:r>
-        <w:t>ADRs</w:t>
-      </w:r>
-      <w:proofErr w:type="spellEnd"/>
-      <w:r>
-        <w:t>. El directorio constará de la siguiente estructura interna:</w:t>
+        <w:t>Directorio “doc”: almacenar toda la documentación referente al proyecto, por ejemplo, los propios ADRs. El directorio constará de la siguiente estructura interna:</w:t>
       </w:r>
     </w:p>
     <w:p>
@@ -6338,15 +6009,7 @@
         <w:spacing w:after="160" w:line="259" w:lineRule="auto"/>
       </w:pPr>
       <w:r>
-        <w:t xml:space="preserve">Directorio “ADR”: para almacenaje de los </w:t>
-      </w:r>
-      <w:proofErr w:type="spellStart"/>
-      <w:r>
-        <w:t>ADRs</w:t>
-      </w:r>
-      <w:proofErr w:type="spellEnd"/>
-      <w:r>
-        <w:t>, junto con la plantilla.</w:t>
+        <w:t>Directorio “ADR”: para almacenaje de los ADRs, junto con la plantilla.</w:t>
       </w:r>
     </w:p>
     <w:p>
@@ -6385,15 +6048,7 @@
         <w:spacing w:after="160" w:line="259" w:lineRule="auto"/>
       </w:pPr>
       <w:r>
-        <w:t>Además de todo esto, en el directorio “</w:t>
-      </w:r>
-      <w:proofErr w:type="spellStart"/>
-      <w:r>
-        <w:t>doc</w:t>
-      </w:r>
-      <w:proofErr w:type="spellEnd"/>
-      <w:r>
-        <w:t>” también va a figurar el documento de la memoria completo.</w:t>
+        <w:t>Además de todo esto, en el directorio “doc” también va a figurar el documento de la memoria completo.</w:t>
       </w:r>
     </w:p>
     <w:p>
@@ -6406,15 +6061,7 @@
         <w:spacing w:after="160" w:line="259" w:lineRule="auto"/>
       </w:pPr>
       <w:r>
-        <w:t>Directorio “</w:t>
-      </w:r>
-      <w:proofErr w:type="spellStart"/>
-      <w:r>
-        <w:t>src</w:t>
-      </w:r>
-      <w:proofErr w:type="spellEnd"/>
-      <w:r>
-        <w:t>”: almacenar todo el código desarrollado.</w:t>
+        <w:t>Directorio “src”: almacenar todo el código desarrollado.</w:t>
       </w:r>
     </w:p>
     <w:p>
@@ -6442,7 +6089,6 @@
       <w:r>
         <w:t>Utilización de ramas (</w:t>
       </w:r>
-      <w:proofErr w:type="spellStart"/>
       <w:r>
         <w:rPr>
           <w:i/>
@@ -6450,7 +6096,6 @@
         </w:rPr>
         <w:t>branches</w:t>
       </w:r>
-      <w:proofErr w:type="spellEnd"/>
       <w:r>
         <w:t>) para disponer el código:</w:t>
       </w:r>
@@ -6467,7 +6112,6 @@
       <w:r>
         <w:t xml:space="preserve">Rama </w:t>
       </w:r>
-      <w:proofErr w:type="gramStart"/>
       <w:r>
         <w:rPr>
           <w:i/>
@@ -6475,7 +6119,6 @@
         </w:rPr>
         <w:t>master</w:t>
       </w:r>
-      <w:proofErr w:type="gramEnd"/>
       <w:r>
         <w:t>: rama principal y única.</w:t>
       </w:r>
@@ -6502,13 +6145,8 @@
         </w:numPr>
         <w:spacing w:after="160" w:line="259" w:lineRule="auto"/>
       </w:pPr>
-      <w:proofErr w:type="spellStart"/>
-      <w:r>
-        <w:t>ADRs</w:t>
-      </w:r>
-      <w:proofErr w:type="spellEnd"/>
-      <w:r>
-        <w:t>: deben comenzar con ADR y tras un ‘_’ especificar con sustantivo (o varios en caso de ser necesario) el objetivo principal del mismo o tema principal tratado.</w:t>
+      <w:r>
+        <w:t>ADRs: deben comenzar con ADR y tras un ‘_’ especificar con sustantivo (o varios en caso de ser necesario) el objetivo principal del mismo o tema principal tratado.</w:t>
       </w:r>
     </w:p>
     <w:p>
@@ -6536,11 +6174,9 @@
       <w:r>
         <w:t xml:space="preserve">Actas de reunión: deben comenzar con el </w:t>
       </w:r>
-      <w:proofErr w:type="spellStart"/>
-      <w:r>
-        <w:t>numero</w:t>
-      </w:r>
-      <w:proofErr w:type="spellEnd"/>
+      <w:r>
+        <w:t>número</w:t>
+      </w:r>
       <w:r>
         <w:t xml:space="preserve"> de acta que tiene asignado (secuencialmente) y debe estar representado en formato de dos cifras, seguidos de un ‘</w:t>
       </w:r>
@@ -6548,41 +6184,103 @@
         <w:t>_</w:t>
       </w:r>
       <w:r>
-        <w:t xml:space="preserve">’, y finalizado por el día y mes de realización, ambos con formato de dos cifras también. Las actas estarán escritas en </w:t>
-      </w:r>
-      <w:proofErr w:type="spellStart"/>
-      <w:r>
-        <w:t>Markdown</w:t>
-      </w:r>
-      <w:proofErr w:type="spellEnd"/>
-      <w:r>
-        <w:t xml:space="preserve">, por tanto, la extensión será </w:t>
+        <w:t xml:space="preserve">’, y finalizado por el día y mes de realización, ambos con formato de dos cifras también. Las actas estarán escritas en Markdown, por tanto, la extensión será </w:t>
       </w:r>
       <w:r>
         <w:rPr>
           <w:i/>
           <w:iCs/>
         </w:rPr>
-        <w:t>“.</w:t>
-      </w:r>
-      <w:proofErr w:type="spellStart"/>
+        <w:t>“.md”</w:t>
+      </w:r>
+      <w:r>
+        <w:t>.</w:t>
+      </w:r>
+    </w:p>
+    <w:p>
+      <w:pPr>
+        <w:pStyle w:val="Prrafodelista"/>
+        <w:numPr>
+          <w:ilvl w:val="1"/>
+          <w:numId w:val="7"/>
+        </w:numPr>
+        <w:spacing w:after="160" w:line="259" w:lineRule="auto"/>
+      </w:pPr>
+      <w:r>
+        <w:t>El documento de la memoria estará en formato DOCX y llevará de nombre “memoria_proyecto”.</w:t>
+      </w:r>
+    </w:p>
+    <w:p>
+      <w:pPr>
+        <w:pStyle w:val="Prrafodelista"/>
+        <w:numPr>
+          <w:ilvl w:val="0"/>
+          <w:numId w:val="7"/>
+        </w:numPr>
+        <w:spacing w:after="160" w:line="259" w:lineRule="auto"/>
+      </w:pPr>
+      <w:r>
+        <w:t>Acciones pertinentes a cambios en archivos:</w:t>
+      </w:r>
+    </w:p>
+    <w:p>
+      <w:pPr>
+        <w:pStyle w:val="Prrafodelista"/>
+        <w:numPr>
+          <w:ilvl w:val="1"/>
+          <w:numId w:val="7"/>
+        </w:numPr>
+        <w:spacing w:after="160" w:line="259" w:lineRule="auto"/>
+      </w:pPr>
+      <w:r>
+        <w:lastRenderedPageBreak/>
+        <w:t>Siempre que se realice un cambio, incluir un comentario breve con la descripción o motivo de lo realizado.</w:t>
+      </w:r>
+    </w:p>
+    <w:p>
+      <w:pPr>
+        <w:pStyle w:val="Prrafodelista"/>
+        <w:numPr>
+          <w:ilvl w:val="1"/>
+          <w:numId w:val="7"/>
+        </w:numPr>
+        <w:spacing w:after="160" w:line="259" w:lineRule="auto"/>
+      </w:pPr>
+      <w:r>
+        <w:t>Realizar peticiones de cambios (</w:t>
+      </w:r>
       <w:r>
         <w:rPr>
           <w:i/>
           <w:iCs/>
         </w:rPr>
-        <w:t>md</w:t>
-      </w:r>
-      <w:proofErr w:type="spellEnd"/>
+        <w:t>pull</w:t>
+      </w:r>
+      <w:r>
+        <w:t xml:space="preserve"> </w:t>
+      </w:r>
       <w:r>
         <w:rPr>
           <w:i/>
           <w:iCs/>
         </w:rPr>
-        <w:t>”</w:t>
-      </w:r>
-      <w:r>
-        <w:t>.</w:t>
+        <w:t>requests</w:t>
+      </w:r>
+      <w:r>
+        <w:t>), no actualizar sin control.</w:t>
+      </w:r>
+    </w:p>
+    <w:p>
+      <w:pPr>
+        <w:pStyle w:val="Prrafodelista"/>
+        <w:numPr>
+          <w:ilvl w:val="0"/>
+          <w:numId w:val="7"/>
+        </w:numPr>
+        <w:spacing w:after="160" w:line="259" w:lineRule="auto"/>
+      </w:pPr>
+      <w:r>
+        <w:t>Realización de pruebas sobre el código desarrollado:</w:t>
       </w:r>
     </w:p>
     <w:p>
@@ -6595,79 +6293,179 @@
         <w:spacing w:after="160" w:line="259" w:lineRule="auto"/>
       </w:pPr>
       <w:r>
-        <w:t>El documento de la memoria estará en formato DOCX y llevará de nombre “</w:t>
-      </w:r>
-      <w:proofErr w:type="spellStart"/>
-      <w:r>
-        <w:t>memoria_proyecto</w:t>
-      </w:r>
-      <w:proofErr w:type="spellEnd"/>
-      <w:r>
-        <w:t>”.</w:t>
-      </w:r>
-    </w:p>
-    <w:p>
-      <w:pPr>
-        <w:pStyle w:val="Prrafodelista"/>
-        <w:numPr>
-          <w:ilvl w:val="0"/>
-          <w:numId w:val="7"/>
-        </w:numPr>
-        <w:spacing w:after="160" w:line="259" w:lineRule="auto"/>
-      </w:pPr>
-      <w:r>
-        <w:t>Acciones pertinentes a cambios en archivos:</w:t>
-      </w:r>
-    </w:p>
-    <w:p>
-      <w:pPr>
-        <w:pStyle w:val="Prrafodelista"/>
-        <w:numPr>
-          <w:ilvl w:val="1"/>
-          <w:numId w:val="7"/>
-        </w:numPr>
-        <w:spacing w:after="160" w:line="259" w:lineRule="auto"/>
-      </w:pPr>
-      <w:r>
-        <w:lastRenderedPageBreak/>
-        <w:t>Siempre que se realice un cambio, incluir un comentario breve con la descripción o motivo de lo realizado.</w:t>
-      </w:r>
-    </w:p>
-    <w:p>
-      <w:pPr>
-        <w:pStyle w:val="Prrafodelista"/>
-        <w:numPr>
-          <w:ilvl w:val="1"/>
-          <w:numId w:val="7"/>
-        </w:numPr>
-        <w:spacing w:after="160" w:line="259" w:lineRule="auto"/>
-      </w:pPr>
-      <w:r>
-        <w:t>Realizar peticiones de cambios (</w:t>
-      </w:r>
-      <w:proofErr w:type="spellStart"/>
+        <w:t xml:space="preserve">Lanzar desde el acceso al repositorio (rama </w:t>
+      </w:r>
       <w:r>
         <w:rPr>
           <w:i/>
           <w:iCs/>
         </w:rPr>
-        <w:t>pull</w:t>
-      </w:r>
-      <w:proofErr w:type="spellEnd"/>
-      <w:r>
-        <w:t xml:space="preserve"> </w:t>
-      </w:r>
-      <w:proofErr w:type="spellStart"/>
+        <w:t>master</w:t>
+      </w:r>
+      <w:r>
+        <w:t>) los tests pertinentes (tanto de integración como unitarios) para la comprobación del código desarrollado cada vez que se genere un cambio significativo.</w:t>
+      </w:r>
+    </w:p>
+    <w:p>
+      <w:pPr>
+        <w:pStyle w:val="Ttulo3"/>
+      </w:pPr>
+      <w:bookmarkStart w:id="28" w:name="_Toc41557333"/>
+      <w:r>
+        <w:t>Opciones consideradas</w:t>
+      </w:r>
+      <w:bookmarkEnd w:id="28"/>
+    </w:p>
+    <w:p>
+      <w:pPr>
+        <w:pStyle w:val="Prrafodelista"/>
+        <w:numPr>
+          <w:ilvl w:val="0"/>
+          <w:numId w:val="8"/>
+        </w:numPr>
+        <w:spacing w:after="160" w:line="259" w:lineRule="auto"/>
+      </w:pPr>
+      <w:r>
+        <w:t>GitHub:</w:t>
+      </w:r>
+    </w:p>
+    <w:p>
+      <w:pPr>
+        <w:pStyle w:val="Prrafodelista"/>
+        <w:numPr>
+          <w:ilvl w:val="0"/>
+          <w:numId w:val="9"/>
+        </w:numPr>
+        <w:spacing w:after="160" w:line="259" w:lineRule="auto"/>
+      </w:pPr>
+      <w:r>
+        <w:t>Pros:</w:t>
+      </w:r>
+    </w:p>
+    <w:p>
+      <w:pPr>
+        <w:pStyle w:val="Prrafodelista"/>
+        <w:numPr>
+          <w:ilvl w:val="1"/>
+          <w:numId w:val="9"/>
+        </w:numPr>
+        <w:spacing w:after="160" w:line="259" w:lineRule="auto"/>
+      </w:pPr>
+      <w:r>
+        <w:t>Permite almacenar todos los tipos de archivos y de la forma establecida.</w:t>
+      </w:r>
+    </w:p>
+    <w:p>
+      <w:pPr>
+        <w:pStyle w:val="Prrafodelista"/>
+        <w:numPr>
+          <w:ilvl w:val="1"/>
+          <w:numId w:val="9"/>
+        </w:numPr>
+        <w:spacing w:after="160" w:line="259" w:lineRule="auto"/>
+      </w:pPr>
+      <w:r>
+        <w:t>El equipo está familiarizado con su uso.</w:t>
+      </w:r>
+    </w:p>
+    <w:p>
+      <w:pPr>
+        <w:pStyle w:val="Prrafodelista"/>
+        <w:numPr>
+          <w:ilvl w:val="1"/>
+          <w:numId w:val="9"/>
+        </w:numPr>
+        <w:spacing w:after="160" w:line="259" w:lineRule="auto"/>
+      </w:pPr>
+      <w:r>
+        <w:t xml:space="preserve">Permite realizar </w:t>
+      </w:r>
       <w:r>
         <w:rPr>
           <w:i/>
           <w:iCs/>
         </w:rPr>
-        <w:t>requests</w:t>
-      </w:r>
-      <w:proofErr w:type="spellEnd"/>
-      <w:r>
-        <w:t>), no actualizar sin control.</w:t>
+        <w:t>pull requests</w:t>
+      </w:r>
+      <w:r>
+        <w:t>.</w:t>
+      </w:r>
+    </w:p>
+    <w:p>
+      <w:pPr>
+        <w:pStyle w:val="Prrafodelista"/>
+        <w:numPr>
+          <w:ilvl w:val="1"/>
+          <w:numId w:val="9"/>
+        </w:numPr>
+        <w:spacing w:after="160" w:line="259" w:lineRule="auto"/>
+      </w:pPr>
+      <w:r>
+        <w:t>Se puede integrar con Trello (herramienta de gestión del equipo).</w:t>
+      </w:r>
+    </w:p>
+    <w:p>
+      <w:pPr>
+        <w:pStyle w:val="Prrafodelista"/>
+        <w:numPr>
+          <w:ilvl w:val="1"/>
+          <w:numId w:val="9"/>
+        </w:numPr>
+        <w:spacing w:after="160" w:line="259" w:lineRule="auto"/>
+      </w:pPr>
+      <w:r>
+        <w:t xml:space="preserve">Disponemos de </w:t>
+      </w:r>
+      <w:r>
+        <w:t>“</w:t>
+      </w:r>
+      <w:r>
+        <w:t>Paquete Education</w:t>
+      </w:r>
+      <w:r>
+        <w:t>”</w:t>
+      </w:r>
+      <w:r>
+        <w:t>:</w:t>
+      </w:r>
+    </w:p>
+    <w:p>
+      <w:pPr>
+        <w:pStyle w:val="Prrafodelista"/>
+        <w:numPr>
+          <w:ilvl w:val="2"/>
+          <w:numId w:val="9"/>
+        </w:numPr>
+        <w:spacing w:after="160" w:line="259" w:lineRule="auto"/>
+      </w:pPr>
+      <w:r>
+        <w:t>GitHub Pro gratuito: repositorios ilimitados, colaboradores ilimitados, etc.</w:t>
+      </w:r>
+    </w:p>
+    <w:p>
+      <w:pPr>
+        <w:pStyle w:val="Prrafodelista"/>
+        <w:numPr>
+          <w:ilvl w:val="1"/>
+          <w:numId w:val="9"/>
+        </w:numPr>
+        <w:spacing w:after="160" w:line="259" w:lineRule="auto"/>
+      </w:pPr>
+      <w:r>
+        <w:t>Posibilidad de integración con Jenkins (herramienta para integración continua).</w:t>
+      </w:r>
+    </w:p>
+    <w:p>
+      <w:pPr>
+        <w:pStyle w:val="Prrafodelista"/>
+        <w:numPr>
+          <w:ilvl w:val="1"/>
+          <w:numId w:val="9"/>
+        </w:numPr>
+        <w:spacing w:after="160" w:line="259" w:lineRule="auto"/>
+      </w:pPr>
+      <w:r>
+        <w:t>El equipo tiene cuentas registradas.</w:t>
       </w:r>
     </w:p>
     <w:p>
@@ -6675,12 +6473,25 @@
         <w:pStyle w:val="Prrafodelista"/>
         <w:numPr>
           <w:ilvl w:val="0"/>
-          <w:numId w:val="7"/>
-        </w:numPr>
-        <w:spacing w:after="160" w:line="259" w:lineRule="auto"/>
-      </w:pPr>
-      <w:r>
-        <w:t>Realización de pruebas sobre el código desarrollado:</w:t>
+          <w:numId w:val="8"/>
+        </w:numPr>
+        <w:spacing w:after="160" w:line="259" w:lineRule="auto"/>
+      </w:pPr>
+      <w:r>
+        <w:t>Bitbucket:</w:t>
+      </w:r>
+    </w:p>
+    <w:p>
+      <w:pPr>
+        <w:pStyle w:val="Prrafodelista"/>
+        <w:numPr>
+          <w:ilvl w:val="0"/>
+          <w:numId w:val="10"/>
+        </w:numPr>
+        <w:spacing w:after="160" w:line="259" w:lineRule="auto"/>
+      </w:pPr>
+      <w:r>
+        <w:t>Pros:</w:t>
       </w:r>
     </w:p>
     <w:p>
@@ -6688,47 +6499,176 @@
         <w:pStyle w:val="Prrafodelista"/>
         <w:numPr>
           <w:ilvl w:val="1"/>
-          <w:numId w:val="7"/>
-        </w:numPr>
-        <w:spacing w:after="160" w:line="259" w:lineRule="auto"/>
-      </w:pPr>
-      <w:r>
-        <w:t xml:space="preserve">Lanzar desde el acceso al repositorio (rama </w:t>
-      </w:r>
-      <w:proofErr w:type="gramStart"/>
+          <w:numId w:val="10"/>
+        </w:numPr>
+        <w:spacing w:after="160" w:line="259" w:lineRule="auto"/>
+      </w:pPr>
+      <w:r>
+        <w:t>Gratuito para equipos de hasta 5 usuarios: repositorios privados ilimitados.</w:t>
+      </w:r>
+    </w:p>
+    <w:p>
+      <w:pPr>
+        <w:pStyle w:val="Prrafodelista"/>
+        <w:numPr>
+          <w:ilvl w:val="1"/>
+          <w:numId w:val="10"/>
+        </w:numPr>
+        <w:spacing w:after="160" w:line="259" w:lineRule="auto"/>
+      </w:pPr>
+      <w:r>
+        <w:t>Se puede integrar con Trello (herramienta de gestión del equipo).</w:t>
+      </w:r>
+    </w:p>
+    <w:p>
+      <w:pPr>
+        <w:pStyle w:val="Prrafodelista"/>
+        <w:numPr>
+          <w:ilvl w:val="1"/>
+          <w:numId w:val="10"/>
+        </w:numPr>
+        <w:spacing w:after="160" w:line="259" w:lineRule="auto"/>
+      </w:pPr>
+      <w:r>
+        <w:t xml:space="preserve">Permite realizar </w:t>
+      </w:r>
       <w:r>
         <w:rPr>
           <w:i/>
           <w:iCs/>
         </w:rPr>
-        <w:t>master</w:t>
-      </w:r>
-      <w:proofErr w:type="gramEnd"/>
-      <w:r>
-        <w:t>) los tests pertinentes (tanto de integración como unitarios) para la comprobación del código desarrollado cada vez que se genere un cambio significativo.</w:t>
+        <w:t>pull requests</w:t>
+      </w:r>
+      <w:r>
+        <w:t>.</w:t>
+      </w:r>
+    </w:p>
+    <w:p>
+      <w:pPr>
+        <w:pStyle w:val="Prrafodelista"/>
+        <w:numPr>
+          <w:ilvl w:val="1"/>
+          <w:numId w:val="10"/>
+        </w:numPr>
+        <w:spacing w:after="160" w:line="259" w:lineRule="auto"/>
+      </w:pPr>
+      <w:r>
+        <w:t>Posibilidad de integración con Jenkins (herramienta para integración continua).</w:t>
+      </w:r>
+    </w:p>
+    <w:p>
+      <w:pPr>
+        <w:pStyle w:val="Prrafodelista"/>
+        <w:numPr>
+          <w:ilvl w:val="0"/>
+          <w:numId w:val="10"/>
+        </w:numPr>
+        <w:spacing w:after="160" w:line="259" w:lineRule="auto"/>
+      </w:pPr>
+      <w:r>
+        <w:t>Cons:</w:t>
+      </w:r>
+    </w:p>
+    <w:p>
+      <w:pPr>
+        <w:pStyle w:val="Prrafodelista"/>
+        <w:numPr>
+          <w:ilvl w:val="1"/>
+          <w:numId w:val="10"/>
+        </w:numPr>
+        <w:spacing w:after="160" w:line="259" w:lineRule="auto"/>
+      </w:pPr>
+      <w:r>
+        <w:t>El equipo no está familiarizado con su uso.</w:t>
+      </w:r>
+    </w:p>
+    <w:p>
+      <w:pPr>
+        <w:pStyle w:val="Prrafodelista"/>
+        <w:numPr>
+          <w:ilvl w:val="1"/>
+          <w:numId w:val="10"/>
+        </w:numPr>
+        <w:spacing w:after="160" w:line="259" w:lineRule="auto"/>
+      </w:pPr>
+      <w:r>
+        <w:t>No se tienen cuentas ya registradas.</w:t>
       </w:r>
     </w:p>
     <w:p>
       <w:pPr>
         <w:pStyle w:val="Ttulo3"/>
       </w:pPr>
-      <w:bookmarkStart w:id="28" w:name="_Toc41557333"/>
-      <w:r>
-        <w:t>Opciones consideradas</w:t>
-      </w:r>
-      <w:bookmarkEnd w:id="28"/>
+      <w:bookmarkStart w:id="29" w:name="_Toc41557334"/>
+      <w:r>
+        <w:t>Decisión</w:t>
+      </w:r>
+      <w:bookmarkEnd w:id="29"/>
+    </w:p>
+    <w:p>
+      <w:r>
+        <w:t xml:space="preserve">Se utiliza la herramienta </w:t>
+      </w:r>
+      <w:r>
+        <w:rPr>
+          <w:b/>
+          <w:bCs/>
+        </w:rPr>
+        <w:t>GitHub</w:t>
+      </w:r>
+      <w:r>
+        <w:t>.</w:t>
+      </w:r>
+    </w:p>
+    <w:p>
+      <w:r>
+        <w:t>No se han planteado más alternativas debido a que hay múltiples herramientas disponibles con características muy similares (Bitbucket es un ejemplo).</w:t>
+      </w:r>
+    </w:p>
+    <w:p>
+      <w:r>
+        <w:t xml:space="preserve">Se ha decidido en favor de GitHub no sólo por lo que ofrece (que, como se dice, es bastante común al resto) sino debido a que es completamente gratuito por el </w:t>
+      </w:r>
+      <w:r>
+        <w:t>“</w:t>
+      </w:r>
+      <w:r>
+        <w:t>Paquete Education</w:t>
+      </w:r>
+      <w:r>
+        <w:t>”</w:t>
+      </w:r>
+      <w:r>
+        <w:t xml:space="preserve"> del que ya disfruta el equipo. Además, ya se tienen cuentas abiertas y utilizadas en la plataforma, por lo que su uso, al menos básico, es conocido.</w:t>
+      </w:r>
+    </w:p>
+    <w:p>
+      <w:pPr>
+        <w:pStyle w:val="Ttulo3"/>
+      </w:pPr>
+      <w:bookmarkStart w:id="30" w:name="_Toc41557335"/>
+      <w:r>
+        <w:lastRenderedPageBreak/>
+        <w:t>Estado</w:t>
+      </w:r>
+      <w:bookmarkEnd w:id="30"/>
+    </w:p>
+    <w:p>
+      <w:r>
+        <w:t>(Tachar las que no apliquen)</w:t>
+      </w:r>
     </w:p>
     <w:p>
       <w:pPr>
         <w:pStyle w:val="Prrafodelista"/>
         <w:numPr>
           <w:ilvl w:val="0"/>
-          <w:numId w:val="8"/>
-        </w:numPr>
-        <w:spacing w:after="160" w:line="259" w:lineRule="auto"/>
-      </w:pPr>
-      <w:r>
-        <w:t>GitHub:</w:t>
+          <w:numId w:val="3"/>
+        </w:numPr>
+        <w:spacing w:after="160" w:line="259" w:lineRule="auto"/>
+      </w:pPr>
+      <w:r>
+        <w:t>Aceptado</w:t>
       </w:r>
     </w:p>
     <w:p>
@@ -6736,12 +6676,129 @@
         <w:pStyle w:val="Prrafodelista"/>
         <w:numPr>
           <w:ilvl w:val="0"/>
-          <w:numId w:val="9"/>
-        </w:numPr>
-        <w:spacing w:after="160" w:line="259" w:lineRule="auto"/>
-      </w:pPr>
-      <w:r>
-        <w:t>Pros:</w:t>
+          <w:numId w:val="3"/>
+        </w:numPr>
+        <w:spacing w:after="160" w:line="259" w:lineRule="auto"/>
+        <w:rPr>
+          <w:strike/>
+        </w:rPr>
+      </w:pPr>
+      <w:r>
+        <w:rPr>
+          <w:strike/>
+        </w:rPr>
+        <w:t>Rechazado</w:t>
+      </w:r>
+    </w:p>
+    <w:p>
+      <w:pPr>
+        <w:pStyle w:val="Prrafodelista"/>
+        <w:numPr>
+          <w:ilvl w:val="0"/>
+          <w:numId w:val="3"/>
+        </w:numPr>
+        <w:spacing w:after="160" w:line="259" w:lineRule="auto"/>
+        <w:rPr>
+          <w:strike/>
+        </w:rPr>
+      </w:pPr>
+      <w:r>
+        <w:rPr>
+          <w:strike/>
+        </w:rPr>
+        <w:t>Reemplazado</w:t>
+      </w:r>
+    </w:p>
+    <w:p>
+      <w:pPr>
+        <w:pStyle w:val="Ttulo3"/>
+      </w:pPr>
+      <w:bookmarkStart w:id="31" w:name="_Toc41557336"/>
+      <w:r>
+        <w:t>Implicaciones</w:t>
+      </w:r>
+      <w:bookmarkEnd w:id="31"/>
+    </w:p>
+    <w:p>
+      <w:r>
+        <w:t>Todos los miembros del equipo deben tener una cuenta registrada en la herramienta (ya se cuenta con ello) y acceso (incluyendo permisos de edición) al repositorio utilizado para el desarrollo del proyecto.</w:t>
+      </w:r>
+    </w:p>
+    <w:p>
+      <w:r>
+        <w:t>El uso de la herramienta seleccionada debe ser ágil y preciso ya que será utilizada a diario para la actualización del trabajo.</w:t>
+      </w:r>
+    </w:p>
+    <w:p>
+      <w:r>
+        <w:t>Además, se deben tener en cuenta las normas establecidas en este ADR en cuanto a la disposición del repositorio y sus componentes.</w:t>
+      </w:r>
+    </w:p>
+    <w:p>
+      <w:pPr>
+        <w:pStyle w:val="Ttulo4"/>
+      </w:pPr>
+      <w:r>
+        <w:t>Fecha</w:t>
+      </w:r>
+    </w:p>
+    <w:p>
+      <w:r>
+        <w:t>27 de marzo de 2020</w:t>
+      </w:r>
+    </w:p>
+    <w:p>
+      <w:r>
+        <w:br w:type="page"/>
+      </w:r>
+    </w:p>
+    <w:p>
+      <w:pPr>
+        <w:pStyle w:val="Ttulo2"/>
+      </w:pPr>
+      <w:bookmarkStart w:id="32" w:name="_Toc41557337"/>
+      <w:r>
+        <w:lastRenderedPageBreak/>
+        <w:t>ADR Integración Continua</w:t>
+      </w:r>
+      <w:bookmarkEnd w:id="32"/>
+    </w:p>
+    <w:p>
+      <w:pPr>
+        <w:pStyle w:val="Ttulo3"/>
+      </w:pPr>
+      <w:bookmarkStart w:id="33" w:name="_Toc41557338"/>
+      <w:r>
+        <w:t>Contexto</w:t>
+      </w:r>
+      <w:bookmarkEnd w:id="33"/>
+    </w:p>
+    <w:p>
+      <w:r>
+        <w:t>Se necesita definir una serie de herramientas capaces de proporcionar una forma ágil de integrar los cambios en el proyecto. Asimismo, deben posibilitar que una vez integrados, todo funcione correctamente.</w:t>
+      </w:r>
+    </w:p>
+    <w:p>
+      <w:pPr>
+        <w:pStyle w:val="Ttulo3"/>
+      </w:pPr>
+      <w:bookmarkStart w:id="34" w:name="_Toc41557339"/>
+      <w:r>
+        <w:t>Procesos</w:t>
+      </w:r>
+      <w:bookmarkEnd w:id="34"/>
+    </w:p>
+    <w:p>
+      <w:pPr>
+        <w:pStyle w:val="Prrafodelista"/>
+        <w:numPr>
+          <w:ilvl w:val="0"/>
+          <w:numId w:val="19"/>
+        </w:numPr>
+        <w:spacing w:after="160" w:line="259" w:lineRule="auto"/>
+      </w:pPr>
+      <w:r>
+        <w:t>Instalación de requisitos previos para la integración y despliegue:</w:t>
       </w:r>
     </w:p>
     <w:p>
@@ -6749,12 +6806,12 @@
         <w:pStyle w:val="Prrafodelista"/>
         <w:numPr>
           <w:ilvl w:val="1"/>
-          <w:numId w:val="9"/>
-        </w:numPr>
-        <w:spacing w:after="160" w:line="259" w:lineRule="auto"/>
-      </w:pPr>
-      <w:r>
-        <w:t>Permite almacenar todos los tipos de archivos y de la forma establecida.</w:t>
+          <w:numId w:val="19"/>
+        </w:numPr>
+        <w:spacing w:after="160" w:line="259" w:lineRule="auto"/>
+      </w:pPr>
+      <w:r>
+        <w:t>Instalación de herramientas: Git, Docker, Jenkins. (Véanse apartados de “Opciones consideradas” y “Decisión”)</w:t>
       </w:r>
     </w:p>
     <w:p>
@@ -6762,12 +6819,25 @@
         <w:pStyle w:val="Prrafodelista"/>
         <w:numPr>
           <w:ilvl w:val="1"/>
-          <w:numId w:val="9"/>
-        </w:numPr>
-        <w:spacing w:after="160" w:line="259" w:lineRule="auto"/>
-      </w:pPr>
-      <w:r>
-        <w:t>El equipo está familiarizado con su uso.</w:t>
+          <w:numId w:val="19"/>
+        </w:numPr>
+        <w:spacing w:after="160" w:line="259" w:lineRule="auto"/>
+      </w:pPr>
+      <w:r>
+        <w:t>Creación de un pipeline en la herramienta Jenkins. (Véase Proceso 3, “Integración de cambios en el entorno”)</w:t>
+      </w:r>
+    </w:p>
+    <w:p>
+      <w:pPr>
+        <w:pStyle w:val="Prrafodelista"/>
+        <w:numPr>
+          <w:ilvl w:val="0"/>
+          <w:numId w:val="19"/>
+        </w:numPr>
+        <w:spacing w:after="160" w:line="259" w:lineRule="auto"/>
+      </w:pPr>
+      <w:r>
+        <w:t>Integración de cambios en el repositorio (git push):</w:t>
       </w:r>
     </w:p>
     <w:p>
@@ -6775,53 +6845,87 @@
         <w:pStyle w:val="Prrafodelista"/>
         <w:numPr>
           <w:ilvl w:val="1"/>
-          <w:numId w:val="9"/>
-        </w:numPr>
-        <w:spacing w:after="160" w:line="259" w:lineRule="auto"/>
-      </w:pPr>
-      <w:r>
-        <w:t xml:space="preserve">Permite realizar </w:t>
-      </w:r>
-      <w:proofErr w:type="spellStart"/>
+          <w:numId w:val="19"/>
+        </w:numPr>
+        <w:spacing w:after="160" w:line="259" w:lineRule="auto"/>
+      </w:pPr>
+      <w:r>
+        <w:t xml:space="preserve">Todos los cambios deberán aplicarse a la rama </w:t>
+      </w:r>
       <w:r>
         <w:rPr>
           <w:i/>
           <w:iCs/>
         </w:rPr>
-        <w:t>pull</w:t>
-      </w:r>
-      <w:proofErr w:type="spellEnd"/>
+        <w:t>master</w:t>
+      </w:r>
+      <w:r>
+        <w:t xml:space="preserve"> del repositorio, siguiendo la filosofía de integración continua.</w:t>
+      </w:r>
+    </w:p>
+    <w:p>
+      <w:pPr>
+        <w:pStyle w:val="Prrafodelista"/>
+        <w:numPr>
+          <w:ilvl w:val="1"/>
+          <w:numId w:val="19"/>
+        </w:numPr>
+        <w:spacing w:after="160" w:line="259" w:lineRule="auto"/>
+      </w:pPr>
+      <w:r>
+        <w:t>Los cambios deberán ir acompañados de un breve comentario que indique a grandes rasgos qué cambia.</w:t>
+      </w:r>
+    </w:p>
+    <w:p>
+      <w:pPr>
+        <w:pStyle w:val="Prrafodelista"/>
+        <w:numPr>
+          <w:ilvl w:val="0"/>
+          <w:numId w:val="19"/>
+        </w:numPr>
+        <w:spacing w:after="160" w:line="259" w:lineRule="auto"/>
+      </w:pPr>
+      <w:r>
+        <w:t>Integración de cambios en el entorno (Pipeline de Jenkins):</w:t>
+      </w:r>
+    </w:p>
+    <w:p>
+      <w:pPr>
+        <w:pStyle w:val="Prrafodelista"/>
+        <w:numPr>
+          <w:ilvl w:val="1"/>
+          <w:numId w:val="19"/>
+        </w:numPr>
+        <w:spacing w:after="160" w:line="259" w:lineRule="auto"/>
+      </w:pPr>
+      <w:r>
+        <w:t xml:space="preserve">Cualquier cambio realizado en la aplicación se actualiza en la rama </w:t>
+      </w:r>
       <w:r>
         <w:rPr>
           <w:i/>
           <w:iCs/>
         </w:rPr>
+        <w:t>master</w:t>
+      </w:r>
+      <w:r>
+        <w:t>. No se realizan ramificaciones.</w:t>
+      </w:r>
+      <w:r>
         <w:t xml:space="preserve"> </w:t>
       </w:r>
-      <w:proofErr w:type="spellStart"/>
-      <w:r>
-        <w:rPr>
-          <w:i/>
-          <w:iCs/>
-        </w:rPr>
-        <w:t>requests</w:t>
-      </w:r>
-      <w:proofErr w:type="spellEnd"/>
-      <w:r>
-        <w:t>.</w:t>
-      </w:r>
     </w:p>
     <w:p>
       <w:pPr>
         <w:pStyle w:val="Prrafodelista"/>
         <w:numPr>
           <w:ilvl w:val="1"/>
-          <w:numId w:val="9"/>
-        </w:numPr>
-        <w:spacing w:after="160" w:line="259" w:lineRule="auto"/>
-      </w:pPr>
-      <w:r>
-        <w:t>Se puede integrar con Trello (herramienta de gestión del equipo).</w:t>
+          <w:numId w:val="19"/>
+        </w:numPr>
+        <w:spacing w:after="160" w:line="259" w:lineRule="auto"/>
+      </w:pPr>
+      <w:r>
+        <w:t>Tests unitarios: definir scripts simples para comprobar el correcto funcionamiento del código implementado. Se debe realizar un test por cada nuevo cambio en el código desarrollado y lanzarlos sobre rama Master.</w:t>
       </w:r>
     </w:p>
     <w:p>
@@ -6829,29 +6933,12 @@
         <w:pStyle w:val="Prrafodelista"/>
         <w:numPr>
           <w:ilvl w:val="1"/>
-          <w:numId w:val="9"/>
-        </w:numPr>
-        <w:spacing w:after="160" w:line="259" w:lineRule="auto"/>
-      </w:pPr>
-      <w:r>
-        <w:t xml:space="preserve">Disponemos de </w:t>
-      </w:r>
-      <w:r>
-        <w:t>“</w:t>
-      </w:r>
-      <w:r>
-        <w:t xml:space="preserve">Paquete </w:t>
-      </w:r>
-      <w:proofErr w:type="spellStart"/>
-      <w:r>
-        <w:t>Education</w:t>
-      </w:r>
-      <w:proofErr w:type="spellEnd"/>
-      <w:r>
-        <w:t>”</w:t>
-      </w:r>
-      <w:r>
-        <w:t>:</w:t>
+          <w:numId w:val="19"/>
+        </w:numPr>
+        <w:spacing w:after="160" w:line="259" w:lineRule="auto"/>
+      </w:pPr>
+      <w:r>
+        <w:t>Si los test unitarios SÍ son satisfactorios:</w:t>
       </w:r>
     </w:p>
     <w:p>
@@ -6859,12 +6946,25 @@
         <w:pStyle w:val="Prrafodelista"/>
         <w:numPr>
           <w:ilvl w:val="2"/>
-          <w:numId w:val="9"/>
-        </w:numPr>
-        <w:spacing w:after="160" w:line="259" w:lineRule="auto"/>
-      </w:pPr>
-      <w:r>
-        <w:t>GitHub Pro gratuito: repositorios ilimitados, colaboradores ilimitados, etc.</w:t>
+          <w:numId w:val="19"/>
+        </w:numPr>
+        <w:spacing w:after="160" w:line="259" w:lineRule="auto"/>
+      </w:pPr>
+      <w:r>
+        <w:t>Se genera un ejecutable</w:t>
+      </w:r>
+    </w:p>
+    <w:p>
+      <w:pPr>
+        <w:pStyle w:val="Prrafodelista"/>
+        <w:numPr>
+          <w:ilvl w:val="2"/>
+          <w:numId w:val="19"/>
+        </w:numPr>
+        <w:spacing w:after="160" w:line="259" w:lineRule="auto"/>
+      </w:pPr>
+      <w:r>
+        <w:t>Se genera el correspondiente contenedor con Docker</w:t>
       </w:r>
     </w:p>
     <w:p>
@@ -6872,12 +6972,25 @@
         <w:pStyle w:val="Prrafodelista"/>
         <w:numPr>
           <w:ilvl w:val="1"/>
-          <w:numId w:val="9"/>
-        </w:numPr>
-        <w:spacing w:after="160" w:line="259" w:lineRule="auto"/>
-      </w:pPr>
-      <w:r>
-        <w:t>Posibilidad de integración con Jenkins (herramienta para integración continua).</w:t>
+          <w:numId w:val="19"/>
+        </w:numPr>
+        <w:spacing w:after="160" w:line="259" w:lineRule="auto"/>
+      </w:pPr>
+      <w:r>
+        <w:t>Si los test unitarios NO son satisfactorios:</w:t>
+      </w:r>
+    </w:p>
+    <w:p>
+      <w:pPr>
+        <w:pStyle w:val="Prrafodelista"/>
+        <w:numPr>
+          <w:ilvl w:val="2"/>
+          <w:numId w:val="19"/>
+        </w:numPr>
+        <w:spacing w:after="160" w:line="259" w:lineRule="auto"/>
+      </w:pPr>
+      <w:r>
+        <w:t>Revisa los test unitarios paras aplicar las respectivas correcciones.</w:t>
       </w:r>
     </w:p>
     <w:p>
@@ -6885,43 +6998,12 @@
         <w:pStyle w:val="Prrafodelista"/>
         <w:numPr>
           <w:ilvl w:val="1"/>
-          <w:numId w:val="9"/>
-        </w:numPr>
-        <w:spacing w:after="160" w:line="259" w:lineRule="auto"/>
-      </w:pPr>
-      <w:r>
-        <w:t>El equipo tiene cuentas registradas.</w:t>
-      </w:r>
-    </w:p>
-    <w:p>
-      <w:pPr>
-        <w:pStyle w:val="Prrafodelista"/>
-        <w:numPr>
-          <w:ilvl w:val="0"/>
-          <w:numId w:val="8"/>
-        </w:numPr>
-        <w:spacing w:after="160" w:line="259" w:lineRule="auto"/>
-      </w:pPr>
-      <w:proofErr w:type="spellStart"/>
-      <w:r>
-        <w:t>Bitbucket</w:t>
-      </w:r>
-      <w:proofErr w:type="spellEnd"/>
-      <w:r>
-        <w:t>:</w:t>
-      </w:r>
-    </w:p>
-    <w:p>
-      <w:pPr>
-        <w:pStyle w:val="Prrafodelista"/>
-        <w:numPr>
-          <w:ilvl w:val="0"/>
-          <w:numId w:val="10"/>
-        </w:numPr>
-        <w:spacing w:after="160" w:line="259" w:lineRule="auto"/>
-      </w:pPr>
-      <w:r>
-        <w:t>Pros:</w:t>
+          <w:numId w:val="19"/>
+        </w:numPr>
+        <w:spacing w:after="160" w:line="259" w:lineRule="auto"/>
+      </w:pPr>
+      <w:r>
+        <w:t>Tests de integración: comprobar que los cambios realizados no entren en conflicto con partes ya realizadas. Se debe realizar un test por cada nuevo cambio en el código desarrollado.</w:t>
       </w:r>
     </w:p>
     <w:p>
@@ -6929,330 +7011,13 @@
         <w:pStyle w:val="Prrafodelista"/>
         <w:numPr>
           <w:ilvl w:val="1"/>
-          <w:numId w:val="10"/>
-        </w:numPr>
-        <w:spacing w:after="160" w:line="259" w:lineRule="auto"/>
-      </w:pPr>
-      <w:r>
-        <w:t>Gratuito para equipos de hasta 5 usuarios: repositorios privados ilimitados.</w:t>
-      </w:r>
-    </w:p>
-    <w:p>
-      <w:pPr>
-        <w:pStyle w:val="Prrafodelista"/>
-        <w:numPr>
-          <w:ilvl w:val="1"/>
-          <w:numId w:val="10"/>
-        </w:numPr>
-        <w:spacing w:after="160" w:line="259" w:lineRule="auto"/>
-      </w:pPr>
-      <w:r>
-        <w:t>Se puede integrar con Trello (herramienta de gestión del equipo).</w:t>
-      </w:r>
-    </w:p>
-    <w:p>
-      <w:pPr>
-        <w:pStyle w:val="Prrafodelista"/>
-        <w:numPr>
-          <w:ilvl w:val="1"/>
-          <w:numId w:val="10"/>
-        </w:numPr>
-        <w:spacing w:after="160" w:line="259" w:lineRule="auto"/>
-      </w:pPr>
-      <w:r>
-        <w:t xml:space="preserve">Permite realizar </w:t>
-      </w:r>
-      <w:proofErr w:type="spellStart"/>
-      <w:r>
-        <w:rPr>
-          <w:i/>
-          <w:iCs/>
-        </w:rPr>
-        <w:t>pull</w:t>
-      </w:r>
-      <w:proofErr w:type="spellEnd"/>
-      <w:r>
-        <w:rPr>
-          <w:i/>
-          <w:iCs/>
-        </w:rPr>
-        <w:t xml:space="preserve"> </w:t>
-      </w:r>
-      <w:proofErr w:type="spellStart"/>
-      <w:r>
-        <w:rPr>
-          <w:i/>
-          <w:iCs/>
-        </w:rPr>
-        <w:t>requests</w:t>
-      </w:r>
-      <w:proofErr w:type="spellEnd"/>
-      <w:r>
-        <w:t>.</w:t>
-      </w:r>
-    </w:p>
-    <w:p>
-      <w:pPr>
-        <w:pStyle w:val="Prrafodelista"/>
-        <w:numPr>
-          <w:ilvl w:val="1"/>
-          <w:numId w:val="10"/>
-        </w:numPr>
-        <w:spacing w:after="160" w:line="259" w:lineRule="auto"/>
-      </w:pPr>
-      <w:r>
-        <w:t>Posibilidad de integración con Jenkins (herramienta para integración continua).</w:t>
-      </w:r>
-    </w:p>
-    <w:p>
-      <w:pPr>
-        <w:pStyle w:val="Prrafodelista"/>
-        <w:numPr>
-          <w:ilvl w:val="0"/>
-          <w:numId w:val="10"/>
-        </w:numPr>
-        <w:spacing w:after="160" w:line="259" w:lineRule="auto"/>
-      </w:pPr>
-      <w:proofErr w:type="spellStart"/>
-      <w:r>
-        <w:t>Cons</w:t>
-      </w:r>
-      <w:proofErr w:type="spellEnd"/>
-      <w:r>
-        <w:t>:</w:t>
-      </w:r>
-    </w:p>
-    <w:p>
-      <w:pPr>
-        <w:pStyle w:val="Prrafodelista"/>
-        <w:numPr>
-          <w:ilvl w:val="1"/>
-          <w:numId w:val="10"/>
-        </w:numPr>
-        <w:spacing w:after="160" w:line="259" w:lineRule="auto"/>
-      </w:pPr>
-      <w:r>
-        <w:t>El equipo no está familiarizado con su uso.</w:t>
-      </w:r>
-    </w:p>
-    <w:p>
-      <w:pPr>
-        <w:pStyle w:val="Prrafodelista"/>
-        <w:numPr>
-          <w:ilvl w:val="1"/>
-          <w:numId w:val="10"/>
-        </w:numPr>
-        <w:spacing w:after="160" w:line="259" w:lineRule="auto"/>
-      </w:pPr>
-      <w:r>
-        <w:t>No se tienen cuentas ya registradas.</w:t>
-      </w:r>
-    </w:p>
-    <w:p>
-      <w:pPr>
-        <w:pStyle w:val="Ttulo3"/>
-      </w:pPr>
-      <w:bookmarkStart w:id="29" w:name="_Toc41557334"/>
-      <w:r>
-        <w:t>Decisión</w:t>
-      </w:r>
-      <w:bookmarkEnd w:id="29"/>
-    </w:p>
-    <w:p>
-      <w:r>
-        <w:t xml:space="preserve">Se utiliza la herramienta </w:t>
-      </w:r>
-      <w:r>
-        <w:rPr>
-          <w:b/>
-          <w:bCs/>
-        </w:rPr>
-        <w:t>GitHub</w:t>
-      </w:r>
-      <w:r>
-        <w:t>.</w:t>
-      </w:r>
-    </w:p>
-    <w:p>
-      <w:r>
-        <w:t>No se han planteado más alternativas debido a que hay múltiples herramientas disponibles con características muy similares (</w:t>
-      </w:r>
-      <w:proofErr w:type="spellStart"/>
-      <w:r>
-        <w:t>Bitbucket</w:t>
-      </w:r>
-      <w:proofErr w:type="spellEnd"/>
-      <w:r>
-        <w:t xml:space="preserve"> es un ejemplo).</w:t>
-      </w:r>
-    </w:p>
-    <w:p>
-      <w:r>
-        <w:t xml:space="preserve">Se ha decidido en favor de GitHub no sólo por lo que ofrece (que, como se dice, es bastante común al resto) sino debido a que es completamente gratuito por el </w:t>
-      </w:r>
-      <w:r>
-        <w:t>“</w:t>
-      </w:r>
-      <w:r>
-        <w:t xml:space="preserve">Paquete </w:t>
-      </w:r>
-      <w:proofErr w:type="spellStart"/>
-      <w:r>
-        <w:t>Education</w:t>
-      </w:r>
-      <w:proofErr w:type="spellEnd"/>
-      <w:r>
-        <w:t>”</w:t>
-      </w:r>
-      <w:r>
-        <w:t xml:space="preserve"> del que ya disfruta el equipo. Además, ya se tienen cuentas abiertas y utilizadas en la plataforma, por lo que su uso, al menos básico, es conocido.</w:t>
-      </w:r>
-    </w:p>
-    <w:p>
-      <w:pPr>
-        <w:pStyle w:val="Ttulo3"/>
-      </w:pPr>
-      <w:bookmarkStart w:id="30" w:name="_Toc41557335"/>
-      <w:r>
-        <w:lastRenderedPageBreak/>
-        <w:t>Estado</w:t>
-      </w:r>
-      <w:bookmarkEnd w:id="30"/>
-    </w:p>
-    <w:p>
-      <w:r>
-        <w:t>(Tachar las que no apliquen)</w:t>
-      </w:r>
-    </w:p>
-    <w:p>
-      <w:pPr>
-        <w:pStyle w:val="Prrafodelista"/>
-        <w:numPr>
-          <w:ilvl w:val="0"/>
-          <w:numId w:val="3"/>
-        </w:numPr>
-        <w:spacing w:after="160" w:line="259" w:lineRule="auto"/>
-      </w:pPr>
-      <w:r>
-        <w:t>Aceptado</w:t>
-      </w:r>
-    </w:p>
-    <w:p>
-      <w:pPr>
-        <w:pStyle w:val="Prrafodelista"/>
-        <w:numPr>
-          <w:ilvl w:val="0"/>
-          <w:numId w:val="3"/>
-        </w:numPr>
-        <w:spacing w:after="160" w:line="259" w:lineRule="auto"/>
-        <w:rPr>
-          <w:strike/>
-        </w:rPr>
-      </w:pPr>
-      <w:r>
-        <w:rPr>
-          <w:strike/>
-        </w:rPr>
-        <w:t>Rechazado</w:t>
-      </w:r>
-    </w:p>
-    <w:p>
-      <w:pPr>
-        <w:pStyle w:val="Prrafodelista"/>
-        <w:numPr>
-          <w:ilvl w:val="0"/>
-          <w:numId w:val="3"/>
-        </w:numPr>
-        <w:spacing w:after="160" w:line="259" w:lineRule="auto"/>
-        <w:rPr>
-          <w:strike/>
-        </w:rPr>
-      </w:pPr>
-      <w:r>
-        <w:rPr>
-          <w:strike/>
-        </w:rPr>
-        <w:t>Reemplazado</w:t>
-      </w:r>
-    </w:p>
-    <w:p>
-      <w:pPr>
-        <w:pStyle w:val="Ttulo3"/>
-      </w:pPr>
-      <w:bookmarkStart w:id="31" w:name="_Toc41557336"/>
-      <w:r>
-        <w:t>Implicaciones</w:t>
-      </w:r>
-      <w:bookmarkEnd w:id="31"/>
-    </w:p>
-    <w:p>
-      <w:r>
-        <w:t>Todos los miembros del equipo deben tener una cuenta registrada en la herramienta (ya se cuenta con ello) y acceso (incluyendo permisos de edición) al repositorio utilizado para el desarrollo del proyecto.</w:t>
-      </w:r>
-    </w:p>
-    <w:p>
-      <w:r>
-        <w:t>El uso de la herramienta seleccionada debe ser ágil y preciso ya que será utilizada a diario para la actualización del trabajo.</w:t>
-      </w:r>
-    </w:p>
-    <w:p>
-      <w:r>
-        <w:t>Además, se deben tener en cuenta las normas establecidas en este ADR en cuanto a la disposición del repositorio y sus componentes.</w:t>
-      </w:r>
-    </w:p>
-    <w:p>
-      <w:pPr>
-        <w:pStyle w:val="Ttulo4"/>
-      </w:pPr>
-      <w:r>
-        <w:t>Fecha</w:t>
-      </w:r>
-    </w:p>
-    <w:p>
-      <w:r>
-        <w:t>27 de marzo de 2020</w:t>
-      </w:r>
-    </w:p>
-    <w:p>
-      <w:r>
-        <w:br w:type="page"/>
-      </w:r>
-    </w:p>
-    <w:p>
-      <w:pPr>
-        <w:pStyle w:val="Ttulo2"/>
-      </w:pPr>
-      <w:bookmarkStart w:id="32" w:name="_Toc41557337"/>
-      <w:r>
-        <w:lastRenderedPageBreak/>
-        <w:t>ADR Integración Continua</w:t>
-      </w:r>
-      <w:bookmarkEnd w:id="32"/>
-    </w:p>
-    <w:p>
-      <w:pPr>
-        <w:pStyle w:val="Ttulo3"/>
-      </w:pPr>
-      <w:bookmarkStart w:id="33" w:name="_Toc41557338"/>
-      <w:r>
-        <w:t>Contexto</w:t>
-      </w:r>
-      <w:bookmarkEnd w:id="33"/>
-    </w:p>
-    <w:p>
-      <w:r>
-        <w:t>Se necesita definir una serie de herramientas capaces de proporcionar una forma ágil de integrar los cambios en el proyecto. Asimismo, deben posibilitar que una vez integrados, todo funcione correctamente.</w:t>
-      </w:r>
-    </w:p>
-    <w:p>
-      <w:pPr>
-        <w:pStyle w:val="Ttulo3"/>
-      </w:pPr>
-      <w:bookmarkStart w:id="34" w:name="_Toc41557339"/>
-      <w:r>
-        <w:t>Procesos</w:t>
-      </w:r>
-      <w:bookmarkEnd w:id="34"/>
+          <w:numId w:val="19"/>
+        </w:numPr>
+        <w:spacing w:after="160" w:line="259" w:lineRule="auto"/>
+      </w:pPr>
+      <w:r>
+        <w:t>En caso de que todo funcione correctamente, se procederá al despliegue. (Véase Proceso 4, “Despliegue de la aplicación”)</w:t>
+      </w:r>
     </w:p>
     <w:p>
       <w:pPr>
@@ -7264,7 +7029,15 @@
         <w:spacing w:after="160" w:line="259" w:lineRule="auto"/>
       </w:pPr>
       <w:r>
-        <w:t>Instalación de requisitos previos para la integración y despliegue:</w:t>
+        <w:t>Despliegue de la aplicación (Docker):</w:t>
+      </w:r>
+    </w:p>
+    <w:p>
+      <w:pPr>
+        <w:ind w:left="720"/>
+      </w:pPr>
+      <w:r>
+        <w:t>(Aunque consten una serie de requisitos de despliegue, el tiempo y los recursos disponibles no permiten una preparación tan completa. Por ello, se especifica en este documento, el despliegue real que se pretende conseguir para el final del proyecto).</w:t>
       </w:r>
     </w:p>
     <w:p>
@@ -7277,7 +7050,7 @@
         <w:spacing w:after="160" w:line="259" w:lineRule="auto"/>
       </w:pPr>
       <w:r>
-        <w:t>Instalación de herramientas: Git, Docker, Jenkins. (Véanse apartados de “Opciones consideradas” y “Decisión”)</w:t>
+        <w:t>Realización de una imagen de contenedor para el servicio global.</w:t>
       </w:r>
     </w:p>
     <w:p>
@@ -7290,36 +7063,7 @@
         <w:spacing w:after="160" w:line="259" w:lineRule="auto"/>
       </w:pPr>
       <w:r>
-        <w:t>Creación de un pipeline en la herramienta Jenkins. (Véase Proceso 3, “Integración de cambios en el entorno”)</w:t>
-      </w:r>
-    </w:p>
-    <w:p>
-      <w:pPr>
-        <w:pStyle w:val="Prrafodelista"/>
-        <w:numPr>
-          <w:ilvl w:val="0"/>
-          <w:numId w:val="19"/>
-        </w:numPr>
-        <w:spacing w:after="160" w:line="259" w:lineRule="auto"/>
-      </w:pPr>
-      <w:r>
-        <w:t>Integración de cambios en el repositorio (</w:t>
-      </w:r>
-      <w:proofErr w:type="spellStart"/>
-      <w:r>
-        <w:t>git</w:t>
-      </w:r>
-      <w:proofErr w:type="spellEnd"/>
-      <w:r>
-        <w:t xml:space="preserve"> </w:t>
-      </w:r>
-      <w:proofErr w:type="spellStart"/>
-      <w:r>
-        <w:t>push</w:t>
-      </w:r>
-      <w:proofErr w:type="spellEnd"/>
-      <w:r>
-        <w:t>):</w:t>
+        <w:t>Creación de un volumen para mantener los datos de la base de datos de forma persistente.</w:t>
       </w:r>
     </w:p>
     <w:p>
@@ -7332,19 +7076,7 @@
         <w:spacing w:after="160" w:line="259" w:lineRule="auto"/>
       </w:pPr>
       <w:r>
-        <w:t xml:space="preserve">Todos los cambios deberán aplicarse a la rama </w:t>
-      </w:r>
-      <w:proofErr w:type="gramStart"/>
-      <w:r>
-        <w:rPr>
-          <w:i/>
-          <w:iCs/>
-        </w:rPr>
-        <w:t>master</w:t>
-      </w:r>
-      <w:proofErr w:type="gramEnd"/>
-      <w:r>
-        <w:t xml:space="preserve"> del repositorio, siguiendo la filosofía de integración continua.</w:t>
+        <w:t>Asignación del volumen al contenedor creado.</w:t>
       </w:r>
     </w:p>
     <w:p>
@@ -7357,20 +7089,8 @@
         <w:spacing w:after="160" w:line="259" w:lineRule="auto"/>
       </w:pPr>
       <w:r>
-        <w:t>Los cambios deberán ir acompañados de un breve comentario que indique a grandes rasgos qué cambia.</w:t>
-      </w:r>
-    </w:p>
-    <w:p>
-      <w:pPr>
-        <w:pStyle w:val="Prrafodelista"/>
-        <w:numPr>
-          <w:ilvl w:val="0"/>
-          <w:numId w:val="19"/>
-        </w:numPr>
-        <w:spacing w:after="160" w:line="259" w:lineRule="auto"/>
-      </w:pPr>
-      <w:r>
-        <w:t>Integración de cambios en el entorno (Pipeline de Jenkins):</w:t>
+        <w:lastRenderedPageBreak/>
+        <w:t>Conexión del contenedor a la red para poder servir el cliente web y recibir las interacciones producidas por un usuario.</w:t>
       </w:r>
     </w:p>
     <w:p>
@@ -7383,262 +7103,6 @@
         <w:spacing w:after="160" w:line="259" w:lineRule="auto"/>
       </w:pPr>
       <w:r>
-        <w:t xml:space="preserve">Cualquier cambio realizado en la aplicación se actualiza en la rama </w:t>
-      </w:r>
-      <w:proofErr w:type="gramStart"/>
-      <w:r>
-        <w:rPr>
-          <w:i/>
-          <w:iCs/>
-        </w:rPr>
-        <w:t>master</w:t>
-      </w:r>
-      <w:proofErr w:type="gramEnd"/>
-      <w:r>
-        <w:t>. No se realizan ramificaciones.</w:t>
-      </w:r>
-      <w:r>
-        <w:t xml:space="preserve"> </w:t>
-      </w:r>
-    </w:p>
-    <w:p>
-      <w:pPr>
-        <w:pStyle w:val="Prrafodelista"/>
-        <w:numPr>
-          <w:ilvl w:val="1"/>
-          <w:numId w:val="19"/>
-        </w:numPr>
-        <w:spacing w:after="160" w:line="259" w:lineRule="auto"/>
-      </w:pPr>
-      <w:proofErr w:type="spellStart"/>
-      <w:r>
-        <w:t>Tests</w:t>
-      </w:r>
-      <w:proofErr w:type="spellEnd"/>
-      <w:r>
-        <w:t xml:space="preserve"> unitarios: definir scripts simples para comprobar el correcto funcionamiento del código implementado. Se debe realizar </w:t>
-      </w:r>
-      <w:proofErr w:type="gramStart"/>
-      <w:r>
-        <w:t>un test</w:t>
-      </w:r>
-      <w:proofErr w:type="gramEnd"/>
-      <w:r>
-        <w:t xml:space="preserve"> por cada nuevo cambio en el código desarrollado y lanzarlos sobre rama Master.</w:t>
-      </w:r>
-    </w:p>
-    <w:p>
-      <w:pPr>
-        <w:pStyle w:val="Prrafodelista"/>
-        <w:numPr>
-          <w:ilvl w:val="1"/>
-          <w:numId w:val="19"/>
-        </w:numPr>
-        <w:spacing w:after="160" w:line="259" w:lineRule="auto"/>
-      </w:pPr>
-      <w:r>
-        <w:t xml:space="preserve">Si </w:t>
-      </w:r>
-      <w:proofErr w:type="gramStart"/>
-      <w:r>
-        <w:t>los test</w:t>
-      </w:r>
-      <w:proofErr w:type="gramEnd"/>
-      <w:r>
-        <w:t xml:space="preserve"> unitarios SÍ son satisfactorios:</w:t>
-      </w:r>
-    </w:p>
-    <w:p>
-      <w:pPr>
-        <w:pStyle w:val="Prrafodelista"/>
-        <w:numPr>
-          <w:ilvl w:val="2"/>
-          <w:numId w:val="19"/>
-        </w:numPr>
-        <w:spacing w:after="160" w:line="259" w:lineRule="auto"/>
-      </w:pPr>
-      <w:r>
-        <w:t>Se genera un ejecutable</w:t>
-      </w:r>
-    </w:p>
-    <w:p>
-      <w:pPr>
-        <w:pStyle w:val="Prrafodelista"/>
-        <w:numPr>
-          <w:ilvl w:val="2"/>
-          <w:numId w:val="19"/>
-        </w:numPr>
-        <w:spacing w:after="160" w:line="259" w:lineRule="auto"/>
-      </w:pPr>
-      <w:r>
-        <w:t>Se genera el correspondiente contenedor con Docker</w:t>
-      </w:r>
-    </w:p>
-    <w:p>
-      <w:pPr>
-        <w:pStyle w:val="Prrafodelista"/>
-        <w:numPr>
-          <w:ilvl w:val="1"/>
-          <w:numId w:val="19"/>
-        </w:numPr>
-        <w:spacing w:after="160" w:line="259" w:lineRule="auto"/>
-      </w:pPr>
-      <w:r>
-        <w:t xml:space="preserve">Si </w:t>
-      </w:r>
-      <w:proofErr w:type="gramStart"/>
-      <w:r>
-        <w:t>los test</w:t>
-      </w:r>
-      <w:proofErr w:type="gramEnd"/>
-      <w:r>
-        <w:t xml:space="preserve"> unitarios NO son satisfactorios:</w:t>
-      </w:r>
-    </w:p>
-    <w:p>
-      <w:pPr>
-        <w:pStyle w:val="Prrafodelista"/>
-        <w:numPr>
-          <w:ilvl w:val="2"/>
-          <w:numId w:val="19"/>
-        </w:numPr>
-        <w:spacing w:after="160" w:line="259" w:lineRule="auto"/>
-      </w:pPr>
-      <w:r>
-        <w:t xml:space="preserve">Revisa </w:t>
-      </w:r>
-      <w:proofErr w:type="gramStart"/>
-      <w:r>
-        <w:t>los test</w:t>
-      </w:r>
-      <w:proofErr w:type="gramEnd"/>
-      <w:r>
-        <w:t xml:space="preserve"> unitarios paras aplicar las respectivas correcciones.</w:t>
-      </w:r>
-    </w:p>
-    <w:p>
-      <w:pPr>
-        <w:pStyle w:val="Prrafodelista"/>
-        <w:numPr>
-          <w:ilvl w:val="1"/>
-          <w:numId w:val="19"/>
-        </w:numPr>
-        <w:spacing w:after="160" w:line="259" w:lineRule="auto"/>
-      </w:pPr>
-      <w:proofErr w:type="spellStart"/>
-      <w:r>
-        <w:t>Tests</w:t>
-      </w:r>
-      <w:proofErr w:type="spellEnd"/>
-      <w:r>
-        <w:t xml:space="preserve"> de integración: comprobar que los cambios realizados no entren en conflicto con partes ya realizadas. Se debe realizar </w:t>
-      </w:r>
-      <w:proofErr w:type="gramStart"/>
-      <w:r>
-        <w:t>un test</w:t>
-      </w:r>
-      <w:proofErr w:type="gramEnd"/>
-      <w:r>
-        <w:t xml:space="preserve"> por cada nuevo cambio en el código desarrollado.</w:t>
-      </w:r>
-    </w:p>
-    <w:p>
-      <w:pPr>
-        <w:pStyle w:val="Prrafodelista"/>
-        <w:numPr>
-          <w:ilvl w:val="1"/>
-          <w:numId w:val="19"/>
-        </w:numPr>
-        <w:spacing w:after="160" w:line="259" w:lineRule="auto"/>
-      </w:pPr>
-      <w:r>
-        <w:t>En caso de que todo funcione correctamente, se procederá al despliegue. (Véase Proceso 4, “Despliegue de la aplicación”)</w:t>
-      </w:r>
-    </w:p>
-    <w:p>
-      <w:pPr>
-        <w:pStyle w:val="Prrafodelista"/>
-        <w:numPr>
-          <w:ilvl w:val="0"/>
-          <w:numId w:val="19"/>
-        </w:numPr>
-        <w:spacing w:after="160" w:line="259" w:lineRule="auto"/>
-      </w:pPr>
-      <w:r>
-        <w:t>Despliegue de la aplicación (Docker):</w:t>
-      </w:r>
-    </w:p>
-    <w:p>
-      <w:pPr>
-        <w:ind w:left="720"/>
-      </w:pPr>
-      <w:r>
-        <w:t>(Aunque consten una serie de requisitos de despliegue, el tiempo y los recursos disponibles no permiten una preparación tan completa. Por ello, se especifica en este documento, el despliegue real que se pretende conseguir para el final del proyecto).</w:t>
-      </w:r>
-    </w:p>
-    <w:p>
-      <w:pPr>
-        <w:pStyle w:val="Prrafodelista"/>
-        <w:numPr>
-          <w:ilvl w:val="1"/>
-          <w:numId w:val="19"/>
-        </w:numPr>
-        <w:spacing w:after="160" w:line="259" w:lineRule="auto"/>
-      </w:pPr>
-      <w:r>
-        <w:t>Realización de una imagen de contenedor para el servicio global.</w:t>
-      </w:r>
-    </w:p>
-    <w:p>
-      <w:pPr>
-        <w:pStyle w:val="Prrafodelista"/>
-        <w:numPr>
-          <w:ilvl w:val="1"/>
-          <w:numId w:val="19"/>
-        </w:numPr>
-        <w:spacing w:after="160" w:line="259" w:lineRule="auto"/>
-      </w:pPr>
-      <w:r>
-        <w:t>Creación de un volumen para mantener los datos de la base de datos de forma persistente.</w:t>
-      </w:r>
-    </w:p>
-    <w:p>
-      <w:pPr>
-        <w:pStyle w:val="Prrafodelista"/>
-        <w:numPr>
-          <w:ilvl w:val="1"/>
-          <w:numId w:val="19"/>
-        </w:numPr>
-        <w:spacing w:after="160" w:line="259" w:lineRule="auto"/>
-      </w:pPr>
-      <w:r>
-        <w:t>Asignación del volumen al contenedor creado.</w:t>
-      </w:r>
-    </w:p>
-    <w:p>
-      <w:pPr>
-        <w:pStyle w:val="Prrafodelista"/>
-        <w:numPr>
-          <w:ilvl w:val="1"/>
-          <w:numId w:val="19"/>
-        </w:numPr>
-        <w:spacing w:after="160" w:line="259" w:lineRule="auto"/>
-      </w:pPr>
-      <w:r>
-        <w:lastRenderedPageBreak/>
-        <w:t>Conexión del contenedor a la red para poder servir el cliente web y recibir las interacciones producidas por un usuario.</w:t>
-      </w:r>
-    </w:p>
-    <w:p>
-      <w:pPr>
-        <w:pStyle w:val="Prrafodelista"/>
-        <w:numPr>
-          <w:ilvl w:val="1"/>
-          <w:numId w:val="19"/>
-        </w:numPr>
-        <w:spacing w:after="160" w:line="259" w:lineRule="auto"/>
-      </w:pPr>
-      <w:r>
         <w:t>Puesta en marcha del contenedor.</w:t>
       </w:r>
     </w:p>
@@ -7722,13 +7186,8 @@
         <w:spacing w:after="160" w:line="259" w:lineRule="auto"/>
       </w:pPr>
       <w:r>
-        <w:t xml:space="preserve">Más de 1.000 </w:t>
-      </w:r>
-      <w:proofErr w:type="spellStart"/>
-      <w:r>
-        <w:t>plugins</w:t>
-      </w:r>
-      <w:proofErr w:type="spellEnd"/>
+        <w:t>Más de 1.000 plugins</w:t>
+      </w:r>
     </w:p>
     <w:p>
       <w:pPr>
@@ -7930,11 +7389,9 @@
         </w:numPr>
         <w:spacing w:after="160" w:line="259" w:lineRule="auto"/>
       </w:pPr>
-      <w:proofErr w:type="spellStart"/>
       <w:r>
         <w:t>Bamboo</w:t>
       </w:r>
-      <w:proofErr w:type="spellEnd"/>
     </w:p>
     <w:p>
       <w:pPr>
@@ -7981,13 +7438,8 @@
         <w:spacing w:after="160" w:line="259" w:lineRule="auto"/>
       </w:pPr>
       <w:r>
-        <w:t xml:space="preserve">Fácil integración de otros productos </w:t>
-      </w:r>
-      <w:proofErr w:type="spellStart"/>
-      <w:r>
-        <w:t>Atlassian</w:t>
-      </w:r>
-      <w:proofErr w:type="spellEnd"/>
+        <w:t>Fácil integración de otros productos Atlassian</w:t>
+      </w:r>
     </w:p>
     <w:p>
       <w:pPr>
@@ -7999,13 +7451,8 @@
         <w:spacing w:after="160" w:line="259" w:lineRule="auto"/>
       </w:pPr>
       <w:r>
-        <w:t xml:space="preserve">Gran cantidad de </w:t>
-      </w:r>
-      <w:proofErr w:type="spellStart"/>
-      <w:r>
-        <w:t>addons</w:t>
-      </w:r>
-      <w:proofErr w:type="spellEnd"/>
+        <w:t>Gran cantidad de addons</w:t>
+      </w:r>
     </w:p>
     <w:p>
       <w:pPr>
@@ -8068,13 +7515,8 @@
         </w:numPr>
         <w:spacing w:after="160" w:line="259" w:lineRule="auto"/>
       </w:pPr>
-      <w:proofErr w:type="spellStart"/>
-      <w:r>
-        <w:t>GitLab</w:t>
-      </w:r>
-      <w:proofErr w:type="spellEnd"/>
-      <w:r>
-        <w:t xml:space="preserve"> CI</w:t>
+      <w:r>
+        <w:t>GitLab CI</w:t>
       </w:r>
     </w:p>
     <w:p>
@@ -8083,35 +7525,11 @@
         <w:ind w:left="1068"/>
       </w:pPr>
       <w:r>
-        <w:t xml:space="preserve">Forma parte del conocido sistema de control de versiones </w:t>
-      </w:r>
-      <w:proofErr w:type="spellStart"/>
-      <w:r>
-        <w:t>GitLab</w:t>
-      </w:r>
-      <w:proofErr w:type="spellEnd"/>
-      <w:r>
-        <w:t xml:space="preserve">. Además de integración continua, </w:t>
-      </w:r>
-      <w:proofErr w:type="spellStart"/>
-      <w:r>
-        <w:t>GitLab</w:t>
-      </w:r>
-      <w:proofErr w:type="spellEnd"/>
-      <w:r>
-        <w:t xml:space="preserve"> ofrece despliegue y entrega continua. Al igual que </w:t>
+        <w:t xml:space="preserve">Forma parte del conocido sistema de control de versiones GitLab. Además de integración continua, GitLab ofrece despliegue y entrega continua. Al igual que </w:t>
       </w:r>
       <w:r>
         <w:lastRenderedPageBreak/>
-        <w:t xml:space="preserve">con Travis CI, la configuración de </w:t>
-      </w:r>
-      <w:proofErr w:type="spellStart"/>
-      <w:r>
-        <w:t>GitLab</w:t>
-      </w:r>
-      <w:proofErr w:type="spellEnd"/>
-      <w:r>
-        <w:t xml:space="preserve"> CI se lleva a cabo con un archivo YAML. Por lo demás, su utilización es sencilla.</w:t>
+        <w:t>con Travis CI, la configuración de GitLab CI se lleva a cabo con un archivo YAML. Por lo demás, su utilización es sencilla.</w:t>
       </w:r>
     </w:p>
     <w:p>
@@ -8124,13 +7542,8 @@
         <w:spacing w:after="160" w:line="259" w:lineRule="auto"/>
       </w:pPr>
       <w:r>
-        <w:t xml:space="preserve">Forma parte de </w:t>
-      </w:r>
-      <w:proofErr w:type="spellStart"/>
-      <w:r>
-        <w:t>GitLab</w:t>
-      </w:r>
-      <w:proofErr w:type="spellEnd"/>
+        <w:t>Forma parte de GitLab</w:t>
+      </w:r>
     </w:p>
     <w:p>
       <w:pPr>
@@ -8142,13 +7555,8 @@
         <w:spacing w:after="160" w:line="259" w:lineRule="auto"/>
       </w:pPr>
       <w:r>
-        <w:t xml:space="preserve">Programado en Ruby y </w:t>
-      </w:r>
-      <w:proofErr w:type="spellStart"/>
-      <w:r>
-        <w:t>Go</w:t>
-      </w:r>
-      <w:proofErr w:type="spellEnd"/>
+        <w:t>Programado en Ruby y Go</w:t>
+      </w:r>
     </w:p>
     <w:p>
       <w:pPr>
@@ -8188,6 +7596,8 @@
       <w:r>
         <w:t>Open Core</w:t>
       </w:r>
+      <w:bookmarkStart w:id="36" w:name="_GoBack"/>
+      <w:bookmarkEnd w:id="36"/>
     </w:p>
     <w:p>
       <w:pPr>
@@ -8272,7 +7682,7 @@
               <w:ind w:left="0"/>
               <w:jc w:val="center"/>
               <w:rPr>
-                <w:rFonts w:asciiTheme="minorHAnsi" w:hAnsiTheme="minorHAnsi"/>
+                <w:rFonts w:asciiTheme="majorHAnsi" w:hAnsiTheme="majorHAnsi" w:cstheme="majorHAnsi"/>
                 <w:i w:val="0"/>
                 <w:iCs w:val="0"/>
                 <w:sz w:val="22"/>
@@ -8292,7 +7702,7 @@
               <w:jc w:val="center"/>
               <w:cnfStyle w:val="100000000000" w:firstRow="1" w:lastRow="0" w:firstColumn="0" w:lastColumn="0" w:oddVBand="0" w:evenVBand="0" w:oddHBand="0" w:evenHBand="0" w:firstRowFirstColumn="0" w:firstRowLastColumn="0" w:lastRowFirstColumn="0" w:lastRowLastColumn="0"/>
               <w:rPr>
-                <w:rFonts w:asciiTheme="minorHAnsi" w:hAnsiTheme="minorHAnsi"/>
+                <w:rFonts w:asciiTheme="majorHAnsi" w:hAnsiTheme="majorHAnsi" w:cstheme="majorHAnsi"/>
                 <w:b/>
                 <w:bCs/>
                 <w:i w:val="0"/>
@@ -8302,7 +7712,7 @@
             </w:pPr>
             <w:r>
               <w:rPr>
-                <w:rFonts w:asciiTheme="minorHAnsi" w:hAnsiTheme="minorHAnsi"/>
+                <w:rFonts w:asciiTheme="majorHAnsi" w:hAnsiTheme="majorHAnsi" w:cstheme="majorHAnsi"/>
                 <w:b/>
                 <w:bCs/>
                 <w:i w:val="0"/>
@@ -8325,7 +7735,7 @@
               <w:jc w:val="center"/>
               <w:cnfStyle w:val="100000000000" w:firstRow="1" w:lastRow="0" w:firstColumn="0" w:lastColumn="0" w:oddVBand="0" w:evenVBand="0" w:oddHBand="0" w:evenHBand="0" w:firstRowFirstColumn="0" w:firstRowLastColumn="0" w:lastRowFirstColumn="0" w:lastRowLastColumn="0"/>
               <w:rPr>
-                <w:rFonts w:asciiTheme="minorHAnsi" w:hAnsiTheme="minorHAnsi"/>
+                <w:rFonts w:asciiTheme="majorHAnsi" w:hAnsiTheme="majorHAnsi" w:cstheme="majorHAnsi"/>
                 <w:b/>
                 <w:bCs/>
                 <w:i w:val="0"/>
@@ -8335,7 +7745,7 @@
             </w:pPr>
             <w:r>
               <w:rPr>
-                <w:rFonts w:asciiTheme="minorHAnsi" w:hAnsiTheme="minorHAnsi"/>
+                <w:rFonts w:asciiTheme="majorHAnsi" w:hAnsiTheme="majorHAnsi" w:cstheme="majorHAnsi"/>
                 <w:b/>
                 <w:bCs/>
                 <w:i w:val="0"/>
@@ -8358,7 +7768,7 @@
               <w:jc w:val="center"/>
               <w:cnfStyle w:val="100000000000" w:firstRow="1" w:lastRow="0" w:firstColumn="0" w:lastColumn="0" w:oddVBand="0" w:evenVBand="0" w:oddHBand="0" w:evenHBand="0" w:firstRowFirstColumn="0" w:firstRowLastColumn="0" w:lastRowFirstColumn="0" w:lastRowLastColumn="0"/>
               <w:rPr>
-                <w:rFonts w:asciiTheme="minorHAnsi" w:hAnsiTheme="minorHAnsi"/>
+                <w:rFonts w:asciiTheme="majorHAnsi" w:hAnsiTheme="majorHAnsi" w:cstheme="majorHAnsi"/>
                 <w:b/>
                 <w:bCs/>
                 <w:i w:val="0"/>
@@ -8366,10 +7776,9 @@
                 <w:sz w:val="22"/>
               </w:rPr>
             </w:pPr>
-            <w:proofErr w:type="spellStart"/>
-            <w:r>
-              <w:rPr>
-                <w:rFonts w:asciiTheme="minorHAnsi" w:hAnsiTheme="minorHAnsi"/>
+            <w:r>
+              <w:rPr>
+                <w:rFonts w:asciiTheme="majorHAnsi" w:hAnsiTheme="majorHAnsi" w:cstheme="majorHAnsi"/>
                 <w:b/>
                 <w:bCs/>
                 <w:i w:val="0"/>
@@ -8378,7 +7787,6 @@
               </w:rPr>
               <w:t>Bamboo</w:t>
             </w:r>
-            <w:proofErr w:type="spellEnd"/>
           </w:p>
         </w:tc>
         <w:tc>
@@ -8393,7 +7801,7 @@
               <w:jc w:val="center"/>
               <w:cnfStyle w:val="100000000000" w:firstRow="1" w:lastRow="0" w:firstColumn="0" w:lastColumn="0" w:oddVBand="0" w:evenVBand="0" w:oddHBand="0" w:evenHBand="0" w:firstRowFirstColumn="0" w:firstRowLastColumn="0" w:lastRowFirstColumn="0" w:lastRowLastColumn="0"/>
               <w:rPr>
-                <w:rFonts w:asciiTheme="minorHAnsi" w:hAnsiTheme="minorHAnsi"/>
+                <w:rFonts w:asciiTheme="majorHAnsi" w:hAnsiTheme="majorHAnsi" w:cstheme="majorHAnsi"/>
                 <w:b/>
                 <w:bCs/>
                 <w:i w:val="0"/>
@@ -8401,10 +7809,9 @@
                 <w:sz w:val="22"/>
               </w:rPr>
             </w:pPr>
-            <w:proofErr w:type="spellStart"/>
-            <w:r>
-              <w:rPr>
-                <w:rFonts w:asciiTheme="minorHAnsi" w:hAnsiTheme="minorHAnsi"/>
+            <w:r>
+              <w:rPr>
+                <w:rFonts w:asciiTheme="majorHAnsi" w:hAnsiTheme="majorHAnsi" w:cstheme="majorHAnsi"/>
                 <w:b/>
                 <w:bCs/>
                 <w:i w:val="0"/>
@@ -8413,7 +7820,6 @@
               </w:rPr>
               <w:t>GitLab</w:t>
             </w:r>
-            <w:proofErr w:type="spellEnd"/>
           </w:p>
         </w:tc>
       </w:tr>
@@ -8434,7 +7840,7 @@
               <w:ind w:left="0"/>
               <w:jc w:val="left"/>
               <w:rPr>
-                <w:rFonts w:asciiTheme="minorHAnsi" w:hAnsiTheme="minorHAnsi"/>
+                <w:rFonts w:asciiTheme="majorHAnsi" w:hAnsiTheme="majorHAnsi" w:cstheme="majorHAnsi"/>
                 <w:i w:val="0"/>
                 <w:iCs w:val="0"/>
                 <w:sz w:val="22"/>
@@ -8442,7 +7848,7 @@
             </w:pPr>
             <w:r>
               <w:rPr>
-                <w:rFonts w:asciiTheme="minorHAnsi" w:hAnsiTheme="minorHAnsi"/>
+                <w:rFonts w:asciiTheme="majorHAnsi" w:hAnsiTheme="majorHAnsi" w:cstheme="majorHAnsi"/>
                 <w:i w:val="0"/>
                 <w:iCs w:val="0"/>
                 <w:sz w:val="22"/>
@@ -8462,6 +7868,9 @@
               <w:ind w:left="0"/>
               <w:jc w:val="center"/>
               <w:cnfStyle w:val="000000100000" w:firstRow="0" w:lastRow="0" w:firstColumn="0" w:lastColumn="0" w:oddVBand="0" w:evenVBand="0" w:oddHBand="1" w:evenHBand="0" w:firstRowFirstColumn="0" w:firstRowLastColumn="0" w:lastRowFirstColumn="0" w:lastRowLastColumn="0"/>
+              <w:rPr>
+                <w:rFonts w:asciiTheme="majorHAnsi" w:hAnsiTheme="majorHAnsi" w:cstheme="majorHAnsi"/>
+              </w:rPr>
             </w:pPr>
             <w:r>
               <w:rPr>
@@ -8482,6 +7891,9 @@
               <w:ind w:left="0"/>
               <w:jc w:val="center"/>
               <w:cnfStyle w:val="000000100000" w:firstRow="0" w:lastRow="0" w:firstColumn="0" w:lastColumn="0" w:oddVBand="0" w:evenVBand="0" w:oddHBand="1" w:evenHBand="0" w:firstRowFirstColumn="0" w:firstRowLastColumn="0" w:lastRowFirstColumn="0" w:lastRowLastColumn="0"/>
+              <w:rPr>
+                <w:rFonts w:asciiTheme="majorHAnsi" w:hAnsiTheme="majorHAnsi" w:cstheme="majorHAnsi"/>
+              </w:rPr>
             </w:pPr>
             <w:r>
               <w:rPr>
@@ -8502,6 +7914,9 @@
               <w:ind w:left="0"/>
               <w:jc w:val="center"/>
               <w:cnfStyle w:val="000000100000" w:firstRow="0" w:lastRow="0" w:firstColumn="0" w:lastColumn="0" w:oddVBand="0" w:evenVBand="0" w:oddHBand="1" w:evenHBand="0" w:firstRowFirstColumn="0" w:firstRowLastColumn="0" w:lastRowFirstColumn="0" w:lastRowLastColumn="0"/>
+              <w:rPr>
+                <w:rFonts w:asciiTheme="majorHAnsi" w:hAnsiTheme="majorHAnsi" w:cstheme="majorHAnsi"/>
+              </w:rPr>
             </w:pPr>
             <w:r>
               <w:rPr>
@@ -8522,6 +7937,9 @@
               <w:ind w:left="0"/>
               <w:jc w:val="center"/>
               <w:cnfStyle w:val="000000100000" w:firstRow="0" w:lastRow="0" w:firstColumn="0" w:lastColumn="0" w:oddVBand="0" w:evenVBand="0" w:oddHBand="1" w:evenHBand="0" w:firstRowFirstColumn="0" w:firstRowLastColumn="0" w:lastRowFirstColumn="0" w:lastRowLastColumn="0"/>
+              <w:rPr>
+                <w:rFonts w:asciiTheme="majorHAnsi" w:hAnsiTheme="majorHAnsi" w:cstheme="majorHAnsi"/>
+              </w:rPr>
             </w:pPr>
             <w:r>
               <w:rPr>
@@ -8548,7 +7966,7 @@
               <w:ind w:left="0"/>
               <w:jc w:val="left"/>
               <w:rPr>
-                <w:rFonts w:asciiTheme="minorHAnsi" w:hAnsiTheme="minorHAnsi"/>
+                <w:rFonts w:asciiTheme="majorHAnsi" w:hAnsiTheme="majorHAnsi" w:cstheme="majorHAnsi"/>
                 <w:i w:val="0"/>
                 <w:iCs w:val="0"/>
                 <w:sz w:val="22"/>
@@ -8556,7 +7974,7 @@
             </w:pPr>
             <w:r>
               <w:rPr>
-                <w:rFonts w:asciiTheme="minorHAnsi" w:hAnsiTheme="minorHAnsi"/>
+                <w:rFonts w:asciiTheme="majorHAnsi" w:hAnsiTheme="majorHAnsi" w:cstheme="majorHAnsi"/>
                 <w:i w:val="0"/>
                 <w:iCs w:val="0"/>
                 <w:sz w:val="22"/>
@@ -8576,6 +7994,9 @@
               <w:ind w:left="0"/>
               <w:jc w:val="center"/>
               <w:cnfStyle w:val="000000000000" w:firstRow="0" w:lastRow="0" w:firstColumn="0" w:lastColumn="0" w:oddVBand="0" w:evenVBand="0" w:oddHBand="0" w:evenHBand="0" w:firstRowFirstColumn="0" w:firstRowLastColumn="0" w:lastRowFirstColumn="0" w:lastRowLastColumn="0"/>
+              <w:rPr>
+                <w:rFonts w:asciiTheme="majorHAnsi" w:hAnsiTheme="majorHAnsi" w:cstheme="majorHAnsi"/>
+              </w:rPr>
             </w:pPr>
             <w:r>
               <w:rPr>
@@ -8596,6 +8017,9 @@
               <w:ind w:left="0"/>
               <w:jc w:val="center"/>
               <w:cnfStyle w:val="000000000000" w:firstRow="0" w:lastRow="0" w:firstColumn="0" w:lastColumn="0" w:oddVBand="0" w:evenVBand="0" w:oddHBand="0" w:evenHBand="0" w:firstRowFirstColumn="0" w:firstRowLastColumn="0" w:lastRowFirstColumn="0" w:lastRowLastColumn="0"/>
+              <w:rPr>
+                <w:rFonts w:asciiTheme="majorHAnsi" w:hAnsiTheme="majorHAnsi" w:cstheme="majorHAnsi"/>
+              </w:rPr>
             </w:pPr>
             <w:r>
               <w:rPr>
@@ -8616,6 +8040,9 @@
               <w:ind w:left="0"/>
               <w:jc w:val="center"/>
               <w:cnfStyle w:val="000000000000" w:firstRow="0" w:lastRow="0" w:firstColumn="0" w:lastColumn="0" w:oddVBand="0" w:evenVBand="0" w:oddHBand="0" w:evenHBand="0" w:firstRowFirstColumn="0" w:firstRowLastColumn="0" w:lastRowFirstColumn="0" w:lastRowLastColumn="0"/>
+              <w:rPr>
+                <w:rFonts w:asciiTheme="majorHAnsi" w:hAnsiTheme="majorHAnsi" w:cstheme="majorHAnsi"/>
+              </w:rPr>
             </w:pPr>
             <w:r>
               <w:rPr>
@@ -8636,6 +8063,9 @@
               <w:ind w:left="0"/>
               <w:jc w:val="center"/>
               <w:cnfStyle w:val="000000000000" w:firstRow="0" w:lastRow="0" w:firstColumn="0" w:lastColumn="0" w:oddVBand="0" w:evenVBand="0" w:oddHBand="0" w:evenHBand="0" w:firstRowFirstColumn="0" w:firstRowLastColumn="0" w:lastRowFirstColumn="0" w:lastRowLastColumn="0"/>
+              <w:rPr>
+                <w:rFonts w:asciiTheme="majorHAnsi" w:hAnsiTheme="majorHAnsi" w:cstheme="majorHAnsi"/>
+              </w:rPr>
             </w:pPr>
             <w:r>
               <w:rPr>
@@ -8663,7 +8093,7 @@
               <w:ind w:left="0"/>
               <w:jc w:val="left"/>
               <w:rPr>
-                <w:rFonts w:asciiTheme="minorHAnsi" w:hAnsiTheme="minorHAnsi"/>
+                <w:rFonts w:asciiTheme="majorHAnsi" w:hAnsiTheme="majorHAnsi" w:cstheme="majorHAnsi"/>
                 <w:i w:val="0"/>
                 <w:iCs w:val="0"/>
                 <w:sz w:val="22"/>
@@ -8671,7 +8101,7 @@
             </w:pPr>
             <w:r>
               <w:rPr>
-                <w:rFonts w:asciiTheme="minorHAnsi" w:hAnsiTheme="minorHAnsi"/>
+                <w:rFonts w:asciiTheme="majorHAnsi" w:hAnsiTheme="majorHAnsi" w:cstheme="majorHAnsi"/>
                 <w:i w:val="0"/>
                 <w:iCs w:val="0"/>
                 <w:sz w:val="22"/>
@@ -8691,8 +8121,14 @@
               <w:ind w:left="0"/>
               <w:jc w:val="center"/>
               <w:cnfStyle w:val="000000100000" w:firstRow="0" w:lastRow="0" w:firstColumn="0" w:lastColumn="0" w:oddVBand="0" w:evenVBand="0" w:oddHBand="1" w:evenHBand="0" w:firstRowFirstColumn="0" w:firstRowLastColumn="0" w:lastRowFirstColumn="0" w:lastRowLastColumn="0"/>
+              <w:rPr>
+                <w:rFonts w:asciiTheme="majorHAnsi" w:hAnsiTheme="majorHAnsi" w:cstheme="majorHAnsi"/>
+              </w:rPr>
             </w:pPr>
             <w:r>
+              <w:rPr>
+                <w:rFonts w:asciiTheme="majorHAnsi" w:hAnsiTheme="majorHAnsi" w:cstheme="majorHAnsi"/>
+              </w:rPr>
               <w:t>MIT</w:t>
             </w:r>
           </w:p>
@@ -8708,8 +8144,14 @@
               <w:ind w:left="0"/>
               <w:jc w:val="center"/>
               <w:cnfStyle w:val="000000100000" w:firstRow="0" w:lastRow="0" w:firstColumn="0" w:lastColumn="0" w:oddVBand="0" w:evenVBand="0" w:oddHBand="1" w:evenHBand="0" w:firstRowFirstColumn="0" w:firstRowLastColumn="0" w:lastRowFirstColumn="0" w:lastRowLastColumn="0"/>
+              <w:rPr>
+                <w:rFonts w:asciiTheme="majorHAnsi" w:hAnsiTheme="majorHAnsi" w:cstheme="majorHAnsi"/>
+              </w:rPr>
             </w:pPr>
             <w:r>
+              <w:rPr>
+                <w:rFonts w:asciiTheme="majorHAnsi" w:hAnsiTheme="majorHAnsi" w:cstheme="majorHAnsi"/>
+              </w:rPr>
               <w:t>MIT</w:t>
             </w:r>
           </w:p>
@@ -8725,8 +8167,14 @@
               <w:ind w:left="0"/>
               <w:jc w:val="center"/>
               <w:cnfStyle w:val="000000100000" w:firstRow="0" w:lastRow="0" w:firstColumn="0" w:lastColumn="0" w:oddVBand="0" w:evenVBand="0" w:oddHBand="1" w:evenHBand="0" w:firstRowFirstColumn="0" w:firstRowLastColumn="0" w:lastRowFirstColumn="0" w:lastRowLastColumn="0"/>
+              <w:rPr>
+                <w:rFonts w:asciiTheme="majorHAnsi" w:hAnsiTheme="majorHAnsi" w:cstheme="majorHAnsi"/>
+              </w:rPr>
             </w:pPr>
             <w:r>
+              <w:rPr>
+                <w:rFonts w:asciiTheme="majorHAnsi" w:hAnsiTheme="majorHAnsi" w:cstheme="majorHAnsi"/>
+              </w:rPr>
               <w:t>De propietario</w:t>
             </w:r>
           </w:p>
@@ -8742,8 +8190,14 @@
               <w:ind w:left="0"/>
               <w:jc w:val="center"/>
               <w:cnfStyle w:val="000000100000" w:firstRow="0" w:lastRow="0" w:firstColumn="0" w:lastColumn="0" w:oddVBand="0" w:evenVBand="0" w:oddHBand="1" w:evenHBand="0" w:firstRowFirstColumn="0" w:firstRowLastColumn="0" w:lastRowFirstColumn="0" w:lastRowLastColumn="0"/>
+              <w:rPr>
+                <w:rFonts w:asciiTheme="majorHAnsi" w:hAnsiTheme="majorHAnsi" w:cstheme="majorHAnsi"/>
+              </w:rPr>
             </w:pPr>
             <w:r>
+              <w:rPr>
+                <w:rFonts w:asciiTheme="majorHAnsi" w:hAnsiTheme="majorHAnsi" w:cstheme="majorHAnsi"/>
+              </w:rPr>
               <w:t>MIT/EE</w:t>
             </w:r>
           </w:p>
@@ -8765,7 +8219,7 @@
               <w:ind w:left="0"/>
               <w:jc w:val="left"/>
               <w:rPr>
-                <w:rFonts w:asciiTheme="minorHAnsi" w:hAnsiTheme="minorHAnsi"/>
+                <w:rFonts w:asciiTheme="majorHAnsi" w:hAnsiTheme="majorHAnsi" w:cstheme="majorHAnsi"/>
                 <w:i w:val="0"/>
                 <w:iCs w:val="0"/>
                 <w:sz w:val="22"/>
@@ -8773,7 +8227,7 @@
             </w:pPr>
             <w:r>
               <w:rPr>
-                <w:rFonts w:asciiTheme="minorHAnsi" w:hAnsiTheme="minorHAnsi"/>
+                <w:rFonts w:asciiTheme="majorHAnsi" w:hAnsiTheme="majorHAnsi" w:cstheme="majorHAnsi"/>
                 <w:i w:val="0"/>
                 <w:iCs w:val="0"/>
                 <w:sz w:val="22"/>
@@ -8793,8 +8247,14 @@
               <w:ind w:left="0"/>
               <w:jc w:val="center"/>
               <w:cnfStyle w:val="000000000000" w:firstRow="0" w:lastRow="0" w:firstColumn="0" w:lastColumn="0" w:oddVBand="0" w:evenVBand="0" w:oddHBand="0" w:evenHBand="0" w:firstRowFirstColumn="0" w:firstRowLastColumn="0" w:lastRowFirstColumn="0" w:lastRowLastColumn="0"/>
+              <w:rPr>
+                <w:rFonts w:asciiTheme="majorHAnsi" w:hAnsiTheme="majorHAnsi" w:cstheme="majorHAnsi"/>
+              </w:rPr>
             </w:pPr>
             <w:r>
+              <w:rPr>
+                <w:rFonts w:asciiTheme="majorHAnsi" w:hAnsiTheme="majorHAnsi" w:cstheme="majorHAnsi"/>
+              </w:rPr>
               <w:t>-</w:t>
             </w:r>
           </w:p>
@@ -8810,8 +8270,14 @@
               <w:ind w:left="0"/>
               <w:jc w:val="center"/>
               <w:cnfStyle w:val="000000000000" w:firstRow="0" w:lastRow="0" w:firstColumn="0" w:lastColumn="0" w:oddVBand="0" w:evenVBand="0" w:oddHBand="0" w:evenHBand="0" w:firstRowFirstColumn="0" w:firstRowLastColumn="0" w:lastRowFirstColumn="0" w:lastRowLastColumn="0"/>
+              <w:rPr>
+                <w:rFonts w:asciiTheme="majorHAnsi" w:hAnsiTheme="majorHAnsi" w:cstheme="majorHAnsi"/>
+              </w:rPr>
             </w:pPr>
             <w:r>
+              <w:rPr>
+                <w:rFonts w:asciiTheme="majorHAnsi" w:hAnsiTheme="majorHAnsi" w:cstheme="majorHAnsi"/>
+              </w:rPr>
               <w:t>69-489 $/mes</w:t>
             </w:r>
           </w:p>
@@ -8827,8 +8293,14 @@
               <w:ind w:left="0"/>
               <w:jc w:val="center"/>
               <w:cnfStyle w:val="000000000000" w:firstRow="0" w:lastRow="0" w:firstColumn="0" w:lastColumn="0" w:oddVBand="0" w:evenVBand="0" w:oddHBand="0" w:evenHBand="0" w:firstRowFirstColumn="0" w:firstRowLastColumn="0" w:lastRowFirstColumn="0" w:lastRowLastColumn="0"/>
+              <w:rPr>
+                <w:rFonts w:asciiTheme="majorHAnsi" w:hAnsiTheme="majorHAnsi" w:cstheme="majorHAnsi"/>
+              </w:rPr>
             </w:pPr>
             <w:r>
+              <w:rPr>
+                <w:rFonts w:asciiTheme="majorHAnsi" w:hAnsiTheme="majorHAnsi" w:cstheme="majorHAnsi"/>
+              </w:rPr>
               <w:t>10 - 126 500 $ (pago único)</w:t>
             </w:r>
           </w:p>
@@ -8844,8 +8316,14 @@
               <w:ind w:left="0"/>
               <w:jc w:val="center"/>
               <w:cnfStyle w:val="000000000000" w:firstRow="0" w:lastRow="0" w:firstColumn="0" w:lastColumn="0" w:oddVBand="0" w:evenVBand="0" w:oddHBand="0" w:evenHBand="0" w:firstRowFirstColumn="0" w:firstRowLastColumn="0" w:lastRowFirstColumn="0" w:lastRowLastColumn="0"/>
+              <w:rPr>
+                <w:rFonts w:asciiTheme="majorHAnsi" w:hAnsiTheme="majorHAnsi" w:cstheme="majorHAnsi"/>
+              </w:rPr>
             </w:pPr>
             <w:r>
+              <w:rPr>
+                <w:rFonts w:asciiTheme="majorHAnsi" w:hAnsiTheme="majorHAnsi" w:cstheme="majorHAnsi"/>
+              </w:rPr>
               <w:t>4-99 $/mes</w:t>
             </w:r>
           </w:p>
@@ -8868,7 +8346,7 @@
               <w:ind w:left="0"/>
               <w:jc w:val="left"/>
               <w:rPr>
-                <w:rFonts w:asciiTheme="minorHAnsi" w:hAnsiTheme="minorHAnsi"/>
+                <w:rFonts w:asciiTheme="majorHAnsi" w:hAnsiTheme="majorHAnsi" w:cstheme="majorHAnsi"/>
                 <w:i w:val="0"/>
                 <w:iCs w:val="0"/>
                 <w:sz w:val="22"/>
@@ -8876,7 +8354,7 @@
             </w:pPr>
             <w:r>
               <w:rPr>
-                <w:rFonts w:asciiTheme="minorHAnsi" w:hAnsiTheme="minorHAnsi"/>
+                <w:rFonts w:asciiTheme="majorHAnsi" w:hAnsiTheme="majorHAnsi" w:cstheme="majorHAnsi"/>
                 <w:i w:val="0"/>
                 <w:iCs w:val="0"/>
                 <w:sz w:val="22"/>
@@ -8896,6 +8374,9 @@
               <w:ind w:left="0"/>
               <w:jc w:val="center"/>
               <w:cnfStyle w:val="000000100000" w:firstRow="0" w:lastRow="0" w:firstColumn="0" w:lastColumn="0" w:oddVBand="0" w:evenVBand="0" w:oddHBand="1" w:evenHBand="0" w:firstRowFirstColumn="0" w:firstRowLastColumn="0" w:lastRowFirstColumn="0" w:lastRowLastColumn="0"/>
+              <w:rPr>
+                <w:rFonts w:asciiTheme="majorHAnsi" w:hAnsiTheme="majorHAnsi" w:cstheme="majorHAnsi"/>
+              </w:rPr>
             </w:pPr>
             <w:r>
               <w:rPr>
@@ -8916,6 +8397,9 @@
               <w:ind w:left="0"/>
               <w:jc w:val="center"/>
               <w:cnfStyle w:val="000000100000" w:firstRow="0" w:lastRow="0" w:firstColumn="0" w:lastColumn="0" w:oddVBand="0" w:evenVBand="0" w:oddHBand="1" w:evenHBand="0" w:firstRowFirstColumn="0" w:firstRowLastColumn="0" w:lastRowFirstColumn="0" w:lastRowLastColumn="0"/>
+              <w:rPr>
+                <w:rFonts w:asciiTheme="majorHAnsi" w:hAnsiTheme="majorHAnsi" w:cstheme="majorHAnsi"/>
+              </w:rPr>
             </w:pPr>
             <w:r>
               <w:rPr>
@@ -8936,6 +8420,9 @@
               <w:ind w:left="0"/>
               <w:jc w:val="center"/>
               <w:cnfStyle w:val="000000100000" w:firstRow="0" w:lastRow="0" w:firstColumn="0" w:lastColumn="0" w:oddVBand="0" w:evenVBand="0" w:oddHBand="1" w:evenHBand="0" w:firstRowFirstColumn="0" w:firstRowLastColumn="0" w:lastRowFirstColumn="0" w:lastRowLastColumn="0"/>
+              <w:rPr>
+                <w:rFonts w:asciiTheme="majorHAnsi" w:hAnsiTheme="majorHAnsi" w:cstheme="majorHAnsi"/>
+              </w:rPr>
             </w:pPr>
             <w:r>
               <w:rPr>
@@ -8956,6 +8443,9 @@
               <w:ind w:left="0"/>
               <w:jc w:val="center"/>
               <w:cnfStyle w:val="000000100000" w:firstRow="0" w:lastRow="0" w:firstColumn="0" w:lastColumn="0" w:oddVBand="0" w:evenVBand="0" w:oddHBand="1" w:evenHBand="0" w:firstRowFirstColumn="0" w:firstRowLastColumn="0" w:lastRowFirstColumn="0" w:lastRowLastColumn="0"/>
+              <w:rPr>
+                <w:rFonts w:asciiTheme="majorHAnsi" w:hAnsiTheme="majorHAnsi" w:cstheme="majorHAnsi"/>
+              </w:rPr>
             </w:pPr>
             <w:r>
               <w:rPr>
@@ -8982,7 +8472,7 @@
               <w:ind w:left="0"/>
               <w:jc w:val="left"/>
               <w:rPr>
-                <w:rFonts w:asciiTheme="minorHAnsi" w:hAnsiTheme="minorHAnsi"/>
+                <w:rFonts w:asciiTheme="majorHAnsi" w:hAnsiTheme="majorHAnsi" w:cstheme="majorHAnsi"/>
                 <w:i w:val="0"/>
                 <w:iCs w:val="0"/>
                 <w:sz w:val="22"/>
@@ -8990,7 +8480,7 @@
             </w:pPr>
             <w:r>
               <w:rPr>
-                <w:rFonts w:asciiTheme="minorHAnsi" w:hAnsiTheme="minorHAnsi"/>
+                <w:rFonts w:asciiTheme="majorHAnsi" w:hAnsiTheme="majorHAnsi" w:cstheme="majorHAnsi"/>
                 <w:i w:val="0"/>
                 <w:iCs w:val="0"/>
                 <w:sz w:val="22"/>
@@ -9010,15 +8500,16 @@
               <w:ind w:left="0"/>
               <w:jc w:val="center"/>
               <w:cnfStyle w:val="000000000000" w:firstRow="0" w:lastRow="0" w:firstColumn="0" w:lastColumn="0" w:oddVBand="0" w:evenVBand="0" w:oddHBand="0" w:evenHBand="0" w:firstRowFirstColumn="0" w:firstRowLastColumn="0" w:lastRowFirstColumn="0" w:lastRowLastColumn="0"/>
+              <w:rPr>
+                <w:rFonts w:asciiTheme="majorHAnsi" w:hAnsiTheme="majorHAnsi" w:cstheme="majorHAnsi"/>
+              </w:rPr>
             </w:pPr>
             <w:r>
-              <w:t xml:space="preserve">Numerosos </w:t>
-            </w:r>
-            <w:proofErr w:type="spellStart"/>
-            <w:r>
-              <w:t>plugins</w:t>
-            </w:r>
-            <w:proofErr w:type="spellEnd"/>
+              <w:rPr>
+                <w:rFonts w:asciiTheme="majorHAnsi" w:hAnsiTheme="majorHAnsi" w:cstheme="majorHAnsi"/>
+              </w:rPr>
+              <w:t>Numerosos plugins</w:t>
+            </w:r>
           </w:p>
         </w:tc>
         <w:tc>
@@ -9032,8 +8523,14 @@
               <w:ind w:left="0"/>
               <w:jc w:val="center"/>
               <w:cnfStyle w:val="000000000000" w:firstRow="0" w:lastRow="0" w:firstColumn="0" w:lastColumn="0" w:oddVBand="0" w:evenVBand="0" w:oddHBand="0" w:evenHBand="0" w:firstRowFirstColumn="0" w:firstRowLastColumn="0" w:lastRowFirstColumn="0" w:lastRowLastColumn="0"/>
+              <w:rPr>
+                <w:rFonts w:asciiTheme="majorHAnsi" w:hAnsiTheme="majorHAnsi" w:cstheme="majorHAnsi"/>
+              </w:rPr>
             </w:pPr>
             <w:r>
+              <w:rPr>
+                <w:rFonts w:asciiTheme="majorHAnsi" w:hAnsiTheme="majorHAnsi" w:cstheme="majorHAnsi"/>
+              </w:rPr>
               <w:t>Conexión directa con GitHub</w:t>
             </w:r>
           </w:p>
@@ -9049,15 +8546,16 @@
               <w:ind w:left="0"/>
               <w:jc w:val="center"/>
               <w:cnfStyle w:val="000000000000" w:firstRow="0" w:lastRow="0" w:firstColumn="0" w:lastColumn="0" w:oddVBand="0" w:evenVBand="0" w:oddHBand="0" w:evenHBand="0" w:firstRowFirstColumn="0" w:firstRowLastColumn="0" w:lastRowFirstColumn="0" w:lastRowLastColumn="0"/>
+              <w:rPr>
+                <w:rFonts w:asciiTheme="majorHAnsi" w:hAnsiTheme="majorHAnsi" w:cstheme="majorHAnsi"/>
+              </w:rPr>
             </w:pPr>
             <w:r>
-              <w:t xml:space="preserve">Conexión directa con otros productos </w:t>
-            </w:r>
-            <w:proofErr w:type="spellStart"/>
-            <w:r>
-              <w:t>Atlassian</w:t>
-            </w:r>
-            <w:proofErr w:type="spellEnd"/>
+              <w:rPr>
+                <w:rFonts w:asciiTheme="majorHAnsi" w:hAnsiTheme="majorHAnsi" w:cstheme="majorHAnsi"/>
+              </w:rPr>
+              <w:t>Conexión directa con otros productos Atlassian</w:t>
+            </w:r>
           </w:p>
         </w:tc>
         <w:tc>
@@ -9071,6 +8569,9 @@
               <w:ind w:left="0"/>
               <w:jc w:val="center"/>
               <w:cnfStyle w:val="000000000000" w:firstRow="0" w:lastRow="0" w:firstColumn="0" w:lastColumn="0" w:oddVBand="0" w:evenVBand="0" w:oddHBand="0" w:evenHBand="0" w:firstRowFirstColumn="0" w:firstRowLastColumn="0" w:lastRowFirstColumn="0" w:lastRowLastColumn="0"/>
+              <w:rPr>
+                <w:rFonts w:asciiTheme="majorHAnsi" w:hAnsiTheme="majorHAnsi" w:cstheme="majorHAnsi"/>
+              </w:rPr>
             </w:pPr>
           </w:p>
         </w:tc>
@@ -9126,11 +8627,9 @@
         </w:numPr>
         <w:spacing w:after="160" w:line="259" w:lineRule="auto"/>
       </w:pPr>
-      <w:proofErr w:type="spellStart"/>
       <w:r>
         <w:t>Kubernetes</w:t>
       </w:r>
-      <w:proofErr w:type="spellEnd"/>
     </w:p>
     <w:p>
       <w:pPr>
@@ -9140,29 +8639,21 @@
       <w:r>
         <w:t xml:space="preserve">Sistema que se encarga de gestionar todo el </w:t>
       </w:r>
-      <w:proofErr w:type="spellStart"/>
-      <w:proofErr w:type="gramStart"/>
-      <w:r>
-        <w:t>cluster</w:t>
-      </w:r>
-      <w:proofErr w:type="spellEnd"/>
-      <w:proofErr w:type="gramEnd"/>
+      <w:r>
+        <w:t>clúster</w:t>
+      </w:r>
       <w:r>
         <w:t xml:space="preserve"> de servidores, distribuye los contenedores a través del sistema según los recursos disponibles en el </w:t>
       </w:r>
-      <w:proofErr w:type="spellStart"/>
-      <w:r>
-        <w:t>cluster</w:t>
-      </w:r>
-      <w:proofErr w:type="spellEnd"/>
+      <w:r>
+        <w:t>clúster</w:t>
+      </w:r>
       <w:r>
         <w:t xml:space="preserve">, </w:t>
       </w:r>
-      <w:proofErr w:type="spellStart"/>
-      <w:r>
-        <w:t>ademas</w:t>
-      </w:r>
-      <w:proofErr w:type="spellEnd"/>
+      <w:r>
+        <w:t>además</w:t>
+      </w:r>
       <w:r>
         <w:t xml:space="preserve"> de crear, ejecutar, vigilar, medir, destruir y relanzar los contenedores, debe mantener y controlar en todo momento cada aspecto relevante de los contenedores y su estado.</w:t>
       </w:r>
@@ -9197,7 +8688,7 @@
               <w:ind w:left="0"/>
               <w:jc w:val="center"/>
               <w:rPr>
-                <w:rFonts w:asciiTheme="minorHAnsi" w:hAnsiTheme="minorHAnsi"/>
+                <w:rFonts w:asciiTheme="majorHAnsi" w:hAnsiTheme="majorHAnsi" w:cstheme="majorHAnsi"/>
                 <w:i w:val="0"/>
                 <w:iCs w:val="0"/>
                 <w:sz w:val="22"/>
@@ -9217,7 +8708,7 @@
               <w:jc w:val="center"/>
               <w:cnfStyle w:val="100000000000" w:firstRow="1" w:lastRow="0" w:firstColumn="0" w:lastColumn="0" w:oddVBand="0" w:evenVBand="0" w:oddHBand="0" w:evenHBand="0" w:firstRowFirstColumn="0" w:firstRowLastColumn="0" w:lastRowFirstColumn="0" w:lastRowLastColumn="0"/>
               <w:rPr>
-                <w:rFonts w:asciiTheme="minorHAnsi" w:hAnsiTheme="minorHAnsi"/>
+                <w:rFonts w:asciiTheme="majorHAnsi" w:hAnsiTheme="majorHAnsi" w:cstheme="majorHAnsi"/>
                 <w:b/>
                 <w:bCs/>
                 <w:i w:val="0"/>
@@ -9227,7 +8718,7 @@
             </w:pPr>
             <w:r>
               <w:rPr>
-                <w:rFonts w:asciiTheme="minorHAnsi" w:hAnsiTheme="minorHAnsi"/>
+                <w:rFonts w:asciiTheme="majorHAnsi" w:hAnsiTheme="majorHAnsi" w:cstheme="majorHAnsi"/>
                 <w:b/>
                 <w:bCs/>
                 <w:i w:val="0"/>
@@ -9250,7 +8741,7 @@
               <w:jc w:val="center"/>
               <w:cnfStyle w:val="100000000000" w:firstRow="1" w:lastRow="0" w:firstColumn="0" w:lastColumn="0" w:oddVBand="0" w:evenVBand="0" w:oddHBand="0" w:evenHBand="0" w:firstRowFirstColumn="0" w:firstRowLastColumn="0" w:lastRowFirstColumn="0" w:lastRowLastColumn="0"/>
               <w:rPr>
-                <w:rFonts w:asciiTheme="minorHAnsi" w:hAnsiTheme="minorHAnsi"/>
+                <w:rFonts w:asciiTheme="majorHAnsi" w:hAnsiTheme="majorHAnsi" w:cstheme="majorHAnsi"/>
                 <w:b/>
                 <w:bCs/>
                 <w:i w:val="0"/>
@@ -9258,10 +8749,9 @@
                 <w:sz w:val="22"/>
               </w:rPr>
             </w:pPr>
-            <w:proofErr w:type="spellStart"/>
-            <w:r>
-              <w:rPr>
-                <w:rFonts w:asciiTheme="minorHAnsi" w:hAnsiTheme="minorHAnsi"/>
+            <w:r>
+              <w:rPr>
+                <w:rFonts w:asciiTheme="majorHAnsi" w:hAnsiTheme="majorHAnsi" w:cstheme="majorHAnsi"/>
                 <w:b/>
                 <w:bCs/>
                 <w:i w:val="0"/>
@@ -9270,7 +8760,6 @@
               </w:rPr>
               <w:t>Kubernetes</w:t>
             </w:r>
-            <w:proofErr w:type="spellEnd"/>
           </w:p>
         </w:tc>
       </w:tr>
@@ -9291,7 +8780,7 @@
               <w:ind w:left="0"/>
               <w:jc w:val="left"/>
               <w:rPr>
-                <w:rFonts w:asciiTheme="minorHAnsi" w:hAnsiTheme="minorHAnsi"/>
+                <w:rFonts w:asciiTheme="majorHAnsi" w:hAnsiTheme="majorHAnsi" w:cstheme="majorHAnsi"/>
                 <w:i w:val="0"/>
                 <w:iCs w:val="0"/>
                 <w:sz w:val="22"/>
@@ -9299,7 +8788,7 @@
             </w:pPr>
             <w:r>
               <w:rPr>
-                <w:rFonts w:asciiTheme="minorHAnsi" w:hAnsiTheme="minorHAnsi"/>
+                <w:rFonts w:asciiTheme="majorHAnsi" w:hAnsiTheme="majorHAnsi" w:cstheme="majorHAnsi"/>
                 <w:i w:val="0"/>
                 <w:iCs w:val="0"/>
                 <w:sz w:val="22"/>
@@ -9319,10 +8808,13 @@
               <w:ind w:left="0"/>
               <w:jc w:val="center"/>
               <w:cnfStyle w:val="000000100000" w:firstRow="0" w:lastRow="0" w:firstColumn="0" w:lastColumn="0" w:oddVBand="0" w:evenVBand="0" w:oddHBand="1" w:evenHBand="0" w:firstRowFirstColumn="0" w:firstRowLastColumn="0" w:lastRowFirstColumn="0" w:lastRowLastColumn="0"/>
+              <w:rPr>
+                <w:rFonts w:asciiTheme="majorHAnsi" w:hAnsiTheme="majorHAnsi" w:cstheme="majorHAnsi"/>
+              </w:rPr>
             </w:pPr>
             <w:r>
               <w:rPr>
-                <w:rFonts w:ascii="Segoe UI Symbol" w:hAnsi="Segoe UI Symbol" w:cs="Segoe UI Symbol"/>
+                <w:rFonts w:asciiTheme="majorHAnsi" w:hAnsiTheme="majorHAnsi" w:cstheme="majorHAnsi"/>
               </w:rPr>
               <w:t>Sin escalado automático</w:t>
             </w:r>
@@ -9339,15 +8831,16 @@
               <w:ind w:left="0"/>
               <w:jc w:val="center"/>
               <w:cnfStyle w:val="000000100000" w:firstRow="0" w:lastRow="0" w:firstColumn="0" w:lastColumn="0" w:oddVBand="0" w:evenVBand="0" w:oddHBand="1" w:evenHBand="0" w:firstRowFirstColumn="0" w:firstRowLastColumn="0" w:lastRowFirstColumn="0" w:lastRowLastColumn="0"/>
+              <w:rPr>
+                <w:rFonts w:asciiTheme="majorHAnsi" w:hAnsiTheme="majorHAnsi" w:cstheme="majorHAnsi"/>
+              </w:rPr>
             </w:pPr>
-            <w:proofErr w:type="spellStart"/>
-            <w:r>
-              <w:rPr>
-                <w:rFonts w:ascii="Segoe UI Symbol" w:hAnsi="Segoe UI Symbol" w:cs="Segoe UI Symbol"/>
+            <w:r>
+              <w:rPr>
+                <w:rFonts w:asciiTheme="majorHAnsi" w:hAnsiTheme="majorHAnsi" w:cstheme="majorHAnsi"/>
               </w:rPr>
               <w:t>Autoescalado</w:t>
             </w:r>
-            <w:proofErr w:type="spellEnd"/>
           </w:p>
         </w:tc>
       </w:tr>
@@ -9367,7 +8860,7 @@
               <w:ind w:left="0"/>
               <w:jc w:val="left"/>
               <w:rPr>
-                <w:rFonts w:asciiTheme="minorHAnsi" w:hAnsiTheme="minorHAnsi"/>
+                <w:rFonts w:asciiTheme="majorHAnsi" w:hAnsiTheme="majorHAnsi" w:cstheme="majorHAnsi"/>
                 <w:i w:val="0"/>
                 <w:iCs w:val="0"/>
                 <w:sz w:val="22"/>
@@ -9375,26 +8868,22 @@
             </w:pPr>
             <w:r>
               <w:rPr>
-                <w:rFonts w:asciiTheme="minorHAnsi" w:hAnsiTheme="minorHAnsi"/>
+                <w:rFonts w:asciiTheme="majorHAnsi" w:hAnsiTheme="majorHAnsi" w:cstheme="majorHAnsi"/>
                 <w:i w:val="0"/>
                 <w:iCs w:val="0"/>
                 <w:sz w:val="22"/>
               </w:rPr>
               <w:t xml:space="preserve">Configuración de </w:t>
             </w:r>
-            <w:proofErr w:type="spellStart"/>
-            <w:proofErr w:type="gramStart"/>
-            <w:r>
-              <w:rPr>
-                <w:rFonts w:asciiTheme="minorHAnsi" w:hAnsiTheme="minorHAnsi"/>
+            <w:r>
+              <w:rPr>
+                <w:rFonts w:asciiTheme="majorHAnsi" w:hAnsiTheme="majorHAnsi" w:cstheme="majorHAnsi"/>
                 <w:i w:val="0"/>
                 <w:iCs w:val="0"/>
                 <w:sz w:val="22"/>
               </w:rPr>
-              <w:t>cluster</w:t>
-            </w:r>
-            <w:proofErr w:type="spellEnd"/>
-            <w:proofErr w:type="gramEnd"/>
+              <w:t>clúster</w:t>
+            </w:r>
           </w:p>
         </w:tc>
         <w:tc>
@@ -9408,10 +8897,13 @@
               <w:ind w:left="0"/>
               <w:jc w:val="center"/>
               <w:cnfStyle w:val="000000000000" w:firstRow="0" w:lastRow="0" w:firstColumn="0" w:lastColumn="0" w:oddVBand="0" w:evenVBand="0" w:oddHBand="0" w:evenHBand="0" w:firstRowFirstColumn="0" w:firstRowLastColumn="0" w:lastRowFirstColumn="0" w:lastRowLastColumn="0"/>
+              <w:rPr>
+                <w:rFonts w:asciiTheme="majorHAnsi" w:hAnsiTheme="majorHAnsi" w:cstheme="majorHAnsi"/>
+              </w:rPr>
             </w:pPr>
             <w:r>
               <w:rPr>
-                <w:rFonts w:ascii="Segoe UI Symbol" w:hAnsi="Segoe UI Symbol" w:cs="Segoe UI Symbol"/>
+                <w:rFonts w:asciiTheme="majorHAnsi" w:hAnsiTheme="majorHAnsi" w:cstheme="majorHAnsi"/>
               </w:rPr>
               <w:t>Desafiante y complicado</w:t>
             </w:r>
@@ -9428,10 +8920,13 @@
               <w:ind w:left="0"/>
               <w:jc w:val="center"/>
               <w:cnfStyle w:val="000000000000" w:firstRow="0" w:lastRow="0" w:firstColumn="0" w:lastColumn="0" w:oddVBand="0" w:evenVBand="0" w:oddHBand="0" w:evenHBand="0" w:firstRowFirstColumn="0" w:firstRowLastColumn="0" w:lastRowFirstColumn="0" w:lastRowLastColumn="0"/>
+              <w:rPr>
+                <w:rFonts w:asciiTheme="majorHAnsi" w:hAnsiTheme="majorHAnsi" w:cstheme="majorHAnsi"/>
+              </w:rPr>
             </w:pPr>
             <w:r>
               <w:rPr>
-                <w:rFonts w:ascii="Segoe UI Symbol" w:hAnsi="Segoe UI Symbol" w:cs="Segoe UI Symbol"/>
+                <w:rFonts w:asciiTheme="majorHAnsi" w:hAnsiTheme="majorHAnsi" w:cstheme="majorHAnsi"/>
               </w:rPr>
               <w:t>Simple (con dos comandos)</w:t>
             </w:r>
@@ -9455,7 +8950,7 @@
               <w:ind w:left="0"/>
               <w:jc w:val="left"/>
               <w:rPr>
-                <w:rFonts w:asciiTheme="minorHAnsi" w:hAnsiTheme="minorHAnsi"/>
+                <w:rFonts w:asciiTheme="majorHAnsi" w:hAnsiTheme="majorHAnsi" w:cstheme="majorHAnsi"/>
                 <w:i w:val="0"/>
                 <w:iCs w:val="0"/>
                 <w:sz w:val="22"/>
@@ -9463,7 +8958,7 @@
             </w:pPr>
             <w:r>
               <w:rPr>
-                <w:rFonts w:asciiTheme="minorHAnsi" w:hAnsiTheme="minorHAnsi"/>
+                <w:rFonts w:asciiTheme="majorHAnsi" w:hAnsiTheme="majorHAnsi" w:cstheme="majorHAnsi"/>
                 <w:i w:val="0"/>
                 <w:iCs w:val="0"/>
                 <w:sz w:val="22"/>
@@ -9483,8 +8978,14 @@
               <w:ind w:left="0"/>
               <w:jc w:val="center"/>
               <w:cnfStyle w:val="000000100000" w:firstRow="0" w:lastRow="0" w:firstColumn="0" w:lastColumn="0" w:oddVBand="0" w:evenVBand="0" w:oddHBand="1" w:evenHBand="0" w:firstRowFirstColumn="0" w:firstRowLastColumn="0" w:lastRowFirstColumn="0" w:lastRowLastColumn="0"/>
+              <w:rPr>
+                <w:rFonts w:asciiTheme="majorHAnsi" w:hAnsiTheme="majorHAnsi" w:cstheme="majorHAnsi"/>
+              </w:rPr>
             </w:pPr>
             <w:r>
+              <w:rPr>
+                <w:rFonts w:asciiTheme="majorHAnsi" w:hAnsiTheme="majorHAnsi" w:cstheme="majorHAnsi"/>
+              </w:rPr>
               <w:t>Fácil y rápido</w:t>
             </w:r>
           </w:p>
@@ -9500,8 +9001,14 @@
               <w:ind w:left="0"/>
               <w:jc w:val="center"/>
               <w:cnfStyle w:val="000000100000" w:firstRow="0" w:lastRow="0" w:firstColumn="0" w:lastColumn="0" w:oddVBand="0" w:evenVBand="0" w:oddHBand="1" w:evenHBand="0" w:firstRowFirstColumn="0" w:firstRowLastColumn="0" w:lastRowFirstColumn="0" w:lastRowLastColumn="0"/>
+              <w:rPr>
+                <w:rFonts w:asciiTheme="majorHAnsi" w:hAnsiTheme="majorHAnsi" w:cstheme="majorHAnsi"/>
+              </w:rPr>
             </w:pPr>
             <w:r>
+              <w:rPr>
+                <w:rFonts w:asciiTheme="majorHAnsi" w:hAnsiTheme="majorHAnsi" w:cstheme="majorHAnsi"/>
+              </w:rPr>
               <w:t>Complicado y lento</w:t>
             </w:r>
           </w:p>
@@ -9523,7 +9030,7 @@
               <w:ind w:left="0"/>
               <w:jc w:val="left"/>
               <w:rPr>
-                <w:rFonts w:asciiTheme="minorHAnsi" w:hAnsiTheme="minorHAnsi"/>
+                <w:rFonts w:asciiTheme="majorHAnsi" w:hAnsiTheme="majorHAnsi" w:cstheme="majorHAnsi"/>
                 <w:i w:val="0"/>
                 <w:iCs w:val="0"/>
                 <w:sz w:val="22"/>
@@ -9531,7 +9038,7 @@
             </w:pPr>
             <w:r>
               <w:rPr>
-                <w:rFonts w:asciiTheme="minorHAnsi" w:hAnsiTheme="minorHAnsi"/>
+                <w:rFonts w:asciiTheme="majorHAnsi" w:hAnsiTheme="majorHAnsi" w:cstheme="majorHAnsi"/>
                 <w:i w:val="0"/>
                 <w:iCs w:val="0"/>
                 <w:sz w:val="22"/>
@@ -9551,15 +9058,16 @@
               <w:ind w:left="0"/>
               <w:jc w:val="center"/>
               <w:cnfStyle w:val="000000000000" w:firstRow="0" w:lastRow="0" w:firstColumn="0" w:lastColumn="0" w:oddVBand="0" w:evenVBand="0" w:oddHBand="0" w:evenHBand="0" w:firstRowFirstColumn="0" w:firstRowLastColumn="0" w:lastRowFirstColumn="0" w:lastRowLastColumn="0"/>
+              <w:rPr>
+                <w:rFonts w:asciiTheme="majorHAnsi" w:hAnsiTheme="majorHAnsi" w:cstheme="majorHAnsi"/>
+              </w:rPr>
             </w:pPr>
             <w:r>
-              <w:t xml:space="preserve">Comparte entre varios contenedores el mismo </w:t>
-            </w:r>
-            <w:proofErr w:type="spellStart"/>
-            <w:r>
-              <w:t>Pod</w:t>
-            </w:r>
-            <w:proofErr w:type="spellEnd"/>
+              <w:rPr>
+                <w:rFonts w:asciiTheme="majorHAnsi" w:hAnsiTheme="majorHAnsi" w:cstheme="majorHAnsi"/>
+              </w:rPr>
+              <w:t>Comparte entre varios contenedores el mismo Pod</w:t>
+            </w:r>
           </w:p>
         </w:tc>
         <w:tc>
@@ -9573,8 +9081,14 @@
               <w:ind w:left="0"/>
               <w:jc w:val="center"/>
               <w:cnfStyle w:val="000000000000" w:firstRow="0" w:lastRow="0" w:firstColumn="0" w:lastColumn="0" w:oddVBand="0" w:evenVBand="0" w:oddHBand="0" w:evenHBand="0" w:firstRowFirstColumn="0" w:firstRowLastColumn="0" w:lastRowFirstColumn="0" w:lastRowLastColumn="0"/>
+              <w:rPr>
+                <w:rFonts w:asciiTheme="majorHAnsi" w:hAnsiTheme="majorHAnsi" w:cstheme="majorHAnsi"/>
+              </w:rPr>
             </w:pPr>
             <w:r>
+              <w:rPr>
+                <w:rFonts w:asciiTheme="majorHAnsi" w:hAnsiTheme="majorHAnsi" w:cstheme="majorHAnsi"/>
+              </w:rPr>
               <w:t>Comparte con cualquier otro contenedor</w:t>
             </w:r>
           </w:p>
@@ -9597,7 +9111,7 @@
               <w:ind w:left="0"/>
               <w:jc w:val="left"/>
               <w:rPr>
-                <w:rFonts w:asciiTheme="minorHAnsi" w:hAnsiTheme="minorHAnsi"/>
+                <w:rFonts w:asciiTheme="majorHAnsi" w:hAnsiTheme="majorHAnsi" w:cstheme="majorHAnsi"/>
                 <w:i w:val="0"/>
                 <w:iCs w:val="0"/>
                 <w:sz w:val="22"/>
@@ -9605,7 +9119,7 @@
             </w:pPr>
             <w:r>
               <w:rPr>
-                <w:rFonts w:asciiTheme="minorHAnsi" w:hAnsiTheme="minorHAnsi"/>
+                <w:rFonts w:asciiTheme="majorHAnsi" w:hAnsiTheme="majorHAnsi" w:cstheme="majorHAnsi"/>
                 <w:i w:val="0"/>
                 <w:iCs w:val="0"/>
                 <w:sz w:val="22"/>
@@ -9626,20 +9140,15 @@
               <w:ind w:left="0"/>
               <w:jc w:val="center"/>
               <w:cnfStyle w:val="000000100000" w:firstRow="0" w:lastRow="0" w:firstColumn="0" w:lastColumn="0" w:oddVBand="0" w:evenVBand="0" w:oddHBand="1" w:evenHBand="0" w:firstRowFirstColumn="0" w:firstRowLastColumn="0" w:lastRowFirstColumn="0" w:lastRowLastColumn="0"/>
+              <w:rPr>
+                <w:rFonts w:asciiTheme="majorHAnsi" w:hAnsiTheme="majorHAnsi" w:cstheme="majorHAnsi"/>
+              </w:rPr>
             </w:pPr>
-            <w:proofErr w:type="spellStart"/>
-            <w:r>
-              <w:rPr>
-                <w:rFonts w:ascii="Segoe UI Symbol" w:hAnsi="Segoe UI Symbol" w:cs="Segoe UI Symbol"/>
-              </w:rPr>
-              <w:t>Autobalanceo</w:t>
-            </w:r>
-            <w:proofErr w:type="spellEnd"/>
-            <w:r>
-              <w:rPr>
-                <w:rFonts w:ascii="Segoe UI Symbol" w:hAnsi="Segoe UI Symbol" w:cs="Segoe UI Symbol"/>
-              </w:rPr>
-              <w:t xml:space="preserve"> de carga</w:t>
+            <w:r>
+              <w:rPr>
+                <w:rFonts w:asciiTheme="majorHAnsi" w:hAnsiTheme="majorHAnsi" w:cstheme="majorHAnsi"/>
+              </w:rPr>
+              <w:t>Autobalanceo de carga</w:t>
             </w:r>
           </w:p>
         </w:tc>
@@ -9654,8 +9163,14 @@
               <w:ind w:left="0"/>
               <w:jc w:val="center"/>
               <w:cnfStyle w:val="000000100000" w:firstRow="0" w:lastRow="0" w:firstColumn="0" w:lastColumn="0" w:oddVBand="0" w:evenVBand="0" w:oddHBand="1" w:evenHBand="0" w:firstRowFirstColumn="0" w:firstRowLastColumn="0" w:lastRowFirstColumn="0" w:lastRowLastColumn="0"/>
+              <w:rPr>
+                <w:rFonts w:asciiTheme="majorHAnsi" w:hAnsiTheme="majorHAnsi" w:cstheme="majorHAnsi"/>
+              </w:rPr>
             </w:pPr>
             <w:r>
+              <w:rPr>
+                <w:rFonts w:asciiTheme="majorHAnsi" w:hAnsiTheme="majorHAnsi" w:cstheme="majorHAnsi"/>
+              </w:rPr>
               <w:t>Configuración manualmente</w:t>
             </w:r>
           </w:p>
@@ -9677,7 +9192,7 @@
               <w:ind w:left="0"/>
               <w:jc w:val="left"/>
               <w:rPr>
-                <w:rFonts w:asciiTheme="minorHAnsi" w:hAnsiTheme="minorHAnsi"/>
+                <w:rFonts w:asciiTheme="majorHAnsi" w:hAnsiTheme="majorHAnsi" w:cstheme="majorHAnsi"/>
                 <w:i w:val="0"/>
                 <w:iCs w:val="0"/>
                 <w:sz w:val="22"/>
@@ -9685,7 +9200,7 @@
             </w:pPr>
             <w:r>
               <w:rPr>
-                <w:rFonts w:asciiTheme="minorHAnsi" w:hAnsiTheme="minorHAnsi"/>
+                <w:rFonts w:asciiTheme="majorHAnsi" w:hAnsiTheme="majorHAnsi" w:cstheme="majorHAnsi"/>
                 <w:i w:val="0"/>
                 <w:iCs w:val="0"/>
                 <w:sz w:val="22"/>
@@ -9705,8 +9220,14 @@
               <w:ind w:left="0"/>
               <w:jc w:val="center"/>
               <w:cnfStyle w:val="000000000000" w:firstRow="0" w:lastRow="0" w:firstColumn="0" w:lastColumn="0" w:oddVBand="0" w:evenVBand="0" w:oddHBand="0" w:evenHBand="0" w:firstRowFirstColumn="0" w:firstRowLastColumn="0" w:lastRowFirstColumn="0" w:lastRowLastColumn="0"/>
+              <w:rPr>
+                <w:rFonts w:asciiTheme="majorHAnsi" w:hAnsiTheme="majorHAnsi" w:cstheme="majorHAnsi"/>
+              </w:rPr>
             </w:pPr>
             <w:r>
+              <w:rPr>
+                <w:rFonts w:asciiTheme="majorHAnsi" w:hAnsiTheme="majorHAnsi" w:cstheme="majorHAnsi"/>
+              </w:rPr>
               <w:t>Alta tolerancia a fallos</w:t>
             </w:r>
           </w:p>
@@ -9722,8 +9243,14 @@
               <w:ind w:left="0"/>
               <w:jc w:val="center"/>
               <w:cnfStyle w:val="000000000000" w:firstRow="0" w:lastRow="0" w:firstColumn="0" w:lastColumn="0" w:oddVBand="0" w:evenVBand="0" w:oddHBand="0" w:evenHBand="0" w:firstRowFirstColumn="0" w:firstRowLastColumn="0" w:lastRowFirstColumn="0" w:lastRowLastColumn="0"/>
+              <w:rPr>
+                <w:rFonts w:asciiTheme="majorHAnsi" w:hAnsiTheme="majorHAnsi" w:cstheme="majorHAnsi"/>
+              </w:rPr>
             </w:pPr>
             <w:r>
+              <w:rPr>
+                <w:rFonts w:asciiTheme="majorHAnsi" w:hAnsiTheme="majorHAnsi" w:cstheme="majorHAnsi"/>
+              </w:rPr>
               <w:t>Baja tolerancia a fallos</w:t>
             </w:r>
           </w:p>
@@ -9746,7 +9273,7 @@
               <w:ind w:left="0"/>
               <w:jc w:val="left"/>
               <w:rPr>
-                <w:rFonts w:asciiTheme="minorHAnsi" w:hAnsiTheme="minorHAnsi"/>
+                <w:rFonts w:asciiTheme="majorHAnsi" w:hAnsiTheme="majorHAnsi" w:cstheme="majorHAnsi"/>
                 <w:i w:val="0"/>
                 <w:iCs w:val="0"/>
                 <w:sz w:val="22"/>
@@ -9754,7 +9281,7 @@
             </w:pPr>
             <w:r>
               <w:rPr>
-                <w:rFonts w:asciiTheme="minorHAnsi" w:hAnsiTheme="minorHAnsi"/>
+                <w:rFonts w:asciiTheme="majorHAnsi" w:hAnsiTheme="majorHAnsi" w:cstheme="majorHAnsi"/>
                 <w:i w:val="0"/>
                 <w:iCs w:val="0"/>
                 <w:sz w:val="22"/>
@@ -9774,8 +9301,14 @@
               <w:ind w:left="0"/>
               <w:jc w:val="center"/>
               <w:cnfStyle w:val="000000100000" w:firstRow="0" w:lastRow="0" w:firstColumn="0" w:lastColumn="0" w:oddVBand="0" w:evenVBand="0" w:oddHBand="1" w:evenHBand="0" w:firstRowFirstColumn="0" w:firstRowLastColumn="0" w:lastRowFirstColumn="0" w:lastRowLastColumn="0"/>
+              <w:rPr>
+                <w:rFonts w:asciiTheme="majorHAnsi" w:hAnsiTheme="majorHAnsi" w:cstheme="majorHAnsi"/>
+              </w:rPr>
             </w:pPr>
             <w:r>
+              <w:rPr>
+                <w:rFonts w:asciiTheme="majorHAnsi" w:hAnsiTheme="majorHAnsi" w:cstheme="majorHAnsi"/>
+              </w:rPr>
               <w:t>95.000</w:t>
             </w:r>
           </w:p>
@@ -9791,8 +9324,14 @@
               <w:ind w:left="0"/>
               <w:jc w:val="center"/>
               <w:cnfStyle w:val="000000100000" w:firstRow="0" w:lastRow="0" w:firstColumn="0" w:lastColumn="0" w:oddVBand="0" w:evenVBand="0" w:oddHBand="1" w:evenHBand="0" w:firstRowFirstColumn="0" w:firstRowLastColumn="0" w:lastRowFirstColumn="0" w:lastRowLastColumn="0"/>
+              <w:rPr>
+                <w:rFonts w:asciiTheme="majorHAnsi" w:hAnsiTheme="majorHAnsi" w:cstheme="majorHAnsi"/>
+              </w:rPr>
             </w:pPr>
             <w:r>
+              <w:rPr>
+                <w:rFonts w:asciiTheme="majorHAnsi" w:hAnsiTheme="majorHAnsi" w:cstheme="majorHAnsi"/>
+              </w:rPr>
               <w:t>300.000</w:t>
             </w:r>
           </w:p>
@@ -9814,7 +9353,7 @@
               <w:ind w:left="0"/>
               <w:jc w:val="left"/>
               <w:rPr>
-                <w:rFonts w:asciiTheme="minorHAnsi" w:hAnsiTheme="minorHAnsi"/>
+                <w:rFonts w:asciiTheme="majorHAnsi" w:hAnsiTheme="majorHAnsi" w:cstheme="majorHAnsi"/>
                 <w:i w:val="0"/>
                 <w:iCs w:val="0"/>
                 <w:sz w:val="22"/>
@@ -9822,7 +9361,7 @@
             </w:pPr>
             <w:r>
               <w:rPr>
-                <w:rFonts w:asciiTheme="minorHAnsi" w:hAnsiTheme="minorHAnsi"/>
+                <w:rFonts w:asciiTheme="majorHAnsi" w:hAnsiTheme="majorHAnsi" w:cstheme="majorHAnsi"/>
                 <w:i w:val="0"/>
                 <w:iCs w:val="0"/>
                 <w:sz w:val="22"/>
@@ -9842,6 +9381,9 @@
               <w:ind w:left="0"/>
               <w:jc w:val="center"/>
               <w:cnfStyle w:val="000000000000" w:firstRow="0" w:lastRow="0" w:firstColumn="0" w:lastColumn="0" w:oddVBand="0" w:evenVBand="0" w:oddHBand="0" w:evenHBand="0" w:firstRowFirstColumn="0" w:firstRowLastColumn="0" w:lastRowFirstColumn="0" w:lastRowLastColumn="0"/>
+              <w:rPr>
+                <w:rFonts w:asciiTheme="majorHAnsi" w:hAnsiTheme="majorHAnsi" w:cstheme="majorHAnsi"/>
+              </w:rPr>
             </w:pPr>
             <w:r>
               <w:rPr>
@@ -9862,6 +9404,9 @@
               <w:ind w:left="0"/>
               <w:jc w:val="center"/>
               <w:cnfStyle w:val="000000000000" w:firstRow="0" w:lastRow="0" w:firstColumn="0" w:lastColumn="0" w:oddVBand="0" w:evenVBand="0" w:oddHBand="0" w:evenHBand="0" w:firstRowFirstColumn="0" w:firstRowLastColumn="0" w:lastRowFirstColumn="0" w:lastRowLastColumn="0"/>
+              <w:rPr>
+                <w:rFonts w:asciiTheme="majorHAnsi" w:hAnsiTheme="majorHAnsi" w:cstheme="majorHAnsi"/>
+              </w:rPr>
             </w:pPr>
             <w:r>
               <w:rPr>
@@ -9889,7 +9434,7 @@
               <w:ind w:left="0"/>
               <w:jc w:val="left"/>
               <w:rPr>
-                <w:rFonts w:asciiTheme="minorHAnsi" w:hAnsiTheme="minorHAnsi"/>
+                <w:rFonts w:asciiTheme="majorHAnsi" w:hAnsiTheme="majorHAnsi" w:cstheme="majorHAnsi"/>
                 <w:i w:val="0"/>
                 <w:iCs w:val="0"/>
                 <w:sz w:val="22"/>
@@ -9897,7 +9442,7 @@
             </w:pPr>
             <w:r>
               <w:rPr>
-                <w:rFonts w:asciiTheme="minorHAnsi" w:hAnsiTheme="minorHAnsi"/>
+                <w:rFonts w:asciiTheme="majorHAnsi" w:hAnsiTheme="majorHAnsi" w:cstheme="majorHAnsi"/>
                 <w:i w:val="0"/>
                 <w:iCs w:val="0"/>
                 <w:sz w:val="22"/>
@@ -9917,8 +9462,14 @@
               <w:ind w:left="0"/>
               <w:jc w:val="center"/>
               <w:cnfStyle w:val="000000100000" w:firstRow="0" w:lastRow="0" w:firstColumn="0" w:lastColumn="0" w:oddVBand="0" w:evenVBand="0" w:oddHBand="1" w:evenHBand="0" w:firstRowFirstColumn="0" w:firstRowLastColumn="0" w:lastRowFirstColumn="0" w:lastRowLastColumn="0"/>
+              <w:rPr>
+                <w:rFonts w:asciiTheme="majorHAnsi" w:hAnsiTheme="majorHAnsi" w:cstheme="majorHAnsi"/>
+              </w:rPr>
             </w:pPr>
             <w:r>
+              <w:rPr>
+                <w:rFonts w:asciiTheme="majorHAnsi" w:hAnsiTheme="majorHAnsi" w:cstheme="majorHAnsi"/>
+              </w:rPr>
               <w:t>Pocos segundos</w:t>
             </w:r>
           </w:p>
@@ -9934,8 +9485,14 @@
               <w:ind w:left="0"/>
               <w:jc w:val="center"/>
               <w:cnfStyle w:val="000000100000" w:firstRow="0" w:lastRow="0" w:firstColumn="0" w:lastColumn="0" w:oddVBand="0" w:evenVBand="0" w:oddHBand="1" w:evenHBand="0" w:firstRowFirstColumn="0" w:firstRowLastColumn="0" w:lastRowFirstColumn="0" w:lastRowLastColumn="0"/>
+              <w:rPr>
+                <w:rFonts w:asciiTheme="majorHAnsi" w:hAnsiTheme="majorHAnsi" w:cstheme="majorHAnsi"/>
+              </w:rPr>
             </w:pPr>
             <w:r>
+              <w:rPr>
+                <w:rFonts w:asciiTheme="majorHAnsi" w:hAnsiTheme="majorHAnsi" w:cstheme="majorHAnsi"/>
+              </w:rPr>
               <w:t>Minutos</w:t>
             </w:r>
           </w:p>
@@ -9957,7 +9514,7 @@
               <w:ind w:left="0"/>
               <w:jc w:val="left"/>
               <w:rPr>
-                <w:rFonts w:asciiTheme="minorHAnsi" w:hAnsiTheme="minorHAnsi"/>
+                <w:rFonts w:asciiTheme="majorHAnsi" w:hAnsiTheme="majorHAnsi" w:cstheme="majorHAnsi"/>
                 <w:i w:val="0"/>
                 <w:iCs w:val="0"/>
                 <w:sz w:val="22"/>
@@ -9965,7 +9522,7 @@
             </w:pPr>
             <w:r>
               <w:rPr>
-                <w:rFonts w:asciiTheme="minorHAnsi" w:hAnsiTheme="minorHAnsi"/>
+                <w:rFonts w:asciiTheme="majorHAnsi" w:hAnsiTheme="majorHAnsi" w:cstheme="majorHAnsi"/>
                 <w:i w:val="0"/>
                 <w:iCs w:val="0"/>
                 <w:sz w:val="22"/>
@@ -9985,8 +9542,14 @@
               <w:ind w:left="0"/>
               <w:jc w:val="center"/>
               <w:cnfStyle w:val="000000000000" w:firstRow="0" w:lastRow="0" w:firstColumn="0" w:lastColumn="0" w:oddVBand="0" w:evenVBand="0" w:oddHBand="0" w:evenHBand="0" w:firstRowFirstColumn="0" w:firstRowLastColumn="0" w:lastRowFirstColumn="0" w:lastRowLastColumn="0"/>
+              <w:rPr>
+                <w:rFonts w:asciiTheme="majorHAnsi" w:hAnsiTheme="majorHAnsi" w:cstheme="majorHAnsi"/>
+              </w:rPr>
             </w:pPr>
             <w:r>
+              <w:rPr>
+                <w:rFonts w:asciiTheme="majorHAnsi" w:hAnsiTheme="majorHAnsi" w:cstheme="majorHAnsi"/>
+              </w:rPr>
               <w:t>Milésimas de segundo o unos pocos segundos</w:t>
             </w:r>
           </w:p>
@@ -10002,8 +9565,14 @@
               <w:ind w:left="0"/>
               <w:jc w:val="center"/>
               <w:cnfStyle w:val="000000000000" w:firstRow="0" w:lastRow="0" w:firstColumn="0" w:lastColumn="0" w:oddVBand="0" w:evenVBand="0" w:oddHBand="0" w:evenHBand="0" w:firstRowFirstColumn="0" w:firstRowLastColumn="0" w:lastRowFirstColumn="0" w:lastRowLastColumn="0"/>
+              <w:rPr>
+                <w:rFonts w:asciiTheme="majorHAnsi" w:hAnsiTheme="majorHAnsi" w:cstheme="majorHAnsi"/>
+              </w:rPr>
             </w:pPr>
             <w:r>
+              <w:rPr>
+                <w:rFonts w:asciiTheme="majorHAnsi" w:hAnsiTheme="majorHAnsi" w:cstheme="majorHAnsi"/>
+              </w:rPr>
               <w:t>Minutos</w:t>
             </w:r>
           </w:p>
@@ -10015,11 +9584,11 @@
         <w:pStyle w:val="Ttulo3"/>
         <w:ind w:firstLine="0"/>
       </w:pPr>
-      <w:bookmarkStart w:id="36" w:name="_Toc41557341"/>
+      <w:bookmarkStart w:id="37" w:name="_Toc41557341"/>
       <w:r>
         <w:t>Decisión</w:t>
       </w:r>
-      <w:bookmarkEnd w:id="36"/>
+      <w:bookmarkEnd w:id="37"/>
     </w:p>
     <w:p>
       <w:pPr>
@@ -10051,15 +9620,7 @@
         <w:t>Jenkins</w:t>
       </w:r>
       <w:r>
-        <w:t xml:space="preserve"> porque es una herramienta gratuita (en comparación a las otras tres aplicaciones), es compatible con muchos sistemas de control de versiones (en nuestro caso usaremos GitHub) y dispone de numerosos </w:t>
-      </w:r>
-      <w:proofErr w:type="spellStart"/>
-      <w:r>
-        <w:t>plugins</w:t>
-      </w:r>
-      <w:proofErr w:type="spellEnd"/>
-      <w:r>
-        <w:t xml:space="preserve">. Además, existe la disposición de </w:t>
+        <w:t xml:space="preserve"> porque es una herramienta gratuita (en comparación a las otras tres aplicaciones), es compatible con muchos sistemas de control de versiones (en nuestro caso usaremos GitHub) y dispone de numerosos plugins. Además, existe la disposición de </w:t>
       </w:r>
       <w:r>
         <w:rPr>
@@ -10069,15 +9630,7 @@
         <w:t>Pipelines</w:t>
       </w:r>
       <w:r>
-        <w:t xml:space="preserve"> para los </w:t>
-      </w:r>
-      <w:proofErr w:type="spellStart"/>
-      <w:r>
-        <w:t>tests</w:t>
-      </w:r>
-      <w:proofErr w:type="spellEnd"/>
-      <w:r>
-        <w:t xml:space="preserve"> de integración.</w:t>
+        <w:t xml:space="preserve"> para los tests de integración.</w:t>
       </w:r>
     </w:p>
     <w:p>
@@ -10106,6 +9659,7 @@
           <w:numId w:val="14"/>
         </w:numPr>
         <w:spacing w:after="160" w:line="259" w:lineRule="auto"/>
+        <w:ind w:left="1440" w:hanging="1080"/>
       </w:pPr>
       <w:r>
         <w:t xml:space="preserve">Para el despliegue de la aplicación se ha decido usar </w:t>
@@ -10118,15 +9672,7 @@
         <w:t>Docker</w:t>
       </w:r>
       <w:r>
-        <w:t xml:space="preserve"> porque es una herramienta que todo el equipo conoce y la instalación </w:t>
-      </w:r>
-      <w:proofErr w:type="gramStart"/>
-      <w:r>
-        <w:t>del mismo</w:t>
-      </w:r>
-      <w:proofErr w:type="gramEnd"/>
-      <w:r>
-        <w:t xml:space="preserve"> es fácil y rápida.</w:t>
+        <w:t xml:space="preserve"> porque es una herramienta que todo el equipo conoce y la instalación del mismo es fácil y rápida.</w:t>
       </w:r>
     </w:p>
     <w:p>
@@ -10139,15 +9685,7 @@
         <w:spacing w:after="160" w:line="259" w:lineRule="auto"/>
       </w:pPr>
       <w:r>
-        <w:t xml:space="preserve">Se decide que no es necesario realizar </w:t>
-      </w:r>
-      <w:proofErr w:type="spellStart"/>
-      <w:r>
-        <w:t>tests</w:t>
-      </w:r>
-      <w:proofErr w:type="spellEnd"/>
-      <w:r>
-        <w:t xml:space="preserve"> de rendimiento (comprobaciones de que el sistema mantiene el servicio en momentos de gran afluencia de usuarios o peticiones).</w:t>
+        <w:t>Se decide que no es necesario realizar tests de rendimiento (comprobaciones de que el sistema mantiene el servicio en momentos de gran afluencia de usuarios o peticiones).</w:t>
       </w:r>
     </w:p>
     <w:p>
@@ -10166,26 +9704,18 @@
         <w:t>uentra</w:t>
       </w:r>
       <w:r>
-        <w:t xml:space="preserve"> en situaciones de tal envergadura, en principio, luego el tiempo dedicado a diseñar los </w:t>
-      </w:r>
-      <w:proofErr w:type="spellStart"/>
-      <w:r>
-        <w:t>tests</w:t>
-      </w:r>
-      <w:proofErr w:type="spellEnd"/>
-      <w:r>
-        <w:t xml:space="preserve"> y probarlos con cada cambio significativo en el servicio, no parece razonable. Esta decisión podría cambiar si se dispusiera de tiempo suficiente al final del proyecto para realizar un estudio rigurosa de la escalabilidad de nuestro sistema, aunque por ahora, como se ha dicho, no es lo más relevante.</w:t>
+        <w:t xml:space="preserve"> en situaciones de tal envergadura, en principio, luego el tiempo dedicado a diseñar los tests y probarlos con cada cambio significativo en el servicio, no parece razonable. Esta decisión podría cambiar si se dispusiera de tiempo suficiente al final del proyecto para realizar un estudio rigurosa de la escalabilidad de nuestro sistema, aunque por ahora, como se ha dicho, no es lo más relevante.</w:t>
       </w:r>
     </w:p>
     <w:p>
       <w:pPr>
         <w:pStyle w:val="Ttulo3"/>
       </w:pPr>
-      <w:bookmarkStart w:id="37" w:name="_Toc41557342"/>
+      <w:bookmarkStart w:id="38" w:name="_Toc41557342"/>
       <w:r>
         <w:t>Estado</w:t>
       </w:r>
-      <w:bookmarkEnd w:id="37"/>
+      <w:bookmarkEnd w:id="38"/>
     </w:p>
     <w:p>
       <w:r>
@@ -10247,23 +9777,15 @@
       <w:pPr>
         <w:pStyle w:val="Ttulo3"/>
       </w:pPr>
-      <w:bookmarkStart w:id="38" w:name="_Toc41557343"/>
+      <w:bookmarkStart w:id="39" w:name="_Toc41557343"/>
       <w:r>
         <w:t>Implicaciones</w:t>
       </w:r>
-      <w:bookmarkEnd w:id="38"/>
-    </w:p>
-    <w:p>
-      <w:r>
-        <w:t xml:space="preserve">La utilización de las herramientas elegidas supone que el equipo de desarrollo deba aprender a manejarlas, lo cual conllevará un tiempo considerable </w:t>
-      </w:r>
-      <w:proofErr w:type="gramStart"/>
-      <w:r>
-        <w:t>a</w:t>
-      </w:r>
-      <w:proofErr w:type="gramEnd"/>
-      <w:r>
-        <w:t xml:space="preserve"> tener en cuenta en la gestión inicial del proyecto.</w:t>
+      <w:bookmarkEnd w:id="39"/>
+    </w:p>
+    <w:p>
+      <w:r>
+        <w:t>La utilización de las herramientas elegidas supone que el equipo de desarrollo deba aprender a manejarlas, lo cual conllevará un tiempo considerable a tener en cuenta en la gestión inicial del proyecto.</w:t>
       </w:r>
     </w:p>
     <w:p>
@@ -10271,6 +9793,7 @@
         <w:pStyle w:val="Ttulo4"/>
       </w:pPr>
       <w:r>
+        <w:lastRenderedPageBreak/>
         <w:t>Fecha</w:t>
       </w:r>
     </w:p>
@@ -10294,7 +9817,7 @@
 </file>
 
 <file path=word/endnotes.xml><?xml version="1.0" encoding="utf-8"?>
-<w:endnotes xmlns:wpc="http://schemas.microsoft.com/office/word/2010/wordprocessingCanvas" xmlns:cx="http://schemas.microsoft.com/office/drawing/2014/chartex" xmlns:cx1="http://schemas.microsoft.com/office/drawing/2015/9/8/chartex" xmlns:cx2="http://schemas.microsoft.com/office/drawing/2015/10/21/chartex" xmlns:cx3="http://schemas.microsoft.com/office/drawing/2016/5/9/chartex" xmlns:cx4="http://schemas.microsoft.com/office/drawing/2016/5/10/chartex" xmlns:cx5="http://schemas.microsoft.com/office/drawing/2016/5/11/chartex" xmlns:cx6="http://schemas.microsoft.com/office/drawing/2016/5/12/chartex" xmlns:cx7="http://schemas.microsoft.com/office/drawing/2016/5/13/chartex" xmlns:cx8="http://schemas.microsoft.com/office/drawing/2016/5/14/chartex" xmlns:mc="http://schemas.openxmlformats.org/markup-compatibility/2006" xmlns:aink="http://schemas.microsoft.com/office/drawing/2016/ink" xmlns:am3d="http://schemas.microsoft.com/office/drawing/2017/model3d" xmlns:o="urn:schemas-microsoft-com:office:office" xmlns:r="http://schemas.openxmlformats.org/officeDocument/2006/relationships" xmlns:m="http://schemas.openxmlformats.org/officeDocument/2006/math" xmlns:v="urn:schemas-microsoft-com:vml" xmlns:wp14="http://schemas.microsoft.com/office/word/2010/wordprocessingDrawing" xmlns:wp="http://schemas.openxmlformats.org/drawingml/2006/wordprocessingDrawing" xmlns:w10="urn:schemas-microsoft-com:office:word" xmlns:w="http://schemas.openxmlformats.org/wordprocessingml/2006/main" xmlns:w14="http://schemas.microsoft.com/office/word/2010/wordml" xmlns:w15="http://schemas.microsoft.com/office/word/2012/wordml" xmlns:w16cex="http://schemas.microsoft.com/office/word/2018/wordml/cex" xmlns:w16cid="http://schemas.microsoft.com/office/word/2016/wordml/cid" xmlns:w16="http://schemas.microsoft.com/office/word/2018/wordml" xmlns:w16se="http://schemas.microsoft.com/office/word/2015/wordml/symex" xmlns:wpg="http://schemas.microsoft.com/office/word/2010/wordprocessingGroup" xmlns:wpi="http://schemas.microsoft.com/office/word/2010/wordprocessingInk" xmlns:wne="http://schemas.microsoft.com/office/word/2006/wordml" xmlns:wps="http://schemas.microsoft.com/office/word/2010/wordprocessingShape" mc:Ignorable="w14 w15 w16se w16cid w16 w16cex wp14">
+<w:endnotes xmlns:wpc="http://schemas.microsoft.com/office/word/2010/wordprocessingCanvas" xmlns:cx="http://schemas.microsoft.com/office/drawing/2014/chartex" xmlns:cx1="http://schemas.microsoft.com/office/drawing/2015/9/8/chartex" xmlns:cx2="http://schemas.microsoft.com/office/drawing/2015/10/21/chartex" xmlns:cx3="http://schemas.microsoft.com/office/drawing/2016/5/9/chartex" xmlns:cx4="http://schemas.microsoft.com/office/drawing/2016/5/10/chartex" xmlns:cx5="http://schemas.microsoft.com/office/drawing/2016/5/11/chartex" xmlns:cx6="http://schemas.microsoft.com/office/drawing/2016/5/12/chartex" xmlns:cx7="http://schemas.microsoft.com/office/drawing/2016/5/13/chartex" xmlns:cx8="http://schemas.microsoft.com/office/drawing/2016/5/14/chartex" xmlns:mc="http://schemas.openxmlformats.org/markup-compatibility/2006" xmlns:aink="http://schemas.microsoft.com/office/drawing/2016/ink" xmlns:am3d="http://schemas.microsoft.com/office/drawing/2017/model3d" xmlns:o="urn:schemas-microsoft-com:office:office" xmlns:r="http://schemas.openxmlformats.org/officeDocument/2006/relationships" xmlns:m="http://schemas.openxmlformats.org/officeDocument/2006/math" xmlns:v="urn:schemas-microsoft-com:vml" xmlns:wp14="http://schemas.microsoft.com/office/word/2010/wordprocessingDrawing" xmlns:wp="http://schemas.openxmlformats.org/drawingml/2006/wordprocessingDrawing" xmlns:w10="urn:schemas-microsoft-com:office:word" xmlns:w="http://schemas.openxmlformats.org/wordprocessingml/2006/main" xmlns:w14="http://schemas.microsoft.com/office/word/2010/wordml" xmlns:w15="http://schemas.microsoft.com/office/word/2012/wordml" xmlns:w16cid="http://schemas.microsoft.com/office/word/2016/wordml/cid" xmlns:w16se="http://schemas.microsoft.com/office/word/2015/wordml/symex" xmlns:wpg="http://schemas.microsoft.com/office/word/2010/wordprocessingGroup" xmlns:wpi="http://schemas.microsoft.com/office/word/2010/wordprocessingInk" xmlns:wne="http://schemas.microsoft.com/office/word/2006/wordml" xmlns:wps="http://schemas.microsoft.com/office/word/2010/wordprocessingShape" mc:Ignorable="w14 w15 w16se w16cid wp14">
   <w:endnote w:type="separator" w:id="-1">
     <w:p>
       <w:pPr>
@@ -10319,7 +9842,7 @@
 </file>
 
 <file path=word/footer1.xml><?xml version="1.0" encoding="utf-8"?>
-<w:ftr xmlns:wpc="http://schemas.microsoft.com/office/word/2010/wordprocessingCanvas" xmlns:cx="http://schemas.microsoft.com/office/drawing/2014/chartex" xmlns:cx1="http://schemas.microsoft.com/office/drawing/2015/9/8/chartex" xmlns:cx2="http://schemas.microsoft.com/office/drawing/2015/10/21/chartex" xmlns:cx3="http://schemas.microsoft.com/office/drawing/2016/5/9/chartex" xmlns:cx4="http://schemas.microsoft.com/office/drawing/2016/5/10/chartex" xmlns:cx5="http://schemas.microsoft.com/office/drawing/2016/5/11/chartex" xmlns:cx6="http://schemas.microsoft.com/office/drawing/2016/5/12/chartex" xmlns:cx7="http://schemas.microsoft.com/office/drawing/2016/5/13/chartex" xmlns:cx8="http://schemas.microsoft.com/office/drawing/2016/5/14/chartex" xmlns:mc="http://schemas.openxmlformats.org/markup-compatibility/2006" xmlns:aink="http://schemas.microsoft.com/office/drawing/2016/ink" xmlns:am3d="http://schemas.microsoft.com/office/drawing/2017/model3d" xmlns:o="urn:schemas-microsoft-com:office:office" xmlns:r="http://schemas.openxmlformats.org/officeDocument/2006/relationships" xmlns:m="http://schemas.openxmlformats.org/officeDocument/2006/math" xmlns:v="urn:schemas-microsoft-com:vml" xmlns:wp14="http://schemas.microsoft.com/office/word/2010/wordprocessingDrawing" xmlns:wp="http://schemas.openxmlformats.org/drawingml/2006/wordprocessingDrawing" xmlns:w10="urn:schemas-microsoft-com:office:word" xmlns:w="http://schemas.openxmlformats.org/wordprocessingml/2006/main" xmlns:w14="http://schemas.microsoft.com/office/word/2010/wordml" xmlns:w15="http://schemas.microsoft.com/office/word/2012/wordml" xmlns:w16cex="http://schemas.microsoft.com/office/word/2018/wordml/cex" xmlns:w16cid="http://schemas.microsoft.com/office/word/2016/wordml/cid" xmlns:w16="http://schemas.microsoft.com/office/word/2018/wordml" xmlns:w16se="http://schemas.microsoft.com/office/word/2015/wordml/symex" xmlns:wpg="http://schemas.microsoft.com/office/word/2010/wordprocessingGroup" xmlns:wpi="http://schemas.microsoft.com/office/word/2010/wordprocessingInk" xmlns:wne="http://schemas.microsoft.com/office/word/2006/wordml" xmlns:wps="http://schemas.microsoft.com/office/word/2010/wordprocessingShape" mc:Ignorable="w14 w15 w16se w16cid w16 w16cex wp14">
+<w:ftr xmlns:wpc="http://schemas.microsoft.com/office/word/2010/wordprocessingCanvas" xmlns:cx="http://schemas.microsoft.com/office/drawing/2014/chartex" xmlns:cx1="http://schemas.microsoft.com/office/drawing/2015/9/8/chartex" xmlns:cx2="http://schemas.microsoft.com/office/drawing/2015/10/21/chartex" xmlns:cx3="http://schemas.microsoft.com/office/drawing/2016/5/9/chartex" xmlns:cx4="http://schemas.microsoft.com/office/drawing/2016/5/10/chartex" xmlns:cx5="http://schemas.microsoft.com/office/drawing/2016/5/11/chartex" xmlns:cx6="http://schemas.microsoft.com/office/drawing/2016/5/12/chartex" xmlns:cx7="http://schemas.microsoft.com/office/drawing/2016/5/13/chartex" xmlns:cx8="http://schemas.microsoft.com/office/drawing/2016/5/14/chartex" xmlns:mc="http://schemas.openxmlformats.org/markup-compatibility/2006" xmlns:aink="http://schemas.microsoft.com/office/drawing/2016/ink" xmlns:am3d="http://schemas.microsoft.com/office/drawing/2017/model3d" xmlns:o="urn:schemas-microsoft-com:office:office" xmlns:r="http://schemas.openxmlformats.org/officeDocument/2006/relationships" xmlns:m="http://schemas.openxmlformats.org/officeDocument/2006/math" xmlns:v="urn:schemas-microsoft-com:vml" xmlns:wp14="http://schemas.microsoft.com/office/word/2010/wordprocessingDrawing" xmlns:wp="http://schemas.openxmlformats.org/drawingml/2006/wordprocessingDrawing" xmlns:w10="urn:schemas-microsoft-com:office:word" xmlns:w="http://schemas.openxmlformats.org/wordprocessingml/2006/main" xmlns:w14="http://schemas.microsoft.com/office/word/2010/wordml" xmlns:w15="http://schemas.microsoft.com/office/word/2012/wordml" xmlns:w16cid="http://schemas.microsoft.com/office/word/2016/wordml/cid" xmlns:w16se="http://schemas.microsoft.com/office/word/2015/wordml/symex" xmlns:wpg="http://schemas.microsoft.com/office/word/2010/wordprocessingGroup" xmlns:wpi="http://schemas.microsoft.com/office/word/2010/wordprocessingInk" xmlns:wne="http://schemas.microsoft.com/office/word/2006/wordml" xmlns:wps="http://schemas.microsoft.com/office/word/2010/wordprocessingShape" mc:Ignorable="w14 w15 w16se w16cid wp14">
   <w:sdt>
     <w:sdtPr>
       <w:id w:val="1837490681"/>
@@ -10462,7 +9985,7 @@
 </file>
 
 <file path=word/footnotes.xml><?xml version="1.0" encoding="utf-8"?>
-<w:footnotes xmlns:wpc="http://schemas.microsoft.com/office/word/2010/wordprocessingCanvas" xmlns:cx="http://schemas.microsoft.com/office/drawing/2014/chartex" xmlns:cx1="http://schemas.microsoft.com/office/drawing/2015/9/8/chartex" xmlns:cx2="http://schemas.microsoft.com/office/drawing/2015/10/21/chartex" xmlns:cx3="http://schemas.microsoft.com/office/drawing/2016/5/9/chartex" xmlns:cx4="http://schemas.microsoft.com/office/drawing/2016/5/10/chartex" xmlns:cx5="http://schemas.microsoft.com/office/drawing/2016/5/11/chartex" xmlns:cx6="http://schemas.microsoft.com/office/drawing/2016/5/12/chartex" xmlns:cx7="http://schemas.microsoft.com/office/drawing/2016/5/13/chartex" xmlns:cx8="http://schemas.microsoft.com/office/drawing/2016/5/14/chartex" xmlns:mc="http://schemas.openxmlformats.org/markup-compatibility/2006" xmlns:aink="http://schemas.microsoft.com/office/drawing/2016/ink" xmlns:am3d="http://schemas.microsoft.com/office/drawing/2017/model3d" xmlns:o="urn:schemas-microsoft-com:office:office" xmlns:r="http://schemas.openxmlformats.org/officeDocument/2006/relationships" xmlns:m="http://schemas.openxmlformats.org/officeDocument/2006/math" xmlns:v="urn:schemas-microsoft-com:vml" xmlns:wp14="http://schemas.microsoft.com/office/word/2010/wordprocessingDrawing" xmlns:wp="http://schemas.openxmlformats.org/drawingml/2006/wordprocessingDrawing" xmlns:w10="urn:schemas-microsoft-com:office:word" xmlns:w="http://schemas.openxmlformats.org/wordprocessingml/2006/main" xmlns:w14="http://schemas.microsoft.com/office/word/2010/wordml" xmlns:w15="http://schemas.microsoft.com/office/word/2012/wordml" xmlns:w16cex="http://schemas.microsoft.com/office/word/2018/wordml/cex" xmlns:w16cid="http://schemas.microsoft.com/office/word/2016/wordml/cid" xmlns:w16="http://schemas.microsoft.com/office/word/2018/wordml" xmlns:w16se="http://schemas.microsoft.com/office/word/2015/wordml/symex" xmlns:wpg="http://schemas.microsoft.com/office/word/2010/wordprocessingGroup" xmlns:wpi="http://schemas.microsoft.com/office/word/2010/wordprocessingInk" xmlns:wne="http://schemas.microsoft.com/office/word/2006/wordml" xmlns:wps="http://schemas.microsoft.com/office/word/2010/wordprocessingShape" mc:Ignorable="w14 w15 w16se w16cid w16 w16cex wp14">
+<w:footnotes xmlns:wpc="http://schemas.microsoft.com/office/word/2010/wordprocessingCanvas" xmlns:cx="http://schemas.microsoft.com/office/drawing/2014/chartex" xmlns:cx1="http://schemas.microsoft.com/office/drawing/2015/9/8/chartex" xmlns:cx2="http://schemas.microsoft.com/office/drawing/2015/10/21/chartex" xmlns:cx3="http://schemas.microsoft.com/office/drawing/2016/5/9/chartex" xmlns:cx4="http://schemas.microsoft.com/office/drawing/2016/5/10/chartex" xmlns:cx5="http://schemas.microsoft.com/office/drawing/2016/5/11/chartex" xmlns:cx6="http://schemas.microsoft.com/office/drawing/2016/5/12/chartex" xmlns:cx7="http://schemas.microsoft.com/office/drawing/2016/5/13/chartex" xmlns:cx8="http://schemas.microsoft.com/office/drawing/2016/5/14/chartex" xmlns:mc="http://schemas.openxmlformats.org/markup-compatibility/2006" xmlns:aink="http://schemas.microsoft.com/office/drawing/2016/ink" xmlns:am3d="http://schemas.microsoft.com/office/drawing/2017/model3d" xmlns:o="urn:schemas-microsoft-com:office:office" xmlns:r="http://schemas.openxmlformats.org/officeDocument/2006/relationships" xmlns:m="http://schemas.openxmlformats.org/officeDocument/2006/math" xmlns:v="urn:schemas-microsoft-com:vml" xmlns:wp14="http://schemas.microsoft.com/office/word/2010/wordprocessingDrawing" xmlns:wp="http://schemas.openxmlformats.org/drawingml/2006/wordprocessingDrawing" xmlns:w10="urn:schemas-microsoft-com:office:word" xmlns:w="http://schemas.openxmlformats.org/wordprocessingml/2006/main" xmlns:w14="http://schemas.microsoft.com/office/word/2010/wordml" xmlns:w15="http://schemas.microsoft.com/office/word/2012/wordml" xmlns:w16cid="http://schemas.microsoft.com/office/word/2016/wordml/cid" xmlns:w16se="http://schemas.microsoft.com/office/word/2015/wordml/symex" xmlns:wpg="http://schemas.microsoft.com/office/word/2010/wordprocessingGroup" xmlns:wpi="http://schemas.microsoft.com/office/word/2010/wordprocessingInk" xmlns:wne="http://schemas.microsoft.com/office/word/2006/wordml" xmlns:wps="http://schemas.microsoft.com/office/word/2010/wordprocessingShape" mc:Ignorable="w14 w15 w16se w16cid wp14">
   <w:footnote w:type="separator" w:id="-1">
     <w:p>
       <w:pPr>
@@ -10487,7 +10010,7 @@
 </file>
 
 <file path=word/header1.xml><?xml version="1.0" encoding="utf-8"?>
-<w:hdr xmlns:wpc="http://schemas.microsoft.com/office/word/2010/wordprocessingCanvas" xmlns:cx="http://schemas.microsoft.com/office/drawing/2014/chartex" xmlns:cx1="http://schemas.microsoft.com/office/drawing/2015/9/8/chartex" xmlns:cx2="http://schemas.microsoft.com/office/drawing/2015/10/21/chartex" xmlns:cx3="http://schemas.microsoft.com/office/drawing/2016/5/9/chartex" xmlns:cx4="http://schemas.microsoft.com/office/drawing/2016/5/10/chartex" xmlns:cx5="http://schemas.microsoft.com/office/drawing/2016/5/11/chartex" xmlns:cx6="http://schemas.microsoft.com/office/drawing/2016/5/12/chartex" xmlns:cx7="http://schemas.microsoft.com/office/drawing/2016/5/13/chartex" xmlns:cx8="http://schemas.microsoft.com/office/drawing/2016/5/14/chartex" xmlns:mc="http://schemas.openxmlformats.org/markup-compatibility/2006" xmlns:aink="http://schemas.microsoft.com/office/drawing/2016/ink" xmlns:am3d="http://schemas.microsoft.com/office/drawing/2017/model3d" xmlns:o="urn:schemas-microsoft-com:office:office" xmlns:r="http://schemas.openxmlformats.org/officeDocument/2006/relationships" xmlns:m="http://schemas.openxmlformats.org/officeDocument/2006/math" xmlns:v="urn:schemas-microsoft-com:vml" xmlns:wp14="http://schemas.microsoft.com/office/word/2010/wordprocessingDrawing" xmlns:wp="http://schemas.openxmlformats.org/drawingml/2006/wordprocessingDrawing" xmlns:w10="urn:schemas-microsoft-com:office:word" xmlns:w="http://schemas.openxmlformats.org/wordprocessingml/2006/main" xmlns:w14="http://schemas.microsoft.com/office/word/2010/wordml" xmlns:w15="http://schemas.microsoft.com/office/word/2012/wordml" xmlns:w16cex="http://schemas.microsoft.com/office/word/2018/wordml/cex" xmlns:w16cid="http://schemas.microsoft.com/office/word/2016/wordml/cid" xmlns:w16="http://schemas.microsoft.com/office/word/2018/wordml" xmlns:w16se="http://schemas.microsoft.com/office/word/2015/wordml/symex" xmlns:wpg="http://schemas.microsoft.com/office/word/2010/wordprocessingGroup" xmlns:wpi="http://schemas.microsoft.com/office/word/2010/wordprocessingInk" xmlns:wne="http://schemas.microsoft.com/office/word/2006/wordml" xmlns:wps="http://schemas.microsoft.com/office/word/2010/wordprocessingShape" mc:Ignorable="w14 w15 w16se w16cid w16 w16cex wp14">
+<w:hdr xmlns:wpc="http://schemas.microsoft.com/office/word/2010/wordprocessingCanvas" xmlns:cx="http://schemas.microsoft.com/office/drawing/2014/chartex" xmlns:cx1="http://schemas.microsoft.com/office/drawing/2015/9/8/chartex" xmlns:cx2="http://schemas.microsoft.com/office/drawing/2015/10/21/chartex" xmlns:cx3="http://schemas.microsoft.com/office/drawing/2016/5/9/chartex" xmlns:cx4="http://schemas.microsoft.com/office/drawing/2016/5/10/chartex" xmlns:cx5="http://schemas.microsoft.com/office/drawing/2016/5/11/chartex" xmlns:cx6="http://schemas.microsoft.com/office/drawing/2016/5/12/chartex" xmlns:cx7="http://schemas.microsoft.com/office/drawing/2016/5/13/chartex" xmlns:cx8="http://schemas.microsoft.com/office/drawing/2016/5/14/chartex" xmlns:mc="http://schemas.openxmlformats.org/markup-compatibility/2006" xmlns:aink="http://schemas.microsoft.com/office/drawing/2016/ink" xmlns:am3d="http://schemas.microsoft.com/office/drawing/2017/model3d" xmlns:o="urn:schemas-microsoft-com:office:office" xmlns:r="http://schemas.openxmlformats.org/officeDocument/2006/relationships" xmlns:m="http://schemas.openxmlformats.org/officeDocument/2006/math" xmlns:v="urn:schemas-microsoft-com:vml" xmlns:wp14="http://schemas.microsoft.com/office/word/2010/wordprocessingDrawing" xmlns:wp="http://schemas.openxmlformats.org/drawingml/2006/wordprocessingDrawing" xmlns:w10="urn:schemas-microsoft-com:office:word" xmlns:w="http://schemas.openxmlformats.org/wordprocessingml/2006/main" xmlns:w14="http://schemas.microsoft.com/office/word/2010/wordml" xmlns:w15="http://schemas.microsoft.com/office/word/2012/wordml" xmlns:w16cid="http://schemas.microsoft.com/office/word/2016/wordml/cid" xmlns:w16se="http://schemas.microsoft.com/office/word/2015/wordml/symex" xmlns:wpg="http://schemas.microsoft.com/office/word/2010/wordprocessingGroup" xmlns:wpi="http://schemas.microsoft.com/office/word/2010/wordprocessingInk" xmlns:wne="http://schemas.microsoft.com/office/word/2006/wordml" xmlns:wps="http://schemas.microsoft.com/office/word/2010/wordprocessingShape" mc:Ignorable="w14 w15 w16se w16cid wp14">
   <w:p>
     <w:pPr>
       <w:spacing w:after="0"/>
@@ -10528,7 +10051,7 @@
 </file>
 
 <file path=word/numbering.xml><?xml version="1.0" encoding="utf-8"?>
-<w:numbering xmlns:wpc="http://schemas.microsoft.com/office/word/2010/wordprocessingCanvas" xmlns:cx="http://schemas.microsoft.com/office/drawing/2014/chartex" xmlns:cx1="http://schemas.microsoft.com/office/drawing/2015/9/8/chartex" xmlns:cx2="http://schemas.microsoft.com/office/drawing/2015/10/21/chartex" xmlns:cx3="http://schemas.microsoft.com/office/drawing/2016/5/9/chartex" xmlns:cx4="http://schemas.microsoft.com/office/drawing/2016/5/10/chartex" xmlns:cx5="http://schemas.microsoft.com/office/drawing/2016/5/11/chartex" xmlns:cx6="http://schemas.microsoft.com/office/drawing/2016/5/12/chartex" xmlns:cx7="http://schemas.microsoft.com/office/drawing/2016/5/13/chartex" xmlns:cx8="http://schemas.microsoft.com/office/drawing/2016/5/14/chartex" xmlns:mc="http://schemas.openxmlformats.org/markup-compatibility/2006" xmlns:aink="http://schemas.microsoft.com/office/drawing/2016/ink" xmlns:am3d="http://schemas.microsoft.com/office/drawing/2017/model3d" xmlns:o="urn:schemas-microsoft-com:office:office" xmlns:r="http://schemas.openxmlformats.org/officeDocument/2006/relationships" xmlns:m="http://schemas.openxmlformats.org/officeDocument/2006/math" xmlns:v="urn:schemas-microsoft-com:vml" xmlns:wp14="http://schemas.microsoft.com/office/word/2010/wordprocessingDrawing" xmlns:wp="http://schemas.openxmlformats.org/drawingml/2006/wordprocessingDrawing" xmlns:w10="urn:schemas-microsoft-com:office:word" xmlns:w="http://schemas.openxmlformats.org/wordprocessingml/2006/main" xmlns:w14="http://schemas.microsoft.com/office/word/2010/wordml" xmlns:w15="http://schemas.microsoft.com/office/word/2012/wordml" xmlns:w16cex="http://schemas.microsoft.com/office/word/2018/wordml/cex" xmlns:w16cid="http://schemas.microsoft.com/office/word/2016/wordml/cid" xmlns:w16="http://schemas.microsoft.com/office/word/2018/wordml" xmlns:w16se="http://schemas.microsoft.com/office/word/2015/wordml/symex" xmlns:wpg="http://schemas.microsoft.com/office/word/2010/wordprocessingGroup" xmlns:wpi="http://schemas.microsoft.com/office/word/2010/wordprocessingInk" xmlns:wne="http://schemas.microsoft.com/office/word/2006/wordml" xmlns:wps="http://schemas.microsoft.com/office/word/2010/wordprocessingShape" mc:Ignorable="w14 w15 w16se w16cid w16 w16cex wp14">
+<w:numbering xmlns:wpc="http://schemas.microsoft.com/office/word/2010/wordprocessingCanvas" xmlns:cx="http://schemas.microsoft.com/office/drawing/2014/chartex" xmlns:cx1="http://schemas.microsoft.com/office/drawing/2015/9/8/chartex" xmlns:cx2="http://schemas.microsoft.com/office/drawing/2015/10/21/chartex" xmlns:cx3="http://schemas.microsoft.com/office/drawing/2016/5/9/chartex" xmlns:cx4="http://schemas.microsoft.com/office/drawing/2016/5/10/chartex" xmlns:cx5="http://schemas.microsoft.com/office/drawing/2016/5/11/chartex" xmlns:cx6="http://schemas.microsoft.com/office/drawing/2016/5/12/chartex" xmlns:cx7="http://schemas.microsoft.com/office/drawing/2016/5/13/chartex" xmlns:cx8="http://schemas.microsoft.com/office/drawing/2016/5/14/chartex" xmlns:mc="http://schemas.openxmlformats.org/markup-compatibility/2006" xmlns:aink="http://schemas.microsoft.com/office/drawing/2016/ink" xmlns:am3d="http://schemas.microsoft.com/office/drawing/2017/model3d" xmlns:o="urn:schemas-microsoft-com:office:office" xmlns:r="http://schemas.openxmlformats.org/officeDocument/2006/relationships" xmlns:m="http://schemas.openxmlformats.org/officeDocument/2006/math" xmlns:v="urn:schemas-microsoft-com:vml" xmlns:wp14="http://schemas.microsoft.com/office/word/2010/wordprocessingDrawing" xmlns:wp="http://schemas.openxmlformats.org/drawingml/2006/wordprocessingDrawing" xmlns:w10="urn:schemas-microsoft-com:office:word" xmlns:w="http://schemas.openxmlformats.org/wordprocessingml/2006/main" xmlns:w14="http://schemas.microsoft.com/office/word/2010/wordml" xmlns:w15="http://schemas.microsoft.com/office/word/2012/wordml" xmlns:w16cid="http://schemas.microsoft.com/office/word/2016/wordml/cid" xmlns:w16se="http://schemas.microsoft.com/office/word/2015/wordml/symex" xmlns:wpg="http://schemas.microsoft.com/office/word/2010/wordprocessingGroup" xmlns:wpi="http://schemas.microsoft.com/office/word/2010/wordprocessingInk" xmlns:wne="http://schemas.microsoft.com/office/word/2006/wordml" xmlns:wps="http://schemas.microsoft.com/office/word/2010/wordprocessingShape" mc:Ignorable="w14 w15 w16se w16cid wp14">
   <w:abstractNum w:abstractNumId="0" w15:restartNumberingAfterBreak="0">
     <w:nsid w:val="006540D4"/>
     <w:multiLevelType w:val="hybridMultilevel"/>
@@ -12529,7 +12052,7 @@
 </file>
 
 <file path=word/styles.xml><?xml version="1.0" encoding="utf-8"?>
-<w:styles xmlns:mc="http://schemas.openxmlformats.org/markup-compatibility/2006" xmlns:r="http://schemas.openxmlformats.org/officeDocument/2006/relationships" xmlns:w="http://schemas.openxmlformats.org/wordprocessingml/2006/main" xmlns:w14="http://schemas.microsoft.com/office/word/2010/wordml" xmlns:w15="http://schemas.microsoft.com/office/word/2012/wordml" xmlns:w16cex="http://schemas.microsoft.com/office/word/2018/wordml/cex" xmlns:w16cid="http://schemas.microsoft.com/office/word/2016/wordml/cid" xmlns:w16="http://schemas.microsoft.com/office/word/2018/wordml" xmlns:w16se="http://schemas.microsoft.com/office/word/2015/wordml/symex" mc:Ignorable="w14 w15 w16se w16cid w16 w16cex">
+<w:styles xmlns:mc="http://schemas.openxmlformats.org/markup-compatibility/2006" xmlns:r="http://schemas.openxmlformats.org/officeDocument/2006/relationships" xmlns:w="http://schemas.openxmlformats.org/wordprocessingml/2006/main" xmlns:w14="http://schemas.microsoft.com/office/word/2010/wordml" xmlns:w15="http://schemas.microsoft.com/office/word/2012/wordml" xmlns:w16cid="http://schemas.microsoft.com/office/word/2016/wordml/cid" xmlns:w16se="http://schemas.microsoft.com/office/word/2015/wordml/symex" mc:Ignorable="w14 w15 w16se w16cid">
   <w:docDefaults>
     <w:rPrDefault>
       <w:rPr>
@@ -12547,7 +12070,7 @@
       </w:pPr>
     </w:pPrDefault>
   </w:docDefaults>
-  <w:latentStyles w:defLockedState="0" w:defUIPriority="99" w:defSemiHidden="0" w:defUnhideWhenUsed="0" w:defQFormat="0" w:count="376">
+  <w:latentStyles w:defLockedState="0" w:defUIPriority="99" w:defSemiHidden="0" w:defUnhideWhenUsed="0" w:defQFormat="0" w:count="377">
     <w:lsdException w:name="Normal" w:uiPriority="0" w:qFormat="1"/>
     <w:lsdException w:name="heading 1" w:uiPriority="9" w:qFormat="1"/>
     <w:lsdException w:name="heading 2" w:semiHidden="1" w:uiPriority="9" w:unhideWhenUsed="1" w:qFormat="1"/>
@@ -12653,7 +12176,6 @@
     <w:lsdException w:name="HTML Sample" w:semiHidden="1" w:unhideWhenUsed="1"/>
     <w:lsdException w:name="HTML Typewriter" w:semiHidden="1" w:unhideWhenUsed="1"/>
     <w:lsdException w:name="HTML Variable" w:semiHidden="1" w:unhideWhenUsed="1"/>
-    <w:lsdException w:name="Normal Table" w:semiHidden="1" w:unhideWhenUsed="1"/>
     <w:lsdException w:name="annotation subject" w:semiHidden="1" w:unhideWhenUsed="1"/>
     <w:lsdException w:name="No List" w:semiHidden="1" w:unhideWhenUsed="1"/>
     <w:lsdException w:name="Outline List 1" w:semiHidden="1" w:unhideWhenUsed="1"/>
@@ -12700,10 +12222,8 @@
     <w:lsdException w:name="Table Subtle 2" w:semiHidden="1" w:unhideWhenUsed="1"/>
     <w:lsdException w:name="Table Web 1" w:semiHidden="1" w:unhideWhenUsed="1"/>
     <w:lsdException w:name="Table Web 2" w:semiHidden="1" w:unhideWhenUsed="1"/>
-    <w:lsdException w:name="Table Web 3" w:semiHidden="1" w:unhideWhenUsed="1"/>
     <w:lsdException w:name="Balloon Text" w:semiHidden="1" w:unhideWhenUsed="1"/>
     <w:lsdException w:name="Table Grid" w:uiPriority="39"/>
-    <w:lsdException w:name="Table Theme" w:semiHidden="1" w:unhideWhenUsed="1"/>
     <w:lsdException w:name="Placeholder Text" w:semiHidden="1"/>
     <w:lsdException w:name="No Spacing" w:uiPriority="1" w:qFormat="1"/>
     <w:lsdException w:name="Light Shading" w:uiPriority="60"/>
@@ -12924,6 +12444,7 @@
     <w:lsdException w:name="Hashtag" w:semiHidden="1" w:unhideWhenUsed="1"/>
     <w:lsdException w:name="Unresolved Mention" w:semiHidden="1" w:unhideWhenUsed="1"/>
     <w:lsdException w:name="Smart Link" w:semiHidden="1" w:unhideWhenUsed="1"/>
+    <w:lsdException w:name="Smart Link Error" w:semiHidden="1" w:unhideWhenUsed="1"/>
   </w:latentStyles>
   <w:style w:type="paragraph" w:default="1" w:styleId="Normal">
     <w:name w:val="Normal"/>
@@ -13759,7 +13280,7 @@
 </file>
 
 <file path=customXml/itemProps1.xml><?xml version="1.0" encoding="utf-8"?>
-<ds:datastoreItem xmlns:ds="http://schemas.openxmlformats.org/officeDocument/2006/customXml" ds:itemID="{145D5C5D-EA62-4357-86EA-FBBAFE425738}">
+<ds:datastoreItem xmlns:ds="http://schemas.openxmlformats.org/officeDocument/2006/customXml" ds:itemID="{EF21BB2B-F132-44DF-8AE0-B92866FCB4B5}">
   <ds:schemaRefs>
     <ds:schemaRef ds:uri="http://schemas.openxmlformats.org/officeDocument/2006/bibliography"/>
   </ds:schemaRefs>

</xml_diff>

<commit_message>
Redactada seccion de instrucciones de uso en el documento de memoria
</commit_message>
<xml_diff>
--- a/doc/memoria_proyecto.docx
+++ b/doc/memoria_proyecto.docx
@@ -266,7 +266,7 @@
                   </wp:anchor>
                 </w:drawing>
               </mc:Choice>
-              <mc:Fallback xmlns:w16="http://schemas.microsoft.com/office/word/2018/wordml" xmlns:w16cex="http://schemas.microsoft.com/office/word/2018/wordml/cex">
+              <mc:Fallback xmlns:w16cex="http://schemas.microsoft.com/office/word/2018/wordml/cex" xmlns:w16="http://schemas.microsoft.com/office/word/2018/wordml">
                 <w:pict>
                   <v:group w14:anchorId="6BE7D6B4" id="Grupo 149" o:spid="_x0000_s1026" style="position:absolute;margin-left:0;margin-top:0;width:8in;height:95.7pt;z-index:251662336;mso-width-percent:941;mso-height-percent:121;mso-top-percent:23;mso-position-horizontal:center;mso-position-horizontal-relative:page;mso-position-vertical-relative:page;mso-width-percent:941;mso-height-percent:121;mso-top-percent:23" coordorigin="" coordsize="73152,12161" o:gfxdata="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">
                     <v:shape id="Rectángulo 51" o:spid="_x0000_s1027" style="position:absolute;width:73152;height:11303;visibility:visible;mso-wrap-style:square;v-text-anchor:middle" coordsize="7312660,1129665" o:gfxdata="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" path="m,l7312660,r,1129665l3619500,733425,,1091565,,xe" fillcolor="#4f81bd [3204]" stroked="f" strokeweight="2pt">
@@ -1825,7 +1825,21 @@
                 <w:rStyle w:val="Hipervnculo"/>
                 <w:noProof/>
               </w:rPr>
-              <w:t>Requisitos de componentes lógicos</w:t>
+              <w:t>Requisitos de compon</w:t>
+            </w:r>
+            <w:r>
+              <w:rPr>
+                <w:rStyle w:val="Hipervnculo"/>
+                <w:noProof/>
+              </w:rPr>
+              <w:t>e</w:t>
+            </w:r>
+            <w:r>
+              <w:rPr>
+                <w:rStyle w:val="Hipervnculo"/>
+                <w:noProof/>
+              </w:rPr>
+              <w:t>ntes lógicos</w:t>
             </w:r>
             <w:r>
               <w:rPr>
@@ -3511,120 +3525,120 @@
         <w:t xml:space="preserve">crear </w:t>
       </w:r>
       <w:r>
-        <w:t>los eventos que considere necesarios</w:t>
-      </w:r>
-      <w:r>
-        <w:t xml:space="preserve"> y</w:t>
-      </w:r>
-      <w:r>
-        <w:t xml:space="preserve"> enviar una </w:t>
+        <w:t>los eventos que considere necesario</w:t>
+      </w:r>
+      <w:r>
+        <w:t>, que serán visibles por todos los usuarios</w:t>
+      </w:r>
+      <w:r>
+        <w:t>. É</w:t>
+      </w:r>
+      <w:r>
+        <w:t xml:space="preserve">stos, </w:t>
+      </w:r>
+      <w:r>
+        <w:t xml:space="preserve">por su parte, </w:t>
+      </w:r>
+      <w:r>
+        <w:t xml:space="preserve">pueden indicar si </w:t>
       </w:r>
       <w:r>
         <w:rPr>
           <w:b/>
         </w:rPr>
-        <w:t xml:space="preserve">invitación </w:t>
-      </w:r>
-      <w:r>
-        <w:t>del evento a los usuarios que considere oportuno</w:t>
-      </w:r>
-      <w:r>
-        <w:t>. É</w:t>
-      </w:r>
-      <w:r>
-        <w:t xml:space="preserve">stos, </w:t>
-      </w:r>
-      <w:r>
-        <w:t xml:space="preserve">por su parte, </w:t>
-      </w:r>
-      <w:r>
-        <w:t xml:space="preserve">pueden indicar si </w:t>
+        <w:t>asisten o no asisten</w:t>
+      </w:r>
+      <w:r>
+        <w:t xml:space="preserve"> a cada evento</w:t>
+      </w:r>
+      <w:r>
+        <w:t>,</w:t>
+      </w:r>
+      <w:r>
+        <w:t xml:space="preserve"> de forma que se almacen</w:t>
+      </w:r>
+      <w:r>
+        <w:t>e</w:t>
+      </w:r>
+      <w:r>
+        <w:t xml:space="preserve">n los </w:t>
       </w:r>
       <w:r>
         <w:rPr>
           <w:b/>
         </w:rPr>
-        <w:t>asisten o no asisten</w:t>
-      </w:r>
-      <w:r>
-        <w:t xml:space="preserve"> a cada evento</w:t>
-      </w:r>
-      <w:r>
-        <w:t>,</w:t>
-      </w:r>
-      <w:r>
-        <w:t xml:space="preserve"> de forma que se almacen</w:t>
-      </w:r>
-      <w:r>
-        <w:t>e</w:t>
-      </w:r>
-      <w:r>
-        <w:t xml:space="preserve">n los </w:t>
+        <w:t>asistentes en forma de listado</w:t>
+      </w:r>
+      <w:r>
+        <w:t xml:space="preserve">. De este modo, el creador de dicho evento podrá gestionar de forma muy sencilla el </w:t>
       </w:r>
       <w:r>
         <w:rPr>
           <w:b/>
         </w:rPr>
-        <w:t>asistentes en forma de listado</w:t>
-      </w:r>
-      <w:r>
-        <w:t xml:space="preserve">. De este modo, el creador de dicho evento podrá gestionar de forma muy sencilla el </w:t>
+        <w:t>número de asistentes</w:t>
+      </w:r>
+      <w:r>
+        <w:t xml:space="preserve"> con los que contará y la </w:t>
       </w:r>
       <w:r>
         <w:rPr>
           <w:b/>
         </w:rPr>
-        <w:t>número de asistentes</w:t>
-      </w:r>
-      <w:r>
-        <w:t xml:space="preserve"> con los que contará y la </w:t>
+        <w:t>lista de sus nombres</w:t>
+      </w:r>
+      <w:r>
+        <w:t>.</w:t>
+      </w:r>
+    </w:p>
+    <w:p>
+      <w:r>
+        <w:t xml:space="preserve">Para ello necesitaremos tres </w:t>
       </w:r>
       <w:r>
         <w:rPr>
           <w:b/>
         </w:rPr>
-        <w:t>lista de sus nombres</w:t>
-      </w:r>
-      <w:r>
-        <w:t>.</w:t>
-      </w:r>
-    </w:p>
-    <w:p>
-      <w:r>
-        <w:t xml:space="preserve">Para ello necesitaremos tres </w:t>
+        <w:t>componentes</w:t>
+      </w:r>
+      <w:r>
+        <w:t xml:space="preserve"> principales</w:t>
+      </w:r>
+      <w:r>
+        <w:t xml:space="preserve">: el </w:t>
       </w:r>
       <w:r>
         <w:rPr>
           <w:b/>
         </w:rPr>
-        <w:t>componentes</w:t>
-      </w:r>
-      <w:r>
-        <w:t xml:space="preserve"> principales</w:t>
-      </w:r>
-      <w:r>
-        <w:t xml:space="preserve">: el </w:t>
+        <w:t>cliente</w:t>
       </w:r>
       <w:r>
         <w:rPr>
           <w:b/>
         </w:rPr>
-        <w:t>cliente</w:t>
+        <w:t xml:space="preserve"> web</w:t>
+      </w:r>
+      <w:r>
+        <w:t xml:space="preserve">, el </w:t>
       </w:r>
       <w:r>
         <w:rPr>
           <w:b/>
         </w:rPr>
-        <w:t xml:space="preserve"> web</w:t>
-      </w:r>
-      <w:r>
-        <w:t xml:space="preserve">, el </w:t>
+        <w:t>servidor</w:t>
       </w:r>
       <w:r>
         <w:rPr>
           <w:b/>
         </w:rPr>
-        <w:t xml:space="preserve">servidor </w:t>
+        <w:t xml:space="preserve"> API</w:t>
+      </w:r>
+      <w:r>
+        <w:rPr>
+          <w:b/>
+        </w:rPr>
+        <w:t xml:space="preserve"> </w:t>
       </w:r>
       <w:r>
         <w:t xml:space="preserve">y la </w:t>
@@ -4829,6 +4843,1055 @@
       </w:pPr>
       <w:r>
         <w:lastRenderedPageBreak/>
+        <w:t>Instrucciones de utilización</w:t>
+      </w:r>
+    </w:p>
+    <w:p>
+      <w:pPr>
+        <w:ind w:firstLine="709"/>
+      </w:pPr>
+      <w:r>
+        <w:t>El cliente web presenta una interfaz sencilla e intuitiva. Aquí se pretende plasmar una pequeña guía de uso.</w:t>
+      </w:r>
+    </w:p>
+    <w:p>
+      <w:pPr>
+        <w:pStyle w:val="Prrafodelista"/>
+        <w:numPr>
+          <w:ilvl w:val="0"/>
+          <w:numId w:val="20"/>
+        </w:numPr>
+        <w:ind w:left="709"/>
+      </w:pPr>
+      <w:r>
+        <w:t>Página principal:</w:t>
+      </w:r>
+      <w:r>
+        <w:t xml:space="preserve"> en el menú superior podemos encontrar habilitada la pestaña de home (a la izquierda) y la de </w:t>
+      </w:r>
+      <w:proofErr w:type="spellStart"/>
+      <w:r>
+        <w:t>login</w:t>
+      </w:r>
+      <w:proofErr w:type="spellEnd"/>
+      <w:r>
+        <w:t xml:space="preserve"> (a la derecha).</w:t>
+      </w:r>
+    </w:p>
+    <w:p>
+      <w:pPr>
+        <w:pStyle w:val="Prrafodelista"/>
+        <w:ind w:left="709" w:firstLine="0"/>
+      </w:pPr>
+      <w:r>
+        <w:rPr>
+          <w:noProof/>
+        </w:rPr>
+        <w:drawing>
+          <wp:inline distT="0" distB="0" distL="0" distR="0" wp14:anchorId="60E05444" wp14:editId="3748D041">
+            <wp:extent cx="5724525" cy="2505075"/>
+            <wp:effectExtent l="0" t="0" r="9525" b="9525"/>
+            <wp:docPr id="3" name="Imagen 3"/>
+            <wp:cNvGraphicFramePr>
+              <a:graphicFrameLocks xmlns:a="http://schemas.openxmlformats.org/drawingml/2006/main" noChangeAspect="1"/>
+            </wp:cNvGraphicFramePr>
+            <a:graphic xmlns:a="http://schemas.openxmlformats.org/drawingml/2006/main">
+              <a:graphicData uri="http://schemas.openxmlformats.org/drawingml/2006/picture">
+                <pic:pic xmlns:pic="http://schemas.openxmlformats.org/drawingml/2006/picture">
+                  <pic:nvPicPr>
+                    <pic:cNvPr id="0" name="Picture 1"/>
+                    <pic:cNvPicPr>
+                      <a:picLocks noChangeAspect="1" noChangeArrowheads="1"/>
+                    </pic:cNvPicPr>
+                  </pic:nvPicPr>
+                  <pic:blipFill rotWithShape="1">
+                    <a:blip r:embed="rId10">
+                      <a:extLst>
+                        <a:ext uri="{28A0092B-C50C-407E-A947-70E740481C1C}">
+                          <a14:useLocalDpi xmlns:a14="http://schemas.microsoft.com/office/drawing/2010/main" val="0"/>
+                        </a:ext>
+                      </a:extLst>
+                    </a:blip>
+                    <a:srcRect b="56020"/>
+                    <a:stretch/>
+                  </pic:blipFill>
+                  <pic:spPr bwMode="auto">
+                    <a:xfrm>
+                      <a:off x="0" y="0"/>
+                      <a:ext cx="5724525" cy="2505075"/>
+                    </a:xfrm>
+                    <a:prstGeom prst="rect">
+                      <a:avLst/>
+                    </a:prstGeom>
+                    <a:noFill/>
+                    <a:ln>
+                      <a:noFill/>
+                    </a:ln>
+                    <a:extLst>
+                      <a:ext uri="{53640926-AAD7-44D8-BBD7-CCE9431645EC}">
+                        <a14:shadowObscured xmlns:a14="http://schemas.microsoft.com/office/drawing/2010/main"/>
+                      </a:ext>
+                    </a:extLst>
+                  </pic:spPr>
+                </pic:pic>
+              </a:graphicData>
+            </a:graphic>
+          </wp:inline>
+        </w:drawing>
+      </w:r>
+    </w:p>
+    <w:p>
+      <w:pPr>
+        <w:pStyle w:val="Prrafodelista"/>
+        <w:ind w:left="709" w:firstLine="0"/>
+      </w:pPr>
+    </w:p>
+    <w:p>
+      <w:pPr>
+        <w:pStyle w:val="Prrafodelista"/>
+        <w:numPr>
+          <w:ilvl w:val="0"/>
+          <w:numId w:val="20"/>
+        </w:numPr>
+        <w:ind w:left="709"/>
+      </w:pPr>
+      <w:r>
+        <w:t xml:space="preserve">Página de </w:t>
+      </w:r>
+      <w:proofErr w:type="spellStart"/>
+      <w:r>
+        <w:t>login</w:t>
+      </w:r>
+      <w:proofErr w:type="spellEnd"/>
+      <w:r>
+        <w:t>.</w:t>
+      </w:r>
+    </w:p>
+    <w:p>
+      <w:pPr>
+        <w:pStyle w:val="Prrafodelista"/>
+        <w:ind w:left="709" w:firstLine="0"/>
+      </w:pPr>
+      <w:r>
+        <w:rPr>
+          <w:noProof/>
+        </w:rPr>
+        <w:drawing>
+          <wp:inline distT="0" distB="0" distL="0" distR="0" wp14:anchorId="3DC92522" wp14:editId="1E991EA7">
+            <wp:extent cx="5724525" cy="1619250"/>
+            <wp:effectExtent l="0" t="0" r="9525" b="0"/>
+            <wp:docPr id="6" name="Imagen 6"/>
+            <wp:cNvGraphicFramePr>
+              <a:graphicFrameLocks xmlns:a="http://schemas.openxmlformats.org/drawingml/2006/main" noChangeAspect="1"/>
+            </wp:cNvGraphicFramePr>
+            <a:graphic xmlns:a="http://schemas.openxmlformats.org/drawingml/2006/main">
+              <a:graphicData uri="http://schemas.openxmlformats.org/drawingml/2006/picture">
+                <pic:pic xmlns:pic="http://schemas.openxmlformats.org/drawingml/2006/picture">
+                  <pic:nvPicPr>
+                    <pic:cNvPr id="0" name="Picture 4"/>
+                    <pic:cNvPicPr>
+                      <a:picLocks noChangeAspect="1" noChangeArrowheads="1"/>
+                    </pic:cNvPicPr>
+                  </pic:nvPicPr>
+                  <pic:blipFill rotWithShape="1">
+                    <a:blip r:embed="rId11">
+                      <a:extLst>
+                        <a:ext uri="{28A0092B-C50C-407E-A947-70E740481C1C}">
+                          <a14:useLocalDpi xmlns:a14="http://schemas.microsoft.com/office/drawing/2010/main" val="0"/>
+                        </a:ext>
+                      </a:extLst>
+                    </a:blip>
+                    <a:srcRect b="71572"/>
+                    <a:stretch/>
+                  </pic:blipFill>
+                  <pic:spPr bwMode="auto">
+                    <a:xfrm>
+                      <a:off x="0" y="0"/>
+                      <a:ext cx="5724525" cy="1619250"/>
+                    </a:xfrm>
+                    <a:prstGeom prst="rect">
+                      <a:avLst/>
+                    </a:prstGeom>
+                    <a:noFill/>
+                    <a:ln>
+                      <a:noFill/>
+                    </a:ln>
+                    <a:extLst>
+                      <a:ext uri="{53640926-AAD7-44D8-BBD7-CCE9431645EC}">
+                        <a14:shadowObscured xmlns:a14="http://schemas.microsoft.com/office/drawing/2010/main"/>
+                      </a:ext>
+                    </a:extLst>
+                  </pic:spPr>
+                </pic:pic>
+              </a:graphicData>
+            </a:graphic>
+          </wp:inline>
+        </w:drawing>
+      </w:r>
+    </w:p>
+    <w:p>
+      <w:pPr>
+        <w:pStyle w:val="Prrafodelista"/>
+        <w:ind w:left="1080" w:firstLine="0"/>
+      </w:pPr>
+    </w:p>
+    <w:p>
+      <w:pPr>
+        <w:pStyle w:val="Prrafodelista"/>
+        <w:numPr>
+          <w:ilvl w:val="1"/>
+          <w:numId w:val="20"/>
+        </w:numPr>
+      </w:pPr>
+      <w:r>
+        <w:t xml:space="preserve">Mensaje de </w:t>
+      </w:r>
+      <w:proofErr w:type="spellStart"/>
+      <w:r>
+        <w:t>register</w:t>
+      </w:r>
+      <w:proofErr w:type="spellEnd"/>
+      <w:r>
+        <w:t>:</w:t>
+      </w:r>
+      <w:r>
+        <w:t xml:space="preserve"> cuando el usuario no figure en la base de datos se le dará opción de registrarse.</w:t>
+      </w:r>
+    </w:p>
+    <w:p>
+      <w:pPr>
+        <w:pStyle w:val="Prrafodelista"/>
+        <w:tabs>
+          <w:tab w:val="left" w:pos="4215"/>
+        </w:tabs>
+        <w:ind w:left="709" w:firstLine="0"/>
+      </w:pPr>
+      <w:r>
+        <w:rPr>
+          <w:noProof/>
+        </w:rPr>
+        <w:drawing>
+          <wp:inline distT="0" distB="0" distL="0" distR="0" wp14:anchorId="6B60C6EE" wp14:editId="2871AD1D">
+            <wp:extent cx="2667000" cy="1857375"/>
+            <wp:effectExtent l="0" t="0" r="0" b="9525"/>
+            <wp:docPr id="7" name="Imagen 7"/>
+            <wp:cNvGraphicFramePr>
+              <a:graphicFrameLocks xmlns:a="http://schemas.openxmlformats.org/drawingml/2006/main" noChangeAspect="1"/>
+            </wp:cNvGraphicFramePr>
+            <a:graphic xmlns:a="http://schemas.openxmlformats.org/drawingml/2006/main">
+              <a:graphicData uri="http://schemas.openxmlformats.org/drawingml/2006/picture">
+                <pic:pic xmlns:pic="http://schemas.openxmlformats.org/drawingml/2006/picture">
+                  <pic:nvPicPr>
+                    <pic:cNvPr id="0" name="Picture 5"/>
+                    <pic:cNvPicPr>
+                      <a:picLocks noChangeAspect="1" noChangeArrowheads="1"/>
+                    </pic:cNvPicPr>
+                  </pic:nvPicPr>
+                  <pic:blipFill rotWithShape="1">
+                    <a:blip r:embed="rId12">
+                      <a:extLst>
+                        <a:ext uri="{28A0092B-C50C-407E-A947-70E740481C1C}">
+                          <a14:useLocalDpi xmlns:a14="http://schemas.microsoft.com/office/drawing/2010/main" val="0"/>
+                        </a:ext>
+                      </a:extLst>
+                    </a:blip>
+                    <a:srcRect l="26578" t="19933" r="26910" b="47404"/>
+                    <a:stretch/>
+                  </pic:blipFill>
+                  <pic:spPr bwMode="auto">
+                    <a:xfrm>
+                      <a:off x="0" y="0"/>
+                      <a:ext cx="2667000" cy="1857375"/>
+                    </a:xfrm>
+                    <a:prstGeom prst="rect">
+                      <a:avLst/>
+                    </a:prstGeom>
+                    <a:noFill/>
+                    <a:ln>
+                      <a:noFill/>
+                    </a:ln>
+                    <a:extLst>
+                      <a:ext uri="{53640926-AAD7-44D8-BBD7-CCE9431645EC}">
+                        <a14:shadowObscured xmlns:a14="http://schemas.microsoft.com/office/drawing/2010/main"/>
+                      </a:ext>
+                    </a:extLst>
+                  </pic:spPr>
+                </pic:pic>
+              </a:graphicData>
+            </a:graphic>
+          </wp:inline>
+        </w:drawing>
+      </w:r>
+    </w:p>
+    <w:p>
+      <w:pPr>
+        <w:pStyle w:val="Prrafodelista"/>
+        <w:tabs>
+          <w:tab w:val="left" w:pos="4215"/>
+        </w:tabs>
+        <w:ind w:left="709" w:firstLine="0"/>
+      </w:pPr>
+    </w:p>
+    <w:p>
+      <w:pPr>
+        <w:pStyle w:val="Prrafodelista"/>
+        <w:numPr>
+          <w:ilvl w:val="0"/>
+          <w:numId w:val="20"/>
+        </w:numPr>
+        <w:tabs>
+          <w:tab w:val="left" w:pos="4215"/>
+        </w:tabs>
+        <w:ind w:left="709"/>
+      </w:pPr>
+      <w:r>
+        <w:lastRenderedPageBreak/>
+        <w:t xml:space="preserve">Página principal </w:t>
+      </w:r>
+      <w:proofErr w:type="spellStart"/>
+      <w:r>
+        <w:t>logueado</w:t>
+      </w:r>
+      <w:proofErr w:type="spellEnd"/>
+      <w:r>
+        <w:t>:</w:t>
+      </w:r>
+      <w:r>
+        <w:t xml:space="preserve"> al </w:t>
+      </w:r>
+      <w:proofErr w:type="spellStart"/>
+      <w:r>
+        <w:t>loguearse</w:t>
+      </w:r>
+      <w:proofErr w:type="spellEnd"/>
+      <w:r>
+        <w:t xml:space="preserve"> un usuario</w:t>
+      </w:r>
+      <w:r>
+        <w:t xml:space="preserve"> se activarán las pestañas de lista de eventos (menú superior, izquierda), de nuevo evento </w:t>
+      </w:r>
+      <w:r>
+        <w:t>(menú superior, izquierda)</w:t>
+      </w:r>
+      <w:r>
+        <w:t xml:space="preserve"> y de usuario </w:t>
+      </w:r>
+      <w:r>
+        <w:t xml:space="preserve">(menú superior, </w:t>
+      </w:r>
+      <w:r>
+        <w:t>derecha, desplegable</w:t>
+      </w:r>
+      <w:r>
+        <w:t>)</w:t>
+      </w:r>
+      <w:r>
+        <w:t>.</w:t>
+      </w:r>
+    </w:p>
+    <w:p>
+      <w:pPr>
+        <w:pStyle w:val="Prrafodelista"/>
+        <w:tabs>
+          <w:tab w:val="left" w:pos="4215"/>
+        </w:tabs>
+        <w:ind w:left="709" w:firstLine="0"/>
+      </w:pPr>
+      <w:r>
+        <w:rPr>
+          <w:noProof/>
+        </w:rPr>
+        <w:drawing>
+          <wp:inline distT="0" distB="0" distL="0" distR="0" wp14:anchorId="4AC290ED" wp14:editId="253EB9ED">
+            <wp:extent cx="5724525" cy="2428875"/>
+            <wp:effectExtent l="0" t="0" r="9525" b="9525"/>
+            <wp:docPr id="4" name="Imagen 4"/>
+            <wp:cNvGraphicFramePr>
+              <a:graphicFrameLocks xmlns:a="http://schemas.openxmlformats.org/drawingml/2006/main" noChangeAspect="1"/>
+            </wp:cNvGraphicFramePr>
+            <a:graphic xmlns:a="http://schemas.openxmlformats.org/drawingml/2006/main">
+              <a:graphicData uri="http://schemas.openxmlformats.org/drawingml/2006/picture">
+                <pic:pic xmlns:pic="http://schemas.openxmlformats.org/drawingml/2006/picture">
+                  <pic:nvPicPr>
+                    <pic:cNvPr id="0" name="Picture 2"/>
+                    <pic:cNvPicPr>
+                      <a:picLocks noChangeAspect="1" noChangeArrowheads="1"/>
+                    </pic:cNvPicPr>
+                  </pic:nvPicPr>
+                  <pic:blipFill rotWithShape="1">
+                    <a:blip r:embed="rId13">
+                      <a:extLst>
+                        <a:ext uri="{28A0092B-C50C-407E-A947-70E740481C1C}">
+                          <a14:useLocalDpi xmlns:a14="http://schemas.microsoft.com/office/drawing/2010/main" val="0"/>
+                        </a:ext>
+                      </a:extLst>
+                    </a:blip>
+                    <a:srcRect b="57358"/>
+                    <a:stretch/>
+                  </pic:blipFill>
+                  <pic:spPr bwMode="auto">
+                    <a:xfrm>
+                      <a:off x="0" y="0"/>
+                      <a:ext cx="5724525" cy="2428875"/>
+                    </a:xfrm>
+                    <a:prstGeom prst="rect">
+                      <a:avLst/>
+                    </a:prstGeom>
+                    <a:noFill/>
+                    <a:ln>
+                      <a:noFill/>
+                    </a:ln>
+                    <a:extLst>
+                      <a:ext uri="{53640926-AAD7-44D8-BBD7-CCE9431645EC}">
+                        <a14:shadowObscured xmlns:a14="http://schemas.microsoft.com/office/drawing/2010/main"/>
+                      </a:ext>
+                    </a:extLst>
+                  </pic:spPr>
+                </pic:pic>
+              </a:graphicData>
+            </a:graphic>
+          </wp:inline>
+        </w:drawing>
+      </w:r>
+    </w:p>
+    <w:p>
+      <w:pPr>
+        <w:pStyle w:val="Prrafodelista"/>
+        <w:tabs>
+          <w:tab w:val="left" w:pos="4215"/>
+        </w:tabs>
+        <w:ind w:left="1080" w:firstLine="0"/>
+      </w:pPr>
+    </w:p>
+    <w:p>
+      <w:pPr>
+        <w:pStyle w:val="Prrafodelista"/>
+        <w:numPr>
+          <w:ilvl w:val="1"/>
+          <w:numId w:val="20"/>
+        </w:numPr>
+        <w:tabs>
+          <w:tab w:val="left" w:pos="4215"/>
+        </w:tabs>
+      </w:pPr>
+      <w:r>
+        <w:t xml:space="preserve">Despliegue de menú para </w:t>
+      </w:r>
+      <w:proofErr w:type="spellStart"/>
+      <w:r>
+        <w:t>logout</w:t>
+      </w:r>
+      <w:proofErr w:type="spellEnd"/>
+      <w:r>
+        <w:t>.</w:t>
+      </w:r>
+    </w:p>
+    <w:p>
+      <w:pPr>
+        <w:pStyle w:val="Prrafodelista"/>
+        <w:tabs>
+          <w:tab w:val="left" w:pos="4215"/>
+        </w:tabs>
+        <w:ind w:firstLine="0"/>
+      </w:pPr>
+      <w:r>
+        <w:rPr>
+          <w:noProof/>
+        </w:rPr>
+        <w:drawing>
+          <wp:inline distT="0" distB="0" distL="0" distR="0" wp14:anchorId="4A396D99" wp14:editId="5690384C">
+            <wp:extent cx="5724525" cy="676275"/>
+            <wp:effectExtent l="0" t="0" r="9525" b="9525"/>
+            <wp:docPr id="5" name="Imagen 5"/>
+            <wp:cNvGraphicFramePr>
+              <a:graphicFrameLocks xmlns:a="http://schemas.openxmlformats.org/drawingml/2006/main" noChangeAspect="1"/>
+            </wp:cNvGraphicFramePr>
+            <a:graphic xmlns:a="http://schemas.openxmlformats.org/drawingml/2006/main">
+              <a:graphicData uri="http://schemas.openxmlformats.org/drawingml/2006/picture">
+                <pic:pic xmlns:pic="http://schemas.openxmlformats.org/drawingml/2006/picture">
+                  <pic:nvPicPr>
+                    <pic:cNvPr id="0" name="Picture 3"/>
+                    <pic:cNvPicPr>
+                      <a:picLocks noChangeAspect="1" noChangeArrowheads="1"/>
+                    </pic:cNvPicPr>
+                  </pic:nvPicPr>
+                  <pic:blipFill rotWithShape="1">
+                    <a:blip r:embed="rId14">
+                      <a:extLst>
+                        <a:ext uri="{28A0092B-C50C-407E-A947-70E740481C1C}">
+                          <a14:useLocalDpi xmlns:a14="http://schemas.microsoft.com/office/drawing/2010/main" val="0"/>
+                        </a:ext>
+                      </a:extLst>
+                    </a:blip>
+                    <a:srcRect l="3" b="88127"/>
+                    <a:stretch/>
+                  </pic:blipFill>
+                  <pic:spPr bwMode="auto">
+                    <a:xfrm>
+                      <a:off x="0" y="0"/>
+                      <a:ext cx="5724525" cy="676275"/>
+                    </a:xfrm>
+                    <a:prstGeom prst="rect">
+                      <a:avLst/>
+                    </a:prstGeom>
+                    <a:noFill/>
+                    <a:ln>
+                      <a:noFill/>
+                    </a:ln>
+                    <a:extLst>
+                      <a:ext uri="{53640926-AAD7-44D8-BBD7-CCE9431645EC}">
+                        <a14:shadowObscured xmlns:a14="http://schemas.microsoft.com/office/drawing/2010/main"/>
+                      </a:ext>
+                    </a:extLst>
+                  </pic:spPr>
+                </pic:pic>
+              </a:graphicData>
+            </a:graphic>
+          </wp:inline>
+        </w:drawing>
+      </w:r>
+    </w:p>
+    <w:p>
+      <w:pPr>
+        <w:pStyle w:val="Prrafodelista"/>
+        <w:ind w:left="709" w:firstLine="0"/>
+      </w:pPr>
+    </w:p>
+    <w:p>
+      <w:pPr>
+        <w:pStyle w:val="Prrafodelista"/>
+        <w:numPr>
+          <w:ilvl w:val="0"/>
+          <w:numId w:val="20"/>
+        </w:numPr>
+        <w:ind w:left="709"/>
+      </w:pPr>
+      <w:r>
+        <w:t>Página de nuevo evento:</w:t>
+      </w:r>
+      <w:r>
+        <w:t xml:space="preserve"> el evento no podrá ser almacenado si el usuario deja algún campo sin rellenar correctamente. Se pide que se respete el formato de fecha y hora.</w:t>
+      </w:r>
+    </w:p>
+    <w:p>
+      <w:pPr>
+        <w:pStyle w:val="Prrafodelista"/>
+        <w:ind w:left="709" w:firstLine="0"/>
+      </w:pPr>
+      <w:r>
+        <w:rPr>
+          <w:noProof/>
+        </w:rPr>
+        <w:drawing>
+          <wp:inline distT="0" distB="0" distL="0" distR="0" wp14:anchorId="166124C5" wp14:editId="1259FF63">
+            <wp:extent cx="5724525" cy="2505075"/>
+            <wp:effectExtent l="0" t="0" r="9525" b="9525"/>
+            <wp:docPr id="8" name="Imagen 8"/>
+            <wp:cNvGraphicFramePr>
+              <a:graphicFrameLocks xmlns:a="http://schemas.openxmlformats.org/drawingml/2006/main" noChangeAspect="1"/>
+            </wp:cNvGraphicFramePr>
+            <a:graphic xmlns:a="http://schemas.openxmlformats.org/drawingml/2006/main">
+              <a:graphicData uri="http://schemas.openxmlformats.org/drawingml/2006/picture">
+                <pic:pic xmlns:pic="http://schemas.openxmlformats.org/drawingml/2006/picture">
+                  <pic:nvPicPr>
+                    <pic:cNvPr id="0" name="Picture 6"/>
+                    <pic:cNvPicPr>
+                      <a:picLocks noChangeAspect="1" noChangeArrowheads="1"/>
+                    </pic:cNvPicPr>
+                  </pic:nvPicPr>
+                  <pic:blipFill rotWithShape="1">
+                    <a:blip r:embed="rId15">
+                      <a:extLst>
+                        <a:ext uri="{28A0092B-C50C-407E-A947-70E740481C1C}">
+                          <a14:useLocalDpi xmlns:a14="http://schemas.microsoft.com/office/drawing/2010/main" val="0"/>
+                        </a:ext>
+                      </a:extLst>
+                    </a:blip>
+                    <a:srcRect b="56020"/>
+                    <a:stretch/>
+                  </pic:blipFill>
+                  <pic:spPr bwMode="auto">
+                    <a:xfrm>
+                      <a:off x="0" y="0"/>
+                      <a:ext cx="5724525" cy="2505075"/>
+                    </a:xfrm>
+                    <a:prstGeom prst="rect">
+                      <a:avLst/>
+                    </a:prstGeom>
+                    <a:noFill/>
+                    <a:ln>
+                      <a:noFill/>
+                    </a:ln>
+                    <a:extLst>
+                      <a:ext uri="{53640926-AAD7-44D8-BBD7-CCE9431645EC}">
+                        <a14:shadowObscured xmlns:a14="http://schemas.microsoft.com/office/drawing/2010/main"/>
+                      </a:ext>
+                    </a:extLst>
+                  </pic:spPr>
+                </pic:pic>
+              </a:graphicData>
+            </a:graphic>
+          </wp:inline>
+        </w:drawing>
+      </w:r>
+    </w:p>
+    <w:p>
+      <w:pPr>
+        <w:pStyle w:val="Prrafodelista"/>
+        <w:ind w:left="709" w:firstLine="0"/>
+      </w:pPr>
+    </w:p>
+    <w:p>
+      <w:pPr>
+        <w:pStyle w:val="Prrafodelista"/>
+        <w:numPr>
+          <w:ilvl w:val="0"/>
+          <w:numId w:val="20"/>
+        </w:numPr>
+        <w:ind w:left="709"/>
+      </w:pPr>
+      <w:r>
+        <w:t>Página de listado de eventos:</w:t>
+      </w:r>
+      <w:r>
+        <w:t xml:space="preserve"> en la celda del nombre del evento se puede </w:t>
+      </w:r>
+      <w:proofErr w:type="spellStart"/>
+      <w:r>
+        <w:t>clickar</w:t>
+      </w:r>
+      <w:proofErr w:type="spellEnd"/>
+      <w:r>
+        <w:t xml:space="preserve"> para acceder a su página concreta. A la derecha de cada fila vemos el botón (en forma de equis) para borrar el evento, que solo estará disponible para los eventos que haya creado el usuario </w:t>
+      </w:r>
+      <w:proofErr w:type="spellStart"/>
+      <w:r>
+        <w:t>logueado</w:t>
+      </w:r>
+      <w:proofErr w:type="spellEnd"/>
+      <w:r>
+        <w:t>.</w:t>
+      </w:r>
+    </w:p>
+    <w:p>
+      <w:pPr>
+        <w:pStyle w:val="Prrafodelista"/>
+        <w:ind w:left="709" w:firstLine="0"/>
+      </w:pPr>
+      <w:r>
+        <w:rPr>
+          <w:noProof/>
+        </w:rPr>
+        <w:lastRenderedPageBreak/>
+        <w:drawing>
+          <wp:inline distT="0" distB="0" distL="0" distR="0" wp14:anchorId="31CAB0EB" wp14:editId="0461BCBD">
+            <wp:extent cx="5724525" cy="1485900"/>
+            <wp:effectExtent l="0" t="0" r="9525" b="0"/>
+            <wp:docPr id="9" name="Imagen 9"/>
+            <wp:cNvGraphicFramePr>
+              <a:graphicFrameLocks xmlns:a="http://schemas.openxmlformats.org/drawingml/2006/main" noChangeAspect="1"/>
+            </wp:cNvGraphicFramePr>
+            <a:graphic xmlns:a="http://schemas.openxmlformats.org/drawingml/2006/main">
+              <a:graphicData uri="http://schemas.openxmlformats.org/drawingml/2006/picture">
+                <pic:pic xmlns:pic="http://schemas.openxmlformats.org/drawingml/2006/picture">
+                  <pic:nvPicPr>
+                    <pic:cNvPr id="0" name="Picture 7"/>
+                    <pic:cNvPicPr>
+                      <a:picLocks noChangeAspect="1" noChangeArrowheads="1"/>
+                    </pic:cNvPicPr>
+                  </pic:nvPicPr>
+                  <pic:blipFill rotWithShape="1">
+                    <a:blip r:embed="rId16">
+                      <a:extLst>
+                        <a:ext uri="{28A0092B-C50C-407E-A947-70E740481C1C}">
+                          <a14:useLocalDpi xmlns:a14="http://schemas.microsoft.com/office/drawing/2010/main" val="0"/>
+                        </a:ext>
+                      </a:extLst>
+                    </a:blip>
+                    <a:srcRect b="73913"/>
+                    <a:stretch/>
+                  </pic:blipFill>
+                  <pic:spPr bwMode="auto">
+                    <a:xfrm>
+                      <a:off x="0" y="0"/>
+                      <a:ext cx="5724525" cy="1485900"/>
+                    </a:xfrm>
+                    <a:prstGeom prst="rect">
+                      <a:avLst/>
+                    </a:prstGeom>
+                    <a:noFill/>
+                    <a:ln>
+                      <a:noFill/>
+                    </a:ln>
+                    <a:extLst>
+                      <a:ext uri="{53640926-AAD7-44D8-BBD7-CCE9431645EC}">
+                        <a14:shadowObscured xmlns:a14="http://schemas.microsoft.com/office/drawing/2010/main"/>
+                      </a:ext>
+                    </a:extLst>
+                  </pic:spPr>
+                </pic:pic>
+              </a:graphicData>
+            </a:graphic>
+          </wp:inline>
+        </w:drawing>
+      </w:r>
+    </w:p>
+    <w:p>
+      <w:pPr>
+        <w:pStyle w:val="Prrafodelista"/>
+        <w:ind w:left="709" w:firstLine="0"/>
+      </w:pPr>
+    </w:p>
+    <w:p>
+      <w:pPr>
+        <w:pStyle w:val="Prrafodelista"/>
+        <w:numPr>
+          <w:ilvl w:val="0"/>
+          <w:numId w:val="20"/>
+        </w:numPr>
+        <w:ind w:left="709"/>
+      </w:pPr>
+      <w:r>
+        <w:t>Página de evento:</w:t>
+      </w:r>
+      <w:r>
+        <w:t xml:space="preserve"> aquí se podrá ver toda la información sobre el evento y sus asistentes.</w:t>
+      </w:r>
+    </w:p>
+    <w:p>
+      <w:pPr>
+        <w:pStyle w:val="Prrafodelista"/>
+        <w:ind w:left="709" w:firstLine="0"/>
+      </w:pPr>
+      <w:r>
+        <w:rPr>
+          <w:noProof/>
+        </w:rPr>
+        <w:drawing>
+          <wp:inline distT="0" distB="0" distL="0" distR="0" wp14:anchorId="62D154A5" wp14:editId="45FDF786">
+            <wp:extent cx="5724525" cy="1495425"/>
+            <wp:effectExtent l="0" t="0" r="9525" b="9525"/>
+            <wp:docPr id="14" name="Imagen 14"/>
+            <wp:cNvGraphicFramePr>
+              <a:graphicFrameLocks xmlns:a="http://schemas.openxmlformats.org/drawingml/2006/main" noChangeAspect="1"/>
+            </wp:cNvGraphicFramePr>
+            <a:graphic xmlns:a="http://schemas.openxmlformats.org/drawingml/2006/main">
+              <a:graphicData uri="http://schemas.openxmlformats.org/drawingml/2006/picture">
+                <pic:pic xmlns:pic="http://schemas.openxmlformats.org/drawingml/2006/picture">
+                  <pic:nvPicPr>
+                    <pic:cNvPr id="0" name="Picture 12"/>
+                    <pic:cNvPicPr>
+                      <a:picLocks noChangeAspect="1" noChangeArrowheads="1"/>
+                    </pic:cNvPicPr>
+                  </pic:nvPicPr>
+                  <pic:blipFill rotWithShape="1">
+                    <a:blip r:embed="rId17">
+                      <a:extLst>
+                        <a:ext uri="{28A0092B-C50C-407E-A947-70E740481C1C}">
+                          <a14:useLocalDpi xmlns:a14="http://schemas.microsoft.com/office/drawing/2010/main" val="0"/>
+                        </a:ext>
+                      </a:extLst>
+                    </a:blip>
+                    <a:srcRect b="73746"/>
+                    <a:stretch/>
+                  </pic:blipFill>
+                  <pic:spPr bwMode="auto">
+                    <a:xfrm>
+                      <a:off x="0" y="0"/>
+                      <a:ext cx="5724525" cy="1495425"/>
+                    </a:xfrm>
+                    <a:prstGeom prst="rect">
+                      <a:avLst/>
+                    </a:prstGeom>
+                    <a:noFill/>
+                    <a:ln>
+                      <a:noFill/>
+                    </a:ln>
+                    <a:extLst>
+                      <a:ext uri="{53640926-AAD7-44D8-BBD7-CCE9431645EC}">
+                        <a14:shadowObscured xmlns:a14="http://schemas.microsoft.com/office/drawing/2010/main"/>
+                      </a:ext>
+                    </a:extLst>
+                  </pic:spPr>
+                </pic:pic>
+              </a:graphicData>
+            </a:graphic>
+          </wp:inline>
+        </w:drawing>
+      </w:r>
+    </w:p>
+    <w:p>
+      <w:pPr>
+        <w:pStyle w:val="Prrafodelista"/>
+        <w:ind w:left="1080" w:firstLine="0"/>
+      </w:pPr>
+    </w:p>
+    <w:p>
+      <w:pPr>
+        <w:pStyle w:val="Prrafodelista"/>
+        <w:numPr>
+          <w:ilvl w:val="1"/>
+          <w:numId w:val="20"/>
+        </w:numPr>
+      </w:pPr>
+      <w:r>
+        <w:t>Asistente:</w:t>
+      </w:r>
+      <w:r>
+        <w:t xml:space="preserve"> si el usuario está en la lista de asistentes, aparecerá al lado de su nombre el botón (con forma de equis) para que pueda borrarse de dicha lista si lo desea.</w:t>
+      </w:r>
+    </w:p>
+    <w:p>
+      <w:pPr>
+        <w:pStyle w:val="Prrafodelista"/>
+        <w:ind w:firstLine="0"/>
+      </w:pPr>
+      <w:r>
+        <w:rPr>
+          <w:noProof/>
+        </w:rPr>
+        <w:drawing>
+          <wp:inline distT="0" distB="0" distL="0" distR="0" wp14:anchorId="60A3D0EA" wp14:editId="71FFDB78">
+            <wp:extent cx="2943225" cy="1343025"/>
+            <wp:effectExtent l="0" t="0" r="9525" b="9525"/>
+            <wp:docPr id="12" name="Imagen 12"/>
+            <wp:cNvGraphicFramePr>
+              <a:graphicFrameLocks xmlns:a="http://schemas.openxmlformats.org/drawingml/2006/main" noChangeAspect="1"/>
+            </wp:cNvGraphicFramePr>
+            <a:graphic xmlns:a="http://schemas.openxmlformats.org/drawingml/2006/main">
+              <a:graphicData uri="http://schemas.openxmlformats.org/drawingml/2006/picture">
+                <pic:pic xmlns:pic="http://schemas.openxmlformats.org/drawingml/2006/picture">
+                  <pic:nvPicPr>
+                    <pic:cNvPr id="0" name="Picture 10"/>
+                    <pic:cNvPicPr>
+                      <a:picLocks noChangeAspect="1" noChangeArrowheads="1"/>
+                    </pic:cNvPicPr>
+                  </pic:nvPicPr>
+                  <pic:blipFill rotWithShape="1">
+                    <a:blip r:embed="rId18">
+                      <a:extLst>
+                        <a:ext uri="{28A0092B-C50C-407E-A947-70E740481C1C}">
+                          <a14:useLocalDpi xmlns:a14="http://schemas.microsoft.com/office/drawing/2010/main" val="0"/>
+                        </a:ext>
+                      </a:extLst>
+                    </a:blip>
+                    <a:srcRect l="48586" b="76421"/>
+                    <a:stretch/>
+                  </pic:blipFill>
+                  <pic:spPr bwMode="auto">
+                    <a:xfrm>
+                      <a:off x="0" y="0"/>
+                      <a:ext cx="2943225" cy="1343025"/>
+                    </a:xfrm>
+                    <a:prstGeom prst="rect">
+                      <a:avLst/>
+                    </a:prstGeom>
+                    <a:noFill/>
+                    <a:ln>
+                      <a:noFill/>
+                    </a:ln>
+                    <a:extLst>
+                      <a:ext uri="{53640926-AAD7-44D8-BBD7-CCE9431645EC}">
+                        <a14:shadowObscured xmlns:a14="http://schemas.microsoft.com/office/drawing/2010/main"/>
+                      </a:ext>
+                    </a:extLst>
+                  </pic:spPr>
+                </pic:pic>
+              </a:graphicData>
+            </a:graphic>
+          </wp:inline>
+        </w:drawing>
+      </w:r>
+    </w:p>
+    <w:p>
+      <w:pPr>
+        <w:pStyle w:val="Prrafodelista"/>
+        <w:ind w:left="1080" w:firstLine="0"/>
+      </w:pPr>
+    </w:p>
+    <w:p>
+      <w:pPr>
+        <w:pStyle w:val="Prrafodelista"/>
+        <w:numPr>
+          <w:ilvl w:val="1"/>
+          <w:numId w:val="20"/>
+        </w:numPr>
+      </w:pPr>
+      <w:r>
+        <w:t>No asistente:</w:t>
+      </w:r>
+      <w:r>
+        <w:t xml:space="preserve"> si el usuario no está en la lista de asistentes, aparecerá el botón (en forma de plus) para que se añada si lo desea.</w:t>
+      </w:r>
+    </w:p>
+    <w:p>
+      <w:pPr>
+        <w:pStyle w:val="Prrafodelista"/>
+        <w:ind w:firstLine="0"/>
+      </w:pPr>
+      <w:r>
+        <w:rPr>
+          <w:noProof/>
+        </w:rPr>
+        <w:drawing>
+          <wp:inline distT="0" distB="0" distL="0" distR="0" wp14:anchorId="109B8EC3" wp14:editId="58777A58">
+            <wp:extent cx="2886075" cy="1866900"/>
+            <wp:effectExtent l="0" t="0" r="9525" b="0"/>
+            <wp:docPr id="11" name="Imagen 11"/>
+            <wp:cNvGraphicFramePr>
+              <a:graphicFrameLocks xmlns:a="http://schemas.openxmlformats.org/drawingml/2006/main" noChangeAspect="1"/>
+            </wp:cNvGraphicFramePr>
+            <a:graphic xmlns:a="http://schemas.openxmlformats.org/drawingml/2006/main">
+              <a:graphicData uri="http://schemas.openxmlformats.org/drawingml/2006/picture">
+                <pic:pic xmlns:pic="http://schemas.openxmlformats.org/drawingml/2006/picture">
+                  <pic:nvPicPr>
+                    <pic:cNvPr id="0" name="Picture 9"/>
+                    <pic:cNvPicPr>
+                      <a:picLocks noChangeAspect="1" noChangeArrowheads="1"/>
+                    </pic:cNvPicPr>
+                  </pic:nvPicPr>
+                  <pic:blipFill rotWithShape="1">
+                    <a:blip r:embed="rId19">
+                      <a:extLst>
+                        <a:ext uri="{28A0092B-C50C-407E-A947-70E740481C1C}">
+                          <a14:useLocalDpi xmlns:a14="http://schemas.microsoft.com/office/drawing/2010/main" val="0"/>
+                        </a:ext>
+                      </a:extLst>
+                    </a:blip>
+                    <a:srcRect l="49584" b="67224"/>
+                    <a:stretch/>
+                  </pic:blipFill>
+                  <pic:spPr bwMode="auto">
+                    <a:xfrm>
+                      <a:off x="0" y="0"/>
+                      <a:ext cx="2886075" cy="1866900"/>
+                    </a:xfrm>
+                    <a:prstGeom prst="rect">
+                      <a:avLst/>
+                    </a:prstGeom>
+                    <a:noFill/>
+                    <a:ln>
+                      <a:noFill/>
+                    </a:ln>
+                    <a:extLst>
+                      <a:ext uri="{53640926-AAD7-44D8-BBD7-CCE9431645EC}">
+                        <a14:shadowObscured xmlns:a14="http://schemas.microsoft.com/office/drawing/2010/main"/>
+                      </a:ext>
+                    </a:extLst>
+                  </pic:spPr>
+                </pic:pic>
+              </a:graphicData>
+            </a:graphic>
+          </wp:inline>
+        </w:drawing>
+      </w:r>
+    </w:p>
+    <w:p>
+      <w:pPr>
+        <w:pStyle w:val="Prrafodelista"/>
+        <w:ind w:left="1080" w:firstLine="0"/>
+      </w:pPr>
+    </w:p>
+    <w:p>
+      <w:pPr>
+        <w:pStyle w:val="Prrafodelista"/>
+        <w:numPr>
+          <w:ilvl w:val="1"/>
+          <w:numId w:val="20"/>
+        </w:numPr>
+      </w:pPr>
+      <w:r>
+        <w:t>Organizador:</w:t>
+      </w:r>
+      <w:r>
+        <w:t xml:space="preserve"> si el usuario </w:t>
+      </w:r>
+      <w:proofErr w:type="spellStart"/>
+      <w:r>
+        <w:t>logueado</w:t>
+      </w:r>
+      <w:proofErr w:type="spellEnd"/>
+      <w:r>
+        <w:t xml:space="preserve"> es el organizador del evento, podrá borrar a quien crea conveniente.</w:t>
+      </w:r>
+    </w:p>
+    <w:p>
+      <w:pPr>
+        <w:pStyle w:val="Prrafodelista"/>
+        <w:ind w:firstLine="0"/>
+      </w:pPr>
+      <w:r>
+        <w:rPr>
+          <w:noProof/>
+        </w:rPr>
+        <w:lastRenderedPageBreak/>
+        <w:drawing>
+          <wp:inline distT="0" distB="0" distL="0" distR="0" wp14:anchorId="329ECF4E" wp14:editId="023F6138">
+            <wp:extent cx="2905125" cy="1514475"/>
+            <wp:effectExtent l="0" t="0" r="9525" b="9525"/>
+            <wp:docPr id="13" name="Imagen 13"/>
+            <wp:cNvGraphicFramePr>
+              <a:graphicFrameLocks xmlns:a="http://schemas.openxmlformats.org/drawingml/2006/main" noChangeAspect="1"/>
+            </wp:cNvGraphicFramePr>
+            <a:graphic xmlns:a="http://schemas.openxmlformats.org/drawingml/2006/main">
+              <a:graphicData uri="http://schemas.openxmlformats.org/drawingml/2006/picture">
+                <pic:pic xmlns:pic="http://schemas.openxmlformats.org/drawingml/2006/picture">
+                  <pic:nvPicPr>
+                    <pic:cNvPr id="0" name="Picture 11"/>
+                    <pic:cNvPicPr>
+                      <a:picLocks noChangeAspect="1" noChangeArrowheads="1"/>
+                    </pic:cNvPicPr>
+                  </pic:nvPicPr>
+                  <pic:blipFill rotWithShape="1">
+                    <a:blip r:embed="rId20">
+                      <a:extLst>
+                        <a:ext uri="{28A0092B-C50C-407E-A947-70E740481C1C}">
+                          <a14:useLocalDpi xmlns:a14="http://schemas.microsoft.com/office/drawing/2010/main" val="0"/>
+                        </a:ext>
+                      </a:extLst>
+                    </a:blip>
+                    <a:srcRect l="49251" b="73411"/>
+                    <a:stretch/>
+                  </pic:blipFill>
+                  <pic:spPr bwMode="auto">
+                    <a:xfrm>
+                      <a:off x="0" y="0"/>
+                      <a:ext cx="2905125" cy="1514475"/>
+                    </a:xfrm>
+                    <a:prstGeom prst="rect">
+                      <a:avLst/>
+                    </a:prstGeom>
+                    <a:noFill/>
+                    <a:ln>
+                      <a:noFill/>
+                    </a:ln>
+                    <a:extLst>
+                      <a:ext uri="{53640926-AAD7-44D8-BBD7-CCE9431645EC}">
+                        <a14:shadowObscured xmlns:a14="http://schemas.microsoft.com/office/drawing/2010/main"/>
+                      </a:ext>
+                    </a:extLst>
+                  </pic:spPr>
+                </pic:pic>
+              </a:graphicData>
+            </a:graphic>
+          </wp:inline>
+        </w:drawing>
+      </w:r>
+      <w:bookmarkStart w:id="15" w:name="_GoBack"/>
+      <w:bookmarkEnd w:id="15"/>
+    </w:p>
+    <w:p>
+      <w:r>
+        <w:br w:type="page"/>
+      </w:r>
+    </w:p>
+    <w:p>
+      <w:pPr>
+        <w:pStyle w:val="Ttulo1"/>
+        <w:ind w:firstLine="0"/>
+      </w:pPr>
+      <w:r>
+        <w:lastRenderedPageBreak/>
         <w:t>Problemas encontrados</w:t>
       </w:r>
     </w:p>
@@ -4951,6 +6014,61 @@
         <w:rPr>
           <w:lang w:val="es-ES"/>
         </w:rPr>
+        <w:t>A pesar de esto la librería ‘</w:t>
+      </w:r>
+      <w:proofErr w:type="spellStart"/>
+      <w:r>
+        <w:rPr>
+          <w:lang w:val="es-ES"/>
+        </w:rPr>
+        <w:t>zmq</w:t>
+      </w:r>
+      <w:proofErr w:type="spellEnd"/>
+      <w:r>
+        <w:rPr>
+          <w:lang w:val="es-ES"/>
+        </w:rPr>
+        <w:t>’ seguía dando problemas en la mayor parte de las instalaciones, por lo que se optó por sustituirla por su análoga ‘</w:t>
+      </w:r>
+      <w:proofErr w:type="spellStart"/>
+      <w:r>
+        <w:rPr>
+          <w:lang w:val="es-ES"/>
+        </w:rPr>
+        <w:t>zeromq</w:t>
+      </w:r>
+      <w:proofErr w:type="spellEnd"/>
+      <w:r>
+        <w:rPr>
+          <w:lang w:val="es-ES"/>
+        </w:rPr>
+        <w:t>’, la cual tuvo más tiempo de mantenimiento y no parece dar problemas actualmente. Queda decir que su funcionamiento interno es exactamente igual al de ‘</w:t>
+      </w:r>
+      <w:proofErr w:type="spellStart"/>
+      <w:r>
+        <w:rPr>
+          <w:lang w:val="es-ES"/>
+        </w:rPr>
+        <w:t>zmq</w:t>
+      </w:r>
+      <w:proofErr w:type="spellEnd"/>
+      <w:r>
+        <w:rPr>
+          <w:lang w:val="es-ES"/>
+        </w:rPr>
+        <w:t>’, por lo que no supone ningún problema extra.</w:t>
+      </w:r>
+    </w:p>
+    <w:p>
+      <w:pPr>
+        <w:rPr>
+          <w:lang w:val="es-ES"/>
+        </w:rPr>
+      </w:pPr>
+      <w:r>
+        <w:rPr>
+          <w:lang w:val="es-ES"/>
+        </w:rPr>
         <w:t>Aunque se invirtió tiempo i</w:t>
       </w:r>
       <w:r>
@@ -5028,6 +6146,7 @@
         <w:rPr>
           <w:lang w:val="es-ES"/>
         </w:rPr>
+        <w:lastRenderedPageBreak/>
         <w:t xml:space="preserve">Para ello, se dispuso </w:t>
       </w:r>
       <w:r>
@@ -5067,7 +6186,6 @@
         <w:rPr>
           <w:lang w:val="es-ES"/>
         </w:rPr>
-        <w:lastRenderedPageBreak/>
         <w:t xml:space="preserve">Dicha funcionalidad básica, fue sustituida por una </w:t>
       </w:r>
       <w:r>
@@ -5211,35 +6329,35 @@
         <w:pStyle w:val="Ttulo1"/>
         <w:ind w:firstLine="0"/>
       </w:pPr>
-      <w:bookmarkStart w:id="15" w:name="_Toc41557322"/>
+      <w:bookmarkStart w:id="16" w:name="_Toc41557322"/>
       <w:r>
         <w:lastRenderedPageBreak/>
         <w:t>Anexo</w:t>
       </w:r>
-      <w:bookmarkEnd w:id="15"/>
+      <w:bookmarkEnd w:id="16"/>
     </w:p>
     <w:p>
       <w:pPr>
         <w:pStyle w:val="Ttulo2"/>
         <w:ind w:firstLine="0"/>
       </w:pPr>
-      <w:bookmarkStart w:id="16" w:name="_ADR_Base_de"/>
-      <w:bookmarkStart w:id="17" w:name="_Toc41557323"/>
-      <w:bookmarkEnd w:id="16"/>
+      <w:bookmarkStart w:id="17" w:name="_ADR_Base_de"/>
+      <w:bookmarkStart w:id="18" w:name="_Toc41557323"/>
+      <w:bookmarkEnd w:id="17"/>
       <w:r>
         <w:t>ADR Base de Datos</w:t>
       </w:r>
-      <w:bookmarkEnd w:id="17"/>
+      <w:bookmarkEnd w:id="18"/>
     </w:p>
     <w:p>
       <w:pPr>
         <w:pStyle w:val="Ttulo3"/>
       </w:pPr>
-      <w:bookmarkStart w:id="18" w:name="_Toc41557324"/>
+      <w:bookmarkStart w:id="19" w:name="_Toc41557324"/>
       <w:r>
         <w:t>Contexto</w:t>
       </w:r>
-      <w:bookmarkEnd w:id="18"/>
+      <w:bookmarkEnd w:id="19"/>
     </w:p>
     <w:p>
       <w:r>
@@ -5250,11 +6368,11 @@
       <w:pPr>
         <w:pStyle w:val="Ttulo3"/>
       </w:pPr>
-      <w:bookmarkStart w:id="19" w:name="_Toc41557325"/>
+      <w:bookmarkStart w:id="20" w:name="_Toc41557325"/>
       <w:r>
         <w:t>Procesos</w:t>
       </w:r>
-      <w:bookmarkEnd w:id="19"/>
+      <w:bookmarkEnd w:id="20"/>
     </w:p>
     <w:p>
       <w:pPr>
@@ -5402,11 +6520,11 @@
       <w:pPr>
         <w:pStyle w:val="Ttulo3"/>
       </w:pPr>
-      <w:bookmarkStart w:id="20" w:name="_Toc41557326"/>
+      <w:bookmarkStart w:id="21" w:name="_Toc41557326"/>
       <w:r>
         <w:t>Opciones consideradas</w:t>
       </w:r>
-      <w:bookmarkEnd w:id="20"/>
+      <w:bookmarkEnd w:id="21"/>
     </w:p>
     <w:p>
       <w:r>
@@ -5644,11 +6762,11 @@
       <w:pPr>
         <w:pStyle w:val="Ttulo3"/>
       </w:pPr>
-      <w:bookmarkStart w:id="21" w:name="_Toc41557327"/>
+      <w:bookmarkStart w:id="22" w:name="_Toc41557327"/>
       <w:r>
         <w:t>Decisión</w:t>
       </w:r>
-      <w:bookmarkEnd w:id="21"/>
+      <w:bookmarkEnd w:id="22"/>
     </w:p>
     <w:p>
       <w:pPr>
@@ -5720,11 +6838,11 @@
       <w:pPr>
         <w:pStyle w:val="Ttulo3"/>
       </w:pPr>
-      <w:bookmarkStart w:id="22" w:name="_Toc41557328"/>
+      <w:bookmarkStart w:id="23" w:name="_Toc41557328"/>
       <w:r>
         <w:t>Estado</w:t>
       </w:r>
-      <w:bookmarkEnd w:id="22"/>
+      <w:bookmarkEnd w:id="23"/>
     </w:p>
     <w:p>
       <w:r>
@@ -5786,11 +6904,11 @@
       <w:pPr>
         <w:pStyle w:val="Ttulo3"/>
       </w:pPr>
-      <w:bookmarkStart w:id="23" w:name="_Toc41557329"/>
+      <w:bookmarkStart w:id="24" w:name="_Toc41557329"/>
       <w:r>
         <w:t>Implicaciones</w:t>
       </w:r>
-      <w:bookmarkEnd w:id="23"/>
+      <w:bookmarkEnd w:id="24"/>
     </w:p>
     <w:p>
       <w:pPr>
@@ -5887,24 +7005,24 @@
         <w:pStyle w:val="Ttulo2"/>
         <w:ind w:firstLine="0"/>
       </w:pPr>
-      <w:bookmarkStart w:id="24" w:name="_ADR_Gestión_de"/>
-      <w:bookmarkStart w:id="25" w:name="_Toc41557330"/>
-      <w:bookmarkEnd w:id="24"/>
+      <w:bookmarkStart w:id="25" w:name="_ADR_Gestión_de"/>
+      <w:bookmarkStart w:id="26" w:name="_Toc41557330"/>
+      <w:bookmarkEnd w:id="25"/>
       <w:r>
         <w:lastRenderedPageBreak/>
         <w:t>ADR Gestión de la Configuración</w:t>
       </w:r>
-      <w:bookmarkEnd w:id="25"/>
+      <w:bookmarkEnd w:id="26"/>
     </w:p>
     <w:p>
       <w:pPr>
         <w:pStyle w:val="Ttulo3"/>
       </w:pPr>
-      <w:bookmarkStart w:id="26" w:name="_Toc41557331"/>
+      <w:bookmarkStart w:id="27" w:name="_Toc41557331"/>
       <w:r>
         <w:t>Contexto</w:t>
       </w:r>
-      <w:bookmarkEnd w:id="26"/>
+      <w:bookmarkEnd w:id="27"/>
     </w:p>
     <w:p>
       <w:r>
@@ -5915,11 +7033,11 @@
       <w:pPr>
         <w:pStyle w:val="Ttulo3"/>
       </w:pPr>
-      <w:bookmarkStart w:id="27" w:name="_Toc41557332"/>
+      <w:bookmarkStart w:id="28" w:name="_Toc41557332"/>
       <w:r>
         <w:t>Procesos</w:t>
       </w:r>
-      <w:bookmarkEnd w:id="27"/>
+      <w:bookmarkEnd w:id="28"/>
     </w:p>
     <w:p>
       <w:pPr>
@@ -6310,11 +7428,11 @@
       <w:pPr>
         <w:pStyle w:val="Ttulo3"/>
       </w:pPr>
-      <w:bookmarkStart w:id="28" w:name="_Toc41557333"/>
+      <w:bookmarkStart w:id="29" w:name="_Toc41557333"/>
       <w:r>
         <w:t>Opciones consideradas</w:t>
       </w:r>
-      <w:bookmarkEnd w:id="28"/>
+      <w:bookmarkEnd w:id="29"/>
     </w:p>
     <w:p>
       <w:pPr>
@@ -6599,11 +7717,11 @@
       <w:pPr>
         <w:pStyle w:val="Ttulo3"/>
       </w:pPr>
-      <w:bookmarkStart w:id="29" w:name="_Toc41557334"/>
+      <w:bookmarkStart w:id="30" w:name="_Toc41557334"/>
       <w:r>
         <w:t>Decisión</w:t>
       </w:r>
-      <w:bookmarkEnd w:id="29"/>
+      <w:bookmarkEnd w:id="30"/>
     </w:p>
     <w:p>
       <w:r>
@@ -6646,12 +7764,12 @@
       <w:pPr>
         <w:pStyle w:val="Ttulo3"/>
       </w:pPr>
-      <w:bookmarkStart w:id="30" w:name="_Toc41557335"/>
+      <w:bookmarkStart w:id="31" w:name="_Toc41557335"/>
       <w:r>
         <w:lastRenderedPageBreak/>
         <w:t>Estado</w:t>
       </w:r>
-      <w:bookmarkEnd w:id="30"/>
+      <w:bookmarkEnd w:id="31"/>
     </w:p>
     <w:p>
       <w:r>
@@ -6713,11 +7831,11 @@
       <w:pPr>
         <w:pStyle w:val="Ttulo3"/>
       </w:pPr>
-      <w:bookmarkStart w:id="31" w:name="_Toc41557336"/>
+      <w:bookmarkStart w:id="32" w:name="_Toc41557336"/>
       <w:r>
         <w:t>Implicaciones</w:t>
       </w:r>
-      <w:bookmarkEnd w:id="31"/>
+      <w:bookmarkEnd w:id="32"/>
     </w:p>
     <w:p>
       <w:r>
@@ -6756,22 +7874,22 @@
       <w:pPr>
         <w:pStyle w:val="Ttulo2"/>
       </w:pPr>
-      <w:bookmarkStart w:id="32" w:name="_Toc41557337"/>
+      <w:bookmarkStart w:id="33" w:name="_Toc41557337"/>
       <w:r>
         <w:lastRenderedPageBreak/>
         <w:t>ADR Integración Continua</w:t>
       </w:r>
-      <w:bookmarkEnd w:id="32"/>
+      <w:bookmarkEnd w:id="33"/>
     </w:p>
     <w:p>
       <w:pPr>
         <w:pStyle w:val="Ttulo3"/>
       </w:pPr>
-      <w:bookmarkStart w:id="33" w:name="_Toc41557338"/>
+      <w:bookmarkStart w:id="34" w:name="_Toc41557338"/>
       <w:r>
         <w:t>Contexto</w:t>
       </w:r>
-      <w:bookmarkEnd w:id="33"/>
+      <w:bookmarkEnd w:id="34"/>
     </w:p>
     <w:p>
       <w:r>
@@ -6782,11 +7900,11 @@
       <w:pPr>
         <w:pStyle w:val="Ttulo3"/>
       </w:pPr>
-      <w:bookmarkStart w:id="34" w:name="_Toc41557339"/>
+      <w:bookmarkStart w:id="35" w:name="_Toc41557339"/>
       <w:r>
         <w:t>Procesos</w:t>
       </w:r>
-      <w:bookmarkEnd w:id="34"/>
+      <w:bookmarkEnd w:id="35"/>
     </w:p>
     <w:p>
       <w:pPr>
@@ -7110,11 +8228,11 @@
       <w:pPr>
         <w:pStyle w:val="Ttulo3"/>
       </w:pPr>
-      <w:bookmarkStart w:id="35" w:name="_Toc41557340"/>
+      <w:bookmarkStart w:id="36" w:name="_Toc41557340"/>
       <w:r>
         <w:t>Opciones consideradas</w:t>
       </w:r>
-      <w:bookmarkEnd w:id="35"/>
+      <w:bookmarkEnd w:id="36"/>
     </w:p>
     <w:p>
       <w:pPr>
@@ -7596,8 +8714,6 @@
       <w:r>
         <w:t>Open Core</w:t>
       </w:r>
-      <w:bookmarkStart w:id="36" w:name="_GoBack"/>
-      <w:bookmarkEnd w:id="36"/>
     </w:p>
     <w:p>
       <w:pPr>
@@ -9803,8 +10919,8 @@
       </w:r>
     </w:p>
     <w:sectPr>
-      <w:headerReference w:type="default" r:id="rId10"/>
-      <w:footerReference w:type="default" r:id="rId11"/>
+      <w:headerReference w:type="default" r:id="rId21"/>
+      <w:footerReference w:type="default" r:id="rId22"/>
       <w:pgSz w:w="11909" w:h="16834"/>
       <w:pgMar w:top="1440" w:right="1440" w:bottom="1440" w:left="1440" w:header="720" w:footer="720" w:gutter="0"/>
       <w:pgNumType w:start="0"/>
@@ -11452,6 +12568,119 @@
     </w:lvl>
   </w:abstractNum>
   <w:abstractNum w:abstractNumId="14" w15:restartNumberingAfterBreak="0">
+    <w:nsid w:val="55CE7E9C"/>
+    <w:multiLevelType w:val="hybridMultilevel"/>
+    <w:tmpl w:val="FC609B22"/>
+    <w:lvl w:ilvl="0" w:tplc="0C0A0001">
+      <w:start w:val="1"/>
+      <w:numFmt w:val="bullet"/>
+      <w:lvlText w:val=""/>
+      <w:lvlJc w:val="left"/>
+      <w:pPr>
+        <w:ind w:left="360" w:hanging="360"/>
+      </w:pPr>
+      <w:rPr>
+        <w:rFonts w:ascii="Symbol" w:hAnsi="Symbol" w:hint="default"/>
+      </w:rPr>
+    </w:lvl>
+    <w:lvl w:ilvl="1" w:tplc="0C0A0003">
+      <w:start w:val="1"/>
+      <w:numFmt w:val="bullet"/>
+      <w:lvlText w:val="o"/>
+      <w:lvlJc w:val="left"/>
+      <w:pPr>
+        <w:ind w:left="1080" w:hanging="360"/>
+      </w:pPr>
+      <w:rPr>
+        <w:rFonts w:ascii="Courier New" w:hAnsi="Courier New" w:cs="Courier New" w:hint="default"/>
+      </w:rPr>
+    </w:lvl>
+    <w:lvl w:ilvl="2" w:tplc="0C0A0005">
+      <w:start w:val="1"/>
+      <w:numFmt w:val="bullet"/>
+      <w:lvlText w:val=""/>
+      <w:lvlJc w:val="left"/>
+      <w:pPr>
+        <w:ind w:left="1800" w:hanging="360"/>
+      </w:pPr>
+      <w:rPr>
+        <w:rFonts w:ascii="Wingdings" w:hAnsi="Wingdings" w:hint="default"/>
+      </w:rPr>
+    </w:lvl>
+    <w:lvl w:ilvl="3" w:tplc="0C0A0001" w:tentative="1">
+      <w:start w:val="1"/>
+      <w:numFmt w:val="bullet"/>
+      <w:lvlText w:val=""/>
+      <w:lvlJc w:val="left"/>
+      <w:pPr>
+        <w:ind w:left="2520" w:hanging="360"/>
+      </w:pPr>
+      <w:rPr>
+        <w:rFonts w:ascii="Symbol" w:hAnsi="Symbol" w:hint="default"/>
+      </w:rPr>
+    </w:lvl>
+    <w:lvl w:ilvl="4" w:tplc="0C0A0003" w:tentative="1">
+      <w:start w:val="1"/>
+      <w:numFmt w:val="bullet"/>
+      <w:lvlText w:val="o"/>
+      <w:lvlJc w:val="left"/>
+      <w:pPr>
+        <w:ind w:left="3240" w:hanging="360"/>
+      </w:pPr>
+      <w:rPr>
+        <w:rFonts w:ascii="Courier New" w:hAnsi="Courier New" w:cs="Courier New" w:hint="default"/>
+      </w:rPr>
+    </w:lvl>
+    <w:lvl w:ilvl="5" w:tplc="0C0A0005" w:tentative="1">
+      <w:start w:val="1"/>
+      <w:numFmt w:val="bullet"/>
+      <w:lvlText w:val=""/>
+      <w:lvlJc w:val="left"/>
+      <w:pPr>
+        <w:ind w:left="3960" w:hanging="360"/>
+      </w:pPr>
+      <w:rPr>
+        <w:rFonts w:ascii="Wingdings" w:hAnsi="Wingdings" w:hint="default"/>
+      </w:rPr>
+    </w:lvl>
+    <w:lvl w:ilvl="6" w:tplc="0C0A0001" w:tentative="1">
+      <w:start w:val="1"/>
+      <w:numFmt w:val="bullet"/>
+      <w:lvlText w:val=""/>
+      <w:lvlJc w:val="left"/>
+      <w:pPr>
+        <w:ind w:left="4680" w:hanging="360"/>
+      </w:pPr>
+      <w:rPr>
+        <w:rFonts w:ascii="Symbol" w:hAnsi="Symbol" w:hint="default"/>
+      </w:rPr>
+    </w:lvl>
+    <w:lvl w:ilvl="7" w:tplc="0C0A0003" w:tentative="1">
+      <w:start w:val="1"/>
+      <w:numFmt w:val="bullet"/>
+      <w:lvlText w:val="o"/>
+      <w:lvlJc w:val="left"/>
+      <w:pPr>
+        <w:ind w:left="5400" w:hanging="360"/>
+      </w:pPr>
+      <w:rPr>
+        <w:rFonts w:ascii="Courier New" w:hAnsi="Courier New" w:cs="Courier New" w:hint="default"/>
+      </w:rPr>
+    </w:lvl>
+    <w:lvl w:ilvl="8" w:tplc="0C0A0005" w:tentative="1">
+      <w:start w:val="1"/>
+      <w:numFmt w:val="bullet"/>
+      <w:lvlText w:val=""/>
+      <w:lvlJc w:val="left"/>
+      <w:pPr>
+        <w:ind w:left="6120" w:hanging="360"/>
+      </w:pPr>
+      <w:rPr>
+        <w:rFonts w:ascii="Wingdings" w:hAnsi="Wingdings" w:hint="default"/>
+      </w:rPr>
+    </w:lvl>
+  </w:abstractNum>
+  <w:abstractNum w:abstractNumId="15" w15:restartNumberingAfterBreak="0">
     <w:nsid w:val="5A5A6F61"/>
     <w:multiLevelType w:val="hybridMultilevel"/>
     <w:tmpl w:val="46FC9860"/>
@@ -11564,7 +12793,7 @@
       </w:rPr>
     </w:lvl>
   </w:abstractNum>
-  <w:abstractNum w:abstractNumId="15" w15:restartNumberingAfterBreak="0">
+  <w:abstractNum w:abstractNumId="16" w15:restartNumberingAfterBreak="0">
     <w:nsid w:val="5F0C2A39"/>
     <w:multiLevelType w:val="hybridMultilevel"/>
     <w:tmpl w:val="EC3C6B32"/>
@@ -11677,7 +12906,7 @@
       </w:rPr>
     </w:lvl>
   </w:abstractNum>
-  <w:abstractNum w:abstractNumId="16" w15:restartNumberingAfterBreak="0">
+  <w:abstractNum w:abstractNumId="17" w15:restartNumberingAfterBreak="0">
     <w:nsid w:val="6A087C3D"/>
     <w:multiLevelType w:val="hybridMultilevel"/>
     <w:tmpl w:val="ED149D6C"/>
@@ -11789,7 +13018,7 @@
       </w:rPr>
     </w:lvl>
   </w:abstractNum>
-  <w:abstractNum w:abstractNumId="17" w15:restartNumberingAfterBreak="0">
+  <w:abstractNum w:abstractNumId="18" w15:restartNumberingAfterBreak="0">
     <w:nsid w:val="717324B0"/>
     <w:multiLevelType w:val="hybridMultilevel"/>
     <w:tmpl w:val="7F3EE6A2"/>
@@ -11902,7 +13131,7 @@
       </w:rPr>
     </w:lvl>
   </w:abstractNum>
-  <w:abstractNum w:abstractNumId="18" w15:restartNumberingAfterBreak="0">
+  <w:abstractNum w:abstractNumId="19" w15:restartNumberingAfterBreak="0">
     <w:nsid w:val="7CEC3DAC"/>
     <w:multiLevelType w:val="hybridMultilevel"/>
     <w:tmpl w:val="368AD1E0"/>
@@ -12001,7 +13230,7 @@
     <w:abstractNumId w:val="3"/>
   </w:num>
   <w:num w:numId="4">
-    <w:abstractNumId w:val="18"/>
+    <w:abstractNumId w:val="19"/>
   </w:num>
   <w:num w:numId="5">
     <w:abstractNumId w:val="2"/>
@@ -12019,16 +13248,16 @@
     <w:abstractNumId w:val="12"/>
   </w:num>
   <w:num w:numId="10">
-    <w:abstractNumId w:val="17"/>
+    <w:abstractNumId w:val="18"/>
   </w:num>
   <w:num w:numId="11">
-    <w:abstractNumId w:val="16"/>
+    <w:abstractNumId w:val="17"/>
   </w:num>
   <w:num w:numId="12">
     <w:abstractNumId w:val="13"/>
   </w:num>
   <w:num w:numId="13">
-    <w:abstractNumId w:val="15"/>
+    <w:abstractNumId w:val="16"/>
   </w:num>
   <w:num w:numId="14">
     <w:abstractNumId w:val="7"/>
@@ -12043,10 +13272,13 @@
     <w:abstractNumId w:val="0"/>
   </w:num>
   <w:num w:numId="18">
-    <w:abstractNumId w:val="14"/>
+    <w:abstractNumId w:val="15"/>
   </w:num>
   <w:num w:numId="19">
     <w:abstractNumId w:val="8"/>
+  </w:num>
+  <w:num w:numId="20">
+    <w:abstractNumId w:val="14"/>
   </w:num>
 </w:numbering>
 </file>
@@ -12176,6 +13408,7 @@
     <w:lsdException w:name="HTML Sample" w:semiHidden="1" w:unhideWhenUsed="1"/>
     <w:lsdException w:name="HTML Typewriter" w:semiHidden="1" w:unhideWhenUsed="1"/>
     <w:lsdException w:name="HTML Variable" w:semiHidden="1" w:unhideWhenUsed="1"/>
+    <w:lsdException w:name="Normal Table" w:semiHidden="1" w:unhideWhenUsed="1"/>
     <w:lsdException w:name="annotation subject" w:semiHidden="1" w:unhideWhenUsed="1"/>
     <w:lsdException w:name="No List" w:semiHidden="1" w:unhideWhenUsed="1"/>
     <w:lsdException w:name="Outline List 1" w:semiHidden="1" w:unhideWhenUsed="1"/>
@@ -12222,8 +13455,10 @@
     <w:lsdException w:name="Table Subtle 2" w:semiHidden="1" w:unhideWhenUsed="1"/>
     <w:lsdException w:name="Table Web 1" w:semiHidden="1" w:unhideWhenUsed="1"/>
     <w:lsdException w:name="Table Web 2" w:semiHidden="1" w:unhideWhenUsed="1"/>
+    <w:lsdException w:name="Table Web 3" w:semiHidden="1" w:unhideWhenUsed="1"/>
     <w:lsdException w:name="Balloon Text" w:semiHidden="1" w:unhideWhenUsed="1"/>
     <w:lsdException w:name="Table Grid" w:uiPriority="39"/>
+    <w:lsdException w:name="Table Theme" w:semiHidden="1" w:unhideWhenUsed="1"/>
     <w:lsdException w:name="Placeholder Text" w:semiHidden="1"/>
     <w:lsdException w:name="No Spacing" w:uiPriority="1" w:qFormat="1"/>
     <w:lsdException w:name="Light Shading" w:uiPriority="60"/>
@@ -13280,7 +14515,7 @@
 </file>
 
 <file path=customXml/itemProps1.xml><?xml version="1.0" encoding="utf-8"?>
-<ds:datastoreItem xmlns:ds="http://schemas.openxmlformats.org/officeDocument/2006/customXml" ds:itemID="{EF21BB2B-F132-44DF-8AE0-B92866FCB4B5}">
+<ds:datastoreItem xmlns:ds="http://schemas.openxmlformats.org/officeDocument/2006/customXml" ds:itemID="{913B00C2-1D2D-4870-BF46-C89F21F189BA}">
   <ds:schemaRefs>
     <ds:schemaRef ds:uri="http://schemas.openxmlformats.org/officeDocument/2006/bibliography"/>
   </ds:schemaRefs>

</xml_diff>

<commit_message>
Añadido problema conexión Cliente-API
Añadido el problema de bloqueo de peticiones por cross-domain
</commit_message>
<xml_diff>
--- a/doc/memoria_proyecto.docx
+++ b/doc/memoria_proyecto.docx
@@ -1,6 +1,6 @@
 
 <file path=word/document.xml><?xml version="1.0" encoding="utf-8"?>
-<w:document xmlns:wpc="http://schemas.microsoft.com/office/word/2010/wordprocessingCanvas" xmlns:cx="http://schemas.microsoft.com/office/drawing/2014/chartex" xmlns:cx1="http://schemas.microsoft.com/office/drawing/2015/9/8/chartex" xmlns:cx2="http://schemas.microsoft.com/office/drawing/2015/10/21/chartex" xmlns:cx3="http://schemas.microsoft.com/office/drawing/2016/5/9/chartex" xmlns:cx4="http://schemas.microsoft.com/office/drawing/2016/5/10/chartex" xmlns:cx5="http://schemas.microsoft.com/office/drawing/2016/5/11/chartex" xmlns:cx6="http://schemas.microsoft.com/office/drawing/2016/5/12/chartex" xmlns:cx7="http://schemas.microsoft.com/office/drawing/2016/5/13/chartex" xmlns:cx8="http://schemas.microsoft.com/office/drawing/2016/5/14/chartex" xmlns:mc="http://schemas.openxmlformats.org/markup-compatibility/2006" xmlns:aink="http://schemas.microsoft.com/office/drawing/2016/ink" xmlns:am3d="http://schemas.microsoft.com/office/drawing/2017/model3d" xmlns:o="urn:schemas-microsoft-com:office:office" xmlns:r="http://schemas.openxmlformats.org/officeDocument/2006/relationships" xmlns:m="http://schemas.openxmlformats.org/officeDocument/2006/math" xmlns:v="urn:schemas-microsoft-com:vml" xmlns:wp14="http://schemas.microsoft.com/office/word/2010/wordprocessingDrawing" xmlns:wp="http://schemas.openxmlformats.org/drawingml/2006/wordprocessingDrawing" xmlns:w10="urn:schemas-microsoft-com:office:word" xmlns:w="http://schemas.openxmlformats.org/wordprocessingml/2006/main" xmlns:w14="http://schemas.microsoft.com/office/word/2010/wordml" xmlns:w15="http://schemas.microsoft.com/office/word/2012/wordml" xmlns:w16cex="http://schemas.microsoft.com/office/word/2018/wordml/cex" xmlns:w16cid="http://schemas.microsoft.com/office/word/2016/wordml/cid" xmlns:w16="http://schemas.microsoft.com/office/word/2018/wordml" xmlns:w16se="http://schemas.microsoft.com/office/word/2015/wordml/symex" xmlns:wpg="http://schemas.microsoft.com/office/word/2010/wordprocessingGroup" xmlns:wpi="http://schemas.microsoft.com/office/word/2010/wordprocessingInk" xmlns:wne="http://schemas.microsoft.com/office/word/2006/wordml" xmlns:wps="http://schemas.microsoft.com/office/word/2010/wordprocessingShape" mc:Ignorable="w14 w15 w16se w16cid w16 w16cex wp14">
+<w:document xmlns:wpc="http://schemas.microsoft.com/office/word/2010/wordprocessingCanvas" xmlns:cx="http://schemas.microsoft.com/office/drawing/2014/chartex" xmlns:cx1="http://schemas.microsoft.com/office/drawing/2015/9/8/chartex" xmlns:cx2="http://schemas.microsoft.com/office/drawing/2015/10/21/chartex" xmlns:cx3="http://schemas.microsoft.com/office/drawing/2016/5/9/chartex" xmlns:cx4="http://schemas.microsoft.com/office/drawing/2016/5/10/chartex" xmlns:cx5="http://schemas.microsoft.com/office/drawing/2016/5/11/chartex" xmlns:cx6="http://schemas.microsoft.com/office/drawing/2016/5/12/chartex" xmlns:cx7="http://schemas.microsoft.com/office/drawing/2016/5/13/chartex" xmlns:cx8="http://schemas.microsoft.com/office/drawing/2016/5/14/chartex" xmlns:mc="http://schemas.openxmlformats.org/markup-compatibility/2006" xmlns:aink="http://schemas.microsoft.com/office/drawing/2016/ink" xmlns:am3d="http://schemas.microsoft.com/office/drawing/2017/model3d" xmlns:o="urn:schemas-microsoft-com:office:office" xmlns:r="http://schemas.openxmlformats.org/officeDocument/2006/relationships" xmlns:m="http://schemas.openxmlformats.org/officeDocument/2006/math" xmlns:v="urn:schemas-microsoft-com:vml" xmlns:wp14="http://schemas.microsoft.com/office/word/2010/wordprocessingDrawing" xmlns:wp="http://schemas.openxmlformats.org/drawingml/2006/wordprocessingDrawing" xmlns:w10="urn:schemas-microsoft-com:office:word" xmlns:w="http://schemas.openxmlformats.org/wordprocessingml/2006/main" xmlns:w14="http://schemas.microsoft.com/office/word/2010/wordml" xmlns:w15="http://schemas.microsoft.com/office/word/2012/wordml" xmlns:w16cid="http://schemas.microsoft.com/office/word/2016/wordml/cid" xmlns:w16se="http://schemas.microsoft.com/office/word/2015/wordml/symex" xmlns:wpg="http://schemas.microsoft.com/office/word/2010/wordprocessingGroup" xmlns:wpi="http://schemas.microsoft.com/office/word/2010/wordprocessingInk" xmlns:wne="http://schemas.microsoft.com/office/word/2006/wordml" xmlns:wps="http://schemas.microsoft.com/office/word/2010/wordprocessingShape" mc:Ignorable="w14 w15 w16se w16cid wp14">
   <w:body>
     <w:bookmarkStart w:id="0" w:name="_pdzqjj54y5jc" w:colFirst="0" w:colLast="0" w:displacedByCustomXml="next"/>
     <w:bookmarkEnd w:id="0" w:displacedByCustomXml="next"/>
@@ -12,6 +12,7 @@
           <w:docPartUnique/>
         </w:docPartObj>
       </w:sdtPr>
+      <w:sdtEndPr/>
       <w:sdtContent>
         <w:p>
           <w:r>
@@ -266,7 +267,7 @@
                   </wp:anchor>
                 </w:drawing>
               </mc:Choice>
-              <mc:Fallback>
+              <mc:Fallback xmlns:w16cex="http://schemas.microsoft.com/office/word/2018/wordml/cex" xmlns:w16="http://schemas.microsoft.com/office/word/2018/wordml">
                 <w:pict>
                   <v:group w14:anchorId="6BE7D6B4" id="Grupo 149" o:spid="_x0000_s1026" style="position:absolute;margin-left:0;margin-top:0;width:8in;height:95.7pt;z-index:251662336;mso-width-percent:941;mso-height-percent:121;mso-top-percent:23;mso-position-horizontal:center;mso-position-horizontal-relative:page;mso-position-vertical-relative:page;mso-width-percent:941;mso-height-percent:121;mso-top-percent:23" coordorigin="" coordsize="73152,12161" o:gfxdata="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">
                     <v:shape id="Rectángulo 51" o:spid="_x0000_s1027" style="position:absolute;width:73152;height:11303;visibility:visible;mso-wrap-style:square;v-text-anchor:middle" coordsize="7312660,1129665" o:gfxdata="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" path="m,l7312660,r,1129665l3619500,733425,,1091565,,xe" fillcolor="#4f81bd [3204]" stroked="f" strokeweight="2pt">
@@ -377,6 +378,7 @@
                                   <w:dataBinding w:prefixMappings="xmlns:ns0='http://schemas.microsoft.com/office/2006/coverPageProps' " w:xpath="/ns0:CoverPageProperties[1]/ns0:Abstract[1]" w:storeItemID="{55AF091B-3C7A-41E3-B477-F2FDAA23CFDA}"/>
                                   <w:text w:multiLine="1"/>
                                 </w:sdtPr>
+                                <w:sdtEndPr/>
                                 <w:sdtContent>
                                   <w:p>
                                     <w:pPr>
@@ -461,6 +463,7 @@
                             <w:dataBinding w:prefixMappings="xmlns:ns0='http://schemas.microsoft.com/office/2006/coverPageProps' " w:xpath="/ns0:CoverPageProperties[1]/ns0:Abstract[1]" w:storeItemID="{55AF091B-3C7A-41E3-B477-F2FDAA23CFDA}"/>
                             <w:text w:multiLine="1"/>
                           </w:sdtPr>
+                          <w:sdtEndPr/>
                           <w:sdtContent>
                             <w:p>
                               <w:pPr>
@@ -607,6 +610,7 @@
                                   <w:dataBinding w:prefixMappings="xmlns:ns0='http://purl.org/dc/elements/1.1/' xmlns:ns1='http://schemas.openxmlformats.org/package/2006/metadata/core-properties' " w:xpath="/ns1:coreProperties[1]/ns0:subject[1]" w:storeItemID="{6C3C8BC8-F283-45AE-878A-BAB7291924A1}"/>
                                   <w:text/>
                                 </w:sdtPr>
+                                <w:sdtEndPr/>
                                 <w:sdtContent>
                                   <w:p>
                                     <w:pPr>
@@ -707,6 +711,7 @@
                             <w:dataBinding w:prefixMappings="xmlns:ns0='http://purl.org/dc/elements/1.1/' xmlns:ns1='http://schemas.openxmlformats.org/package/2006/metadata/core-properties' " w:xpath="/ns1:coreProperties[1]/ns0:subject[1]" w:storeItemID="{6C3C8BC8-F283-45AE-878A-BAB7291924A1}"/>
                             <w:text/>
                           </w:sdtPr>
+                          <w:sdtEndPr/>
                           <w:sdtContent>
                             <w:p>
                               <w:pPr>
@@ -1160,6 +1165,7 @@
                                   <w:dataBinding w:prefixMappings="xmlns:ns0='http://purl.org/dc/elements/1.1/' xmlns:ns1='http://schemas.openxmlformats.org/package/2006/metadata/core-properties' " w:xpath="/ns1:coreProperties[1]/ns0:creator[1]" w:storeItemID="{6C3C8BC8-F283-45AE-878A-BAB7291924A1}"/>
                                   <w:text/>
                                 </w:sdtPr>
+                                <w:sdtEndPr/>
                                 <w:sdtContent>
                                   <w:p>
                                     <w:pPr>
@@ -1220,6 +1226,7 @@
                             <w:dataBinding w:prefixMappings="xmlns:ns0='http://purl.org/dc/elements/1.1/' xmlns:ns1='http://schemas.openxmlformats.org/package/2006/metadata/core-properties' " w:xpath="/ns1:coreProperties[1]/ns0:creator[1]" w:storeItemID="{6C3C8BC8-F283-45AE-878A-BAB7291924A1}"/>
                             <w:text/>
                           </w:sdtPr>
+                          <w:sdtEndPr/>
                           <w:sdtContent>
                             <w:p>
                               <w:pPr>
@@ -1254,6 +1261,8 @@
             <w:br w:type="page"/>
           </w:r>
         </w:p>
+        <w:bookmarkStart w:id="1" w:name="_GoBack" w:displacedByCustomXml="next"/>
+        <w:bookmarkEnd w:id="1" w:displacedByCustomXml="next"/>
       </w:sdtContent>
     </w:sdt>
     <w:sdt>
@@ -1325,7 +1334,7 @@
           <w:r>
             <w:fldChar w:fldCharType="separate"/>
           </w:r>
-          <w:hyperlink w:anchor="_Toc42075930" w:history="1">
+          <w:hyperlink w:anchor="_Toc42084486" w:history="1">
             <w:r>
               <w:rPr>
                 <w:rStyle w:val="Hipervnculo"/>
@@ -1352,7 +1361,7 @@
                 <w:noProof/>
                 <w:webHidden/>
               </w:rPr>
-              <w:instrText xml:space="preserve"> PAGEREF _Toc42075930 \h </w:instrText>
+              <w:instrText xml:space="preserve"> PAGEREF _Toc42084486 \h </w:instrText>
             </w:r>
             <w:r>
               <w:rPr>
@@ -1393,7 +1402,7 @@
               <w:lang w:val="es-ES"/>
             </w:rPr>
           </w:pPr>
-          <w:hyperlink w:anchor="_Toc42075931" w:history="1">
+          <w:hyperlink w:anchor="_Toc42084487" w:history="1">
             <w:r>
               <w:rPr>
                 <w:rStyle w:val="Hipervnculo"/>
@@ -1420,7 +1429,7 @@
                 <w:noProof/>
                 <w:webHidden/>
               </w:rPr>
-              <w:instrText xml:space="preserve"> PAGEREF _Toc42075931 \h </w:instrText>
+              <w:instrText xml:space="preserve"> PAGEREF _Toc42084487 \h </w:instrText>
             </w:r>
             <w:r>
               <w:rPr>
@@ -1461,7 +1470,7 @@
               <w:lang w:val="es-ES"/>
             </w:rPr>
           </w:pPr>
-          <w:hyperlink w:anchor="_Toc42075932" w:history="1">
+          <w:hyperlink w:anchor="_Toc42084488" w:history="1">
             <w:r>
               <w:rPr>
                 <w:rStyle w:val="Hipervnculo"/>
@@ -1488,7 +1497,7 @@
                 <w:noProof/>
                 <w:webHidden/>
               </w:rPr>
-              <w:instrText xml:space="preserve"> PAGEREF _Toc42075932 \h </w:instrText>
+              <w:instrText xml:space="preserve"> PAGEREF _Toc42084488 \h </w:instrText>
             </w:r>
             <w:r>
               <w:rPr>
@@ -1529,7 +1538,7 @@
               <w:lang w:val="es-ES"/>
             </w:rPr>
           </w:pPr>
-          <w:hyperlink w:anchor="_Toc42075933" w:history="1">
+          <w:hyperlink w:anchor="_Toc42084489" w:history="1">
             <w:r>
               <w:rPr>
                 <w:rStyle w:val="Hipervnculo"/>
@@ -1556,7 +1565,7 @@
                 <w:noProof/>
                 <w:webHidden/>
               </w:rPr>
-              <w:instrText xml:space="preserve"> PAGEREF _Toc42075933 \h </w:instrText>
+              <w:instrText xml:space="preserve"> PAGEREF _Toc42084489 \h </w:instrText>
             </w:r>
             <w:r>
               <w:rPr>
@@ -1597,7 +1606,7 @@
               <w:lang w:val="es-ES"/>
             </w:rPr>
           </w:pPr>
-          <w:hyperlink w:anchor="_Toc42075934" w:history="1">
+          <w:hyperlink w:anchor="_Toc42084490" w:history="1">
             <w:r>
               <w:rPr>
                 <w:rStyle w:val="Hipervnculo"/>
@@ -1624,7 +1633,7 @@
                 <w:noProof/>
                 <w:webHidden/>
               </w:rPr>
-              <w:instrText xml:space="preserve"> PAGEREF _Toc42075934 \h </w:instrText>
+              <w:instrText xml:space="preserve"> PAGEREF _Toc42084490 \h </w:instrText>
             </w:r>
             <w:r>
               <w:rPr>
@@ -1665,7 +1674,7 @@
               <w:lang w:val="es-ES"/>
             </w:rPr>
           </w:pPr>
-          <w:hyperlink w:anchor="_Toc42075935" w:history="1">
+          <w:hyperlink w:anchor="_Toc42084491" w:history="1">
             <w:r>
               <w:rPr>
                 <w:rStyle w:val="Hipervnculo"/>
@@ -1692,7 +1701,7 @@
                 <w:noProof/>
                 <w:webHidden/>
               </w:rPr>
-              <w:instrText xml:space="preserve"> PAGEREF _Toc42075935 \h </w:instrText>
+              <w:instrText xml:space="preserve"> PAGEREF _Toc42084491 \h </w:instrText>
             </w:r>
             <w:r>
               <w:rPr>
@@ -1733,7 +1742,7 @@
               <w:lang w:val="es-ES"/>
             </w:rPr>
           </w:pPr>
-          <w:hyperlink w:anchor="_Toc42075936" w:history="1">
+          <w:hyperlink w:anchor="_Toc42084492" w:history="1">
             <w:r>
               <w:rPr>
                 <w:rStyle w:val="Hipervnculo"/>
@@ -1760,7 +1769,7 @@
                 <w:noProof/>
                 <w:webHidden/>
               </w:rPr>
-              <w:instrText xml:space="preserve"> PAGEREF _Toc42075936 \h </w:instrText>
+              <w:instrText xml:space="preserve"> PAGEREF _Toc42084492 \h </w:instrText>
             </w:r>
             <w:r>
               <w:rPr>
@@ -1801,7 +1810,7 @@
               <w:lang w:val="es-ES"/>
             </w:rPr>
           </w:pPr>
-          <w:hyperlink w:anchor="_Toc42075937" w:history="1">
+          <w:hyperlink w:anchor="_Toc42084493" w:history="1">
             <w:r>
               <w:rPr>
                 <w:rStyle w:val="Hipervnculo"/>
@@ -1828,7 +1837,7 @@
                 <w:noProof/>
                 <w:webHidden/>
               </w:rPr>
-              <w:instrText xml:space="preserve"> PAGEREF _Toc42075937 \h </w:instrText>
+              <w:instrText xml:space="preserve"> PAGEREF _Toc42084493 \h </w:instrText>
             </w:r>
             <w:r>
               <w:rPr>
@@ -1869,7 +1878,7 @@
               <w:lang w:val="es-ES"/>
             </w:rPr>
           </w:pPr>
-          <w:hyperlink w:anchor="_Toc42075938" w:history="1">
+          <w:hyperlink w:anchor="_Toc42084494" w:history="1">
             <w:r>
               <w:rPr>
                 <w:rStyle w:val="Hipervnculo"/>
@@ -1896,7 +1905,7 @@
                 <w:noProof/>
                 <w:webHidden/>
               </w:rPr>
-              <w:instrText xml:space="preserve"> PAGEREF _Toc42075938 \h </w:instrText>
+              <w:instrText xml:space="preserve"> PAGEREF _Toc42084494 \h </w:instrText>
             </w:r>
             <w:r>
               <w:rPr>
@@ -1937,7 +1946,7 @@
               <w:lang w:val="es-ES"/>
             </w:rPr>
           </w:pPr>
-          <w:hyperlink w:anchor="_Toc42075939" w:history="1">
+          <w:hyperlink w:anchor="_Toc42084495" w:history="1">
             <w:r>
               <w:rPr>
                 <w:rStyle w:val="Hipervnculo"/>
@@ -1964,7 +1973,7 @@
                 <w:noProof/>
                 <w:webHidden/>
               </w:rPr>
-              <w:instrText xml:space="preserve"> PAGEREF _Toc42075939 \h </w:instrText>
+              <w:instrText xml:space="preserve"> PAGEREF _Toc42084495 \h </w:instrText>
             </w:r>
             <w:r>
               <w:rPr>
@@ -2005,7 +2014,7 @@
               <w:lang w:val="es-ES"/>
             </w:rPr>
           </w:pPr>
-          <w:hyperlink w:anchor="_Toc42075940" w:history="1">
+          <w:hyperlink w:anchor="_Toc42084496" w:history="1">
             <w:r>
               <w:rPr>
                 <w:rStyle w:val="Hipervnculo"/>
@@ -2032,7 +2041,7 @@
                 <w:noProof/>
                 <w:webHidden/>
               </w:rPr>
-              <w:instrText xml:space="preserve"> PAGEREF _Toc42075940 \h </w:instrText>
+              <w:instrText xml:space="preserve"> PAGEREF _Toc42084496 \h </w:instrText>
             </w:r>
             <w:r>
               <w:rPr>
@@ -2073,7 +2082,7 @@
               <w:lang w:val="es-ES"/>
             </w:rPr>
           </w:pPr>
-          <w:hyperlink w:anchor="_Toc42075941" w:history="1">
+          <w:hyperlink w:anchor="_Toc42084497" w:history="1">
             <w:r>
               <w:rPr>
                 <w:rStyle w:val="Hipervnculo"/>
@@ -2100,7 +2109,7 @@
                 <w:noProof/>
                 <w:webHidden/>
               </w:rPr>
-              <w:instrText xml:space="preserve"> PAGEREF _Toc42075941 \h </w:instrText>
+              <w:instrText xml:space="preserve"> PAGEREF _Toc42084497 \h </w:instrText>
             </w:r>
             <w:r>
               <w:rPr>
@@ -2141,7 +2150,7 @@
               <w:lang w:val="es-ES"/>
             </w:rPr>
           </w:pPr>
-          <w:hyperlink w:anchor="_Toc42075942" w:history="1">
+          <w:hyperlink w:anchor="_Toc42084498" w:history="1">
             <w:r>
               <w:rPr>
                 <w:rStyle w:val="Hipervnculo"/>
@@ -2168,7 +2177,7 @@
                 <w:noProof/>
                 <w:webHidden/>
               </w:rPr>
-              <w:instrText xml:space="preserve"> PAGEREF _Toc42075942 \h </w:instrText>
+              <w:instrText xml:space="preserve"> PAGEREF _Toc42084498 \h </w:instrText>
             </w:r>
             <w:r>
               <w:rPr>
@@ -2209,7 +2218,7 @@
               <w:lang w:val="es-ES"/>
             </w:rPr>
           </w:pPr>
-          <w:hyperlink w:anchor="_Toc42075943" w:history="1">
+          <w:hyperlink w:anchor="_Toc42084499" w:history="1">
             <w:r>
               <w:rPr>
                 <w:rStyle w:val="Hipervnculo"/>
@@ -2236,7 +2245,7 @@
                 <w:noProof/>
                 <w:webHidden/>
               </w:rPr>
-              <w:instrText xml:space="preserve"> PAGEREF _Toc42075943 \h </w:instrText>
+              <w:instrText xml:space="preserve"> PAGEREF _Toc42084499 \h </w:instrText>
             </w:r>
             <w:r>
               <w:rPr>
@@ -2277,7 +2286,7 @@
               <w:lang w:val="es-ES"/>
             </w:rPr>
           </w:pPr>
-          <w:hyperlink w:anchor="_Toc42075944" w:history="1">
+          <w:hyperlink w:anchor="_Toc42084500" w:history="1">
             <w:r>
               <w:rPr>
                 <w:rStyle w:val="Hipervnculo"/>
@@ -2304,7 +2313,7 @@
                 <w:noProof/>
                 <w:webHidden/>
               </w:rPr>
-              <w:instrText xml:space="preserve"> PAGEREF _Toc42075944 \h </w:instrText>
+              <w:instrText xml:space="preserve"> PAGEREF _Toc42084500 \h </w:instrText>
             </w:r>
             <w:r>
               <w:rPr>
@@ -2345,7 +2354,7 @@
               <w:lang w:val="es-ES"/>
             </w:rPr>
           </w:pPr>
-          <w:hyperlink w:anchor="_Toc42075945" w:history="1">
+          <w:hyperlink w:anchor="_Toc42084501" w:history="1">
             <w:r>
               <w:rPr>
                 <w:rStyle w:val="Hipervnculo"/>
@@ -2372,7 +2381,7 @@
                 <w:noProof/>
                 <w:webHidden/>
               </w:rPr>
-              <w:instrText xml:space="preserve"> PAGEREF _Toc42075945 \h </w:instrText>
+              <w:instrText xml:space="preserve"> PAGEREF _Toc42084501 \h </w:instrText>
             </w:r>
             <w:r>
               <w:rPr>
@@ -2413,7 +2422,7 @@
               <w:lang w:val="es-ES"/>
             </w:rPr>
           </w:pPr>
-          <w:hyperlink w:anchor="_Toc42075946" w:history="1">
+          <w:hyperlink w:anchor="_Toc42084502" w:history="1">
             <w:r>
               <w:rPr>
                 <w:noProof/>
@@ -2433,7 +2442,7 @@
                 <w:noProof/>
                 <w:webHidden/>
               </w:rPr>
-              <w:instrText xml:space="preserve"> PAGEREF _Toc42075946 \h </w:instrText>
+              <w:instrText xml:space="preserve"> PAGEREF _Toc42084502 \h </w:instrText>
             </w:r>
             <w:r>
               <w:rPr>
@@ -2474,7 +2483,7 @@
               <w:lang w:val="es-ES"/>
             </w:rPr>
           </w:pPr>
-          <w:hyperlink w:anchor="_Toc42075947" w:history="1">
+          <w:hyperlink w:anchor="_Toc42084503" w:history="1">
             <w:r>
               <w:rPr>
                 <w:rStyle w:val="Hipervnculo"/>
@@ -2501,7 +2510,7 @@
                 <w:noProof/>
                 <w:webHidden/>
               </w:rPr>
-              <w:instrText xml:space="preserve"> PAGEREF _Toc42075947 \h </w:instrText>
+              <w:instrText xml:space="preserve"> PAGEREF _Toc42084503 \h </w:instrText>
             </w:r>
             <w:r>
               <w:rPr>
@@ -2542,7 +2551,7 @@
               <w:lang w:val="es-ES"/>
             </w:rPr>
           </w:pPr>
-          <w:hyperlink w:anchor="_Toc42075948" w:history="1">
+          <w:hyperlink w:anchor="_Toc42084504" w:history="1">
             <w:r>
               <w:rPr>
                 <w:rStyle w:val="Hipervnculo"/>
@@ -2569,7 +2578,7 @@
                 <w:noProof/>
                 <w:webHidden/>
               </w:rPr>
-              <w:instrText xml:space="preserve"> PAGEREF _Toc42075948 \h </w:instrText>
+              <w:instrText xml:space="preserve"> PAGEREF _Toc42084504 \h </w:instrText>
             </w:r>
             <w:r>
               <w:rPr>
@@ -2610,7 +2619,7 @@
               <w:lang w:val="es-ES"/>
             </w:rPr>
           </w:pPr>
-          <w:hyperlink w:anchor="_Toc42075949" w:history="1">
+          <w:hyperlink w:anchor="_Toc42084505" w:history="1">
             <w:r>
               <w:rPr>
                 <w:rStyle w:val="Hipervnculo"/>
@@ -2637,7 +2646,7 @@
                 <w:noProof/>
                 <w:webHidden/>
               </w:rPr>
-              <w:instrText xml:space="preserve"> PAGEREF _Toc42075949 \h </w:instrText>
+              <w:instrText xml:space="preserve"> PAGEREF _Toc42084505 \h </w:instrText>
             </w:r>
             <w:r>
               <w:rPr>
@@ -2678,7 +2687,7 @@
               <w:lang w:val="es-ES"/>
             </w:rPr>
           </w:pPr>
-          <w:hyperlink w:anchor="_Toc42075950" w:history="1">
+          <w:hyperlink w:anchor="_Toc42084506" w:history="1">
             <w:r>
               <w:rPr>
                 <w:rStyle w:val="Hipervnculo"/>
@@ -2705,7 +2714,7 @@
                 <w:noProof/>
                 <w:webHidden/>
               </w:rPr>
-              <w:instrText xml:space="preserve"> PAGEREF _Toc42075950 \h </w:instrText>
+              <w:instrText xml:space="preserve"> PAGEREF _Toc42084506 \h </w:instrText>
             </w:r>
             <w:r>
               <w:rPr>
@@ -2746,7 +2755,7 @@
               <w:lang w:val="es-ES"/>
             </w:rPr>
           </w:pPr>
-          <w:hyperlink w:anchor="_Toc42075951" w:history="1">
+          <w:hyperlink w:anchor="_Toc42084507" w:history="1">
             <w:r>
               <w:rPr>
                 <w:rStyle w:val="Hipervnculo"/>
@@ -2774,7 +2783,7 @@
                 <w:noProof/>
                 <w:webHidden/>
               </w:rPr>
-              <w:instrText xml:space="preserve"> PAGEREF _Toc42075951 \h </w:instrText>
+              <w:instrText xml:space="preserve"> PAGEREF _Toc42084507 \h </w:instrText>
             </w:r>
             <w:r>
               <w:rPr>
@@ -2815,7 +2824,7 @@
               <w:lang w:val="es-ES"/>
             </w:rPr>
           </w:pPr>
-          <w:hyperlink w:anchor="_Toc42075952" w:history="1">
+          <w:hyperlink w:anchor="_Toc42084508" w:history="1">
             <w:r>
               <w:rPr>
                 <w:rStyle w:val="Hipervnculo"/>
@@ -2853,7 +2862,7 @@
                 <w:noProof/>
                 <w:webHidden/>
               </w:rPr>
-              <w:instrText xml:space="preserve"> PAGEREF _Toc42075952 \h </w:instrText>
+              <w:instrText xml:space="preserve"> PAGEREF _Toc42084508 \h </w:instrText>
             </w:r>
             <w:r>
               <w:rPr>
@@ -2894,7 +2903,7 @@
               <w:lang w:val="es-ES"/>
             </w:rPr>
           </w:pPr>
-          <w:hyperlink w:anchor="_Toc42075953" w:history="1">
+          <w:hyperlink w:anchor="_Toc42084509" w:history="1">
             <w:r>
               <w:rPr>
                 <w:rStyle w:val="Hipervnculo"/>
@@ -2922,7 +2931,7 @@
                 <w:noProof/>
                 <w:webHidden/>
               </w:rPr>
-              <w:instrText xml:space="preserve"> PAGEREF _Toc42075953 \h </w:instrText>
+              <w:instrText xml:space="preserve"> PAGEREF _Toc42084509 \h </w:instrText>
             </w:r>
             <w:r>
               <w:rPr>
@@ -2943,6 +2952,75 @@
                 <w:webHidden/>
               </w:rPr>
               <w:t>24</w:t>
+            </w:r>
+            <w:r>
+              <w:rPr>
+                <w:noProof/>
+                <w:webHidden/>
+              </w:rPr>
+              <w:fldChar w:fldCharType="end"/>
+            </w:r>
+          </w:hyperlink>
+        </w:p>
+        <w:p>
+          <w:pPr>
+            <w:pStyle w:val="TDC2"/>
+            <w:rPr>
+              <w:rFonts w:asciiTheme="minorHAnsi" w:eastAsiaTheme="minorEastAsia" w:hAnsiTheme="minorHAnsi" w:cstheme="minorBidi"/>
+              <w:noProof/>
+              <w:sz w:val="22"/>
+              <w:lang w:val="es-ES"/>
+            </w:rPr>
+          </w:pPr>
+          <w:hyperlink w:anchor="_Toc42084510" w:history="1">
+            <w:r>
+              <w:rPr>
+                <w:rStyle w:val="Hipervnculo"/>
+                <w:noProof/>
+                <w:lang w:val="es-ES"/>
+              </w:rPr>
+              <w:t>Conexión Cliente-API</w:t>
+            </w:r>
+            <w:r>
+              <w:rPr>
+                <w:noProof/>
+                <w:webHidden/>
+              </w:rPr>
+              <w:tab/>
+            </w:r>
+            <w:r>
+              <w:rPr>
+                <w:noProof/>
+                <w:webHidden/>
+              </w:rPr>
+              <w:fldChar w:fldCharType="begin"/>
+            </w:r>
+            <w:r>
+              <w:rPr>
+                <w:noProof/>
+                <w:webHidden/>
+              </w:rPr>
+              <w:instrText xml:space="preserve"> PAGEREF _Toc42084510 \h </w:instrText>
+            </w:r>
+            <w:r>
+              <w:rPr>
+                <w:noProof/>
+                <w:webHidden/>
+              </w:rPr>
+            </w:r>
+            <w:r>
+              <w:rPr>
+                <w:noProof/>
+                <w:webHidden/>
+              </w:rPr>
+              <w:fldChar w:fldCharType="separate"/>
+            </w:r>
+            <w:r>
+              <w:rPr>
+                <w:noProof/>
+                <w:webHidden/>
+              </w:rPr>
+              <w:t>25</w:t>
             </w:r>
             <w:r>
               <w:rPr>
@@ -2963,7 +3041,7 @@
               <w:lang w:val="es-ES"/>
             </w:rPr>
           </w:pPr>
-          <w:hyperlink w:anchor="_Toc42075954" w:history="1">
+          <w:hyperlink w:anchor="_Toc42084511" w:history="1">
             <w:r>
               <w:rPr>
                 <w:rStyle w:val="Hipervnculo"/>
@@ -2990,7 +3068,7 @@
                 <w:noProof/>
                 <w:webHidden/>
               </w:rPr>
-              <w:instrText xml:space="preserve"> PAGEREF _Toc42075954 \h </w:instrText>
+              <w:instrText xml:space="preserve"> PAGEREF _Toc42084511 \h </w:instrText>
             </w:r>
             <w:r>
               <w:rPr>
@@ -3010,7 +3088,7 @@
                 <w:noProof/>
                 <w:webHidden/>
               </w:rPr>
-              <w:t>25</w:t>
+              <w:t>26</w:t>
             </w:r>
             <w:r>
               <w:rPr>
@@ -3031,7 +3109,7 @@
               <w:lang w:val="es-ES"/>
             </w:rPr>
           </w:pPr>
-          <w:hyperlink w:anchor="_Toc42075955" w:history="1">
+          <w:hyperlink w:anchor="_Toc42084512" w:history="1">
             <w:r>
               <w:rPr>
                 <w:rStyle w:val="Hipervnculo"/>
@@ -3058,7 +3136,7 @@
                 <w:noProof/>
                 <w:webHidden/>
               </w:rPr>
-              <w:instrText xml:space="preserve"> PAGEREF _Toc42075955 \h </w:instrText>
+              <w:instrText xml:space="preserve"> PAGEREF _Toc42084512 \h </w:instrText>
             </w:r>
             <w:r>
               <w:rPr>
@@ -3078,7 +3156,7 @@
                 <w:noProof/>
                 <w:webHidden/>
               </w:rPr>
-              <w:t>25</w:t>
+              <w:t>26</w:t>
             </w:r>
             <w:r>
               <w:rPr>
@@ -3102,7 +3180,7 @@
               <w:lang w:val="es-ES"/>
             </w:rPr>
           </w:pPr>
-          <w:hyperlink w:anchor="_Toc42075956" w:history="1">
+          <w:hyperlink w:anchor="_Toc42084513" w:history="1">
             <w:r>
               <w:rPr>
                 <w:rStyle w:val="Hipervnculo"/>
@@ -3129,7 +3207,7 @@
                 <w:noProof/>
                 <w:webHidden/>
               </w:rPr>
-              <w:instrText xml:space="preserve"> PAGEREF _Toc42075956 \h </w:instrText>
+              <w:instrText xml:space="preserve"> PAGEREF _Toc42084513 \h </w:instrText>
             </w:r>
             <w:r>
               <w:rPr>
@@ -3149,7 +3227,7 @@
                 <w:noProof/>
                 <w:webHidden/>
               </w:rPr>
-              <w:t>25</w:t>
+              <w:t>26</w:t>
             </w:r>
             <w:r>
               <w:rPr>
@@ -3173,7 +3251,7 @@
               <w:lang w:val="es-ES"/>
             </w:rPr>
           </w:pPr>
-          <w:hyperlink w:anchor="_Toc42075957" w:history="1">
+          <w:hyperlink w:anchor="_Toc42084514" w:history="1">
             <w:r>
               <w:rPr>
                 <w:rStyle w:val="Hipervnculo"/>
@@ -3200,7 +3278,7 @@
                 <w:noProof/>
                 <w:webHidden/>
               </w:rPr>
-              <w:instrText xml:space="preserve"> PAGEREF _Toc42075957 \h </w:instrText>
+              <w:instrText xml:space="preserve"> PAGEREF _Toc42084514 \h </w:instrText>
             </w:r>
             <w:r>
               <w:rPr>
@@ -3220,7 +3298,7 @@
                 <w:noProof/>
                 <w:webHidden/>
               </w:rPr>
-              <w:t>25</w:t>
+              <w:t>26</w:t>
             </w:r>
             <w:r>
               <w:rPr>
@@ -3244,7 +3322,7 @@
               <w:lang w:val="es-ES"/>
             </w:rPr>
           </w:pPr>
-          <w:hyperlink w:anchor="_Toc42075958" w:history="1">
+          <w:hyperlink w:anchor="_Toc42084515" w:history="1">
             <w:r>
               <w:rPr>
                 <w:rStyle w:val="Hipervnculo"/>
@@ -3271,7 +3349,7 @@
                 <w:noProof/>
                 <w:webHidden/>
               </w:rPr>
-              <w:instrText xml:space="preserve"> PAGEREF _Toc42075958 \h </w:instrText>
+              <w:instrText xml:space="preserve"> PAGEREF _Toc42084515 \h </w:instrText>
             </w:r>
             <w:r>
               <w:rPr>
@@ -3291,7 +3369,7 @@
                 <w:noProof/>
                 <w:webHidden/>
               </w:rPr>
-              <w:t>25</w:t>
+              <w:t>26</w:t>
             </w:r>
             <w:r>
               <w:rPr>
@@ -3315,7 +3393,7 @@
               <w:lang w:val="es-ES"/>
             </w:rPr>
           </w:pPr>
-          <w:hyperlink w:anchor="_Toc42075959" w:history="1">
+          <w:hyperlink w:anchor="_Toc42084516" w:history="1">
             <w:r>
               <w:rPr>
                 <w:rStyle w:val="Hipervnculo"/>
@@ -3342,7 +3420,7 @@
                 <w:noProof/>
                 <w:webHidden/>
               </w:rPr>
-              <w:instrText xml:space="preserve"> PAGEREF _Toc42075959 \h </w:instrText>
+              <w:instrText xml:space="preserve"> PAGEREF _Toc42084516 \h </w:instrText>
             </w:r>
             <w:r>
               <w:rPr>
@@ -3362,7 +3440,7 @@
                 <w:noProof/>
                 <w:webHidden/>
               </w:rPr>
-              <w:t>26</w:t>
+              <w:t>27</w:t>
             </w:r>
             <w:r>
               <w:rPr>
@@ -3386,7 +3464,7 @@
               <w:lang w:val="es-ES"/>
             </w:rPr>
           </w:pPr>
-          <w:hyperlink w:anchor="_Toc42075960" w:history="1">
+          <w:hyperlink w:anchor="_Toc42084517" w:history="1">
             <w:r>
               <w:rPr>
                 <w:rStyle w:val="Hipervnculo"/>
@@ -3413,7 +3491,7 @@
                 <w:noProof/>
                 <w:webHidden/>
               </w:rPr>
-              <w:instrText xml:space="preserve"> PAGEREF _Toc42075960 \h </w:instrText>
+              <w:instrText xml:space="preserve"> PAGEREF _Toc42084517 \h </w:instrText>
             </w:r>
             <w:r>
               <w:rPr>
@@ -3433,7 +3511,7 @@
                 <w:noProof/>
                 <w:webHidden/>
               </w:rPr>
-              <w:t>26</w:t>
+              <w:t>27</w:t>
             </w:r>
             <w:r>
               <w:rPr>
@@ -3457,7 +3535,7 @@
               <w:lang w:val="es-ES"/>
             </w:rPr>
           </w:pPr>
-          <w:hyperlink w:anchor="_Toc42075961" w:history="1">
+          <w:hyperlink w:anchor="_Toc42084518" w:history="1">
             <w:r>
               <w:rPr>
                 <w:rStyle w:val="Hipervnculo"/>
@@ -3484,7 +3562,7 @@
                 <w:noProof/>
                 <w:webHidden/>
               </w:rPr>
-              <w:instrText xml:space="preserve"> PAGEREF _Toc42075961 \h </w:instrText>
+              <w:instrText xml:space="preserve"> PAGEREF _Toc42084518 \h </w:instrText>
             </w:r>
             <w:r>
               <w:rPr>
@@ -3504,7 +3582,7 @@
                 <w:noProof/>
                 <w:webHidden/>
               </w:rPr>
-              <w:t>26</w:t>
+              <w:t>27</w:t>
             </w:r>
             <w:r>
               <w:rPr>
@@ -3525,7 +3603,7 @@
               <w:lang w:val="es-ES"/>
             </w:rPr>
           </w:pPr>
-          <w:hyperlink w:anchor="_Toc42075962" w:history="1">
+          <w:hyperlink w:anchor="_Toc42084519" w:history="1">
             <w:r>
               <w:rPr>
                 <w:rStyle w:val="Hipervnculo"/>
@@ -3552,7 +3630,7 @@
                 <w:noProof/>
                 <w:webHidden/>
               </w:rPr>
-              <w:instrText xml:space="preserve"> PAGEREF _Toc42075962 \h </w:instrText>
+              <w:instrText xml:space="preserve"> PAGEREF _Toc42084519 \h </w:instrText>
             </w:r>
             <w:r>
               <w:rPr>
@@ -3572,7 +3650,7 @@
                 <w:noProof/>
                 <w:webHidden/>
               </w:rPr>
-              <w:t>28</w:t>
+              <w:t>29</w:t>
             </w:r>
             <w:r>
               <w:rPr>
@@ -3596,7 +3674,7 @@
               <w:lang w:val="es-ES"/>
             </w:rPr>
           </w:pPr>
-          <w:hyperlink w:anchor="_Toc42075963" w:history="1">
+          <w:hyperlink w:anchor="_Toc42084520" w:history="1">
             <w:r>
               <w:rPr>
                 <w:rStyle w:val="Hipervnculo"/>
@@ -3623,7 +3701,7 @@
                 <w:noProof/>
                 <w:webHidden/>
               </w:rPr>
-              <w:instrText xml:space="preserve"> PAGEREF _Toc42075963 \h </w:instrText>
+              <w:instrText xml:space="preserve"> PAGEREF _Toc42084520 \h </w:instrText>
             </w:r>
             <w:r>
               <w:rPr>
@@ -3643,7 +3721,7 @@
                 <w:noProof/>
                 <w:webHidden/>
               </w:rPr>
-              <w:t>28</w:t>
+              <w:t>29</w:t>
             </w:r>
             <w:r>
               <w:rPr>
@@ -3667,7 +3745,7 @@
               <w:lang w:val="es-ES"/>
             </w:rPr>
           </w:pPr>
-          <w:hyperlink w:anchor="_Toc42075964" w:history="1">
+          <w:hyperlink w:anchor="_Toc42084521" w:history="1">
             <w:r>
               <w:rPr>
                 <w:rStyle w:val="Hipervnculo"/>
@@ -3694,7 +3772,7 @@
                 <w:noProof/>
                 <w:webHidden/>
               </w:rPr>
-              <w:instrText xml:space="preserve"> PAGEREF _Toc42075964 \h </w:instrText>
+              <w:instrText xml:space="preserve"> PAGEREF _Toc42084521 \h </w:instrText>
             </w:r>
             <w:r>
               <w:rPr>
@@ -3714,7 +3792,7 @@
                 <w:noProof/>
                 <w:webHidden/>
               </w:rPr>
-              <w:t>28</w:t>
+              <w:t>29</w:t>
             </w:r>
             <w:r>
               <w:rPr>
@@ -3738,7 +3816,7 @@
               <w:lang w:val="es-ES"/>
             </w:rPr>
           </w:pPr>
-          <w:hyperlink w:anchor="_Toc42075965" w:history="1">
+          <w:hyperlink w:anchor="_Toc42084522" w:history="1">
             <w:r>
               <w:rPr>
                 <w:rStyle w:val="Hipervnculo"/>
@@ -3765,7 +3843,7 @@
                 <w:noProof/>
                 <w:webHidden/>
               </w:rPr>
-              <w:instrText xml:space="preserve"> PAGEREF _Toc42075965 \h </w:instrText>
+              <w:instrText xml:space="preserve"> PAGEREF _Toc42084522 \h </w:instrText>
             </w:r>
             <w:r>
               <w:rPr>
@@ -3785,7 +3863,7 @@
                 <w:noProof/>
                 <w:webHidden/>
               </w:rPr>
-              <w:t>29</w:t>
+              <w:t>30</w:t>
             </w:r>
             <w:r>
               <w:rPr>
@@ -3809,7 +3887,7 @@
               <w:lang w:val="es-ES"/>
             </w:rPr>
           </w:pPr>
-          <w:hyperlink w:anchor="_Toc42075966" w:history="1">
+          <w:hyperlink w:anchor="_Toc42084523" w:history="1">
             <w:r>
               <w:rPr>
                 <w:rStyle w:val="Hipervnculo"/>
@@ -3836,7 +3914,7 @@
                 <w:noProof/>
                 <w:webHidden/>
               </w:rPr>
-              <w:instrText xml:space="preserve"> PAGEREF _Toc42075966 \h </w:instrText>
+              <w:instrText xml:space="preserve"> PAGEREF _Toc42084523 \h </w:instrText>
             </w:r>
             <w:r>
               <w:rPr>
@@ -3856,7 +3934,7 @@
                 <w:noProof/>
                 <w:webHidden/>
               </w:rPr>
-              <w:t>29</w:t>
+              <w:t>30</w:t>
             </w:r>
             <w:r>
               <w:rPr>
@@ -3880,7 +3958,7 @@
               <w:lang w:val="es-ES"/>
             </w:rPr>
           </w:pPr>
-          <w:hyperlink w:anchor="_Toc42075967" w:history="1">
+          <w:hyperlink w:anchor="_Toc42084524" w:history="1">
             <w:r>
               <w:rPr>
                 <w:rStyle w:val="Hipervnculo"/>
@@ -3907,7 +3985,7 @@
                 <w:noProof/>
                 <w:webHidden/>
               </w:rPr>
-              <w:instrText xml:space="preserve"> PAGEREF _Toc42075967 \h </w:instrText>
+              <w:instrText xml:space="preserve"> PAGEREF _Toc42084524 \h </w:instrText>
             </w:r>
             <w:r>
               <w:rPr>
@@ -3927,7 +4005,7 @@
                 <w:noProof/>
                 <w:webHidden/>
               </w:rPr>
-              <w:t>30</w:t>
+              <w:t>31</w:t>
             </w:r>
             <w:r>
               <w:rPr>
@@ -3951,7 +4029,7 @@
               <w:lang w:val="es-ES"/>
             </w:rPr>
           </w:pPr>
-          <w:hyperlink w:anchor="_Toc42075968" w:history="1">
+          <w:hyperlink w:anchor="_Toc42084525" w:history="1">
             <w:r>
               <w:rPr>
                 <w:rStyle w:val="Hipervnculo"/>
@@ -3978,7 +4056,7 @@
                 <w:noProof/>
                 <w:webHidden/>
               </w:rPr>
-              <w:instrText xml:space="preserve"> PAGEREF _Toc42075968 \h </w:instrText>
+              <w:instrText xml:space="preserve"> PAGEREF _Toc42084525 \h </w:instrText>
             </w:r>
             <w:r>
               <w:rPr>
@@ -3998,7 +4076,7 @@
                 <w:noProof/>
                 <w:webHidden/>
               </w:rPr>
-              <w:t>30</w:t>
+              <w:t>31</w:t>
             </w:r>
             <w:r>
               <w:rPr>
@@ -4019,7 +4097,7 @@
               <w:lang w:val="es-ES"/>
             </w:rPr>
           </w:pPr>
-          <w:hyperlink w:anchor="_Toc42075969" w:history="1">
+          <w:hyperlink w:anchor="_Toc42084526" w:history="1">
             <w:r>
               <w:rPr>
                 <w:rStyle w:val="Hipervnculo"/>
@@ -4046,7 +4124,7 @@
                 <w:noProof/>
                 <w:webHidden/>
               </w:rPr>
-              <w:instrText xml:space="preserve"> PAGEREF _Toc42075969 \h </w:instrText>
+              <w:instrText xml:space="preserve"> PAGEREF _Toc42084526 \h </w:instrText>
             </w:r>
             <w:r>
               <w:rPr>
@@ -4066,7 +4144,7 @@
                 <w:noProof/>
                 <w:webHidden/>
               </w:rPr>
-              <w:t>31</w:t>
+              <w:t>32</w:t>
             </w:r>
             <w:r>
               <w:rPr>
@@ -4090,7 +4168,7 @@
               <w:lang w:val="es-ES"/>
             </w:rPr>
           </w:pPr>
-          <w:hyperlink w:anchor="_Toc42075970" w:history="1">
+          <w:hyperlink w:anchor="_Toc42084527" w:history="1">
             <w:r>
               <w:rPr>
                 <w:rStyle w:val="Hipervnculo"/>
@@ -4117,7 +4195,7 @@
                 <w:noProof/>
                 <w:webHidden/>
               </w:rPr>
-              <w:instrText xml:space="preserve"> PAGEREF _Toc42075970 \h </w:instrText>
+              <w:instrText xml:space="preserve"> PAGEREF _Toc42084527 \h </w:instrText>
             </w:r>
             <w:r>
               <w:rPr>
@@ -4137,7 +4215,7 @@
                 <w:noProof/>
                 <w:webHidden/>
               </w:rPr>
-              <w:t>31</w:t>
+              <w:t>32</w:t>
             </w:r>
             <w:r>
               <w:rPr>
@@ -4161,7 +4239,7 @@
               <w:lang w:val="es-ES"/>
             </w:rPr>
           </w:pPr>
-          <w:hyperlink w:anchor="_Toc42075971" w:history="1">
+          <w:hyperlink w:anchor="_Toc42084528" w:history="1">
             <w:r>
               <w:rPr>
                 <w:rStyle w:val="Hipervnculo"/>
@@ -4188,7 +4266,7 @@
                 <w:noProof/>
                 <w:webHidden/>
               </w:rPr>
-              <w:instrText xml:space="preserve"> PAGEREF _Toc42075971 \h </w:instrText>
+              <w:instrText xml:space="preserve"> PAGEREF _Toc42084528 \h </w:instrText>
             </w:r>
             <w:r>
               <w:rPr>
@@ -4208,7 +4286,7 @@
                 <w:noProof/>
                 <w:webHidden/>
               </w:rPr>
-              <w:t>31</w:t>
+              <w:t>32</w:t>
             </w:r>
             <w:r>
               <w:rPr>
@@ -4232,7 +4310,7 @@
               <w:lang w:val="es-ES"/>
             </w:rPr>
           </w:pPr>
-          <w:hyperlink w:anchor="_Toc42075972" w:history="1">
+          <w:hyperlink w:anchor="_Toc42084529" w:history="1">
             <w:r>
               <w:rPr>
                 <w:rStyle w:val="Hipervnculo"/>
@@ -4259,7 +4337,7 @@
                 <w:noProof/>
                 <w:webHidden/>
               </w:rPr>
-              <w:instrText xml:space="preserve"> PAGEREF _Toc42075972 \h </w:instrText>
+              <w:instrText xml:space="preserve"> PAGEREF _Toc42084529 \h </w:instrText>
             </w:r>
             <w:r>
               <w:rPr>
@@ -4279,7 +4357,7 @@
                 <w:noProof/>
                 <w:webHidden/>
               </w:rPr>
-              <w:t>32</w:t>
+              <w:t>33</w:t>
             </w:r>
             <w:r>
               <w:rPr>
@@ -4303,7 +4381,7 @@
               <w:lang w:val="es-ES"/>
             </w:rPr>
           </w:pPr>
-          <w:hyperlink w:anchor="_Toc42075973" w:history="1">
+          <w:hyperlink w:anchor="_Toc42084530" w:history="1">
             <w:r>
               <w:rPr>
                 <w:rStyle w:val="Hipervnculo"/>
@@ -4330,7 +4408,7 @@
                 <w:noProof/>
                 <w:webHidden/>
               </w:rPr>
-              <w:instrText xml:space="preserve"> PAGEREF _Toc42075973 \h </w:instrText>
+              <w:instrText xml:space="preserve"> PAGEREF _Toc42084530 \h </w:instrText>
             </w:r>
             <w:r>
               <w:rPr>
@@ -4350,7 +4428,7 @@
                 <w:noProof/>
                 <w:webHidden/>
               </w:rPr>
-              <w:t>34</w:t>
+              <w:t>35</w:t>
             </w:r>
             <w:r>
               <w:rPr>
@@ -4374,7 +4452,7 @@
               <w:lang w:val="es-ES"/>
             </w:rPr>
           </w:pPr>
-          <w:hyperlink w:anchor="_Toc42075974" w:history="1">
+          <w:hyperlink w:anchor="_Toc42084531" w:history="1">
             <w:r>
               <w:rPr>
                 <w:rStyle w:val="Hipervnculo"/>
@@ -4401,7 +4479,7 @@
                 <w:noProof/>
                 <w:webHidden/>
               </w:rPr>
-              <w:instrText xml:space="preserve"> PAGEREF _Toc42075974 \h </w:instrText>
+              <w:instrText xml:space="preserve"> PAGEREF _Toc42084531 \h </w:instrText>
             </w:r>
             <w:r>
               <w:rPr>
@@ -4421,7 +4499,7 @@
                 <w:noProof/>
                 <w:webHidden/>
               </w:rPr>
-              <w:t>34</w:t>
+              <w:t>35</w:t>
             </w:r>
             <w:r>
               <w:rPr>
@@ -4445,7 +4523,7 @@
               <w:lang w:val="es-ES"/>
             </w:rPr>
           </w:pPr>
-          <w:hyperlink w:anchor="_Toc42075975" w:history="1">
+          <w:hyperlink w:anchor="_Toc42084532" w:history="1">
             <w:r>
               <w:rPr>
                 <w:rStyle w:val="Hipervnculo"/>
@@ -4472,7 +4550,7 @@
                 <w:noProof/>
                 <w:webHidden/>
               </w:rPr>
-              <w:instrText xml:space="preserve"> PAGEREF _Toc42075975 \h </w:instrText>
+              <w:instrText xml:space="preserve"> PAGEREF _Toc42084532 \h </w:instrText>
             </w:r>
             <w:r>
               <w:rPr>
@@ -4492,7 +4570,7 @@
                 <w:noProof/>
                 <w:webHidden/>
               </w:rPr>
-              <w:t>34</w:t>
+              <w:t>35</w:t>
             </w:r>
             <w:r>
               <w:rPr>
@@ -4513,7 +4591,7 @@
               <w:lang w:val="es-ES"/>
             </w:rPr>
           </w:pPr>
-          <w:hyperlink w:anchor="_Toc42075976" w:history="1">
+          <w:hyperlink w:anchor="_Toc42084533" w:history="1">
             <w:r>
               <w:rPr>
                 <w:rStyle w:val="Hipervnculo"/>
@@ -4540,7 +4618,7 @@
                 <w:noProof/>
                 <w:webHidden/>
               </w:rPr>
-              <w:instrText xml:space="preserve"> PAGEREF _Toc42075976 \h </w:instrText>
+              <w:instrText xml:space="preserve"> PAGEREF _Toc42084533 \h </w:instrText>
             </w:r>
             <w:r>
               <w:rPr>
@@ -4560,7 +4638,7 @@
                 <w:noProof/>
                 <w:webHidden/>
               </w:rPr>
-              <w:t>36</w:t>
+              <w:t>37</w:t>
             </w:r>
             <w:r>
               <w:rPr>
@@ -4584,7 +4662,7 @@
               <w:lang w:val="es-ES"/>
             </w:rPr>
           </w:pPr>
-          <w:hyperlink w:anchor="_Toc42075977" w:history="1">
+          <w:hyperlink w:anchor="_Toc42084534" w:history="1">
             <w:r>
               <w:rPr>
                 <w:rStyle w:val="Hipervnculo"/>
@@ -4611,7 +4689,7 @@
                 <w:noProof/>
                 <w:webHidden/>
               </w:rPr>
-              <w:instrText xml:space="preserve"> PAGEREF _Toc42075977 \h </w:instrText>
+              <w:instrText xml:space="preserve"> PAGEREF _Toc42084534 \h </w:instrText>
             </w:r>
             <w:r>
               <w:rPr>
@@ -4631,7 +4709,7 @@
                 <w:noProof/>
                 <w:webHidden/>
               </w:rPr>
-              <w:t>36</w:t>
+              <w:t>37</w:t>
             </w:r>
             <w:r>
               <w:rPr>
@@ -4655,7 +4733,7 @@
               <w:lang w:val="es-ES"/>
             </w:rPr>
           </w:pPr>
-          <w:hyperlink w:anchor="_Toc42075978" w:history="1">
+          <w:hyperlink w:anchor="_Toc42084535" w:history="1">
             <w:r>
               <w:rPr>
                 <w:rStyle w:val="Hipervnculo"/>
@@ -4682,7 +4760,7 @@
                 <w:noProof/>
                 <w:webHidden/>
               </w:rPr>
-              <w:instrText xml:space="preserve"> PAGEREF _Toc42075978 \h </w:instrText>
+              <w:instrText xml:space="preserve"> PAGEREF _Toc42084535 \h </w:instrText>
             </w:r>
             <w:r>
               <w:rPr>
@@ -4702,7 +4780,7 @@
                 <w:noProof/>
                 <w:webHidden/>
               </w:rPr>
-              <w:t>37</w:t>
+              <w:t>38</w:t>
             </w:r>
             <w:r>
               <w:rPr>
@@ -4744,14 +4822,14 @@
         <w:pStyle w:val="Ttulo1"/>
         <w:ind w:firstLine="0"/>
       </w:pPr>
-      <w:bookmarkStart w:id="1" w:name="_e81y3rrpv0ny" w:colFirst="0" w:colLast="0"/>
-      <w:bookmarkStart w:id="2" w:name="_Toc42075930"/>
-      <w:bookmarkEnd w:id="1"/>
+      <w:bookmarkStart w:id="2" w:name="_e81y3rrpv0ny" w:colFirst="0" w:colLast="0"/>
+      <w:bookmarkStart w:id="3" w:name="_Toc42084486"/>
+      <w:bookmarkEnd w:id="2"/>
       <w:r>
         <w:lastRenderedPageBreak/>
         <w:t>Alcance</w:t>
       </w:r>
-      <w:bookmarkEnd w:id="2"/>
+      <w:bookmarkEnd w:id="3"/>
     </w:p>
     <w:p>
       <w:r>
@@ -4937,8 +5015,8 @@
           <w:szCs w:val="40"/>
         </w:rPr>
       </w:pPr>
-      <w:bookmarkStart w:id="3" w:name="_3btzr7aqhqv3" w:colFirst="0" w:colLast="0"/>
-      <w:bookmarkEnd w:id="3"/>
+      <w:bookmarkStart w:id="4" w:name="_3btzr7aqhqv3" w:colFirst="0" w:colLast="0"/>
+      <w:bookmarkEnd w:id="4"/>
       <w:r>
         <w:br w:type="page"/>
       </w:r>
@@ -4948,12 +5026,12 @@
         <w:pStyle w:val="Ttulo1"/>
         <w:ind w:firstLine="0"/>
       </w:pPr>
-      <w:bookmarkStart w:id="4" w:name="_Toc42075931"/>
+      <w:bookmarkStart w:id="5" w:name="_Toc42084487"/>
       <w:r>
         <w:lastRenderedPageBreak/>
         <w:t>Características técnicas</w:t>
       </w:r>
-      <w:bookmarkEnd w:id="4"/>
+      <w:bookmarkEnd w:id="5"/>
     </w:p>
     <w:p>
       <w:pPr>
@@ -4966,12 +5044,14 @@
       <w:r>
         <w:t xml:space="preserve">El nombre de la aplicación web elegido es </w:t>
       </w:r>
+      <w:proofErr w:type="spellStart"/>
       <w:r>
         <w:rPr>
           <w:b/>
         </w:rPr>
         <w:t>EventPlanner</w:t>
       </w:r>
+      <w:proofErr w:type="spellEnd"/>
       <w:r>
         <w:t>.</w:t>
       </w:r>
@@ -5076,6 +5156,7 @@
       <w:r>
         <w:t xml:space="preserve"> (</w:t>
       </w:r>
+      <w:proofErr w:type="spellStart"/>
       <w:r>
         <w:rPr>
           <w:i/>
@@ -5083,6 +5164,7 @@
         </w:rPr>
         <w:t>backend</w:t>
       </w:r>
+      <w:proofErr w:type="spellEnd"/>
       <w:r>
         <w:t xml:space="preserve">) desarrollada en el lenguaje de programación </w:t>
       </w:r>
@@ -5133,6 +5215,7 @@
       <w:r>
         <w:t xml:space="preserve">ste </w:t>
       </w:r>
+      <w:proofErr w:type="spellStart"/>
       <w:r>
         <w:rPr>
           <w:i/>
@@ -5140,6 +5223,7 @@
         </w:rPr>
         <w:t>framework</w:t>
       </w:r>
+      <w:proofErr w:type="spellEnd"/>
       <w:r>
         <w:t xml:space="preserve"> es conocido por los desarrolladores y es una alternativa muy sencilla ante la mayoría de </w:t>
       </w:r>
@@ -5149,6 +5233,7 @@
       <w:r>
         <w:t xml:space="preserve"> y </w:t>
       </w:r>
+      <w:proofErr w:type="spellStart"/>
       <w:r>
         <w:rPr>
           <w:i/>
@@ -5156,9 +5241,11 @@
         </w:rPr>
         <w:t>frameworks</w:t>
       </w:r>
+      <w:proofErr w:type="spellEnd"/>
       <w:r>
         <w:t xml:space="preserve"> disponibles. Se tuvo en consideración el uso de Python con la librería </w:t>
       </w:r>
+      <w:proofErr w:type="spellStart"/>
       <w:r>
         <w:rPr>
           <w:i/>
@@ -5166,6 +5253,7 @@
         </w:rPr>
         <w:t>Flask</w:t>
       </w:r>
+      <w:proofErr w:type="spellEnd"/>
       <w:r>
         <w:t>, pero se descartó porque, a pesar de ser muy similar a la anterior, Node.js se escribe en Java</w:t>
       </w:r>
@@ -5173,8 +5261,13 @@
         <w:t>S</w:t>
       </w:r>
       <w:r>
-        <w:t>cript, al igual que nuestro cliente, y ofrece una API estable para la librería LevelDB</w:t>
-      </w:r>
+        <w:t xml:space="preserve">cript, al igual que nuestro cliente, y ofrece una API estable para la librería </w:t>
+      </w:r>
+      <w:proofErr w:type="spellStart"/>
+      <w:r>
+        <w:t>LevelDB</w:t>
+      </w:r>
+      <w:proofErr w:type="spellEnd"/>
       <w:r>
         <w:t>.</w:t>
       </w:r>
@@ -5201,12 +5294,14 @@
       <w:r>
         <w:t xml:space="preserve">se gestionará mediante una base de datos llamada </w:t>
       </w:r>
+      <w:proofErr w:type="spellStart"/>
       <w:r>
         <w:rPr>
           <w:b/>
         </w:rPr>
         <w:t>LevelDB</w:t>
       </w:r>
+      <w:proofErr w:type="spellEnd"/>
       <w:r>
         <w:t xml:space="preserve"> en forma local en la máquina virtual. Se ha decidido esta tecnología </w:t>
       </w:r>
@@ -5241,8 +5336,8 @@
           <w:szCs w:val="40"/>
         </w:rPr>
       </w:pPr>
-      <w:bookmarkStart w:id="5" w:name="_viiox8l6mptv" w:colFirst="0" w:colLast="0"/>
-      <w:bookmarkEnd w:id="5"/>
+      <w:bookmarkStart w:id="6" w:name="_viiox8l6mptv" w:colFirst="0" w:colLast="0"/>
+      <w:bookmarkEnd w:id="6"/>
       <w:r>
         <w:br w:type="page"/>
       </w:r>
@@ -5252,12 +5347,12 @@
         <w:pStyle w:val="Ttulo1"/>
         <w:ind w:firstLine="0"/>
       </w:pPr>
-      <w:bookmarkStart w:id="6" w:name="_Toc42075932"/>
+      <w:bookmarkStart w:id="7" w:name="_Toc42084488"/>
       <w:r>
         <w:lastRenderedPageBreak/>
         <w:t>Recursos</w:t>
       </w:r>
-      <w:bookmarkEnd w:id="6"/>
+      <w:bookmarkEnd w:id="7"/>
     </w:p>
     <w:p>
       <w:r>
@@ -5286,14 +5381,30 @@
       <w:r>
         <w:t xml:space="preserve"> o </w:t>
       </w:r>
+      <w:proofErr w:type="spellStart"/>
       <w:r>
         <w:rPr>
           <w:b/>
         </w:rPr>
-        <w:t xml:space="preserve">IDEs </w:t>
-      </w:r>
-      <w:r>
-        <w:t>para la programación del proyecto. Puesto que los lenguajes de programación que hemos propuesto son tan sencillos y populares, hay una variedad muy amplia de editores e IDEs disponibles y todos son compatibles entre sí. Con el fin de que los desarrolladores estén lo más cómodos posibles durante el desarrollo, se deja a su elección tal herramienta.</w:t>
+        <w:t>IDEs</w:t>
+      </w:r>
+      <w:proofErr w:type="spellEnd"/>
+      <w:r>
+        <w:rPr>
+          <w:b/>
+        </w:rPr>
+        <w:t xml:space="preserve"> </w:t>
+      </w:r>
+      <w:r>
+        <w:t xml:space="preserve">para la programación del proyecto. Puesto que los lenguajes de programación que hemos propuesto son tan sencillos y populares, hay una variedad muy amplia de editores e </w:t>
+      </w:r>
+      <w:proofErr w:type="spellStart"/>
+      <w:r>
+        <w:t>IDEs</w:t>
+      </w:r>
+      <w:proofErr w:type="spellEnd"/>
+      <w:r>
+        <w:t xml:space="preserve"> disponibles y todos son compatibles entre sí. Con el fin de que los desarrolladores estén lo más cómodos posibles durante el desarrollo, se deja a su elección tal herramienta.</w:t>
       </w:r>
     </w:p>
     <w:p/>
@@ -5306,8 +5417,8 @@
           <w:szCs w:val="40"/>
         </w:rPr>
       </w:pPr>
-      <w:bookmarkStart w:id="7" w:name="_1v8m7yxi3739" w:colFirst="0" w:colLast="0"/>
-      <w:bookmarkEnd w:id="7"/>
+      <w:bookmarkStart w:id="8" w:name="_1v8m7yxi3739" w:colFirst="0" w:colLast="0"/>
+      <w:bookmarkEnd w:id="8"/>
       <w:r>
         <w:br w:type="page"/>
       </w:r>
@@ -5317,22 +5428,22 @@
         <w:pStyle w:val="Ttulo1"/>
         <w:ind w:firstLine="0"/>
       </w:pPr>
-      <w:bookmarkStart w:id="8" w:name="_Toc42075933"/>
+      <w:bookmarkStart w:id="9" w:name="_Toc42084489"/>
       <w:r>
         <w:lastRenderedPageBreak/>
         <w:t>Tiempo</w:t>
       </w:r>
-      <w:bookmarkEnd w:id="8"/>
+      <w:bookmarkEnd w:id="9"/>
     </w:p>
     <w:p>
       <w:pPr>
         <w:pStyle w:val="Ttulo2"/>
       </w:pPr>
-      <w:bookmarkStart w:id="9" w:name="_Toc42075934"/>
+      <w:bookmarkStart w:id="10" w:name="_Toc42084490"/>
       <w:r>
         <w:t>Estimación inicial</w:t>
       </w:r>
-      <w:bookmarkEnd w:id="9"/>
+      <w:bookmarkEnd w:id="10"/>
     </w:p>
     <w:p>
       <w:r>
@@ -5351,14 +5462,14 @@
       <w:pPr>
         <w:pStyle w:val="Ttulo2"/>
       </w:pPr>
-      <w:bookmarkStart w:id="10" w:name="_Toc42075935"/>
+      <w:bookmarkStart w:id="11" w:name="_Toc42084491"/>
       <w:r>
         <w:t xml:space="preserve">Estimación </w:t>
       </w:r>
       <w:r>
         <w:t>final</w:t>
       </w:r>
-      <w:bookmarkEnd w:id="10"/>
+      <w:bookmarkEnd w:id="11"/>
     </w:p>
     <w:p>
       <w:r>
@@ -5427,7 +5538,15 @@
         <w:t xml:space="preserve">pipeline </w:t>
       </w:r>
       <w:r>
-        <w:t>completa que guíen la disposición final de la aplicación, desde los tests que se consideren necesarios hasta el despliegue en contenedores Docker para proporcionar el servicio.</w:t>
+        <w:t xml:space="preserve">completa que guíen la disposición final de la aplicación, desde los </w:t>
+      </w:r>
+      <w:proofErr w:type="spellStart"/>
+      <w:r>
+        <w:t>tests</w:t>
+      </w:r>
+      <w:proofErr w:type="spellEnd"/>
+      <w:r>
+        <w:t xml:space="preserve"> que se consideren necesarios hasta el despliegue en contenedores Docker para proporcionar el servicio.</w:t>
       </w:r>
     </w:p>
     <w:p>
@@ -5444,8 +5563,8 @@
           <w:szCs w:val="40"/>
         </w:rPr>
       </w:pPr>
-      <w:bookmarkStart w:id="11" w:name="_8hxgmxqyyu5c" w:colFirst="0" w:colLast="0"/>
-      <w:bookmarkEnd w:id="11"/>
+      <w:bookmarkStart w:id="12" w:name="_8hxgmxqyyu5c" w:colFirst="0" w:colLast="0"/>
+      <w:bookmarkEnd w:id="12"/>
       <w:r>
         <w:br w:type="page"/>
       </w:r>
@@ -5455,12 +5574,12 @@
         <w:pStyle w:val="Ttulo1"/>
         <w:ind w:firstLine="0"/>
       </w:pPr>
-      <w:bookmarkStart w:id="12" w:name="_Toc42075936"/>
+      <w:bookmarkStart w:id="13" w:name="_Toc42084492"/>
       <w:r>
         <w:lastRenderedPageBreak/>
         <w:t>Metodología</w:t>
       </w:r>
-      <w:bookmarkEnd w:id="12"/>
+      <w:bookmarkEnd w:id="13"/>
     </w:p>
     <w:p>
       <w:r>
@@ -5499,8 +5618,16 @@
         <w:rPr>
           <w:b/>
         </w:rPr>
-        <w:t>servidor de Discord</w:t>
-      </w:r>
+        <w:t xml:space="preserve">servidor de </w:t>
+      </w:r>
+      <w:proofErr w:type="spellStart"/>
+      <w:r>
+        <w:rPr>
+          <w:b/>
+        </w:rPr>
+        <w:t>Discord</w:t>
+      </w:r>
+      <w:proofErr w:type="spellEnd"/>
       <w:r>
         <w:t xml:space="preserve"> exclusivamente dedicado a este proyecto. En ese servidor hemos habilitado </w:t>
       </w:r>
@@ -5514,7 +5641,15 @@
         <w:t>,</w:t>
       </w:r>
       <w:r>
-        <w:t xml:space="preserve"> la comunicación entre los integrantes del proyecto es cercana y continua. Hemos elegido Discord por ser una plataforma fiable, sencilla y con un amplio abanico de posibilidades para comunicarse.</w:t>
+        <w:t xml:space="preserve"> la comunicación entre los integrantes del proyecto es cercana y continua. Hemos elegido </w:t>
+      </w:r>
+      <w:proofErr w:type="spellStart"/>
+      <w:r>
+        <w:t>Discord</w:t>
+      </w:r>
+      <w:proofErr w:type="spellEnd"/>
+      <w:r>
+        <w:t xml:space="preserve"> por ser una plataforma fiable, sencilla y con un amplio abanico de posibilidades para comunicarse.</w:t>
       </w:r>
     </w:p>
     <w:p>
@@ -5553,7 +5688,15 @@
         <w:t>texto</w:t>
       </w:r>
       <w:r>
-        <w:t xml:space="preserve"> (llamado reuniones) se utiliza exclusivamente para dejar por escrito las fechas y horas de las reuniones planificadas por el equipo (a realizar en el propio Discord). </w:t>
+        <w:t xml:space="preserve"> (llamado reuniones) se utiliza exclusivamente para dejar por escrito las fechas y horas de las reuniones planificadas por el equipo (a realizar en el propio </w:t>
+      </w:r>
+      <w:proofErr w:type="spellStart"/>
+      <w:r>
+        <w:t>Discord</w:t>
+      </w:r>
+      <w:proofErr w:type="spellEnd"/>
+      <w:r>
+        <w:t xml:space="preserve">). </w:t>
       </w:r>
       <w:r>
         <w:t>El</w:t>
@@ -5730,22 +5873,22 @@
         <w:pStyle w:val="Ttulo1"/>
         <w:ind w:firstLine="0"/>
       </w:pPr>
-      <w:bookmarkStart w:id="13" w:name="_Toc42075937"/>
+      <w:bookmarkStart w:id="14" w:name="_Toc42084493"/>
       <w:r>
         <w:lastRenderedPageBreak/>
         <w:t>Protocolo interno</w:t>
       </w:r>
-      <w:bookmarkEnd w:id="13"/>
+      <w:bookmarkEnd w:id="14"/>
     </w:p>
     <w:p>
       <w:pPr>
         <w:pStyle w:val="Ttulo2"/>
       </w:pPr>
-      <w:bookmarkStart w:id="14" w:name="_Toc42075938"/>
+      <w:bookmarkStart w:id="15" w:name="_Toc42084494"/>
       <w:r>
         <w:t>Protocolo Cliente – API</w:t>
       </w:r>
-      <w:bookmarkEnd w:id="14"/>
+      <w:bookmarkEnd w:id="15"/>
     </w:p>
     <w:p>
       <w:r>
@@ -5763,7 +5906,23 @@
         <w:jc w:val="left"/>
       </w:pPr>
       <w:r>
-        <w:t>GET("api/user/:username") =&gt; devuelve OK o ERR</w:t>
+        <w:t>GET("api/</w:t>
+      </w:r>
+      <w:proofErr w:type="spellStart"/>
+      <w:r>
+        <w:t>user</w:t>
+      </w:r>
+      <w:proofErr w:type="spellEnd"/>
+      <w:r>
+        <w:t>/:</w:t>
+      </w:r>
+      <w:proofErr w:type="spellStart"/>
+      <w:r>
+        <w:t>username</w:t>
+      </w:r>
+      <w:proofErr w:type="spellEnd"/>
+      <w:r>
+        <w:t>") =&gt; devuelve OK o ERR</w:t>
       </w:r>
     </w:p>
     <w:p>
@@ -5777,7 +5936,23 @@
         <w:jc w:val="left"/>
       </w:pPr>
       <w:r>
-        <w:t>GET("api/event/:eventid") =&gt; devuelve JSON del evento o ERR</w:t>
+        <w:t>GET("api/</w:t>
+      </w:r>
+      <w:proofErr w:type="spellStart"/>
+      <w:r>
+        <w:t>event</w:t>
+      </w:r>
+      <w:proofErr w:type="spellEnd"/>
+      <w:r>
+        <w:t>/:</w:t>
+      </w:r>
+      <w:proofErr w:type="spellStart"/>
+      <w:r>
+        <w:t>eventid</w:t>
+      </w:r>
+      <w:proofErr w:type="spellEnd"/>
+      <w:r>
+        <w:t>") =&gt; devuelve JSON del evento o ERR</w:t>
       </w:r>
     </w:p>
     <w:p>
@@ -5791,7 +5966,15 @@
         <w:jc w:val="left"/>
       </w:pPr>
       <w:r>
-        <w:t>GET("api/list ") =&gt; devuelve JSON con la lista (puede estar vacía) de todos los eventos</w:t>
+        <w:t>GET("api/</w:t>
+      </w:r>
+      <w:proofErr w:type="spellStart"/>
+      <w:r>
+        <w:t>list</w:t>
+      </w:r>
+      <w:proofErr w:type="spellEnd"/>
+      <w:r>
+        <w:t xml:space="preserve"> ") =&gt; devuelve JSON con la lista (puede estar vacía) de todos los eventos</w:t>
       </w:r>
     </w:p>
     <w:p>
@@ -5810,7 +5993,47 @@
         <w:jc w:val="left"/>
       </w:pPr>
       <w:r>
-        <w:t>POST("api/add/event", JSON con todos los datos de event menos eventid) =&gt; devuelve eventid o ERR</w:t>
+        <w:t>POST("api/</w:t>
+      </w:r>
+      <w:proofErr w:type="spellStart"/>
+      <w:r>
+        <w:t>add</w:t>
+      </w:r>
+      <w:proofErr w:type="spellEnd"/>
+      <w:r>
+        <w:t>/</w:t>
+      </w:r>
+      <w:proofErr w:type="spellStart"/>
+      <w:r>
+        <w:t>event</w:t>
+      </w:r>
+      <w:proofErr w:type="spellEnd"/>
+      <w:r>
+        <w:t xml:space="preserve">", JSON con todos los datos de </w:t>
+      </w:r>
+      <w:proofErr w:type="spellStart"/>
+      <w:r>
+        <w:t>event</w:t>
+      </w:r>
+      <w:proofErr w:type="spellEnd"/>
+      <w:r>
+        <w:t xml:space="preserve"> menos </w:t>
+      </w:r>
+      <w:proofErr w:type="spellStart"/>
+      <w:r>
+        <w:t>eventid</w:t>
+      </w:r>
+      <w:proofErr w:type="spellEnd"/>
+      <w:r>
+        <w:t xml:space="preserve">) =&gt; devuelve </w:t>
+      </w:r>
+      <w:proofErr w:type="spellStart"/>
+      <w:r>
+        <w:t>eventid</w:t>
+      </w:r>
+      <w:proofErr w:type="spellEnd"/>
+      <w:r>
+        <w:t xml:space="preserve"> o ERR</w:t>
       </w:r>
     </w:p>
     <w:p>
@@ -5824,7 +6047,31 @@
         <w:jc w:val="left"/>
       </w:pPr>
       <w:r>
-        <w:t>POST("api/remove/event", JSON con :eventid) =&gt; devuelve OK o ERR</w:t>
+        <w:t>POST("api/</w:t>
+      </w:r>
+      <w:proofErr w:type="spellStart"/>
+      <w:r>
+        <w:t>remove</w:t>
+      </w:r>
+      <w:proofErr w:type="spellEnd"/>
+      <w:r>
+        <w:t>/</w:t>
+      </w:r>
+      <w:proofErr w:type="spellStart"/>
+      <w:r>
+        <w:t>event</w:t>
+      </w:r>
+      <w:proofErr w:type="spellEnd"/>
+      <w:r>
+        <w:t>", JSON con :</w:t>
+      </w:r>
+      <w:proofErr w:type="spellStart"/>
+      <w:r>
+        <w:t>eventid</w:t>
+      </w:r>
+      <w:proofErr w:type="spellEnd"/>
+      <w:r>
+        <w:t>) =&gt; devuelve OK o ERR</w:t>
       </w:r>
     </w:p>
     <w:p>
@@ -5844,7 +6091,63 @@
         <w:rPr>
           <w:lang w:val="en-US"/>
         </w:rPr>
-        <w:t>POST("api/add/assistant", JSON con :username y :eventid) =&gt; devuelve OK o ERR</w:t>
+        <w:t>POST("</w:t>
+      </w:r>
+      <w:proofErr w:type="spellStart"/>
+      <w:r>
+        <w:rPr>
+          <w:lang w:val="en-US"/>
+        </w:rPr>
+        <w:t>api</w:t>
+      </w:r>
+      <w:proofErr w:type="spellEnd"/>
+      <w:r>
+        <w:rPr>
+          <w:lang w:val="en-US"/>
+        </w:rPr>
+        <w:t>/add/assistant", JSON con :username y :</w:t>
+      </w:r>
+      <w:proofErr w:type="spellStart"/>
+      <w:r>
+        <w:rPr>
+          <w:lang w:val="en-US"/>
+        </w:rPr>
+        <w:t>eventid</w:t>
+      </w:r>
+      <w:proofErr w:type="spellEnd"/>
+      <w:r>
+        <w:rPr>
+          <w:lang w:val="en-US"/>
+        </w:rPr>
+        <w:t xml:space="preserve">) =&gt; </w:t>
+      </w:r>
+      <w:proofErr w:type="spellStart"/>
+      <w:r>
+        <w:rPr>
+          <w:lang w:val="en-US"/>
+        </w:rPr>
+        <w:t>devuelve</w:t>
+      </w:r>
+      <w:proofErr w:type="spellEnd"/>
+      <w:r>
+        <w:rPr>
+          <w:lang w:val="en-US"/>
+        </w:rPr>
+        <w:t xml:space="preserve"> OK </w:t>
+      </w:r>
+      <w:proofErr w:type="spellStart"/>
+      <w:r>
+        <w:rPr>
+          <w:lang w:val="en-US"/>
+        </w:rPr>
+        <w:t>o</w:t>
+      </w:r>
+      <w:proofErr w:type="spellEnd"/>
+      <w:r>
+        <w:rPr>
+          <w:lang w:val="en-US"/>
+        </w:rPr>
+        <w:t xml:space="preserve"> ERR</w:t>
       </w:r>
     </w:p>
     <w:p>
@@ -5858,7 +6161,39 @@
         <w:jc w:val="left"/>
       </w:pPr>
       <w:r>
-        <w:t>POST("api/remove/assistant", JSON con :username y :eventid) =&gt; devuelve OK o ERR</w:t>
+        <w:t>POST("api/</w:t>
+      </w:r>
+      <w:proofErr w:type="spellStart"/>
+      <w:r>
+        <w:t>remove</w:t>
+      </w:r>
+      <w:proofErr w:type="spellEnd"/>
+      <w:r>
+        <w:t>/</w:t>
+      </w:r>
+      <w:proofErr w:type="spellStart"/>
+      <w:r>
+        <w:t>assistant</w:t>
+      </w:r>
+      <w:proofErr w:type="spellEnd"/>
+      <w:r>
+        <w:t>", JSON con :</w:t>
+      </w:r>
+      <w:proofErr w:type="spellStart"/>
+      <w:r>
+        <w:t>username</w:t>
+      </w:r>
+      <w:proofErr w:type="spellEnd"/>
+      <w:r>
+        <w:t xml:space="preserve"> y :</w:t>
+      </w:r>
+      <w:proofErr w:type="spellStart"/>
+      <w:r>
+        <w:t>eventid</w:t>
+      </w:r>
+      <w:proofErr w:type="spellEnd"/>
+      <w:r>
+        <w:t>) =&gt; devuelve OK o ERR</w:t>
       </w:r>
     </w:p>
     <w:p>
@@ -5872,7 +6207,31 @@
         <w:jc w:val="left"/>
       </w:pPr>
       <w:r>
-        <w:t>POST("api/add/user", JSON con :username) =&gt; devuelve OK o ERR</w:t>
+        <w:t>POST("api/</w:t>
+      </w:r>
+      <w:proofErr w:type="spellStart"/>
+      <w:r>
+        <w:t>add</w:t>
+      </w:r>
+      <w:proofErr w:type="spellEnd"/>
+      <w:r>
+        <w:t>/</w:t>
+      </w:r>
+      <w:proofErr w:type="spellStart"/>
+      <w:r>
+        <w:t>user</w:t>
+      </w:r>
+      <w:proofErr w:type="spellEnd"/>
+      <w:r>
+        <w:t>", JSON con :</w:t>
+      </w:r>
+      <w:proofErr w:type="spellStart"/>
+      <w:r>
+        <w:t>username</w:t>
+      </w:r>
+      <w:proofErr w:type="spellEnd"/>
+      <w:r>
+        <w:t>) =&gt; devuelve OK o ERR</w:t>
       </w:r>
     </w:p>
     <w:p/>
@@ -5883,11 +6242,11 @@
           <w:u w:val="single"/>
         </w:rPr>
       </w:pPr>
-      <w:bookmarkStart w:id="15" w:name="_Toc42075939"/>
+      <w:bookmarkStart w:id="16" w:name="_Toc42084495"/>
       <w:r>
         <w:t>Protocolo API – BD</w:t>
       </w:r>
-      <w:bookmarkEnd w:id="15"/>
+      <w:bookmarkEnd w:id="16"/>
     </w:p>
     <w:p>
       <w:pPr>
@@ -5900,7 +6259,23 @@
         <w:jc w:val="left"/>
       </w:pPr>
       <w:r>
-        <w:t>Conexión mediante sockets TCP con la librería 'zmq' de Nodejs.</w:t>
+        <w:t>Conexión mediante sockets TCP con la librería '</w:t>
+      </w:r>
+      <w:proofErr w:type="spellStart"/>
+      <w:r>
+        <w:t>zmq</w:t>
+      </w:r>
+      <w:proofErr w:type="spellEnd"/>
+      <w:r>
+        <w:t xml:space="preserve">' de </w:t>
+      </w:r>
+      <w:proofErr w:type="spellStart"/>
+      <w:r>
+        <w:t>Nodejs</w:t>
+      </w:r>
+      <w:proofErr w:type="spellEnd"/>
+      <w:r>
+        <w:t>.</w:t>
       </w:r>
     </w:p>
     <w:p>
@@ -5915,6 +6290,7 @@
       <w:r>
         <w:t xml:space="preserve">Se envían </w:t>
       </w:r>
+      <w:proofErr w:type="spellStart"/>
       <w:r>
         <w:rPr>
           <w:i/>
@@ -5922,6 +6298,7 @@
         </w:rPr>
         <w:t>strings</w:t>
       </w:r>
+      <w:proofErr w:type="spellEnd"/>
       <w:r>
         <w:t xml:space="preserve"> en los mensajes que parten de formato JSON. </w:t>
       </w:r>
@@ -5950,7 +6327,31 @@
         <w:jc w:val="left"/>
       </w:pPr>
       <w:r>
-        <w:t>'component': indica si se trata de una petición de ‘user’ o ‘event’.</w:t>
+        <w:t>'</w:t>
+      </w:r>
+      <w:proofErr w:type="spellStart"/>
+      <w:r>
+        <w:t>component</w:t>
+      </w:r>
+      <w:proofErr w:type="spellEnd"/>
+      <w:r>
+        <w:t>': indica si se trata de una petición de ‘</w:t>
+      </w:r>
+      <w:proofErr w:type="spellStart"/>
+      <w:r>
+        <w:t>user</w:t>
+      </w:r>
+      <w:proofErr w:type="spellEnd"/>
+      <w:r>
+        <w:t>’ o ‘</w:t>
+      </w:r>
+      <w:proofErr w:type="spellStart"/>
+      <w:r>
+        <w:t>event</w:t>
+      </w:r>
+      <w:proofErr w:type="spellEnd"/>
+      <w:r>
+        <w:t>’.</w:t>
       </w:r>
     </w:p>
     <w:p>
@@ -5978,8 +6379,25 @@
         <w:jc w:val="left"/>
       </w:pPr>
       <w:r>
-        <w:t xml:space="preserve">'body': cuerpo de la petición. Se forma de parámetros que detallan el elemento concreto y de ‘op’ (pudiendo ser únicamente </w:t>
-      </w:r>
+        <w:t>'</w:t>
+      </w:r>
+      <w:proofErr w:type="spellStart"/>
+      <w:r>
+        <w:t>body</w:t>
+      </w:r>
+      <w:proofErr w:type="spellEnd"/>
+      <w:r>
+        <w:t>': cuerpo de la petición. Se forma de parámetros que detallan el elemento concreto y de ‘</w:t>
+      </w:r>
+      <w:proofErr w:type="spellStart"/>
+      <w:r>
+        <w:t>op</w:t>
+      </w:r>
+      <w:proofErr w:type="spellEnd"/>
+      <w:r>
+        <w:t xml:space="preserve">’ (pudiendo ser únicamente </w:t>
+      </w:r>
+      <w:proofErr w:type="spellStart"/>
       <w:r>
         <w:rPr>
           <w:i/>
@@ -5987,9 +6405,11 @@
         </w:rPr>
         <w:t>get</w:t>
       </w:r>
+      <w:proofErr w:type="spellEnd"/>
       <w:r>
         <w:t xml:space="preserve"> o </w:t>
       </w:r>
+      <w:proofErr w:type="spellStart"/>
       <w:r>
         <w:rPr>
           <w:i/>
@@ -5997,6 +6417,7 @@
         </w:rPr>
         <w:t>put</w:t>
       </w:r>
+      <w:proofErr w:type="spellEnd"/>
       <w:r>
         <w:t xml:space="preserve">).    </w:t>
       </w:r>
@@ -6027,7 +6448,23 @@
         <w:jc w:val="left"/>
       </w:pPr>
       <w:r>
-        <w:t xml:space="preserve">Para 'put' de 'user': </w:t>
+        <w:t>Para '</w:t>
+      </w:r>
+      <w:proofErr w:type="spellStart"/>
+      <w:r>
+        <w:t>put</w:t>
+      </w:r>
+      <w:proofErr w:type="spellEnd"/>
+      <w:r>
+        <w:t>' de '</w:t>
+      </w:r>
+      <w:proofErr w:type="spellStart"/>
+      <w:r>
+        <w:t>user</w:t>
+      </w:r>
+      <w:proofErr w:type="spellEnd"/>
+      <w:r>
+        <w:t xml:space="preserve">': </w:t>
       </w:r>
       <w:r>
         <w:rPr>
@@ -6039,6 +6476,7 @@
       <w:r>
         <w:t xml:space="preserve"> si la operación se ha realizado correctamente y </w:t>
       </w:r>
+      <w:proofErr w:type="spellStart"/>
       <w:r>
         <w:rPr>
           <w:i/>
@@ -6046,6 +6484,7 @@
         </w:rPr>
         <w:t>Failed</w:t>
       </w:r>
+      <w:proofErr w:type="spellEnd"/>
       <w:r>
         <w:t xml:space="preserve"> en caso contrario.</w:t>
       </w:r>
@@ -6061,7 +6500,31 @@
         <w:jc w:val="left"/>
       </w:pPr>
       <w:r>
-        <w:t>Para 'put' de 'event': 'id' aleatorio generado para el nuevo evento registrado (de ser correcto) y 'Failed' en caso contrario.</w:t>
+        <w:t>Para '</w:t>
+      </w:r>
+      <w:proofErr w:type="spellStart"/>
+      <w:r>
+        <w:t>put</w:t>
+      </w:r>
+      <w:proofErr w:type="spellEnd"/>
+      <w:r>
+        <w:t>' de '</w:t>
+      </w:r>
+      <w:proofErr w:type="spellStart"/>
+      <w:r>
+        <w:t>event</w:t>
+      </w:r>
+      <w:proofErr w:type="spellEnd"/>
+      <w:r>
+        <w:t>': 'id' aleatorio generado para el nuevo evento registrado (de ser correcto) y '</w:t>
+      </w:r>
+      <w:proofErr w:type="spellStart"/>
+      <w:r>
+        <w:t>Failed</w:t>
+      </w:r>
+      <w:proofErr w:type="spellEnd"/>
+      <w:r>
+        <w:t>' en caso contrario.</w:t>
       </w:r>
     </w:p>
     <w:p>
@@ -6075,7 +6538,23 @@
         <w:jc w:val="left"/>
       </w:pPr>
       <w:r>
-        <w:t xml:space="preserve">Para 'get' de 'user': </w:t>
+        <w:t>Para '</w:t>
+      </w:r>
+      <w:proofErr w:type="spellStart"/>
+      <w:r>
+        <w:t>get</w:t>
+      </w:r>
+      <w:proofErr w:type="spellEnd"/>
+      <w:r>
+        <w:t>' de '</w:t>
+      </w:r>
+      <w:proofErr w:type="spellStart"/>
+      <w:r>
+        <w:t>user</w:t>
+      </w:r>
+      <w:proofErr w:type="spellEnd"/>
+      <w:r>
+        <w:t xml:space="preserve">': </w:t>
       </w:r>
       <w:r>
         <w:rPr>
@@ -6087,6 +6566,7 @@
       <w:r>
         <w:t xml:space="preserve"> si existe el usuario y </w:t>
       </w:r>
+      <w:proofErr w:type="spellStart"/>
       <w:r>
         <w:rPr>
           <w:i/>
@@ -6094,6 +6574,7 @@
         </w:rPr>
         <w:t>Failed</w:t>
       </w:r>
+      <w:proofErr w:type="spellEnd"/>
       <w:r>
         <w:t xml:space="preserve"> en caso contrario.</w:t>
       </w:r>
@@ -6109,7 +6590,31 @@
         <w:jc w:val="left"/>
       </w:pPr>
       <w:r>
-        <w:t>Para 'get' de 'event': los detalles que lo definen y 'Failed' en caso contrario.</w:t>
+        <w:t>Para '</w:t>
+      </w:r>
+      <w:proofErr w:type="spellStart"/>
+      <w:r>
+        <w:t>get</w:t>
+      </w:r>
+      <w:proofErr w:type="spellEnd"/>
+      <w:r>
+        <w:t>' de '</w:t>
+      </w:r>
+      <w:proofErr w:type="spellStart"/>
+      <w:r>
+        <w:t>event</w:t>
+      </w:r>
+      <w:proofErr w:type="spellEnd"/>
+      <w:r>
+        <w:t>': los detalles que lo definen y '</w:t>
+      </w:r>
+      <w:proofErr w:type="spellStart"/>
+      <w:r>
+        <w:t>Failed</w:t>
+      </w:r>
+      <w:proofErr w:type="spellEnd"/>
+      <w:r>
+        <w:t>' en caso contrario.</w:t>
       </w:r>
     </w:p>
     <w:p>
@@ -6122,12 +6627,12 @@
       <w:pPr>
         <w:pStyle w:val="Ttulo2"/>
       </w:pPr>
-      <w:bookmarkStart w:id="16" w:name="_Toc42075940"/>
+      <w:bookmarkStart w:id="17" w:name="_Toc42084496"/>
       <w:r>
         <w:lastRenderedPageBreak/>
         <w:t>Puertos utilizados</w:t>
       </w:r>
-      <w:bookmarkEnd w:id="16"/>
+      <w:bookmarkEnd w:id="17"/>
     </w:p>
     <w:p>
       <w:pPr>
@@ -6175,11 +6680,11 @@
       <w:pPr>
         <w:pStyle w:val="Ttulo2"/>
       </w:pPr>
-      <w:bookmarkStart w:id="17" w:name="_Toc42075941"/>
+      <w:bookmarkStart w:id="18" w:name="_Toc42084497"/>
       <w:r>
         <w:t>Entidades almacenadas en BD</w:t>
       </w:r>
-      <w:bookmarkEnd w:id="17"/>
+      <w:bookmarkEnd w:id="18"/>
     </w:p>
     <w:p>
       <w:pPr>
@@ -6191,9 +6696,11 @@
         <w:spacing w:after="160" w:line="259" w:lineRule="auto"/>
         <w:jc w:val="left"/>
       </w:pPr>
+      <w:proofErr w:type="spellStart"/>
       <w:r>
         <w:t>User</w:t>
       </w:r>
+      <w:proofErr w:type="spellEnd"/>
     </w:p>
     <w:p>
       <w:pPr>
@@ -6205,8 +6712,21 @@
         <w:spacing w:after="160" w:line="259" w:lineRule="auto"/>
         <w:jc w:val="left"/>
       </w:pPr>
-      <w:r>
-        <w:t>Name (string)</w:t>
+      <w:proofErr w:type="spellStart"/>
+      <w:r>
+        <w:t>Name</w:t>
+      </w:r>
+      <w:proofErr w:type="spellEnd"/>
+      <w:r>
+        <w:t xml:space="preserve"> (</w:t>
+      </w:r>
+      <w:proofErr w:type="spellStart"/>
+      <w:r>
+        <w:t>string</w:t>
+      </w:r>
+      <w:proofErr w:type="spellEnd"/>
+      <w:r>
+        <w:t>)</w:t>
       </w:r>
     </w:p>
     <w:p>
@@ -6225,9 +6745,11 @@
         <w:spacing w:after="160" w:line="259" w:lineRule="auto"/>
         <w:jc w:val="left"/>
       </w:pPr>
+      <w:proofErr w:type="spellStart"/>
       <w:r>
         <w:t>Event</w:t>
       </w:r>
+      <w:proofErr w:type="spellEnd"/>
     </w:p>
     <w:p>
       <w:pPr>
@@ -6240,7 +6762,15 @@
         <w:jc w:val="left"/>
       </w:pPr>
       <w:r>
-        <w:t>ID (string)</w:t>
+        <w:t>ID (</w:t>
+      </w:r>
+      <w:proofErr w:type="spellStart"/>
+      <w:r>
+        <w:t>string</w:t>
+      </w:r>
+      <w:proofErr w:type="spellEnd"/>
+      <w:r>
+        <w:t>)</w:t>
       </w:r>
     </w:p>
     <w:p>
@@ -6253,8 +6783,21 @@
         <w:spacing w:after="160" w:line="259" w:lineRule="auto"/>
         <w:jc w:val="left"/>
       </w:pPr>
-      <w:r>
-        <w:t>Name (string)</w:t>
+      <w:proofErr w:type="spellStart"/>
+      <w:r>
+        <w:t>Name</w:t>
+      </w:r>
+      <w:proofErr w:type="spellEnd"/>
+      <w:r>
+        <w:t xml:space="preserve"> (</w:t>
+      </w:r>
+      <w:proofErr w:type="spellStart"/>
+      <w:r>
+        <w:t>string</w:t>
+      </w:r>
+      <w:proofErr w:type="spellEnd"/>
+      <w:r>
+        <w:t>)</w:t>
       </w:r>
     </w:p>
     <w:p>
@@ -6267,8 +6810,21 @@
         <w:spacing w:after="160" w:line="259" w:lineRule="auto"/>
         <w:jc w:val="left"/>
       </w:pPr>
-      <w:r>
-        <w:t>Datetime (string)</w:t>
+      <w:proofErr w:type="spellStart"/>
+      <w:r>
+        <w:t>Datetime</w:t>
+      </w:r>
+      <w:proofErr w:type="spellEnd"/>
+      <w:r>
+        <w:t xml:space="preserve"> (</w:t>
+      </w:r>
+      <w:proofErr w:type="spellStart"/>
+      <w:r>
+        <w:t>string</w:t>
+      </w:r>
+      <w:proofErr w:type="spellEnd"/>
+      <w:r>
+        <w:t>)</w:t>
       </w:r>
     </w:p>
     <w:p>
@@ -6281,8 +6837,21 @@
         <w:spacing w:after="160" w:line="259" w:lineRule="auto"/>
         <w:jc w:val="left"/>
       </w:pPr>
-      <w:r>
-        <w:t>Description (string)</w:t>
+      <w:proofErr w:type="spellStart"/>
+      <w:r>
+        <w:t>Description</w:t>
+      </w:r>
+      <w:proofErr w:type="spellEnd"/>
+      <w:r>
+        <w:t xml:space="preserve"> (</w:t>
+      </w:r>
+      <w:proofErr w:type="spellStart"/>
+      <w:r>
+        <w:t>string</w:t>
+      </w:r>
+      <w:proofErr w:type="spellEnd"/>
+      <w:r>
+        <w:t>)</w:t>
       </w:r>
     </w:p>
     <w:p>
@@ -6295,8 +6864,21 @@
         <w:spacing w:after="160" w:line="259" w:lineRule="auto"/>
         <w:jc w:val="left"/>
       </w:pPr>
-      <w:r>
-        <w:t>Organizer (string)</w:t>
+      <w:proofErr w:type="spellStart"/>
+      <w:r>
+        <w:t>Organizer</w:t>
+      </w:r>
+      <w:proofErr w:type="spellEnd"/>
+      <w:r>
+        <w:t xml:space="preserve"> (</w:t>
+      </w:r>
+      <w:proofErr w:type="spellStart"/>
+      <w:r>
+        <w:t>string</w:t>
+      </w:r>
+      <w:proofErr w:type="spellEnd"/>
+      <w:r>
+        <w:t>)</w:t>
       </w:r>
     </w:p>
     <w:p>
@@ -6309,8 +6891,37 @@
         <w:spacing w:after="160" w:line="259" w:lineRule="auto"/>
         <w:jc w:val="left"/>
       </w:pPr>
-      <w:r>
-        <w:t>Assistants (list of string)</w:t>
+      <w:proofErr w:type="spellStart"/>
+      <w:r>
+        <w:t>Assistants</w:t>
+      </w:r>
+      <w:proofErr w:type="spellEnd"/>
+      <w:r>
+        <w:t xml:space="preserve"> (</w:t>
+      </w:r>
+      <w:proofErr w:type="spellStart"/>
+      <w:r>
+        <w:t>list</w:t>
+      </w:r>
+      <w:proofErr w:type="spellEnd"/>
+      <w:r>
+        <w:t xml:space="preserve"> </w:t>
+      </w:r>
+      <w:proofErr w:type="spellStart"/>
+      <w:r>
+        <w:t>of</w:t>
+      </w:r>
+      <w:proofErr w:type="spellEnd"/>
+      <w:r>
+        <w:t xml:space="preserve"> </w:t>
+      </w:r>
+      <w:proofErr w:type="spellStart"/>
+      <w:r>
+        <w:t>string</w:t>
+      </w:r>
+      <w:proofErr w:type="spellEnd"/>
+      <w:r>
+        <w:t>)</w:t>
       </w:r>
     </w:p>
     <w:p/>
@@ -6327,9 +6938,9 @@
           <w:sz w:val="24"/>
         </w:rPr>
       </w:pPr>
-      <w:bookmarkStart w:id="18" w:name="_Requisitos_de_Despliegue"/>
-      <w:bookmarkStart w:id="19" w:name="_Toc42075942"/>
-      <w:bookmarkEnd w:id="18"/>
+      <w:bookmarkStart w:id="19" w:name="_Requisitos_de_Despliegue"/>
+      <w:bookmarkStart w:id="20" w:name="_Toc42084498"/>
+      <w:bookmarkEnd w:id="19"/>
       <w:r>
         <w:lastRenderedPageBreak/>
         <w:t xml:space="preserve">Requisitos de </w:t>
@@ -6337,12 +6948,20 @@
       <w:r>
         <w:t>Despliegue</w:t>
       </w:r>
-      <w:bookmarkEnd w:id="19"/>
+      <w:bookmarkEnd w:id="20"/>
     </w:p>
     <w:p>
       <w:r>
         <w:tab/>
-        <w:t>Se necesita definir la forma en la que desplegar la aplicación EventPlanner. Para especificar los componentes lógicos que van a tomar parte en dicho despliegue, nos basamos en la arquitectura de la aplicación y en las características más importantes para mantener el servicio:</w:t>
+        <w:t xml:space="preserve">Se necesita definir la forma en la que desplegar la aplicación </w:t>
+      </w:r>
+      <w:proofErr w:type="spellStart"/>
+      <w:r>
+        <w:t>EventPlanner</w:t>
+      </w:r>
+      <w:proofErr w:type="spellEnd"/>
+      <w:r>
+        <w:t>. Para especificar los componentes lógicos que van a tomar parte en dicho despliegue, nos basamos en la arquitectura de la aplicación y en las características más importantes para mantener el servicio:</w:t>
       </w:r>
     </w:p>
     <w:p>
@@ -6507,6 +7126,7 @@
       <w:r>
         <w:t xml:space="preserve">Es necesario contar con un balanceador de carga que distribuya de forma eficiente la carga, ya que no basta con un elegir un contenedor aleatoriamente (por código sencillamente), sino que se debe fijar mejor ese reparto (teniendo en cuenta, por ejemplo, que el tiempo de resolución de las peticiones </w:t>
       </w:r>
+      <w:proofErr w:type="spellStart"/>
       <w:r>
         <w:rPr>
           <w:i/>
@@ -6514,9 +7134,11 @@
         </w:rPr>
         <w:t>get</w:t>
       </w:r>
+      <w:proofErr w:type="spellEnd"/>
       <w:r>
         <w:t xml:space="preserve"> suele ser más elevado que el de las </w:t>
       </w:r>
+      <w:proofErr w:type="spellStart"/>
       <w:r>
         <w:rPr>
           <w:i/>
@@ -6524,6 +7146,7 @@
         </w:rPr>
         <w:t>put</w:t>
       </w:r>
+      <w:proofErr w:type="spellEnd"/>
       <w:r>
         <w:t>).</w:t>
       </w:r>
@@ -6610,6 +7233,7 @@
       <w:r>
         <w:t xml:space="preserve">Configuración de una red </w:t>
       </w:r>
+      <w:proofErr w:type="spellStart"/>
       <w:r>
         <w:rPr>
           <w:i/>
@@ -6617,6 +7241,7 @@
         </w:rPr>
         <w:t>network</w:t>
       </w:r>
+      <w:proofErr w:type="spellEnd"/>
       <w:r>
         <w:t xml:space="preserve"> en Docker que permita la conexión entre ellos del modo ya establecido:</w:t>
       </w:r>
@@ -6631,7 +7256,15 @@
         <w:spacing w:after="160" w:line="256" w:lineRule="auto"/>
       </w:pPr>
       <w:r>
-        <w:t>Base de Datos y API por sockets TCP (librería ‘zmq’).</w:t>
+        <w:t>Base de Datos y API por sockets TCP (librería ‘</w:t>
+      </w:r>
+      <w:proofErr w:type="spellStart"/>
+      <w:r>
+        <w:t>zmq</w:t>
+      </w:r>
+      <w:proofErr w:type="spellEnd"/>
+      <w:r>
+        <w:t>’).</w:t>
       </w:r>
     </w:p>
     <w:p>
@@ -6668,7 +7301,23 @@
         <w:ind w:left="1066" w:hanging="357"/>
       </w:pPr>
       <w:r>
-        <w:t>Para los tests unitarios de cada componente, es suficiente con generar una imagen del tipo que corresponda y lanzar los tests desde dentro del propio contenedor; de modo que las conexiones no supongan un problema.</w:t>
+        <w:t xml:space="preserve">Para los </w:t>
+      </w:r>
+      <w:proofErr w:type="spellStart"/>
+      <w:r>
+        <w:t>tests</w:t>
+      </w:r>
+      <w:proofErr w:type="spellEnd"/>
+      <w:r>
+        <w:t xml:space="preserve"> unitarios de cada componente, es suficiente con generar una imagen del tipo que corresponda y lanzar los </w:t>
+      </w:r>
+      <w:proofErr w:type="spellStart"/>
+      <w:r>
+        <w:t>tests</w:t>
+      </w:r>
+      <w:proofErr w:type="spellEnd"/>
+      <w:r>
+        <w:t xml:space="preserve"> desde dentro del propio contenedor; de modo que las conexiones no supongan un problema.</w:t>
       </w:r>
     </w:p>
     <w:p>
@@ -6682,7 +7331,15 @@
         <w:ind w:left="1066" w:hanging="357"/>
       </w:pPr>
       <w:r>
-        <w:t>Para los tests de rendimiento sí que se establece una composición de contenedores como la prevista para producción, debido a que es importante conocer el comportamiento que va a tener el sistema de la forma más parecida a la realidad posible.</w:t>
+        <w:t xml:space="preserve">Para los </w:t>
+      </w:r>
+      <w:proofErr w:type="spellStart"/>
+      <w:r>
+        <w:t>tests</w:t>
+      </w:r>
+      <w:proofErr w:type="spellEnd"/>
+      <w:r>
+        <w:t xml:space="preserve"> de rendimiento sí que se establece una composición de contenedores como la prevista para producción, debido a que es importante conocer el comportamiento que va a tener el sistema de la forma más parecida a la realidad posible.</w:t>
       </w:r>
     </w:p>
     <w:p>
@@ -6696,7 +7353,15 @@
         <w:ind w:left="1066" w:hanging="357"/>
       </w:pPr>
       <w:r>
-        <w:t>Para los tests de carga, indicamos lo mismo que anteriormente, sólo que prestando más atención al modo en el que se reparten dicha carga los contenedores del mismo tipo conforme aumenta el número de peticiones.</w:t>
+        <w:t xml:space="preserve">Para los </w:t>
+      </w:r>
+      <w:proofErr w:type="spellStart"/>
+      <w:r>
+        <w:t>tests</w:t>
+      </w:r>
+      <w:proofErr w:type="spellEnd"/>
+      <w:r>
+        <w:t xml:space="preserve"> de carga, indicamos lo mismo que anteriormente, sólo que prestando más atención al modo en el que se reparten dicha carga los contenedores del mismo tipo conforme aumenta el número de peticiones.</w:t>
       </w:r>
     </w:p>
     <w:p>
@@ -6709,17 +7374,25 @@
         <w:pStyle w:val="Ttulo1"/>
         <w:ind w:firstLine="0"/>
       </w:pPr>
-      <w:bookmarkStart w:id="20" w:name="_Toc42075943"/>
+      <w:bookmarkStart w:id="21" w:name="_Toc42084499"/>
       <w:r>
         <w:lastRenderedPageBreak/>
         <w:t>Plan de Sistemas</w:t>
       </w:r>
-      <w:bookmarkEnd w:id="20"/>
+      <w:bookmarkEnd w:id="21"/>
     </w:p>
     <w:p>
       <w:r>
         <w:tab/>
-        <w:t>Se pretende definir la arquitectura necesaria para que la aplicación EventPlanner pueda prestar su servicio web a cualquier usuario.</w:t>
+        <w:t xml:space="preserve">Se pretende definir la arquitectura necesaria para que la aplicación </w:t>
+      </w:r>
+      <w:proofErr w:type="spellStart"/>
+      <w:r>
+        <w:t>EventPlanner</w:t>
+      </w:r>
+      <w:proofErr w:type="spellEnd"/>
+      <w:r>
+        <w:t xml:space="preserve"> pueda prestar su servicio web a cualquier usuario.</w:t>
       </w:r>
     </w:p>
     <w:p>
@@ -6742,8 +7415,17 @@
           <w:b/>
           <w:bCs/>
         </w:rPr>
-        <w:t>Amazon Web Services</w:t>
-      </w:r>
+        <w:t xml:space="preserve">Amazon Web </w:t>
+      </w:r>
+      <w:proofErr w:type="spellStart"/>
+      <w:r>
+        <w:rPr>
+          <w:b/>
+          <w:bCs/>
+        </w:rPr>
+        <w:t>Services</w:t>
+      </w:r>
+      <w:proofErr w:type="spellEnd"/>
       <w:r>
         <w:t xml:space="preserve"> (AWS): por medio de la contratación de una serie de servicios en línea que conformen una Cloud privada.</w:t>
       </w:r>
@@ -6804,11 +7486,11 @@
       <w:pPr>
         <w:pStyle w:val="Ttulo2"/>
       </w:pPr>
-      <w:bookmarkStart w:id="21" w:name="_Toc42075944"/>
+      <w:bookmarkStart w:id="22" w:name="_Toc42084500"/>
       <w:r>
         <w:t>AWS</w:t>
       </w:r>
-      <w:bookmarkEnd w:id="21"/>
+      <w:bookmarkEnd w:id="22"/>
     </w:p>
     <w:p>
       <w:r>
@@ -6832,8 +7514,13 @@
         <w:spacing w:after="160" w:line="259" w:lineRule="auto"/>
         <w:jc w:val="left"/>
       </w:pPr>
-      <w:r>
-        <w:t xml:space="preserve">Route 53: servicio web DNS escalable y de alta disponibilidad en la nube. </w:t>
+      <w:proofErr w:type="spellStart"/>
+      <w:r>
+        <w:t>Route</w:t>
+      </w:r>
+      <w:proofErr w:type="spellEnd"/>
+      <w:r>
+        <w:t xml:space="preserve"> 53: servicio web DNS escalable y de alta disponibilidad en la nube. </w:t>
       </w:r>
     </w:p>
     <w:p>
@@ -6866,8 +7553,13 @@
         <w:spacing w:after="160" w:line="259" w:lineRule="auto"/>
         <w:jc w:val="left"/>
       </w:pPr>
-      <w:r>
-        <w:t>CloudFront: permite servir el cliente web.</w:t>
+      <w:proofErr w:type="spellStart"/>
+      <w:r>
+        <w:t>CloudFront</w:t>
+      </w:r>
+      <w:proofErr w:type="spellEnd"/>
+      <w:r>
+        <w:t>: permite servir el cliente web.</w:t>
       </w:r>
     </w:p>
     <w:p>
@@ -7000,7 +7692,23 @@
         <w:jc w:val="left"/>
       </w:pPr>
       <w:r>
-        <w:t>2 balanceadores de carga (Elastic Load Balancing) para distribuir las peticiones tanto a la API como a la BD de forma eficiente.</w:t>
+        <w:t>2 balanceadores de carga (</w:t>
+      </w:r>
+      <w:proofErr w:type="spellStart"/>
+      <w:r>
+        <w:t>Elastic</w:t>
+      </w:r>
+      <w:proofErr w:type="spellEnd"/>
+      <w:r>
+        <w:t xml:space="preserve"> Load </w:t>
+      </w:r>
+      <w:proofErr w:type="spellStart"/>
+      <w:r>
+        <w:t>Balancing</w:t>
+      </w:r>
+      <w:proofErr w:type="spellEnd"/>
+      <w:r>
+        <w:t>) para distribuir las peticiones tanto a la API como a la BD de forma eficiente.</w:t>
       </w:r>
     </w:p>
     <w:p>
@@ -7236,12 +7944,12 @@
       <w:pPr>
         <w:pStyle w:val="Ttulo2"/>
       </w:pPr>
-      <w:bookmarkStart w:id="22" w:name="_Toc42075945"/>
+      <w:bookmarkStart w:id="23" w:name="_Toc42084501"/>
       <w:r>
         <w:lastRenderedPageBreak/>
         <w:t>CPD</w:t>
       </w:r>
-      <w:bookmarkEnd w:id="22"/>
+      <w:bookmarkEnd w:id="23"/>
     </w:p>
     <w:p>
       <w:r>
@@ -7285,7 +7993,15 @@
         <w:spacing w:after="160" w:line="259" w:lineRule="auto"/>
       </w:pPr>
       <w:r>
-        <w:t>HPE ProLiant DL20 G10</w:t>
+        <w:t xml:space="preserve">HPE </w:t>
+      </w:r>
+      <w:proofErr w:type="spellStart"/>
+      <w:r>
+        <w:t>ProLiant</w:t>
+      </w:r>
+      <w:proofErr w:type="spellEnd"/>
+      <w:r>
+        <w:t xml:space="preserve"> DL20 G10</w:t>
       </w:r>
       <w:r>
         <w:t>:</w:t>
@@ -7363,29 +8079,65 @@
           <w:lang w:val="en-US"/>
         </w:rPr>
       </w:pPr>
+      <w:proofErr w:type="spellStart"/>
       <w:r>
         <w:rPr>
           <w:lang w:val="en-US"/>
         </w:rPr>
-        <w:t>Otras opciones: Dell PowerEdge R230, Le</w:t>
-      </w:r>
+        <w:t>Otras</w:t>
+      </w:r>
+      <w:proofErr w:type="spellEnd"/>
       <w:r>
         <w:rPr>
           <w:lang w:val="en-US"/>
         </w:rPr>
+        <w:t xml:space="preserve"> </w:t>
+      </w:r>
+      <w:proofErr w:type="spellStart"/>
+      <w:r>
+        <w:rPr>
+          <w:lang w:val="en-US"/>
+        </w:rPr>
+        <w:t>opciones</w:t>
+      </w:r>
+      <w:proofErr w:type="spellEnd"/>
+      <w:r>
+        <w:rPr>
+          <w:lang w:val="en-US"/>
+        </w:rPr>
+        <w:t>: Dell PowerEdge R230, Le</w:t>
+      </w:r>
+      <w:r>
+        <w:rPr>
+          <w:lang w:val="en-US"/>
+        </w:rPr>
         <w:t>nov</w:t>
       </w:r>
       <w:r>
         <w:rPr>
           <w:lang w:val="en-US"/>
         </w:rPr>
-        <w:t>o ThinkS</w:t>
-      </w:r>
+        <w:t xml:space="preserve">o </w:t>
+      </w:r>
+      <w:proofErr w:type="spellStart"/>
       <w:r>
         <w:rPr>
           <w:lang w:val="en-US"/>
         </w:rPr>
-        <w:t>ystem SR630 7X02A0CJNA</w:t>
+        <w:t>ThinkS</w:t>
+      </w:r>
+      <w:r>
+        <w:rPr>
+          <w:lang w:val="en-US"/>
+        </w:rPr>
+        <w:t>ystem</w:t>
+      </w:r>
+      <w:proofErr w:type="spellEnd"/>
+      <w:r>
+        <w:rPr>
+          <w:lang w:val="en-US"/>
+        </w:rPr>
+        <w:t xml:space="preserve"> SR630 7X02A0CJNA</w:t>
       </w:r>
     </w:p>
     <w:p>
@@ -7430,7 +8182,15 @@
         <w:spacing w:after="160" w:line="259" w:lineRule="auto"/>
       </w:pPr>
       <w:r>
-        <w:t>NETGEAR ReadyNAS 2304</w:t>
+        <w:t xml:space="preserve">NETGEAR </w:t>
+      </w:r>
+      <w:proofErr w:type="spellStart"/>
+      <w:r>
+        <w:t>ReadyNAS</w:t>
+      </w:r>
+      <w:proofErr w:type="spellEnd"/>
+      <w:r>
+        <w:t xml:space="preserve"> 2304</w:t>
       </w:r>
       <w:r>
         <w:t>:</w:t>
@@ -7489,7 +8249,15 @@
         <w:spacing w:after="160" w:line="259" w:lineRule="auto"/>
       </w:pPr>
       <w:r>
-        <w:t>Como se necesita replicación rápida entre dispositivos similares, es una buena elección. Además, es compatible con RAID 10 (sistema de replicación de discos antipérdidas).</w:t>
+        <w:t xml:space="preserve">Como se necesita replicación rápida entre dispositivos similares, es una buena elección. Además, es compatible con RAID 10 (sistema de replicación de discos </w:t>
+      </w:r>
+      <w:proofErr w:type="spellStart"/>
+      <w:r>
+        <w:t>antipérdidas</w:t>
+      </w:r>
+      <w:proofErr w:type="spellEnd"/>
+      <w:r>
+        <w:t>).</w:t>
       </w:r>
     </w:p>
     <w:p>
@@ -7504,11 +8272,33 @@
           <w:lang w:val="en-US"/>
         </w:rPr>
       </w:pPr>
+      <w:proofErr w:type="spellStart"/>
       <w:r>
         <w:rPr>
           <w:lang w:val="en-US"/>
         </w:rPr>
-        <w:t xml:space="preserve">Otras posibilidades: </w:t>
+        <w:t>Otras</w:t>
+      </w:r>
+      <w:proofErr w:type="spellEnd"/>
+      <w:r>
+        <w:rPr>
+          <w:lang w:val="en-US"/>
+        </w:rPr>
+        <w:t xml:space="preserve"> </w:t>
+      </w:r>
+      <w:proofErr w:type="spellStart"/>
+      <w:r>
+        <w:rPr>
+          <w:lang w:val="en-US"/>
+        </w:rPr>
+        <w:t>posibilidades</w:t>
+      </w:r>
+      <w:proofErr w:type="spellEnd"/>
+      <w:r>
+        <w:rPr>
+          <w:lang w:val="en-US"/>
+        </w:rPr>
+        <w:t xml:space="preserve">: </w:t>
       </w:r>
       <w:r>
         <w:rPr>
@@ -7561,8 +8351,13 @@
         </w:numPr>
         <w:spacing w:after="160" w:line="259" w:lineRule="auto"/>
       </w:pPr>
-      <w:r>
-        <w:t>Vaseky 2.5’’ SATA 3 III SSD MLC:</w:t>
+      <w:proofErr w:type="spellStart"/>
+      <w:r>
+        <w:t>Vaseky</w:t>
+      </w:r>
+      <w:proofErr w:type="spellEnd"/>
+      <w:r>
+        <w:t xml:space="preserve"> 2.5’’ SATA 3 III SSD MLC:</w:t>
       </w:r>
     </w:p>
     <w:p>
@@ -7624,7 +8419,15 @@
         <w:spacing w:after="160" w:line="259" w:lineRule="auto"/>
       </w:pPr>
       <w:r>
-        <w:t>Comparable, por ejemplo, con: Kingston SSDNow UV400</w:t>
+        <w:t xml:space="preserve">Comparable, por ejemplo, con: Kingston </w:t>
+      </w:r>
+      <w:proofErr w:type="spellStart"/>
+      <w:r>
+        <w:t>SSDNow</w:t>
+      </w:r>
+      <w:proofErr w:type="spellEnd"/>
+      <w:r>
+        <w:t xml:space="preserve"> UV400</w:t>
       </w:r>
     </w:p>
     <w:p>
@@ -7650,6 +8453,7 @@
           <w:lang w:val="es-ES"/>
         </w:rPr>
       </w:pPr>
+      <w:proofErr w:type="spellStart"/>
       <w:r>
         <w:rPr>
           <w:b/>
@@ -7658,6 +8462,7 @@
         </w:rPr>
         <w:t>Router</w:t>
       </w:r>
+      <w:proofErr w:type="spellEnd"/>
       <w:r>
         <w:rPr>
           <w:lang w:val="es-ES"/>
@@ -7700,8 +8505,13 @@
         </w:numPr>
         <w:spacing w:after="160" w:line="259" w:lineRule="auto"/>
       </w:pPr>
-      <w:r>
-        <w:t>Router NAT para configuración d</w:t>
+      <w:proofErr w:type="spellStart"/>
+      <w:r>
+        <w:t>Router</w:t>
+      </w:r>
+      <w:proofErr w:type="spellEnd"/>
+      <w:r>
+        <w:t xml:space="preserve"> NAT para configuración d</w:t>
       </w:r>
       <w:r>
         <w:t>e VPN.</w:t>
@@ -7768,17 +8578,53 @@
           <w:lang w:val="en-US"/>
         </w:rPr>
       </w:pPr>
+      <w:proofErr w:type="spellStart"/>
       <w:r>
         <w:rPr>
           <w:lang w:val="en-US"/>
         </w:rPr>
-        <w:t xml:space="preserve">Otras opciones: CISCO2821 Int. </w:t>
-      </w:r>
+        <w:t>Otras</w:t>
+      </w:r>
+      <w:proofErr w:type="spellEnd"/>
       <w:r>
         <w:rPr>
           <w:lang w:val="en-US"/>
         </w:rPr>
-        <w:t>Services Router, Mikrotik Cloud C</w:t>
+        <w:t xml:space="preserve"> </w:t>
+      </w:r>
+      <w:proofErr w:type="spellStart"/>
+      <w:r>
+        <w:rPr>
+          <w:lang w:val="en-US"/>
+        </w:rPr>
+        <w:t>opciones</w:t>
+      </w:r>
+      <w:proofErr w:type="spellEnd"/>
+      <w:r>
+        <w:rPr>
+          <w:lang w:val="en-US"/>
+        </w:rPr>
+        <w:t xml:space="preserve">: CISCO2821 Int. </w:t>
+      </w:r>
+      <w:r>
+        <w:rPr>
+          <w:lang w:val="en-US"/>
+        </w:rPr>
+        <w:t xml:space="preserve">Services Router, </w:t>
+      </w:r>
+      <w:proofErr w:type="spellStart"/>
+      <w:r>
+        <w:rPr>
+          <w:lang w:val="en-US"/>
+        </w:rPr>
+        <w:t>Mikrotik</w:t>
+      </w:r>
+      <w:proofErr w:type="spellEnd"/>
+      <w:r>
+        <w:rPr>
+          <w:lang w:val="en-US"/>
+        </w:rPr>
+        <w:t xml:space="preserve"> Cloud C</w:t>
       </w:r>
       <w:r>
         <w:rPr>
@@ -7811,13 +8657,23 @@
           <w:lang w:val="en-US"/>
         </w:rPr>
       </w:pPr>
+      <w:proofErr w:type="spellStart"/>
       <w:r>
         <w:rPr>
           <w:b/>
           <w:bCs/>
           <w:lang w:val="en-US"/>
         </w:rPr>
-        <w:t>Armario Rack</w:t>
+        <w:t>Armario</w:t>
+      </w:r>
+      <w:proofErr w:type="spellEnd"/>
+      <w:r>
+        <w:rPr>
+          <w:b/>
+          <w:bCs/>
+          <w:lang w:val="en-US"/>
+        </w:rPr>
+        <w:t xml:space="preserve"> Rack</w:t>
       </w:r>
       <w:r>
         <w:rPr>
@@ -7944,23 +8800,45 @@
           <w:lang w:val="en-US"/>
         </w:rPr>
       </w:pPr>
+      <w:proofErr w:type="spellStart"/>
       <w:r>
         <w:rPr>
           <w:lang w:val="en-US"/>
         </w:rPr>
-        <w:t>iStarUSA WX-228 22</w:t>
-      </w:r>
+        <w:t>iStarUSA</w:t>
+      </w:r>
+      <w:proofErr w:type="spellEnd"/>
       <w:r>
         <w:rPr>
           <w:lang w:val="en-US"/>
         </w:rPr>
+        <w:t xml:space="preserve"> WX-228 22</w:t>
+      </w:r>
+      <w:r>
+        <w:rPr>
+          <w:lang w:val="en-US"/>
+        </w:rPr>
         <w:t>U 4-Post Open</w:t>
       </w:r>
       <w:r>
         <w:rPr>
           <w:lang w:val="en-US"/>
         </w:rPr>
-        <w:t xml:space="preserve"> Frame Rack – OEM, Tripp Lite SR4POST 45U 4-Post SmartRack Open Frame Rack</w:t>
+        <w:t xml:space="preserve"> Frame Rack – OEM, Tripp Lite SR4POST 45U 4-Post </w:t>
+      </w:r>
+      <w:proofErr w:type="spellStart"/>
+      <w:r>
+        <w:rPr>
+          <w:lang w:val="en-US"/>
+        </w:rPr>
+        <w:t>SmartRack</w:t>
+      </w:r>
+      <w:proofErr w:type="spellEnd"/>
+      <w:r>
+        <w:rPr>
+          <w:lang w:val="en-US"/>
+        </w:rPr>
+        <w:t xml:space="preserve"> Open Frame Rack</w:t>
       </w:r>
     </w:p>
     <w:p>
@@ -8245,7 +9123,7 @@
       <w:pPr>
         <w:pStyle w:val="Ttulo2"/>
       </w:pPr>
-      <w:bookmarkStart w:id="23" w:name="_Toc42075946"/>
+      <w:bookmarkStart w:id="24" w:name="_Toc42084502"/>
       <w:r>
         <w:rPr>
           <w:noProof/>
@@ -8340,17 +9218,17 @@
           </mc:Fallback>
         </mc:AlternateContent>
       </w:r>
-      <w:bookmarkEnd w:id="23"/>
+      <w:bookmarkEnd w:id="24"/>
     </w:p>
     <w:p>
       <w:pPr>
         <w:pStyle w:val="Ttulo2"/>
       </w:pPr>
-      <w:bookmarkStart w:id="24" w:name="_Toc42075947"/>
+      <w:bookmarkStart w:id="25" w:name="_Toc42084503"/>
       <w:r>
         <w:t>Comparación</w:t>
       </w:r>
-      <w:bookmarkEnd w:id="24"/>
+      <w:bookmarkEnd w:id="25"/>
     </w:p>
     <w:p>
       <w:r>
@@ -8428,12 +9306,12 @@
         <w:pStyle w:val="Ttulo1"/>
         <w:ind w:firstLine="0"/>
       </w:pPr>
-      <w:bookmarkStart w:id="25" w:name="_Toc42075948"/>
+      <w:bookmarkStart w:id="26" w:name="_Toc42084504"/>
       <w:r>
         <w:lastRenderedPageBreak/>
         <w:t>Instrucciones de utilización</w:t>
       </w:r>
-      <w:bookmarkEnd w:id="25"/>
+      <w:bookmarkEnd w:id="26"/>
     </w:p>
     <w:p>
       <w:pPr>
@@ -8475,6 +9353,7 @@
       <w:r>
         <w:t xml:space="preserve"> (a la izquierda) y la de </w:t>
       </w:r>
+      <w:proofErr w:type="spellStart"/>
       <w:r>
         <w:rPr>
           <w:i/>
@@ -8489,6 +9368,7 @@
         </w:rPr>
         <w:t>ogin</w:t>
       </w:r>
+      <w:proofErr w:type="spellEnd"/>
       <w:r>
         <w:t xml:space="preserve"> (a la derecha).</w:t>
       </w:r>
@@ -8573,6 +9453,7 @@
       <w:r>
         <w:t xml:space="preserve">Página de </w:t>
       </w:r>
+      <w:proofErr w:type="spellStart"/>
       <w:r>
         <w:rPr>
           <w:i/>
@@ -8587,6 +9468,7 @@
         </w:rPr>
         <w:t>ogin</w:t>
       </w:r>
+      <w:proofErr w:type="spellEnd"/>
       <w:r>
         <w:t>.</w:t>
       </w:r>
@@ -8670,6 +9552,7 @@
       <w:r>
         <w:t xml:space="preserve">Mensaje de </w:t>
       </w:r>
+      <w:proofErr w:type="spellStart"/>
       <w:r>
         <w:rPr>
           <w:i/>
@@ -8677,6 +9560,7 @@
         </w:rPr>
         <w:t>register</w:t>
       </w:r>
+      <w:proofErr w:type="spellEnd"/>
       <w:r>
         <w:t>:</w:t>
       </w:r>
@@ -8774,6 +9658,7 @@
         <w:lastRenderedPageBreak/>
         <w:t xml:space="preserve">Página principal </w:t>
       </w:r>
+      <w:proofErr w:type="spellStart"/>
       <w:r>
         <w:rPr>
           <w:i/>
@@ -8781,6 +9666,7 @@
         </w:rPr>
         <w:t>Logged</w:t>
       </w:r>
+      <w:proofErr w:type="spellEnd"/>
       <w:r>
         <w:t>:</w:t>
       </w:r>
@@ -8888,6 +9774,7 @@
       <w:r>
         <w:t xml:space="preserve">Despliegue de menú para </w:t>
       </w:r>
+      <w:proofErr w:type="spellStart"/>
       <w:r>
         <w:rPr>
           <w:i/>
@@ -8902,6 +9789,7 @@
         </w:rPr>
         <w:t>ogout</w:t>
       </w:r>
+      <w:proofErr w:type="spellEnd"/>
       <w:r>
         <w:t>.</w:t>
       </w:r>
@@ -8994,8 +9882,17 @@
           <w:i/>
           <w:iCs/>
         </w:rPr>
-        <w:t>New Event</w:t>
-      </w:r>
+        <w:t xml:space="preserve">New </w:t>
+      </w:r>
+      <w:proofErr w:type="spellStart"/>
+      <w:r>
+        <w:rPr>
+          <w:i/>
+          <w:iCs/>
+        </w:rPr>
+        <w:t>Event</w:t>
+      </w:r>
+      <w:proofErr w:type="spellEnd"/>
       <w:r>
         <w:t>:</w:t>
       </w:r>
@@ -9083,6 +9980,7 @@
       <w:r>
         <w:t xml:space="preserve">Página de </w:t>
       </w:r>
+      <w:proofErr w:type="spellStart"/>
       <w:r>
         <w:rPr>
           <w:i/>
@@ -9090,6 +9988,7 @@
         </w:rPr>
         <w:t>Events</w:t>
       </w:r>
+      <w:proofErr w:type="spellEnd"/>
       <w:r>
         <w:t>: corresponde al</w:t>
       </w:r>
@@ -9121,8 +10020,13 @@
       <w:r>
         <w:t xml:space="preserve">hacer </w:t>
       </w:r>
-      <w:r>
-        <w:t xml:space="preserve">click para acceder a su página concreta. A la derecha de cada fila vemos el botón (en forma de equis) para borrar el evento, que solo estará disponible para los eventos que haya creado el usuario </w:t>
+      <w:proofErr w:type="spellStart"/>
+      <w:r>
+        <w:t>click</w:t>
+      </w:r>
+      <w:proofErr w:type="spellEnd"/>
+      <w:r>
+        <w:t xml:space="preserve"> para acceder a su página concreta. A la derecha de cada fila vemos el botón (en forma de equis) para borrar el evento, que solo estará disponible para los eventos que haya creado el usuario </w:t>
       </w:r>
       <w:r>
         <w:t>identificado en ese momento</w:t>
@@ -9556,12 +10460,12 @@
         <w:pStyle w:val="Ttulo1"/>
         <w:ind w:firstLine="0"/>
       </w:pPr>
-      <w:bookmarkStart w:id="26" w:name="_Toc42075949"/>
+      <w:bookmarkStart w:id="27" w:name="_Toc42084505"/>
       <w:r>
         <w:lastRenderedPageBreak/>
         <w:t>Problemas encontrados</w:t>
       </w:r>
-      <w:bookmarkEnd w:id="26"/>
+      <w:bookmarkEnd w:id="27"/>
     </w:p>
     <w:p>
       <w:r>
@@ -9574,11 +10478,11 @@
       <w:pPr>
         <w:pStyle w:val="Ttulo2"/>
       </w:pPr>
-      <w:bookmarkStart w:id="27" w:name="_Toc42075950"/>
+      <w:bookmarkStart w:id="28" w:name="_Toc42084506"/>
       <w:r>
         <w:t>Instalación de librerías Node.js</w:t>
       </w:r>
-      <w:bookmarkEnd w:id="27"/>
+      <w:bookmarkEnd w:id="28"/>
     </w:p>
     <w:p>
       <w:r>
@@ -9612,7 +10516,23 @@
       </w:pPr>
       <w:r>
         <w:tab/>
-        <w:t xml:space="preserve">Uno de los elementos cruciales respecto a librerías es la Base de Datos, puesto que se construye por completo sobre ‘LevelDB’, la librería para manejo y almacenamiento de datos. Además, también requiere ‘zmq’ para la conexión con la API. </w:t>
+        <w:t>Uno de los elementos cruciales respecto a librerías es la Base de Datos, puesto que se construye por completo sobre ‘</w:t>
+      </w:r>
+      <w:proofErr w:type="spellStart"/>
+      <w:r>
+        <w:t>LevelDB</w:t>
+      </w:r>
+      <w:proofErr w:type="spellEnd"/>
+      <w:r>
+        <w:t>’, la librería para manejo y almacenamiento de datos. Además, también requiere ‘</w:t>
+      </w:r>
+      <w:proofErr w:type="spellStart"/>
+      <w:r>
+        <w:t>zmq</w:t>
+      </w:r>
+      <w:proofErr w:type="spellEnd"/>
+      <w:r>
+        <w:t xml:space="preserve">’ para la conexión con la API. </w:t>
       </w:r>
     </w:p>
     <w:p>
@@ -9637,12 +10557,21 @@
           <w:lang w:val="en-US"/>
         </w:rPr>
       </w:pPr>
+      <w:proofErr w:type="spellStart"/>
       <w:r>
         <w:rPr>
           <w:rFonts w:ascii="Consolas" w:hAnsi="Consolas"/>
           <w:lang w:val="en-US"/>
         </w:rPr>
-        <w:t>sudo apt-get update -y</w:t>
+        <w:t>sudo</w:t>
+      </w:r>
+      <w:proofErr w:type="spellEnd"/>
+      <w:r>
+        <w:rPr>
+          <w:rFonts w:ascii="Consolas" w:hAnsi="Consolas"/>
+          <w:lang w:val="en-US"/>
+        </w:rPr>
+        <w:t xml:space="preserve"> apt-get update -y</w:t>
       </w:r>
     </w:p>
     <w:p>
@@ -9655,12 +10584,21 @@
           <w:lang w:val="en-US"/>
         </w:rPr>
       </w:pPr>
+      <w:proofErr w:type="spellStart"/>
       <w:r>
         <w:rPr>
           <w:rFonts w:ascii="Consolas" w:hAnsi="Consolas"/>
           <w:lang w:val="en-US"/>
         </w:rPr>
-        <w:t>sudo apt-get install -y pkg-config</w:t>
+        <w:t>sudo</w:t>
+      </w:r>
+      <w:proofErr w:type="spellEnd"/>
+      <w:r>
+        <w:rPr>
+          <w:rFonts w:ascii="Consolas" w:hAnsi="Consolas"/>
+          <w:lang w:val="en-US"/>
+        </w:rPr>
+        <w:t xml:space="preserve"> apt-get install -y pkg-config</w:t>
       </w:r>
     </w:p>
     <w:p>
@@ -9684,19 +10622,61 @@
         <w:rPr>
           <w:lang w:val="es-ES"/>
         </w:rPr>
-        <w:t>A pesar de esto la librería ‘zmq’ seguía dando problemas en la mayor parte de las instalaciones, por lo que se optó por sustituirla por su análoga ‘zeromq’, la cual tuvo más tiempo de mantenimiento y no parece dar problemas actualmente. Queda decir que su funcionamiento interno es exactamente igual al de ‘zmq’, por lo que no supone ningún problema extra.</w:t>
-      </w:r>
-    </w:p>
-    <w:p>
-      <w:pPr>
+        <w:t>A pesar de esto la librería ‘</w:t>
+      </w:r>
+      <w:proofErr w:type="spellStart"/>
+      <w:r>
         <w:rPr>
           <w:lang w:val="es-ES"/>
         </w:rPr>
-      </w:pPr>
+        <w:t>zmq</w:t>
+      </w:r>
+      <w:proofErr w:type="spellEnd"/>
       <w:r>
         <w:rPr>
           <w:lang w:val="es-ES"/>
         </w:rPr>
+        <w:t>’ seguía dando problemas en la mayor parte de las instalaciones, por lo que se optó por sustituirla por su análoga ‘</w:t>
+      </w:r>
+      <w:proofErr w:type="spellStart"/>
+      <w:r>
+        <w:rPr>
+          <w:lang w:val="es-ES"/>
+        </w:rPr>
+        <w:t>zeromq</w:t>
+      </w:r>
+      <w:proofErr w:type="spellEnd"/>
+      <w:r>
+        <w:rPr>
+          <w:lang w:val="es-ES"/>
+        </w:rPr>
+        <w:t>’, la cual tuvo más tiempo de mantenimiento y no parece dar problemas actualmente. Queda decir que su funcionamiento interno es exactamente igual al de ‘</w:t>
+      </w:r>
+      <w:proofErr w:type="spellStart"/>
+      <w:r>
+        <w:rPr>
+          <w:lang w:val="es-ES"/>
+        </w:rPr>
+        <w:t>zmq</w:t>
+      </w:r>
+      <w:proofErr w:type="spellEnd"/>
+      <w:r>
+        <w:rPr>
+          <w:lang w:val="es-ES"/>
+        </w:rPr>
+        <w:t>’, por lo que no supone ningún problema extra.</w:t>
+      </w:r>
+    </w:p>
+    <w:p>
+      <w:pPr>
+        <w:rPr>
+          <w:lang w:val="es-ES"/>
+        </w:rPr>
+      </w:pPr>
+      <w:r>
+        <w:rPr>
+          <w:lang w:val="es-ES"/>
+        </w:rPr>
         <w:t>Aunque se invirtió tiempo i</w:t>
       </w:r>
       <w:r>
@@ -9744,14 +10724,14 @@
           <w:lang w:val="es-ES"/>
         </w:rPr>
       </w:pPr>
-      <w:bookmarkStart w:id="28" w:name="_Toc42075951"/>
+      <w:bookmarkStart w:id="29" w:name="_Toc42084507"/>
       <w:r>
         <w:rPr>
           <w:lang w:val="es-ES"/>
         </w:rPr>
         <w:t>Comprobación automática de Jenkins</w:t>
       </w:r>
-      <w:bookmarkEnd w:id="28"/>
+      <w:bookmarkEnd w:id="29"/>
     </w:p>
     <w:p>
       <w:pPr>
@@ -9789,7 +10769,21 @@
         <w:rPr>
           <w:lang w:val="es-ES"/>
         </w:rPr>
-        <w:t xml:space="preserve"> en la que realizar desde los tests unitarios de los componentes acordados hasta el despliegue en contenedores de Docker. </w:t>
+        <w:t xml:space="preserve"> en la que realizar desde los </w:t>
+      </w:r>
+      <w:proofErr w:type="spellStart"/>
+      <w:r>
+        <w:rPr>
+          <w:lang w:val="es-ES"/>
+        </w:rPr>
+        <w:t>tests</w:t>
+      </w:r>
+      <w:proofErr w:type="spellEnd"/>
+      <w:r>
+        <w:rPr>
+          <w:lang w:val="es-ES"/>
+        </w:rPr>
+        <w:t xml:space="preserve"> unitarios de los componentes acordados hasta el despliegue en contenedores de Docker. </w:t>
       </w:r>
     </w:p>
     <w:p>
@@ -9830,26 +10824,68 @@
         <w:rPr>
           <w:lang w:val="es-ES"/>
         </w:rPr>
-        <w:t xml:space="preserve"> al uso, la cual quería ser utilizada para los primeros pasos de la integración: comprobar cambios en el repositorio, clonarlo, instalar las dependencias necesarias y ejecutar los tests unitarios de la Base de Datos.</w:t>
-      </w:r>
+        <w:t xml:space="preserve"> al uso, la cual quería ser utilizada para los primeros pasos de la integración: comprobar cambios en el repositorio, clonarlo, instalar las dependencias necesarias y ejecutar los </w:t>
+      </w:r>
+      <w:proofErr w:type="spellStart"/>
       <w:r>
         <w:rPr>
           <w:lang w:val="es-ES"/>
         </w:rPr>
-        <w:t xml:space="preserve"> Dichos pasos se establecieron en formato código en un Jenkinsfile, establecido posteriormente en el propio repositorio, para enlazarlos.</w:t>
-      </w:r>
-    </w:p>
-    <w:p>
-      <w:pPr>
+        <w:t>tests</w:t>
+      </w:r>
+      <w:proofErr w:type="spellEnd"/>
+      <w:r>
         <w:rPr>
           <w:lang w:val="es-ES"/>
         </w:rPr>
-      </w:pPr>
+        <w:t xml:space="preserve"> unitarios de la Base de Datos.</w:t>
+      </w:r>
       <w:r>
         <w:rPr>
           <w:lang w:val="es-ES"/>
         </w:rPr>
-        <w:t>El proceso de configuración parecía satisfactorio debido a que se producían los pasos correctamente y, además, los tests indicaban que los datos de prueba se almacenaban correctamente, al igual que podían ser consultados.</w:t>
+        <w:t xml:space="preserve"> Dichos pasos se establecieron en formato código en un </w:t>
+      </w:r>
+      <w:proofErr w:type="spellStart"/>
+      <w:r>
+        <w:rPr>
+          <w:lang w:val="es-ES"/>
+        </w:rPr>
+        <w:t>Jenkinsfile</w:t>
+      </w:r>
+      <w:proofErr w:type="spellEnd"/>
+      <w:r>
+        <w:rPr>
+          <w:lang w:val="es-ES"/>
+        </w:rPr>
+        <w:t>, establecido posteriormente en el propio repositorio, para enlazarlos.</w:t>
+      </w:r>
+    </w:p>
+    <w:p>
+      <w:pPr>
+        <w:rPr>
+          <w:lang w:val="es-ES"/>
+        </w:rPr>
+      </w:pPr>
+      <w:r>
+        <w:rPr>
+          <w:lang w:val="es-ES"/>
+        </w:rPr>
+        <w:t xml:space="preserve">El proceso de configuración parecía satisfactorio debido a que se producían los pasos correctamente y, además, los </w:t>
+      </w:r>
+      <w:proofErr w:type="spellStart"/>
+      <w:r>
+        <w:rPr>
+          <w:lang w:val="es-ES"/>
+        </w:rPr>
+        <w:t>tests</w:t>
+      </w:r>
+      <w:proofErr w:type="spellEnd"/>
+      <w:r>
+        <w:rPr>
+          <w:lang w:val="es-ES"/>
+        </w:rPr>
+        <w:t xml:space="preserve"> indicaban que los datos de prueba se almacenaban correctamente, al igual que podían ser consultados.</w:t>
       </w:r>
     </w:p>
     <w:p>
@@ -9936,7 +10972,7 @@
           <w:lang w:val="es-ES"/>
         </w:rPr>
       </w:pPr>
-      <w:bookmarkStart w:id="29" w:name="_Toc42075952"/>
+      <w:bookmarkStart w:id="30" w:name="_Toc42084508"/>
       <w:r>
         <w:rPr>
           <w:i/>
@@ -9951,7 +10987,7 @@
         </w:rPr>
         <w:t xml:space="preserve"> para despliegue en Docker</w:t>
       </w:r>
-      <w:bookmarkEnd w:id="29"/>
+      <w:bookmarkEnd w:id="30"/>
     </w:p>
     <w:p>
       <w:pPr>
@@ -9992,6 +11028,7 @@
         </w:rPr>
         <w:t xml:space="preserve">Hasta el momento sus tareas eran las de clonar el repositorio, instalar las dependencias que necesitase la aplicación para ejecutarse correctamente y realizar un test unitario sobre la base de datos. Ahora, lo que se pretendía era añadir de forma básica la utilización de Docker para esos mismos pasos. El trabajo realizado sobre Jenkins, y más concretamente sobre el </w:t>
       </w:r>
+      <w:proofErr w:type="spellStart"/>
       <w:r>
         <w:rPr>
           <w:i/>
@@ -10000,6 +11037,7 @@
         </w:rPr>
         <w:t>Jenkinsfile</w:t>
       </w:r>
+      <w:proofErr w:type="spellEnd"/>
       <w:r>
         <w:rPr>
           <w:lang w:val="es-ES"/>
@@ -10023,8 +11061,23 @@
         <w:rPr>
           <w:lang w:val="es-ES"/>
         </w:rPr>
-        <w:t xml:space="preserve">Al principio, siguiendo información relacionada, se intentó construir una imagen de Docker a la medida de las necesidades del proyecto; es decir, con Node.js instalado en la versión necesaria. Lo cual implicaba que Jenkins pudiera acceder posteriormente a DockerHub, donde debería estar la imagen alojada, y realizar un </w:t>
-      </w:r>
+        <w:t xml:space="preserve">Al principio, siguiendo información relacionada, se intentó construir una imagen de Docker a la medida de las necesidades del proyecto; es decir, con Node.js instalado en la versión necesaria. Lo cual implicaba que Jenkins pudiera acceder posteriormente a </w:t>
+      </w:r>
+      <w:proofErr w:type="spellStart"/>
+      <w:r>
+        <w:rPr>
+          <w:lang w:val="es-ES"/>
+        </w:rPr>
+        <w:t>DockerHub</w:t>
+      </w:r>
+      <w:proofErr w:type="spellEnd"/>
+      <w:r>
+        <w:rPr>
+          <w:lang w:val="es-ES"/>
+        </w:rPr>
+        <w:t xml:space="preserve">, donde debería estar la imagen alojada, y realizar un </w:t>
+      </w:r>
+      <w:proofErr w:type="spellStart"/>
       <w:r>
         <w:rPr>
           <w:i/>
@@ -10033,6 +11086,7 @@
         </w:rPr>
         <w:t>build</w:t>
       </w:r>
+      <w:proofErr w:type="spellEnd"/>
       <w:r>
         <w:rPr>
           <w:lang w:val="es-ES"/>
@@ -10143,8 +11197,33 @@
           <w:rFonts w:ascii="Consolas" w:hAnsi="Consolas"/>
           <w:lang w:val="es-ES"/>
         </w:rPr>
-        <w:t>sudo gpasswd -a Jenkins docker</w:t>
-      </w:r>
+        <w:t xml:space="preserve">sudo </w:t>
+      </w:r>
+      <w:proofErr w:type="spellStart"/>
+      <w:r>
+        <w:rPr>
+          <w:rFonts w:ascii="Consolas" w:hAnsi="Consolas"/>
+          <w:lang w:val="es-ES"/>
+        </w:rPr>
+        <w:t>gpasswd</w:t>
+      </w:r>
+      <w:proofErr w:type="spellEnd"/>
+      <w:r>
+        <w:rPr>
+          <w:rFonts w:ascii="Consolas" w:hAnsi="Consolas"/>
+          <w:lang w:val="es-ES"/>
+        </w:rPr>
+        <w:t xml:space="preserve"> -a Jenkins </w:t>
+      </w:r>
+      <w:proofErr w:type="spellStart"/>
+      <w:r>
+        <w:rPr>
+          <w:rFonts w:ascii="Consolas" w:hAnsi="Consolas"/>
+          <w:lang w:val="es-ES"/>
+        </w:rPr>
+        <w:t>docker</w:t>
+      </w:r>
+      <w:proofErr w:type="spellEnd"/>
     </w:p>
     <w:p>
       <w:pPr>
@@ -10203,7 +11282,21 @@
           <w:lang w:val="es-ES"/>
         </w:rPr>
         <w:tab/>
-        <w:t xml:space="preserve">A continuación, se mostraba un error de que no se tenían permisos para utilizar npm y el comando </w:t>
+        <w:t xml:space="preserve">A continuación, se mostraba un error de que no se tenían permisos para utilizar </w:t>
+      </w:r>
+      <w:proofErr w:type="spellStart"/>
+      <w:r>
+        <w:rPr>
+          <w:lang w:val="es-ES"/>
+        </w:rPr>
+        <w:t>npm</w:t>
+      </w:r>
+      <w:proofErr w:type="spellEnd"/>
+      <w:r>
+        <w:rPr>
+          <w:lang w:val="es-ES"/>
+        </w:rPr>
+        <w:t xml:space="preserve"> y el comando </w:t>
       </w:r>
       <w:r>
         <w:rPr>
@@ -10217,7 +11310,21 @@
         <w:rPr>
           <w:lang w:val="es-ES"/>
         </w:rPr>
-        <w:t xml:space="preserve">no es una opción dentro del Jenkinsfile como se pudo comprobar (aunque por línea de comandos nunca se tuvo que utilizar </w:t>
+        <w:t xml:space="preserve">no es una opción dentro del </w:t>
+      </w:r>
+      <w:proofErr w:type="spellStart"/>
+      <w:r>
+        <w:rPr>
+          <w:lang w:val="es-ES"/>
+        </w:rPr>
+        <w:t>Jenkinsfile</w:t>
+      </w:r>
+      <w:proofErr w:type="spellEnd"/>
+      <w:r>
+        <w:rPr>
+          <w:lang w:val="es-ES"/>
+        </w:rPr>
+        <w:t xml:space="preserve"> como se pudo comprobar (aunque por línea de comandos nunca se tuvo que utilizar </w:t>
       </w:r>
       <w:r>
         <w:rPr>
@@ -10233,6 +11340,7 @@
         </w:rPr>
         <w:t xml:space="preserve">para </w:t>
       </w:r>
+      <w:proofErr w:type="spellStart"/>
       <w:r>
         <w:rPr>
           <w:i/>
@@ -10241,6 +11349,7 @@
         </w:rPr>
         <w:t>npm</w:t>
       </w:r>
+      <w:proofErr w:type="spellEnd"/>
       <w:r>
         <w:rPr>
           <w:lang w:val="es-ES"/>
@@ -10275,6 +11384,7 @@
         </w:rPr>
         <w:t xml:space="preserve">, como pudiera ser cambiar los privilegios de escritura del </w:t>
       </w:r>
+      <w:proofErr w:type="spellStart"/>
       <w:r>
         <w:rPr>
           <w:i/>
@@ -10283,6 +11393,7 @@
         </w:rPr>
         <w:t>workspace</w:t>
       </w:r>
+      <w:proofErr w:type="spellEnd"/>
       <w:r>
         <w:rPr>
           <w:lang w:val="es-ES"/>
@@ -10293,7 +11404,21 @@
         <w:rPr>
           <w:lang w:val="es-ES"/>
         </w:rPr>
-        <w:t>, se soluciona mediante el siguiente código en el Jenkinsfile:</w:t>
+        <w:t xml:space="preserve">, se soluciona mediante el siguiente código en el </w:t>
+      </w:r>
+      <w:proofErr w:type="spellStart"/>
+      <w:r>
+        <w:rPr>
+          <w:lang w:val="es-ES"/>
+        </w:rPr>
+        <w:t>Jenkinsfile</w:t>
+      </w:r>
+      <w:proofErr w:type="spellEnd"/>
+      <w:r>
+        <w:rPr>
+          <w:lang w:val="es-ES"/>
+        </w:rPr>
+        <w:t>:</w:t>
       </w:r>
     </w:p>
     <w:p>
@@ -10313,12 +11438,21 @@
         </w:rPr>
         <w:tab/>
       </w:r>
+      <w:proofErr w:type="spellStart"/>
       <w:r>
         <w:rPr>
           <w:rFonts w:ascii="Consolas" w:hAnsi="Consolas"/>
           <w:lang w:val="es-ES"/>
         </w:rPr>
-        <w:t>environment { HOME = ‘.’ }</w:t>
+        <w:t>environment</w:t>
+      </w:r>
+      <w:proofErr w:type="spellEnd"/>
+      <w:r>
+        <w:rPr>
+          <w:rFonts w:ascii="Consolas" w:hAnsi="Consolas"/>
+          <w:lang w:val="es-ES"/>
+        </w:rPr>
+        <w:t xml:space="preserve"> { HOME = ‘.’ }</w:t>
       </w:r>
     </w:p>
     <w:p>
@@ -10361,8 +11495,51 @@
         <w:rPr>
           <w:lang w:val="es-ES"/>
         </w:rPr>
-        <w:t xml:space="preserve">Ahora que ya puede instalar las dependencias surge un inconveniente con la librería zmq (que ya dio problemas al inicio del proyecto). Pero esta vez, los comandos utilizados en aquella ocasión no surten efecto. Los problemas con zmq también han empezado a entorpecer el desarrollo y comprobación de la API, por lo que se termina utilizando la librería zeromq. Lo cual no conlleva ningún cambio significativo en el código, porque funciona de forma similar, y se establece dicha librería en el </w:t>
-      </w:r>
+        <w:t xml:space="preserve">Ahora que ya puede instalar las dependencias surge un inconveniente con la librería </w:t>
+      </w:r>
+      <w:proofErr w:type="spellStart"/>
+      <w:r>
+        <w:rPr>
+          <w:lang w:val="es-ES"/>
+        </w:rPr>
+        <w:t>zmq</w:t>
+      </w:r>
+      <w:proofErr w:type="spellEnd"/>
+      <w:r>
+        <w:rPr>
+          <w:lang w:val="es-ES"/>
+        </w:rPr>
+        <w:t xml:space="preserve"> (que ya dio problemas al inicio del proyecto). Pero esta vez, los comandos utilizados en aquella ocasión no surten efecto. Los problemas con </w:t>
+      </w:r>
+      <w:proofErr w:type="spellStart"/>
+      <w:r>
+        <w:rPr>
+          <w:lang w:val="es-ES"/>
+        </w:rPr>
+        <w:t>zmq</w:t>
+      </w:r>
+      <w:proofErr w:type="spellEnd"/>
+      <w:r>
+        <w:rPr>
+          <w:lang w:val="es-ES"/>
+        </w:rPr>
+        <w:t xml:space="preserve"> también han empezado a entorpecer el desarrollo y comprobación de la API, por lo que se termina utilizando la librería </w:t>
+      </w:r>
+      <w:proofErr w:type="spellStart"/>
+      <w:r>
+        <w:rPr>
+          <w:lang w:val="es-ES"/>
+        </w:rPr>
+        <w:t>zeromq</w:t>
+      </w:r>
+      <w:proofErr w:type="spellEnd"/>
+      <w:r>
+        <w:rPr>
+          <w:lang w:val="es-ES"/>
+        </w:rPr>
+        <w:t xml:space="preserve">. Lo cual no conlleva ningún cambio significativo en el código, porque funciona de forma similar, y se establece dicha librería en el </w:t>
+      </w:r>
+      <w:proofErr w:type="spellStart"/>
       <w:r>
         <w:rPr>
           <w:i/>
@@ -10371,6 +11548,7 @@
         </w:rPr>
         <w:t>package.json</w:t>
       </w:r>
+      <w:proofErr w:type="spellEnd"/>
       <w:r>
         <w:rPr>
           <w:lang w:val="es-ES"/>
@@ -10465,6 +11643,7 @@
         </w:rPr>
         <w:t xml:space="preserve"> aunque todo se ejecuta correctamente, realmente los comandos presentes en los </w:t>
       </w:r>
+      <w:proofErr w:type="spellStart"/>
       <w:r>
         <w:rPr>
           <w:i/>
@@ -10473,11 +11652,26 @@
         </w:rPr>
         <w:t>steps</w:t>
       </w:r>
+      <w:proofErr w:type="spellEnd"/>
       <w:r>
         <w:rPr>
           <w:lang w:val="es-ES"/>
         </w:rPr>
-        <w:t xml:space="preserve"> del Jenkinsfile, no se están realizando dentro del contenedor Docker provisto para ello; sino que se ejecutan como en la versión anterior de la </w:t>
+        <w:t xml:space="preserve"> del </w:t>
+      </w:r>
+      <w:proofErr w:type="spellStart"/>
+      <w:r>
+        <w:rPr>
+          <w:lang w:val="es-ES"/>
+        </w:rPr>
+        <w:t>Jenkinsfile</w:t>
+      </w:r>
+      <w:proofErr w:type="spellEnd"/>
+      <w:r>
+        <w:rPr>
+          <w:lang w:val="es-ES"/>
+        </w:rPr>
+        <w:t xml:space="preserve">, no se están realizando dentro del contenedor Docker provisto para ello; sino que se ejecutan como en la versión anterior de la </w:t>
       </w:r>
       <w:r>
         <w:rPr>
@@ -10560,14 +11754,14 @@
           <w:lang w:val="es-ES"/>
         </w:rPr>
       </w:pPr>
-      <w:bookmarkStart w:id="30" w:name="_Toc42075953"/>
+      <w:bookmarkStart w:id="31" w:name="_Toc42084509"/>
       <w:r>
         <w:rPr>
           <w:lang w:val="es-ES"/>
         </w:rPr>
         <w:t>Excepciones en API</w:t>
       </w:r>
-      <w:bookmarkEnd w:id="30"/>
+      <w:bookmarkEnd w:id="31"/>
     </w:p>
     <w:p>
       <w:pPr>
@@ -10651,33 +11845,34 @@
     <w:p>
       <w:pPr>
         <w:rPr>
+          <w:lang w:val="en-US"/>
+        </w:rPr>
+      </w:pPr>
+      <w:r>
+        <w:rPr>
           <w:lang w:val="es-ES"/>
         </w:rPr>
-      </w:pPr>
+        <w:t>Otro problema encontrado es el hecho de que</w:t>
+      </w:r>
       <w:r>
         <w:rPr>
           <w:lang w:val="es-ES"/>
         </w:rPr>
-        <w:t>Otro problema encontrado es el hecho de que</w:t>
+        <w:t>,</w:t>
       </w:r>
       <w:r>
         <w:rPr>
           <w:lang w:val="es-ES"/>
         </w:rPr>
-        <w:t>,</w:t>
+        <w:t xml:space="preserve"> al realizar una misma petición </w:t>
       </w:r>
       <w:r>
         <w:rPr>
           <w:lang w:val="es-ES"/>
         </w:rPr>
-        <w:t xml:space="preserve"> al realizar una misma petición </w:t>
-      </w:r>
-      <w:r>
-        <w:rPr>
-          <w:lang w:val="es-ES"/>
-        </w:rPr>
         <w:t xml:space="preserve">de forma reiterada, se encuentra una excepción cuya traza parece comenzar en la propia librería </w:t>
       </w:r>
+      <w:proofErr w:type="spellStart"/>
       <w:r>
         <w:rPr>
           <w:i/>
@@ -10686,11 +11881,24 @@
         </w:rPr>
         <w:t>express</w:t>
       </w:r>
+      <w:proofErr w:type="spellEnd"/>
       <w:r>
         <w:rPr>
           <w:lang w:val="es-ES"/>
         </w:rPr>
-        <w:t xml:space="preserve">. La descripción de la excepción es: </w:t>
+        <w:t xml:space="preserve">. </w:t>
+      </w:r>
+      <w:r>
+        <w:rPr>
+          <w:lang w:val="en-US"/>
+        </w:rPr>
+        <w:t>La descripción de la excepción es:</w:t>
+      </w:r>
+      <w:r>
+        <w:rPr>
+          <w:lang w:val="en-US"/>
+        </w:rPr>
+        <w:t xml:space="preserve"> </w:t>
       </w:r>
     </w:p>
     <w:p>
@@ -10739,37 +11947,286 @@
     </w:p>
     <w:p>
       <w:pPr>
+        <w:pStyle w:val="Ttulo2"/>
+        <w:rPr>
+          <w:lang w:val="es-ES"/>
+        </w:rPr>
+      </w:pPr>
+      <w:bookmarkStart w:id="32" w:name="_Toc42084510"/>
+      <w:r>
+        <w:rPr>
+          <w:lang w:val="es-ES"/>
+        </w:rPr>
+        <w:lastRenderedPageBreak/>
+        <w:t>Conexión Cliente-API</w:t>
+      </w:r>
+      <w:bookmarkEnd w:id="32"/>
+    </w:p>
+    <w:p>
+      <w:pPr>
+        <w:rPr>
+          <w:lang w:val="es-ES"/>
+        </w:rPr>
+      </w:pPr>
+      <w:r>
+        <w:rPr>
+          <w:lang w:val="es-ES"/>
+        </w:rPr>
+        <w:t xml:space="preserve">En el último momento, a la hora de conectar la API y el cliente web, ha surgido el problema del bloqueo de peticiones por </w:t>
+      </w:r>
+      <w:proofErr w:type="spellStart"/>
+      <w:r>
+        <w:rPr>
+          <w:lang w:val="es-ES"/>
+        </w:rPr>
+        <w:t>cross-domain</w:t>
+      </w:r>
+      <w:proofErr w:type="spellEnd"/>
+      <w:r>
+        <w:rPr>
+          <w:lang w:val="es-ES"/>
+        </w:rPr>
+        <w:t>. Este bloqueo lo crea el propio navegador, actualmente todos los navegadores están configurados de esta manera, y la causa es que la petición está destinada u originada en un dominio diferente al actual.</w:t>
+      </w:r>
+    </w:p>
+    <w:p>
+      <w:pPr>
+        <w:rPr>
+          <w:lang w:val="es-ES"/>
+        </w:rPr>
+      </w:pPr>
+      <w:r>
+        <w:rPr>
+          <w:lang w:val="es-ES"/>
+        </w:rPr>
+        <w:t>En nuestro caso, a pesar de estar siempre en el mismo dominio, lo que genera este bloqueo es el cambio de puerto, que es interpretado de la misma forma. Es decir, a la hora de tratar con este problema, el dominio no es únicamente el host, sino el host con el puerto.</w:t>
+      </w:r>
+    </w:p>
+    <w:p>
+      <w:pPr>
+        <w:rPr>
+          <w:lang w:val="es-ES"/>
+        </w:rPr>
+      </w:pPr>
+      <w:r>
+        <w:rPr>
+          <w:lang w:val="es-ES"/>
+        </w:rPr>
+        <w:t>El navegador devuelve por consola un error de este tipo</w:t>
+      </w:r>
+      <w:r>
+        <w:rPr>
+          <w:lang w:val="es-ES"/>
+        </w:rPr>
+        <w:t xml:space="preserve"> al intentar hacer un GET sobre el usuario </w:t>
+      </w:r>
+      <w:proofErr w:type="spellStart"/>
+      <w:r>
+        <w:rPr>
+          <w:i/>
+          <w:iCs/>
+          <w:lang w:val="es-ES"/>
+        </w:rPr>
+        <w:t>usertest</w:t>
+      </w:r>
+      <w:proofErr w:type="spellEnd"/>
+      <w:r>
+        <w:rPr>
+          <w:lang w:val="es-ES"/>
+        </w:rPr>
+        <w:t>:</w:t>
+      </w:r>
+    </w:p>
+    <w:p>
+      <w:pPr>
+        <w:jc w:val="center"/>
+        <w:rPr>
+          <w:rFonts w:ascii="Consolas" w:hAnsi="Consolas"/>
+        </w:rPr>
+      </w:pPr>
+      <w:r>
+        <w:rPr>
+          <w:rStyle w:val="objectbox"/>
+          <w:rFonts w:ascii="Consolas" w:hAnsi="Consolas"/>
+        </w:rPr>
+        <w:t xml:space="preserve">Solicitud desde otro origen bloqueada: la política de mismo origen impide leer el recurso remoto en </w:t>
+      </w:r>
+      <w:r>
+        <w:rPr>
+          <w:rStyle w:val="objectbox"/>
+          <w:rFonts w:ascii="Consolas" w:hAnsi="Consolas"/>
+        </w:rPr>
+        <w:t>http://localhost:3000/api/user/</w:t>
+      </w:r>
+      <w:r>
+        <w:rPr>
+          <w:rStyle w:val="objectbox"/>
+          <w:rFonts w:ascii="Consolas" w:hAnsi="Consolas"/>
+        </w:rPr>
+        <w:t>usertest</w:t>
+      </w:r>
+      <w:r>
+        <w:rPr>
+          <w:rStyle w:val="objectbox"/>
+          <w:rFonts w:ascii="Consolas" w:hAnsi="Consolas"/>
+        </w:rPr>
+        <w:t xml:space="preserve"> (razón: falta la cabecera CORS 'Access-Control-</w:t>
+      </w:r>
+      <w:proofErr w:type="spellStart"/>
+      <w:r>
+        <w:rPr>
+          <w:rStyle w:val="objectbox"/>
+          <w:rFonts w:ascii="Consolas" w:hAnsi="Consolas"/>
+        </w:rPr>
+        <w:t>Allow</w:t>
+      </w:r>
+      <w:proofErr w:type="spellEnd"/>
+      <w:r>
+        <w:rPr>
+          <w:rStyle w:val="objectbox"/>
+          <w:rFonts w:ascii="Consolas" w:hAnsi="Consolas"/>
+        </w:rPr>
+        <w:t>-</w:t>
+      </w:r>
+      <w:proofErr w:type="spellStart"/>
+      <w:r>
+        <w:rPr>
+          <w:rStyle w:val="objectbox"/>
+          <w:rFonts w:ascii="Consolas" w:hAnsi="Consolas"/>
+        </w:rPr>
+        <w:t>Origin</w:t>
+      </w:r>
+      <w:proofErr w:type="spellEnd"/>
+      <w:r>
+        <w:rPr>
+          <w:rStyle w:val="objectbox"/>
+          <w:rFonts w:ascii="Consolas" w:hAnsi="Consolas"/>
+        </w:rPr>
+        <w:t>').</w:t>
+      </w:r>
+    </w:p>
+    <w:p>
+      <w:pPr>
+        <w:jc w:val="center"/>
+        <w:rPr>
+          <w:rFonts w:ascii="Consolas" w:hAnsi="Consolas"/>
+        </w:rPr>
+      </w:pPr>
+    </w:p>
+    <w:p>
+      <w:pPr>
+        <w:jc w:val="center"/>
+        <w:rPr>
+          <w:rFonts w:ascii="Consolas" w:hAnsi="Consolas"/>
+          <w:u w:val="single"/>
+        </w:rPr>
+      </w:pPr>
+      <w:r>
+        <w:rPr>
+          <w:rStyle w:val="objectbox"/>
+          <w:rFonts w:ascii="Consolas" w:hAnsi="Consolas"/>
+        </w:rPr>
+        <w:t xml:space="preserve">Solicitud de origen cruzado bloqueada: La misma política de origen no permite la lectura de recursos remotos en </w:t>
+      </w:r>
+      <w:r>
+        <w:rPr>
+          <w:rStyle w:val="objectbox"/>
+          <w:rFonts w:ascii="Consolas" w:hAnsi="Consolas"/>
+        </w:rPr>
+        <w:t>http://localhost:3000/api/user/</w:t>
+      </w:r>
+      <w:r>
+        <w:rPr>
+          <w:rStyle w:val="objectbox"/>
+          <w:rFonts w:ascii="Consolas" w:hAnsi="Consolas"/>
+        </w:rPr>
+        <w:t>usertest</w:t>
+      </w:r>
+      <w:r>
+        <w:rPr>
+          <w:rStyle w:val="objectbox"/>
+          <w:rFonts w:ascii="Consolas" w:hAnsi="Consolas"/>
+        </w:rPr>
+        <w:t>. (Razón: Solicitud CORS sin éxito).</w:t>
+      </w:r>
+    </w:p>
+    <w:p>
+      <w:pPr>
+        <w:rPr>
+          <w:rStyle w:val="objectbox"/>
+        </w:rPr>
+      </w:pPr>
+      <w:r>
+        <w:rPr>
+          <w:rStyle w:val="objectbox"/>
+        </w:rPr>
+        <w:t xml:space="preserve">Desde la </w:t>
+      </w:r>
+      <w:r>
+        <w:rPr>
+          <w:rStyle w:val="objectbox"/>
+        </w:rPr>
+        <w:t>petición</w:t>
+      </w:r>
+      <w:r>
+        <w:rPr>
+          <w:rStyle w:val="objectbox"/>
+        </w:rPr>
+        <w:t xml:space="preserve"> Cliente-API es posible modificar las cabeceras, pero requiere </w:t>
+      </w:r>
+      <w:r>
+        <w:rPr>
+          <w:rStyle w:val="objectbox"/>
+        </w:rPr>
+        <w:t>también hacer que el navegador permita el mensaje de vuelta. Se sigue buscando una solución factible a esto.</w:t>
+      </w:r>
+    </w:p>
+    <w:p>
+      <w:pPr>
+        <w:rPr>
+          <w:rStyle w:val="objectbox"/>
+        </w:rPr>
+      </w:pPr>
+      <w:r>
+        <w:rPr>
+          <w:rStyle w:val="objectbox"/>
+        </w:rPr>
+        <w:br w:type="page"/>
+      </w:r>
+    </w:p>
+    <w:p>
+      <w:pPr>
         <w:pStyle w:val="Ttulo1"/>
         <w:ind w:firstLine="0"/>
       </w:pPr>
-      <w:bookmarkStart w:id="31" w:name="_Toc42075954"/>
+      <w:bookmarkStart w:id="33" w:name="_Toc42084511"/>
       <w:r>
         <w:lastRenderedPageBreak/>
         <w:t>Anexo</w:t>
       </w:r>
-      <w:bookmarkEnd w:id="31"/>
+      <w:bookmarkEnd w:id="33"/>
     </w:p>
     <w:p>
       <w:pPr>
         <w:pStyle w:val="Ttulo2"/>
       </w:pPr>
-      <w:bookmarkStart w:id="32" w:name="_ADR_Base_de"/>
-      <w:bookmarkStart w:id="33" w:name="_Toc42075955"/>
-      <w:bookmarkEnd w:id="32"/>
+      <w:bookmarkStart w:id="34" w:name="_ADR_Base_de"/>
+      <w:bookmarkStart w:id="35" w:name="_Toc42084512"/>
+      <w:bookmarkEnd w:id="34"/>
       <w:r>
         <w:t>ADR Base de Datos</w:t>
       </w:r>
-      <w:bookmarkEnd w:id="33"/>
+      <w:bookmarkEnd w:id="35"/>
     </w:p>
     <w:p>
       <w:pPr>
         <w:pStyle w:val="Ttulo3"/>
       </w:pPr>
-      <w:bookmarkStart w:id="34" w:name="_Toc42075956"/>
+      <w:bookmarkStart w:id="36" w:name="_Toc42084513"/>
       <w:r>
         <w:t>Contexto</w:t>
       </w:r>
-      <w:bookmarkEnd w:id="34"/>
+      <w:bookmarkEnd w:id="36"/>
     </w:p>
     <w:p>
       <w:r>
@@ -10780,11 +12237,11 @@
       <w:pPr>
         <w:pStyle w:val="Ttulo3"/>
       </w:pPr>
-      <w:bookmarkStart w:id="35" w:name="_Toc42075957"/>
+      <w:bookmarkStart w:id="37" w:name="_Toc42084514"/>
       <w:r>
         <w:t>Procesos</w:t>
       </w:r>
-      <w:bookmarkEnd w:id="35"/>
+      <w:bookmarkEnd w:id="37"/>
     </w:p>
     <w:p>
       <w:pPr>
@@ -10932,11 +12389,11 @@
       <w:pPr>
         <w:pStyle w:val="Ttulo3"/>
       </w:pPr>
-      <w:bookmarkStart w:id="36" w:name="_Toc42075958"/>
+      <w:bookmarkStart w:id="38" w:name="_Toc42084515"/>
       <w:r>
         <w:t>Opciones consideradas</w:t>
       </w:r>
-      <w:bookmarkEnd w:id="36"/>
+      <w:bookmarkEnd w:id="38"/>
     </w:p>
     <w:p>
       <w:r>
@@ -11174,11 +12631,11 @@
       <w:pPr>
         <w:pStyle w:val="Ttulo3"/>
       </w:pPr>
-      <w:bookmarkStart w:id="37" w:name="_Toc42075959"/>
+      <w:bookmarkStart w:id="39" w:name="_Toc42084516"/>
       <w:r>
         <w:t>Decisión</w:t>
       </w:r>
-      <w:bookmarkEnd w:id="37"/>
+      <w:bookmarkEnd w:id="39"/>
     </w:p>
     <w:p>
       <w:pPr>
@@ -11250,11 +12707,11 @@
       <w:pPr>
         <w:pStyle w:val="Ttulo3"/>
       </w:pPr>
-      <w:bookmarkStart w:id="38" w:name="_Toc42075960"/>
+      <w:bookmarkStart w:id="40" w:name="_Toc42084517"/>
       <w:r>
         <w:t>Estado</w:t>
       </w:r>
-      <w:bookmarkEnd w:id="38"/>
+      <w:bookmarkEnd w:id="40"/>
     </w:p>
     <w:p>
       <w:r>
@@ -11316,11 +12773,11 @@
       <w:pPr>
         <w:pStyle w:val="Ttulo3"/>
       </w:pPr>
-      <w:bookmarkStart w:id="39" w:name="_Toc42075961"/>
+      <w:bookmarkStart w:id="41" w:name="_Toc42084518"/>
       <w:r>
         <w:t>Implicaciones</w:t>
       </w:r>
-      <w:bookmarkEnd w:id="39"/>
+      <w:bookmarkEnd w:id="41"/>
     </w:p>
     <w:p>
       <w:pPr>
@@ -11416,24 +12873,24 @@
       <w:pPr>
         <w:pStyle w:val="Ttulo2"/>
       </w:pPr>
-      <w:bookmarkStart w:id="40" w:name="_ADR_Gestión_de"/>
-      <w:bookmarkStart w:id="41" w:name="_Toc42075962"/>
-      <w:bookmarkEnd w:id="40"/>
+      <w:bookmarkStart w:id="42" w:name="_ADR_Gestión_de"/>
+      <w:bookmarkStart w:id="43" w:name="_Toc42084519"/>
+      <w:bookmarkEnd w:id="42"/>
       <w:r>
         <w:lastRenderedPageBreak/>
         <w:t>ADR Gestión de la Configuración</w:t>
       </w:r>
-      <w:bookmarkEnd w:id="41"/>
+      <w:bookmarkEnd w:id="43"/>
     </w:p>
     <w:p>
       <w:pPr>
         <w:pStyle w:val="Ttulo3"/>
       </w:pPr>
-      <w:bookmarkStart w:id="42" w:name="_Toc42075963"/>
+      <w:bookmarkStart w:id="44" w:name="_Toc42084520"/>
       <w:r>
         <w:t>Contexto</w:t>
       </w:r>
-      <w:bookmarkEnd w:id="42"/>
+      <w:bookmarkEnd w:id="44"/>
     </w:p>
     <w:p>
       <w:r>
@@ -11444,11 +12901,11 @@
       <w:pPr>
         <w:pStyle w:val="Ttulo3"/>
       </w:pPr>
-      <w:bookmarkStart w:id="43" w:name="_Toc42075964"/>
+      <w:bookmarkStart w:id="45" w:name="_Toc42084521"/>
       <w:r>
         <w:t>Procesos</w:t>
       </w:r>
-      <w:bookmarkEnd w:id="43"/>
+      <w:bookmarkEnd w:id="45"/>
     </w:p>
     <w:p>
       <w:pPr>
@@ -11839,11 +13296,11 @@
       <w:pPr>
         <w:pStyle w:val="Ttulo3"/>
       </w:pPr>
-      <w:bookmarkStart w:id="44" w:name="_Toc42075965"/>
+      <w:bookmarkStart w:id="46" w:name="_Toc42084522"/>
       <w:r>
         <w:t>Opciones consideradas</w:t>
       </w:r>
-      <w:bookmarkEnd w:id="44"/>
+      <w:bookmarkEnd w:id="46"/>
     </w:p>
     <w:p>
       <w:pPr>
@@ -12128,11 +13585,11 @@
       <w:pPr>
         <w:pStyle w:val="Ttulo3"/>
       </w:pPr>
-      <w:bookmarkStart w:id="45" w:name="_Toc42075966"/>
+      <w:bookmarkStart w:id="47" w:name="_Toc42084523"/>
       <w:r>
         <w:t>Decisión</w:t>
       </w:r>
-      <w:bookmarkEnd w:id="45"/>
+      <w:bookmarkEnd w:id="47"/>
     </w:p>
     <w:p>
       <w:r>
@@ -12175,12 +13632,12 @@
       <w:pPr>
         <w:pStyle w:val="Ttulo3"/>
       </w:pPr>
-      <w:bookmarkStart w:id="46" w:name="_Toc42075967"/>
+      <w:bookmarkStart w:id="48" w:name="_Toc42084524"/>
       <w:r>
         <w:lastRenderedPageBreak/>
         <w:t>Estado</w:t>
       </w:r>
-      <w:bookmarkEnd w:id="46"/>
+      <w:bookmarkEnd w:id="48"/>
     </w:p>
     <w:p>
       <w:r>
@@ -12242,11 +13699,11 @@
       <w:pPr>
         <w:pStyle w:val="Ttulo3"/>
       </w:pPr>
-      <w:bookmarkStart w:id="47" w:name="_Toc42075968"/>
+      <w:bookmarkStart w:id="49" w:name="_Toc42084525"/>
       <w:r>
         <w:t>Implicaciones</w:t>
       </w:r>
-      <w:bookmarkEnd w:id="47"/>
+      <w:bookmarkEnd w:id="49"/>
     </w:p>
     <w:p>
       <w:r>
@@ -12285,22 +13742,22 @@
       <w:pPr>
         <w:pStyle w:val="Ttulo2"/>
       </w:pPr>
-      <w:bookmarkStart w:id="48" w:name="_Toc42075969"/>
+      <w:bookmarkStart w:id="50" w:name="_Toc42084526"/>
       <w:r>
         <w:lastRenderedPageBreak/>
         <w:t>ADR Integración Continua</w:t>
       </w:r>
-      <w:bookmarkEnd w:id="48"/>
+      <w:bookmarkEnd w:id="50"/>
     </w:p>
     <w:p>
       <w:pPr>
         <w:pStyle w:val="Ttulo3"/>
       </w:pPr>
-      <w:bookmarkStart w:id="49" w:name="_Toc42075970"/>
+      <w:bookmarkStart w:id="51" w:name="_Toc42084527"/>
       <w:r>
         <w:t>Contexto</w:t>
       </w:r>
-      <w:bookmarkEnd w:id="49"/>
+      <w:bookmarkEnd w:id="51"/>
     </w:p>
     <w:p>
       <w:r>
@@ -12311,11 +13768,11 @@
       <w:pPr>
         <w:pStyle w:val="Ttulo3"/>
       </w:pPr>
-      <w:bookmarkStart w:id="50" w:name="_Toc42075971"/>
+      <w:bookmarkStart w:id="52" w:name="_Toc42084528"/>
       <w:r>
         <w:t>Procesos</w:t>
       </w:r>
-      <w:bookmarkEnd w:id="50"/>
+      <w:bookmarkEnd w:id="52"/>
     </w:p>
     <w:p>
       <w:pPr>
@@ -12639,11 +14096,11 @@
       <w:pPr>
         <w:pStyle w:val="Ttulo3"/>
       </w:pPr>
-      <w:bookmarkStart w:id="51" w:name="_Toc42075972"/>
+      <w:bookmarkStart w:id="53" w:name="_Toc42084529"/>
       <w:r>
         <w:t>Opciones consideradas</w:t>
       </w:r>
-      <w:bookmarkEnd w:id="51"/>
+      <w:bookmarkEnd w:id="53"/>
     </w:p>
     <w:p>
       <w:pPr>
@@ -15111,11 +16568,11 @@
         <w:pStyle w:val="Ttulo3"/>
         <w:ind w:firstLine="0"/>
       </w:pPr>
-      <w:bookmarkStart w:id="52" w:name="_Toc42075973"/>
+      <w:bookmarkStart w:id="54" w:name="_Toc42084530"/>
       <w:r>
         <w:t>Decisión</w:t>
       </w:r>
-      <w:bookmarkEnd w:id="52"/>
+      <w:bookmarkEnd w:id="54"/>
     </w:p>
     <w:p>
       <w:pPr>
@@ -15238,11 +16695,11 @@
       <w:pPr>
         <w:pStyle w:val="Ttulo3"/>
       </w:pPr>
-      <w:bookmarkStart w:id="53" w:name="_Toc42075974"/>
+      <w:bookmarkStart w:id="55" w:name="_Toc42084531"/>
       <w:r>
         <w:t>Estado</w:t>
       </w:r>
-      <w:bookmarkEnd w:id="53"/>
+      <w:bookmarkEnd w:id="55"/>
     </w:p>
     <w:p>
       <w:r>
@@ -15304,11 +16761,11 @@
       <w:pPr>
         <w:pStyle w:val="Ttulo3"/>
       </w:pPr>
-      <w:bookmarkStart w:id="54" w:name="_Toc42075975"/>
+      <w:bookmarkStart w:id="56" w:name="_Toc42084532"/>
       <w:r>
         <w:t>Implicaciones</w:t>
       </w:r>
-      <w:bookmarkEnd w:id="54"/>
+      <w:bookmarkEnd w:id="56"/>
     </w:p>
     <w:p>
       <w:r>
@@ -15338,27 +16795,27 @@
       <w:pPr>
         <w:pStyle w:val="Ttulo2"/>
       </w:pPr>
-      <w:bookmarkStart w:id="55" w:name="_Presupuestos"/>
-      <w:bookmarkStart w:id="56" w:name="_Toc42075976"/>
-      <w:bookmarkEnd w:id="55"/>
+      <w:bookmarkStart w:id="57" w:name="_Presupuestos"/>
+      <w:bookmarkStart w:id="58" w:name="_Toc42084533"/>
+      <w:bookmarkEnd w:id="57"/>
       <w:r>
         <w:lastRenderedPageBreak/>
         <w:t>Presupuestos</w:t>
       </w:r>
-      <w:bookmarkEnd w:id="56"/>
+      <w:bookmarkEnd w:id="58"/>
     </w:p>
     <w:p>
       <w:pPr>
         <w:pStyle w:val="Ttulo3"/>
       </w:pPr>
-      <w:bookmarkStart w:id="57" w:name="_Toc42075977"/>
+      <w:bookmarkStart w:id="59" w:name="_Toc42084534"/>
       <w:r>
         <w:t>Presupu</w:t>
       </w:r>
       <w:r>
         <w:t>esto AWS</w:t>
       </w:r>
-      <w:bookmarkEnd w:id="57"/>
+      <w:bookmarkEnd w:id="59"/>
     </w:p>
     <w:p/>
     <w:p>
@@ -15468,7 +16925,7 @@
       <w:pPr>
         <w:pStyle w:val="Ttulo3"/>
       </w:pPr>
-      <w:bookmarkStart w:id="58" w:name="_Toc42075978"/>
+      <w:bookmarkStart w:id="60" w:name="_Toc42084535"/>
       <w:r>
         <w:rPr>
           <w:noProof/>
@@ -15569,7 +17026,7 @@
       <w:r>
         <w:t>Presupuesto CPD</w:t>
       </w:r>
-      <w:bookmarkEnd w:id="58"/>
+      <w:bookmarkEnd w:id="60"/>
     </w:p>
     <w:p>
       <w:r>
@@ -15925,7 +17382,7 @@
 </file>
 
 <file path=word/endnotes.xml><?xml version="1.0" encoding="utf-8"?>
-<w:endnotes xmlns:wpc="http://schemas.microsoft.com/office/word/2010/wordprocessingCanvas" xmlns:cx="http://schemas.microsoft.com/office/drawing/2014/chartex" xmlns:cx1="http://schemas.microsoft.com/office/drawing/2015/9/8/chartex" xmlns:cx2="http://schemas.microsoft.com/office/drawing/2015/10/21/chartex" xmlns:cx3="http://schemas.microsoft.com/office/drawing/2016/5/9/chartex" xmlns:cx4="http://schemas.microsoft.com/office/drawing/2016/5/10/chartex" xmlns:cx5="http://schemas.microsoft.com/office/drawing/2016/5/11/chartex" xmlns:cx6="http://schemas.microsoft.com/office/drawing/2016/5/12/chartex" xmlns:cx7="http://schemas.microsoft.com/office/drawing/2016/5/13/chartex" xmlns:cx8="http://schemas.microsoft.com/office/drawing/2016/5/14/chartex" xmlns:mc="http://schemas.openxmlformats.org/markup-compatibility/2006" xmlns:aink="http://schemas.microsoft.com/office/drawing/2016/ink" xmlns:am3d="http://schemas.microsoft.com/office/drawing/2017/model3d" xmlns:o="urn:schemas-microsoft-com:office:office" xmlns:r="http://schemas.openxmlformats.org/officeDocument/2006/relationships" xmlns:m="http://schemas.openxmlformats.org/officeDocument/2006/math" xmlns:v="urn:schemas-microsoft-com:vml" xmlns:wp14="http://schemas.microsoft.com/office/word/2010/wordprocessingDrawing" xmlns:wp="http://schemas.openxmlformats.org/drawingml/2006/wordprocessingDrawing" xmlns:w10="urn:schemas-microsoft-com:office:word" xmlns:w="http://schemas.openxmlformats.org/wordprocessingml/2006/main" xmlns:w14="http://schemas.microsoft.com/office/word/2010/wordml" xmlns:w15="http://schemas.microsoft.com/office/word/2012/wordml" xmlns:w16cex="http://schemas.microsoft.com/office/word/2018/wordml/cex" xmlns:w16cid="http://schemas.microsoft.com/office/word/2016/wordml/cid" xmlns:w16="http://schemas.microsoft.com/office/word/2018/wordml" xmlns:w16se="http://schemas.microsoft.com/office/word/2015/wordml/symex" xmlns:wpg="http://schemas.microsoft.com/office/word/2010/wordprocessingGroup" xmlns:wpi="http://schemas.microsoft.com/office/word/2010/wordprocessingInk" xmlns:wne="http://schemas.microsoft.com/office/word/2006/wordml" xmlns:wps="http://schemas.microsoft.com/office/word/2010/wordprocessingShape" mc:Ignorable="w14 w15 w16se w16cid w16 w16cex wp14">
+<w:endnotes xmlns:wpc="http://schemas.microsoft.com/office/word/2010/wordprocessingCanvas" xmlns:cx="http://schemas.microsoft.com/office/drawing/2014/chartex" xmlns:cx1="http://schemas.microsoft.com/office/drawing/2015/9/8/chartex" xmlns:cx2="http://schemas.microsoft.com/office/drawing/2015/10/21/chartex" xmlns:cx3="http://schemas.microsoft.com/office/drawing/2016/5/9/chartex" xmlns:cx4="http://schemas.microsoft.com/office/drawing/2016/5/10/chartex" xmlns:cx5="http://schemas.microsoft.com/office/drawing/2016/5/11/chartex" xmlns:cx6="http://schemas.microsoft.com/office/drawing/2016/5/12/chartex" xmlns:cx7="http://schemas.microsoft.com/office/drawing/2016/5/13/chartex" xmlns:cx8="http://schemas.microsoft.com/office/drawing/2016/5/14/chartex" xmlns:mc="http://schemas.openxmlformats.org/markup-compatibility/2006" xmlns:aink="http://schemas.microsoft.com/office/drawing/2016/ink" xmlns:am3d="http://schemas.microsoft.com/office/drawing/2017/model3d" xmlns:o="urn:schemas-microsoft-com:office:office" xmlns:r="http://schemas.openxmlformats.org/officeDocument/2006/relationships" xmlns:m="http://schemas.openxmlformats.org/officeDocument/2006/math" xmlns:v="urn:schemas-microsoft-com:vml" xmlns:wp14="http://schemas.microsoft.com/office/word/2010/wordprocessingDrawing" xmlns:wp="http://schemas.openxmlformats.org/drawingml/2006/wordprocessingDrawing" xmlns:w10="urn:schemas-microsoft-com:office:word" xmlns:w="http://schemas.openxmlformats.org/wordprocessingml/2006/main" xmlns:w14="http://schemas.microsoft.com/office/word/2010/wordml" xmlns:w15="http://schemas.microsoft.com/office/word/2012/wordml" xmlns:w16cid="http://schemas.microsoft.com/office/word/2016/wordml/cid" xmlns:w16se="http://schemas.microsoft.com/office/word/2015/wordml/symex" xmlns:wpg="http://schemas.microsoft.com/office/word/2010/wordprocessingGroup" xmlns:wpi="http://schemas.microsoft.com/office/word/2010/wordprocessingInk" xmlns:wne="http://schemas.microsoft.com/office/word/2006/wordml" xmlns:wps="http://schemas.microsoft.com/office/word/2010/wordprocessingShape" mc:Ignorable="w14 w15 w16se w16cid wp14">
   <w:endnote w:type="separator" w:id="-1">
     <w:p>
       <w:pPr>
@@ -15950,7 +17407,7 @@
 </file>
 
 <file path=word/footer1.xml><?xml version="1.0" encoding="utf-8"?>
-<w:ftr xmlns:wpc="http://schemas.microsoft.com/office/word/2010/wordprocessingCanvas" xmlns:cx="http://schemas.microsoft.com/office/drawing/2014/chartex" xmlns:cx1="http://schemas.microsoft.com/office/drawing/2015/9/8/chartex" xmlns:cx2="http://schemas.microsoft.com/office/drawing/2015/10/21/chartex" xmlns:cx3="http://schemas.microsoft.com/office/drawing/2016/5/9/chartex" xmlns:cx4="http://schemas.microsoft.com/office/drawing/2016/5/10/chartex" xmlns:cx5="http://schemas.microsoft.com/office/drawing/2016/5/11/chartex" xmlns:cx6="http://schemas.microsoft.com/office/drawing/2016/5/12/chartex" xmlns:cx7="http://schemas.microsoft.com/office/drawing/2016/5/13/chartex" xmlns:cx8="http://schemas.microsoft.com/office/drawing/2016/5/14/chartex" xmlns:mc="http://schemas.openxmlformats.org/markup-compatibility/2006" xmlns:aink="http://schemas.microsoft.com/office/drawing/2016/ink" xmlns:am3d="http://schemas.microsoft.com/office/drawing/2017/model3d" xmlns:o="urn:schemas-microsoft-com:office:office" xmlns:r="http://schemas.openxmlformats.org/officeDocument/2006/relationships" xmlns:m="http://schemas.openxmlformats.org/officeDocument/2006/math" xmlns:v="urn:schemas-microsoft-com:vml" xmlns:wp14="http://schemas.microsoft.com/office/word/2010/wordprocessingDrawing" xmlns:wp="http://schemas.openxmlformats.org/drawingml/2006/wordprocessingDrawing" xmlns:w10="urn:schemas-microsoft-com:office:word" xmlns:w="http://schemas.openxmlformats.org/wordprocessingml/2006/main" xmlns:w14="http://schemas.microsoft.com/office/word/2010/wordml" xmlns:w15="http://schemas.microsoft.com/office/word/2012/wordml" xmlns:w16cex="http://schemas.microsoft.com/office/word/2018/wordml/cex" xmlns:w16cid="http://schemas.microsoft.com/office/word/2016/wordml/cid" xmlns:w16="http://schemas.microsoft.com/office/word/2018/wordml" xmlns:w16se="http://schemas.microsoft.com/office/word/2015/wordml/symex" xmlns:wpg="http://schemas.microsoft.com/office/word/2010/wordprocessingGroup" xmlns:wpi="http://schemas.microsoft.com/office/word/2010/wordprocessingInk" xmlns:wne="http://schemas.microsoft.com/office/word/2006/wordml" xmlns:wps="http://schemas.microsoft.com/office/word/2010/wordprocessingShape" mc:Ignorable="w14 w15 w16se w16cid w16 w16cex wp14">
+<w:ftr xmlns:wpc="http://schemas.microsoft.com/office/word/2010/wordprocessingCanvas" xmlns:cx="http://schemas.microsoft.com/office/drawing/2014/chartex" xmlns:cx1="http://schemas.microsoft.com/office/drawing/2015/9/8/chartex" xmlns:cx2="http://schemas.microsoft.com/office/drawing/2015/10/21/chartex" xmlns:cx3="http://schemas.microsoft.com/office/drawing/2016/5/9/chartex" xmlns:cx4="http://schemas.microsoft.com/office/drawing/2016/5/10/chartex" xmlns:cx5="http://schemas.microsoft.com/office/drawing/2016/5/11/chartex" xmlns:cx6="http://schemas.microsoft.com/office/drawing/2016/5/12/chartex" xmlns:cx7="http://schemas.microsoft.com/office/drawing/2016/5/13/chartex" xmlns:cx8="http://schemas.microsoft.com/office/drawing/2016/5/14/chartex" xmlns:mc="http://schemas.openxmlformats.org/markup-compatibility/2006" xmlns:aink="http://schemas.microsoft.com/office/drawing/2016/ink" xmlns:am3d="http://schemas.microsoft.com/office/drawing/2017/model3d" xmlns:o="urn:schemas-microsoft-com:office:office" xmlns:r="http://schemas.openxmlformats.org/officeDocument/2006/relationships" xmlns:m="http://schemas.openxmlformats.org/officeDocument/2006/math" xmlns:v="urn:schemas-microsoft-com:vml" xmlns:wp14="http://schemas.microsoft.com/office/word/2010/wordprocessingDrawing" xmlns:wp="http://schemas.openxmlformats.org/drawingml/2006/wordprocessingDrawing" xmlns:w10="urn:schemas-microsoft-com:office:word" xmlns:w="http://schemas.openxmlformats.org/wordprocessingml/2006/main" xmlns:w14="http://schemas.microsoft.com/office/word/2010/wordml" xmlns:w15="http://schemas.microsoft.com/office/word/2012/wordml" xmlns:w16cid="http://schemas.microsoft.com/office/word/2016/wordml/cid" xmlns:w16se="http://schemas.microsoft.com/office/word/2015/wordml/symex" xmlns:wpg="http://schemas.microsoft.com/office/word/2010/wordprocessingGroup" xmlns:wpi="http://schemas.microsoft.com/office/word/2010/wordprocessingInk" xmlns:wne="http://schemas.microsoft.com/office/word/2006/wordml" xmlns:wps="http://schemas.microsoft.com/office/word/2010/wordprocessingShape" mc:Ignorable="w14 w15 w16se w16cid wp14">
   <w:sdt>
     <w:sdtPr>
       <w:id w:val="1837490681"/>
@@ -15959,6 +17416,7 @@
         <w:docPartUnique/>
       </w:docPartObj>
     </w:sdtPr>
+    <w:sdtEndPr/>
     <w:sdtContent>
       <w:sdt>
         <w:sdtPr>
@@ -15968,6 +17426,7 @@
             <w:docPartUnique/>
           </w:docPartObj>
         </w:sdtPr>
+        <w:sdtEndPr/>
         <w:sdtContent>
           <w:p>
             <w:pPr>
@@ -16093,7 +17552,7 @@
 </file>
 
 <file path=word/footnotes.xml><?xml version="1.0" encoding="utf-8"?>
-<w:footnotes xmlns:wpc="http://schemas.microsoft.com/office/word/2010/wordprocessingCanvas" xmlns:cx="http://schemas.microsoft.com/office/drawing/2014/chartex" xmlns:cx1="http://schemas.microsoft.com/office/drawing/2015/9/8/chartex" xmlns:cx2="http://schemas.microsoft.com/office/drawing/2015/10/21/chartex" xmlns:cx3="http://schemas.microsoft.com/office/drawing/2016/5/9/chartex" xmlns:cx4="http://schemas.microsoft.com/office/drawing/2016/5/10/chartex" xmlns:cx5="http://schemas.microsoft.com/office/drawing/2016/5/11/chartex" xmlns:cx6="http://schemas.microsoft.com/office/drawing/2016/5/12/chartex" xmlns:cx7="http://schemas.microsoft.com/office/drawing/2016/5/13/chartex" xmlns:cx8="http://schemas.microsoft.com/office/drawing/2016/5/14/chartex" xmlns:mc="http://schemas.openxmlformats.org/markup-compatibility/2006" xmlns:aink="http://schemas.microsoft.com/office/drawing/2016/ink" xmlns:am3d="http://schemas.microsoft.com/office/drawing/2017/model3d" xmlns:o="urn:schemas-microsoft-com:office:office" xmlns:r="http://schemas.openxmlformats.org/officeDocument/2006/relationships" xmlns:m="http://schemas.openxmlformats.org/officeDocument/2006/math" xmlns:v="urn:schemas-microsoft-com:vml" xmlns:wp14="http://schemas.microsoft.com/office/word/2010/wordprocessingDrawing" xmlns:wp="http://schemas.openxmlformats.org/drawingml/2006/wordprocessingDrawing" xmlns:w10="urn:schemas-microsoft-com:office:word" xmlns:w="http://schemas.openxmlformats.org/wordprocessingml/2006/main" xmlns:w14="http://schemas.microsoft.com/office/word/2010/wordml" xmlns:w15="http://schemas.microsoft.com/office/word/2012/wordml" xmlns:w16cex="http://schemas.microsoft.com/office/word/2018/wordml/cex" xmlns:w16cid="http://schemas.microsoft.com/office/word/2016/wordml/cid" xmlns:w16="http://schemas.microsoft.com/office/word/2018/wordml" xmlns:w16se="http://schemas.microsoft.com/office/word/2015/wordml/symex" xmlns:wpg="http://schemas.microsoft.com/office/word/2010/wordprocessingGroup" xmlns:wpi="http://schemas.microsoft.com/office/word/2010/wordprocessingInk" xmlns:wne="http://schemas.microsoft.com/office/word/2006/wordml" xmlns:wps="http://schemas.microsoft.com/office/word/2010/wordprocessingShape" mc:Ignorable="w14 w15 w16se w16cid w16 w16cex wp14">
+<w:footnotes xmlns:wpc="http://schemas.microsoft.com/office/word/2010/wordprocessingCanvas" xmlns:cx="http://schemas.microsoft.com/office/drawing/2014/chartex" xmlns:cx1="http://schemas.microsoft.com/office/drawing/2015/9/8/chartex" xmlns:cx2="http://schemas.microsoft.com/office/drawing/2015/10/21/chartex" xmlns:cx3="http://schemas.microsoft.com/office/drawing/2016/5/9/chartex" xmlns:cx4="http://schemas.microsoft.com/office/drawing/2016/5/10/chartex" xmlns:cx5="http://schemas.microsoft.com/office/drawing/2016/5/11/chartex" xmlns:cx6="http://schemas.microsoft.com/office/drawing/2016/5/12/chartex" xmlns:cx7="http://schemas.microsoft.com/office/drawing/2016/5/13/chartex" xmlns:cx8="http://schemas.microsoft.com/office/drawing/2016/5/14/chartex" xmlns:mc="http://schemas.openxmlformats.org/markup-compatibility/2006" xmlns:aink="http://schemas.microsoft.com/office/drawing/2016/ink" xmlns:am3d="http://schemas.microsoft.com/office/drawing/2017/model3d" xmlns:o="urn:schemas-microsoft-com:office:office" xmlns:r="http://schemas.openxmlformats.org/officeDocument/2006/relationships" xmlns:m="http://schemas.openxmlformats.org/officeDocument/2006/math" xmlns:v="urn:schemas-microsoft-com:vml" xmlns:wp14="http://schemas.microsoft.com/office/word/2010/wordprocessingDrawing" xmlns:wp="http://schemas.openxmlformats.org/drawingml/2006/wordprocessingDrawing" xmlns:w10="urn:schemas-microsoft-com:office:word" xmlns:w="http://schemas.openxmlformats.org/wordprocessingml/2006/main" xmlns:w14="http://schemas.microsoft.com/office/word/2010/wordml" xmlns:w15="http://schemas.microsoft.com/office/word/2012/wordml" xmlns:w16cid="http://schemas.microsoft.com/office/word/2016/wordml/cid" xmlns:w16se="http://schemas.microsoft.com/office/word/2015/wordml/symex" xmlns:wpg="http://schemas.microsoft.com/office/word/2010/wordprocessingGroup" xmlns:wpi="http://schemas.microsoft.com/office/word/2010/wordprocessingInk" xmlns:wne="http://schemas.microsoft.com/office/word/2006/wordml" xmlns:wps="http://schemas.microsoft.com/office/word/2010/wordprocessingShape" mc:Ignorable="w14 w15 w16se w16cid wp14">
   <w:footnote w:type="separator" w:id="-1">
     <w:p>
       <w:pPr>
@@ -16118,7 +17577,7 @@
 </file>
 
 <file path=word/header1.xml><?xml version="1.0" encoding="utf-8"?>
-<w:hdr xmlns:wpc="http://schemas.microsoft.com/office/word/2010/wordprocessingCanvas" xmlns:cx="http://schemas.microsoft.com/office/drawing/2014/chartex" xmlns:cx1="http://schemas.microsoft.com/office/drawing/2015/9/8/chartex" xmlns:cx2="http://schemas.microsoft.com/office/drawing/2015/10/21/chartex" xmlns:cx3="http://schemas.microsoft.com/office/drawing/2016/5/9/chartex" xmlns:cx4="http://schemas.microsoft.com/office/drawing/2016/5/10/chartex" xmlns:cx5="http://schemas.microsoft.com/office/drawing/2016/5/11/chartex" xmlns:cx6="http://schemas.microsoft.com/office/drawing/2016/5/12/chartex" xmlns:cx7="http://schemas.microsoft.com/office/drawing/2016/5/13/chartex" xmlns:cx8="http://schemas.microsoft.com/office/drawing/2016/5/14/chartex" xmlns:mc="http://schemas.openxmlformats.org/markup-compatibility/2006" xmlns:aink="http://schemas.microsoft.com/office/drawing/2016/ink" xmlns:am3d="http://schemas.microsoft.com/office/drawing/2017/model3d" xmlns:o="urn:schemas-microsoft-com:office:office" xmlns:r="http://schemas.openxmlformats.org/officeDocument/2006/relationships" xmlns:m="http://schemas.openxmlformats.org/officeDocument/2006/math" xmlns:v="urn:schemas-microsoft-com:vml" xmlns:wp14="http://schemas.microsoft.com/office/word/2010/wordprocessingDrawing" xmlns:wp="http://schemas.openxmlformats.org/drawingml/2006/wordprocessingDrawing" xmlns:w10="urn:schemas-microsoft-com:office:word" xmlns:w="http://schemas.openxmlformats.org/wordprocessingml/2006/main" xmlns:w14="http://schemas.microsoft.com/office/word/2010/wordml" xmlns:w15="http://schemas.microsoft.com/office/word/2012/wordml" xmlns:w16cex="http://schemas.microsoft.com/office/word/2018/wordml/cex" xmlns:w16cid="http://schemas.microsoft.com/office/word/2016/wordml/cid" xmlns:w16="http://schemas.microsoft.com/office/word/2018/wordml" xmlns:w16se="http://schemas.microsoft.com/office/word/2015/wordml/symex" xmlns:wpg="http://schemas.microsoft.com/office/word/2010/wordprocessingGroup" xmlns:wpi="http://schemas.microsoft.com/office/word/2010/wordprocessingInk" xmlns:wne="http://schemas.microsoft.com/office/word/2006/wordml" xmlns:wps="http://schemas.microsoft.com/office/word/2010/wordprocessingShape" mc:Ignorable="w14 w15 w16se w16cid w16 w16cex wp14">
+<w:hdr xmlns:wpc="http://schemas.microsoft.com/office/word/2010/wordprocessingCanvas" xmlns:cx="http://schemas.microsoft.com/office/drawing/2014/chartex" xmlns:cx1="http://schemas.microsoft.com/office/drawing/2015/9/8/chartex" xmlns:cx2="http://schemas.microsoft.com/office/drawing/2015/10/21/chartex" xmlns:cx3="http://schemas.microsoft.com/office/drawing/2016/5/9/chartex" xmlns:cx4="http://schemas.microsoft.com/office/drawing/2016/5/10/chartex" xmlns:cx5="http://schemas.microsoft.com/office/drawing/2016/5/11/chartex" xmlns:cx6="http://schemas.microsoft.com/office/drawing/2016/5/12/chartex" xmlns:cx7="http://schemas.microsoft.com/office/drawing/2016/5/13/chartex" xmlns:cx8="http://schemas.microsoft.com/office/drawing/2016/5/14/chartex" xmlns:mc="http://schemas.openxmlformats.org/markup-compatibility/2006" xmlns:aink="http://schemas.microsoft.com/office/drawing/2016/ink" xmlns:am3d="http://schemas.microsoft.com/office/drawing/2017/model3d" xmlns:o="urn:schemas-microsoft-com:office:office" xmlns:r="http://schemas.openxmlformats.org/officeDocument/2006/relationships" xmlns:m="http://schemas.openxmlformats.org/officeDocument/2006/math" xmlns:v="urn:schemas-microsoft-com:vml" xmlns:wp14="http://schemas.microsoft.com/office/word/2010/wordprocessingDrawing" xmlns:wp="http://schemas.openxmlformats.org/drawingml/2006/wordprocessingDrawing" xmlns:w10="urn:schemas-microsoft-com:office:word" xmlns:w="http://schemas.openxmlformats.org/wordprocessingml/2006/main" xmlns:w14="http://schemas.microsoft.com/office/word/2010/wordml" xmlns:w15="http://schemas.microsoft.com/office/word/2012/wordml" xmlns:w16cid="http://schemas.microsoft.com/office/word/2016/wordml/cid" xmlns:w16se="http://schemas.microsoft.com/office/word/2015/wordml/symex" xmlns:wpg="http://schemas.microsoft.com/office/word/2010/wordprocessingGroup" xmlns:wpi="http://schemas.microsoft.com/office/word/2010/wordprocessingInk" xmlns:wne="http://schemas.microsoft.com/office/word/2006/wordml" xmlns:wps="http://schemas.microsoft.com/office/word/2010/wordprocessingShape" mc:Ignorable="w14 w15 w16se w16cid wp14">
   <w:p>
     <w:pPr>
       <w:spacing w:after="0"/>
@@ -16159,7 +17618,7 @@
 </file>
 
 <file path=word/numbering.xml><?xml version="1.0" encoding="utf-8"?>
-<w:numbering xmlns:wpc="http://schemas.microsoft.com/office/word/2010/wordprocessingCanvas" xmlns:cx="http://schemas.microsoft.com/office/drawing/2014/chartex" xmlns:cx1="http://schemas.microsoft.com/office/drawing/2015/9/8/chartex" xmlns:cx2="http://schemas.microsoft.com/office/drawing/2015/10/21/chartex" xmlns:cx3="http://schemas.microsoft.com/office/drawing/2016/5/9/chartex" xmlns:cx4="http://schemas.microsoft.com/office/drawing/2016/5/10/chartex" xmlns:cx5="http://schemas.microsoft.com/office/drawing/2016/5/11/chartex" xmlns:cx6="http://schemas.microsoft.com/office/drawing/2016/5/12/chartex" xmlns:cx7="http://schemas.microsoft.com/office/drawing/2016/5/13/chartex" xmlns:cx8="http://schemas.microsoft.com/office/drawing/2016/5/14/chartex" xmlns:mc="http://schemas.openxmlformats.org/markup-compatibility/2006" xmlns:aink="http://schemas.microsoft.com/office/drawing/2016/ink" xmlns:am3d="http://schemas.microsoft.com/office/drawing/2017/model3d" xmlns:o="urn:schemas-microsoft-com:office:office" xmlns:r="http://schemas.openxmlformats.org/officeDocument/2006/relationships" xmlns:m="http://schemas.openxmlformats.org/officeDocument/2006/math" xmlns:v="urn:schemas-microsoft-com:vml" xmlns:wp14="http://schemas.microsoft.com/office/word/2010/wordprocessingDrawing" xmlns:wp="http://schemas.openxmlformats.org/drawingml/2006/wordprocessingDrawing" xmlns:w10="urn:schemas-microsoft-com:office:word" xmlns:w="http://schemas.openxmlformats.org/wordprocessingml/2006/main" xmlns:w14="http://schemas.microsoft.com/office/word/2010/wordml" xmlns:w15="http://schemas.microsoft.com/office/word/2012/wordml" xmlns:w16cex="http://schemas.microsoft.com/office/word/2018/wordml/cex" xmlns:w16cid="http://schemas.microsoft.com/office/word/2016/wordml/cid" xmlns:w16="http://schemas.microsoft.com/office/word/2018/wordml" xmlns:w16se="http://schemas.microsoft.com/office/word/2015/wordml/symex" xmlns:wpg="http://schemas.microsoft.com/office/word/2010/wordprocessingGroup" xmlns:wpi="http://schemas.microsoft.com/office/word/2010/wordprocessingInk" xmlns:wne="http://schemas.microsoft.com/office/word/2006/wordml" xmlns:wps="http://schemas.microsoft.com/office/word/2010/wordprocessingShape" mc:Ignorable="w14 w15 w16se w16cid w16 w16cex wp14">
+<w:numbering xmlns:wpc="http://schemas.microsoft.com/office/word/2010/wordprocessingCanvas" xmlns:cx="http://schemas.microsoft.com/office/drawing/2014/chartex" xmlns:cx1="http://schemas.microsoft.com/office/drawing/2015/9/8/chartex" xmlns:cx2="http://schemas.microsoft.com/office/drawing/2015/10/21/chartex" xmlns:cx3="http://schemas.microsoft.com/office/drawing/2016/5/9/chartex" xmlns:cx4="http://schemas.microsoft.com/office/drawing/2016/5/10/chartex" xmlns:cx5="http://schemas.microsoft.com/office/drawing/2016/5/11/chartex" xmlns:cx6="http://schemas.microsoft.com/office/drawing/2016/5/12/chartex" xmlns:cx7="http://schemas.microsoft.com/office/drawing/2016/5/13/chartex" xmlns:cx8="http://schemas.microsoft.com/office/drawing/2016/5/14/chartex" xmlns:mc="http://schemas.openxmlformats.org/markup-compatibility/2006" xmlns:aink="http://schemas.microsoft.com/office/drawing/2016/ink" xmlns:am3d="http://schemas.microsoft.com/office/drawing/2017/model3d" xmlns:o="urn:schemas-microsoft-com:office:office" xmlns:r="http://schemas.openxmlformats.org/officeDocument/2006/relationships" xmlns:m="http://schemas.openxmlformats.org/officeDocument/2006/math" xmlns:v="urn:schemas-microsoft-com:vml" xmlns:wp14="http://schemas.microsoft.com/office/word/2010/wordprocessingDrawing" xmlns:wp="http://schemas.openxmlformats.org/drawingml/2006/wordprocessingDrawing" xmlns:w10="urn:schemas-microsoft-com:office:word" xmlns:w="http://schemas.openxmlformats.org/wordprocessingml/2006/main" xmlns:w14="http://schemas.microsoft.com/office/word/2010/wordml" xmlns:w15="http://schemas.microsoft.com/office/word/2012/wordml" xmlns:w16cid="http://schemas.microsoft.com/office/word/2016/wordml/cid" xmlns:w16se="http://schemas.microsoft.com/office/word/2015/wordml/symex" xmlns:wpg="http://schemas.microsoft.com/office/word/2010/wordprocessingGroup" xmlns:wpi="http://schemas.microsoft.com/office/word/2010/wordprocessingInk" xmlns:wne="http://schemas.microsoft.com/office/word/2006/wordml" xmlns:wps="http://schemas.microsoft.com/office/word/2010/wordprocessingShape" mc:Ignorable="w14 w15 w16se w16cid wp14">
   <w:abstractNum w:abstractNumId="0" w15:restartNumberingAfterBreak="0">
     <w:nsid w:val="006540D4"/>
     <w:multiLevelType w:val="hybridMultilevel"/>
@@ -20132,7 +21591,7 @@
 </file>
 
 <file path=word/styles.xml><?xml version="1.0" encoding="utf-8"?>
-<w:styles xmlns:mc="http://schemas.openxmlformats.org/markup-compatibility/2006" xmlns:r="http://schemas.openxmlformats.org/officeDocument/2006/relationships" xmlns:w="http://schemas.openxmlformats.org/wordprocessingml/2006/main" xmlns:w14="http://schemas.microsoft.com/office/word/2010/wordml" xmlns:w15="http://schemas.microsoft.com/office/word/2012/wordml" xmlns:w16cex="http://schemas.microsoft.com/office/word/2018/wordml/cex" xmlns:w16cid="http://schemas.microsoft.com/office/word/2016/wordml/cid" xmlns:w16="http://schemas.microsoft.com/office/word/2018/wordml" xmlns:w16se="http://schemas.microsoft.com/office/word/2015/wordml/symex" mc:Ignorable="w14 w15 w16se w16cid w16 w16cex">
+<w:styles xmlns:mc="http://schemas.openxmlformats.org/markup-compatibility/2006" xmlns:r="http://schemas.openxmlformats.org/officeDocument/2006/relationships" xmlns:w="http://schemas.openxmlformats.org/wordprocessingml/2006/main" xmlns:w14="http://schemas.microsoft.com/office/word/2010/wordml" xmlns:w15="http://schemas.microsoft.com/office/word/2012/wordml" xmlns:w16cid="http://schemas.microsoft.com/office/word/2016/wordml/cid" xmlns:w16se="http://schemas.microsoft.com/office/word/2015/wordml/symex" mc:Ignorable="w14 w15 w16se w16cid">
   <w:docDefaults>
     <w:rPrDefault>
       <w:rPr>
@@ -20150,7 +21609,7 @@
       </w:pPr>
     </w:pPrDefault>
   </w:docDefaults>
-  <w:latentStyles w:defLockedState="0" w:defUIPriority="99" w:defSemiHidden="0" w:defUnhideWhenUsed="0" w:defQFormat="0" w:count="376">
+  <w:latentStyles w:defLockedState="0" w:defUIPriority="99" w:defSemiHidden="0" w:defUnhideWhenUsed="0" w:defQFormat="0" w:count="377">
     <w:lsdException w:name="Normal" w:uiPriority="0" w:qFormat="1"/>
     <w:lsdException w:name="heading 1" w:uiPriority="9" w:qFormat="1"/>
     <w:lsdException w:name="heading 2" w:semiHidden="1" w:uiPriority="9" w:unhideWhenUsed="1" w:qFormat="1"/>
@@ -20527,6 +21986,7 @@
     <w:lsdException w:name="Hashtag" w:semiHidden="1" w:unhideWhenUsed="1"/>
     <w:lsdException w:name="Unresolved Mention" w:semiHidden="1" w:unhideWhenUsed="1"/>
     <w:lsdException w:name="Smart Link" w:semiHidden="1" w:unhideWhenUsed="1"/>
+    <w:lsdException w:name="Smart Link Error" w:semiHidden="1" w:unhideWhenUsed="1"/>
   </w:latentStyles>
   <w:style w:type="paragraph" w:default="1" w:styleId="Normal">
     <w:name w:val="Normal"/>
@@ -21069,6 +22529,11 @@
       <w:u w:val="single"/>
     </w:rPr>
   </w:style>
+  <w:style w:type="character" w:customStyle="1" w:styleId="objectbox">
+    <w:name w:val="objectbox"/>
+    <w:basedOn w:val="Fuentedeprrafopredeter"/>
+    <w:rsid w:val="00386BAB"/>
+  </w:style>
 </w:styles>
 </file>
 
@@ -21397,7 +22862,7 @@
 </file>
 
 <file path=customXml/itemProps1.xml><?xml version="1.0" encoding="utf-8"?>
-<ds:datastoreItem xmlns:ds="http://schemas.openxmlformats.org/officeDocument/2006/customXml" ds:itemID="{542D2A09-1B73-41B3-B2F2-4A80B1736B87}">
+<ds:datastoreItem xmlns:ds="http://schemas.openxmlformats.org/officeDocument/2006/customXml" ds:itemID="{AF5BE908-5A20-4CB6-A75A-5211B5896DBA}">
   <ds:schemaRefs>
     <ds:schemaRef ds:uri="http://schemas.openxmlformats.org/officeDocument/2006/bibliography"/>
   </ds:schemaRefs>

</xml_diff>